<commit_message>
notas aula unidade 01 gestão de processos
</commit_message>
<xml_diff>
--- a/03_gestao_processos/gestão_processos_notas_aula.docx
+++ b/03_gestao_processos/gestão_processos_notas_aula.docx
@@ -492,7 +492,2363 @@
     <w:p>
       <w:pPr>
         <w:spacing w:after="0" w:line="360" w:lineRule="auto"/>
+        <w:jc w:val="both"/>
+        <w:rPr>
+          <w:rFonts w:asciiTheme="majorHAnsi" w:hAnsiTheme="majorHAnsi" w:cstheme="majorHAnsi"/>
+          <w:sz w:val="24"/>
+          <w:szCs w:val="24"/>
+          <w:lang w:val="pt-BR"/>
+        </w:rPr>
+      </w:pPr>
+      <w:r>
+        <w:rPr>
+          <w:rFonts w:asciiTheme="majorHAnsi" w:hAnsiTheme="majorHAnsi" w:cstheme="majorHAnsi"/>
+          <w:sz w:val="24"/>
+          <w:szCs w:val="24"/>
+          <w:lang w:val="pt-BR"/>
+        </w:rPr>
+        <w:t>“Estrutura organizacional é o instrumento administrativo resultante da identificação, análise, ordenação e agrupamento das atividades e dos recursos das emp</w:t>
+      </w:r>
+      <w:r>
+        <w:rPr>
+          <w:rFonts w:asciiTheme="majorHAnsi" w:hAnsiTheme="majorHAnsi" w:cstheme="majorHAnsi"/>
+          <w:sz w:val="24"/>
+          <w:szCs w:val="24"/>
+          <w:lang w:val="pt-BR"/>
+        </w:rPr>
+        <w:t>resas, incluindo o estabeleci</w:t>
+      </w:r>
+      <w:r>
+        <w:rPr>
+          <w:rFonts w:asciiTheme="majorHAnsi" w:hAnsiTheme="majorHAnsi" w:cstheme="majorHAnsi"/>
+          <w:sz w:val="24"/>
+          <w:szCs w:val="24"/>
+          <w:lang w:val="pt-BR"/>
+        </w:rPr>
+        <w:t>mento dos níveis de alçada e dos processos decisórios, visando ao alcance dos objetivos estabelecidos pelos planejamentos das empresas” (Oliveira, 2006).</w:t>
+      </w:r>
+    </w:p>
+    <w:p>
+      <w:pPr>
+        <w:spacing w:after="0" w:line="360" w:lineRule="auto"/>
         <w:jc w:val="center"/>
+        <w:rPr>
+          <w:rFonts w:asciiTheme="majorHAnsi" w:hAnsiTheme="majorHAnsi" w:cstheme="majorHAnsi"/>
+          <w:sz w:val="24"/>
+          <w:szCs w:val="24"/>
+          <w:lang w:val="pt-BR"/>
+        </w:rPr>
+      </w:pPr>
+      <w:r>
+        <w:rPr>
+          <w:rFonts w:asciiTheme="majorHAnsi" w:hAnsiTheme="majorHAnsi" w:cstheme="majorHAnsi"/>
+          <w:noProof/>
+          <w:sz w:val="24"/>
+          <w:szCs w:val="24"/>
+          <w:lang w:bidi="ar-SA"/>
+        </w:rPr>
+        <w:drawing>
+          <wp:inline distT="0" distB="0" distL="0" distR="0">
+            <wp:extent cx="3018978" cy="2415417"/>
+            <wp:effectExtent l="0" t="0" r="0" b="4445"/>
+            <wp:docPr id="1" name="Imagem 1"/>
+            <wp:cNvGraphicFramePr>
+              <a:graphicFrameLocks xmlns:a="http://schemas.openxmlformats.org/drawingml/2006/main" noChangeAspect="1"/>
+            </wp:cNvGraphicFramePr>
+            <a:graphic xmlns:a="http://schemas.openxmlformats.org/drawingml/2006/main">
+              <a:graphicData uri="http://schemas.openxmlformats.org/drawingml/2006/picture">
+                <pic:pic xmlns:pic="http://schemas.openxmlformats.org/drawingml/2006/picture">
+                  <pic:nvPicPr>
+                    <pic:cNvPr id="0" name="Picture 1"/>
+                    <pic:cNvPicPr>
+                      <a:picLocks noChangeAspect="1" noChangeArrowheads="1"/>
+                    </pic:cNvPicPr>
+                  </pic:nvPicPr>
+                  <pic:blipFill>
+                    <a:blip r:embed="rId9">
+                      <a:extLst>
+                        <a:ext uri="{28A0092B-C50C-407E-A947-70E740481C1C}">
+                          <a14:useLocalDpi xmlns:a14="http://schemas.microsoft.com/office/drawing/2010/main" val="0"/>
+                        </a:ext>
+                      </a:extLst>
+                    </a:blip>
+                    <a:srcRect/>
+                    <a:stretch>
+                      <a:fillRect/>
+                    </a:stretch>
+                  </pic:blipFill>
+                  <pic:spPr bwMode="auto">
+                    <a:xfrm>
+                      <a:off x="0" y="0"/>
+                      <a:ext cx="3019115" cy="2415526"/>
+                    </a:xfrm>
+                    <a:prstGeom prst="rect">
+                      <a:avLst/>
+                    </a:prstGeom>
+                    <a:noFill/>
+                    <a:ln>
+                      <a:noFill/>
+                    </a:ln>
+                  </pic:spPr>
+                </pic:pic>
+              </a:graphicData>
+            </a:graphic>
+          </wp:inline>
+        </w:drawing>
+      </w:r>
+    </w:p>
+    <w:p>
+      <w:pPr>
+        <w:spacing w:after="0" w:line="360" w:lineRule="auto"/>
+        <w:jc w:val="center"/>
+        <w:rPr>
+          <w:rFonts w:asciiTheme="majorHAnsi" w:hAnsiTheme="majorHAnsi" w:cstheme="majorHAnsi"/>
+          <w:sz w:val="20"/>
+          <w:szCs w:val="20"/>
+          <w:lang w:val="pt-BR"/>
+        </w:rPr>
+      </w:pPr>
+      <w:r>
+        <w:rPr>
+          <w:rFonts w:asciiTheme="majorHAnsi" w:hAnsiTheme="majorHAnsi" w:cstheme="majorHAnsi"/>
+          <w:sz w:val="20"/>
+          <w:szCs w:val="20"/>
+          <w:lang w:val="pt-BR"/>
+        </w:rPr>
+        <w:t>Estratégias organizacionais (fonte: Rubens Cavalcanti)</w:t>
+      </w:r>
+    </w:p>
+    <w:p>
+      <w:pPr>
+        <w:spacing w:after="0" w:line="360" w:lineRule="auto"/>
+        <w:jc w:val="both"/>
+        <w:rPr>
+          <w:rFonts w:asciiTheme="majorHAnsi" w:hAnsiTheme="majorHAnsi" w:cstheme="majorHAnsi"/>
+          <w:sz w:val="24"/>
+          <w:szCs w:val="24"/>
+          <w:lang w:val="pt-BR"/>
+        </w:rPr>
+      </w:pPr>
+      <w:r>
+        <w:rPr>
+          <w:rFonts w:asciiTheme="majorHAnsi" w:hAnsiTheme="majorHAnsi" w:cstheme="majorHAnsi"/>
+          <w:sz w:val="24"/>
+          <w:szCs w:val="24"/>
+          <w:lang w:val="pt-BR"/>
+        </w:rPr>
+        <w:lastRenderedPageBreak/>
+        <w:t>A visão e a missão orientam a estruturação dos processos organizacionais, fornecendo subsídios ao gestor a fim de classifica-los dentro de sua cadeia de valor como primários e apoios.</w:t>
+      </w:r>
+    </w:p>
+    <w:p>
+      <w:pPr>
+        <w:spacing w:after="0" w:line="360" w:lineRule="auto"/>
+        <w:jc w:val="center"/>
+        <w:rPr>
+          <w:rFonts w:asciiTheme="majorHAnsi" w:hAnsiTheme="majorHAnsi" w:cstheme="majorHAnsi"/>
+          <w:sz w:val="24"/>
+          <w:szCs w:val="24"/>
+          <w:lang w:val="pt-BR"/>
+        </w:rPr>
+      </w:pPr>
+      <w:r>
+        <w:rPr>
+          <w:rFonts w:asciiTheme="majorHAnsi" w:hAnsiTheme="majorHAnsi" w:cstheme="majorHAnsi"/>
+          <w:noProof/>
+          <w:sz w:val="24"/>
+          <w:szCs w:val="24"/>
+          <w:lang w:bidi="ar-SA"/>
+        </w:rPr>
+        <w:drawing>
+          <wp:inline distT="0" distB="0" distL="0" distR="0">
+            <wp:extent cx="3295215" cy="2203506"/>
+            <wp:effectExtent l="0" t="0" r="635" b="6350"/>
+            <wp:docPr id="2" name="Imagem 2"/>
+            <wp:cNvGraphicFramePr>
+              <a:graphicFrameLocks xmlns:a="http://schemas.openxmlformats.org/drawingml/2006/main" noChangeAspect="1"/>
+            </wp:cNvGraphicFramePr>
+            <a:graphic xmlns:a="http://schemas.openxmlformats.org/drawingml/2006/main">
+              <a:graphicData uri="http://schemas.openxmlformats.org/drawingml/2006/picture">
+                <pic:pic xmlns:pic="http://schemas.openxmlformats.org/drawingml/2006/picture">
+                  <pic:nvPicPr>
+                    <pic:cNvPr id="0" name="Picture 2"/>
+                    <pic:cNvPicPr>
+                      <a:picLocks noChangeAspect="1" noChangeArrowheads="1"/>
+                    </pic:cNvPicPr>
+                  </pic:nvPicPr>
+                  <pic:blipFill>
+                    <a:blip r:embed="rId10">
+                      <a:extLst>
+                        <a:ext uri="{28A0092B-C50C-407E-A947-70E740481C1C}">
+                          <a14:useLocalDpi xmlns:a14="http://schemas.microsoft.com/office/drawing/2010/main" val="0"/>
+                        </a:ext>
+                      </a:extLst>
+                    </a:blip>
+                    <a:srcRect/>
+                    <a:stretch>
+                      <a:fillRect/>
+                    </a:stretch>
+                  </pic:blipFill>
+                  <pic:spPr bwMode="auto">
+                    <a:xfrm>
+                      <a:off x="0" y="0"/>
+                      <a:ext cx="3295505" cy="2203700"/>
+                    </a:xfrm>
+                    <a:prstGeom prst="rect">
+                      <a:avLst/>
+                    </a:prstGeom>
+                    <a:noFill/>
+                    <a:ln>
+                      <a:noFill/>
+                    </a:ln>
+                  </pic:spPr>
+                </pic:pic>
+              </a:graphicData>
+            </a:graphic>
+          </wp:inline>
+        </w:drawing>
+      </w:r>
+    </w:p>
+    <w:p>
+      <w:pPr>
+        <w:spacing w:after="0" w:line="360" w:lineRule="auto"/>
+        <w:jc w:val="center"/>
+        <w:rPr>
+          <w:rFonts w:asciiTheme="majorHAnsi" w:hAnsiTheme="majorHAnsi" w:cstheme="majorHAnsi"/>
+          <w:sz w:val="20"/>
+          <w:szCs w:val="20"/>
+          <w:lang w:val="pt-BR"/>
+        </w:rPr>
+      </w:pPr>
+      <w:r>
+        <w:rPr>
+          <w:rFonts w:asciiTheme="majorHAnsi" w:hAnsiTheme="majorHAnsi" w:cstheme="majorHAnsi"/>
+          <w:sz w:val="20"/>
+          <w:szCs w:val="20"/>
+          <w:lang w:val="pt-BR"/>
+        </w:rPr>
+        <w:t>Relações entre visão e processos (fonte: Rubens Cavalcanti)</w:t>
+      </w:r>
+    </w:p>
+    <w:p>
+      <w:pPr>
+        <w:spacing w:after="0" w:line="360" w:lineRule="auto"/>
+        <w:jc w:val="both"/>
+        <w:rPr>
+          <w:rFonts w:asciiTheme="majorHAnsi" w:hAnsiTheme="majorHAnsi" w:cstheme="majorHAnsi"/>
+          <w:sz w:val="24"/>
+          <w:szCs w:val="24"/>
+          <w:lang w:val="pt-BR"/>
+        </w:rPr>
+      </w:pPr>
+      <w:r>
+        <w:rPr>
+          <w:rFonts w:asciiTheme="majorHAnsi" w:hAnsiTheme="majorHAnsi" w:cstheme="majorHAnsi"/>
+          <w:sz w:val="24"/>
+          <w:szCs w:val="24"/>
+          <w:lang w:val="pt-BR"/>
+        </w:rPr>
+        <w:t xml:space="preserve">Exemplo da MRV: </w:t>
+      </w:r>
+    </w:p>
+    <w:p>
+      <w:pPr>
+        <w:spacing w:after="0" w:line="360" w:lineRule="auto"/>
+        <w:jc w:val="both"/>
+        <w:rPr>
+          <w:rFonts w:asciiTheme="majorHAnsi" w:hAnsiTheme="majorHAnsi" w:cstheme="majorHAnsi"/>
+          <w:sz w:val="24"/>
+          <w:szCs w:val="24"/>
+          <w:lang w:val="pt-BR"/>
+        </w:rPr>
+      </w:pPr>
+      <w:r>
+        <w:rPr>
+          <w:rFonts w:asciiTheme="majorHAnsi" w:hAnsiTheme="majorHAnsi" w:cstheme="majorHAnsi"/>
+          <w:sz w:val="24"/>
+          <w:szCs w:val="24"/>
+          <w:lang w:val="pt-BR"/>
+        </w:rPr>
+        <w:t>- missão – concretizar o sonho da casa própria oferecendo imóveis com a melhor relação custo-benefício para o cliente.</w:t>
+      </w:r>
+    </w:p>
+    <w:p>
+      <w:pPr>
+        <w:spacing w:after="0" w:line="360" w:lineRule="auto"/>
+        <w:jc w:val="both"/>
+        <w:rPr>
+          <w:rFonts w:asciiTheme="majorHAnsi" w:hAnsiTheme="majorHAnsi" w:cstheme="majorHAnsi"/>
+          <w:sz w:val="24"/>
+          <w:szCs w:val="24"/>
+          <w:lang w:val="pt-BR"/>
+        </w:rPr>
+      </w:pPr>
+      <w:r>
+        <w:rPr>
+          <w:rFonts w:asciiTheme="majorHAnsi" w:hAnsiTheme="majorHAnsi" w:cstheme="majorHAnsi"/>
+          <w:sz w:val="24"/>
+          <w:szCs w:val="24"/>
+          <w:lang w:val="pt-BR"/>
+        </w:rPr>
+        <w:t>- visão – ser a melhor empresa de incorporação, construção e venda de empreendimentos econômicos do Brasil.</w:t>
+      </w:r>
+    </w:p>
+    <w:p>
+      <w:pPr>
+        <w:spacing w:after="0" w:line="360" w:lineRule="auto"/>
+        <w:jc w:val="center"/>
+        <w:rPr>
+          <w:rFonts w:asciiTheme="majorHAnsi" w:hAnsiTheme="majorHAnsi" w:cstheme="majorHAnsi"/>
+          <w:sz w:val="24"/>
+          <w:szCs w:val="24"/>
+          <w:lang w:val="pt-BR"/>
+        </w:rPr>
+      </w:pPr>
+      <w:r>
+        <w:rPr>
+          <w:rFonts w:asciiTheme="majorHAnsi" w:hAnsiTheme="majorHAnsi" w:cstheme="majorHAnsi"/>
+          <w:noProof/>
+          <w:sz w:val="24"/>
+          <w:szCs w:val="24"/>
+          <w:lang w:bidi="ar-SA"/>
+        </w:rPr>
+        <w:drawing>
+          <wp:inline distT="0" distB="0" distL="0" distR="0">
+            <wp:extent cx="4661639" cy="2311879"/>
+            <wp:effectExtent l="0" t="0" r="5715" b="0"/>
+            <wp:docPr id="3" name="Imagem 3"/>
+            <wp:cNvGraphicFramePr>
+              <a:graphicFrameLocks xmlns:a="http://schemas.openxmlformats.org/drawingml/2006/main" noChangeAspect="1"/>
+            </wp:cNvGraphicFramePr>
+            <a:graphic xmlns:a="http://schemas.openxmlformats.org/drawingml/2006/main">
+              <a:graphicData uri="http://schemas.openxmlformats.org/drawingml/2006/picture">
+                <pic:pic xmlns:pic="http://schemas.openxmlformats.org/drawingml/2006/picture">
+                  <pic:nvPicPr>
+                    <pic:cNvPr id="0" name="Picture 3"/>
+                    <pic:cNvPicPr>
+                      <a:picLocks noChangeAspect="1" noChangeArrowheads="1"/>
+                    </pic:cNvPicPr>
+                  </pic:nvPicPr>
+                  <pic:blipFill>
+                    <a:blip r:embed="rId11">
+                      <a:extLst>
+                        <a:ext uri="{28A0092B-C50C-407E-A947-70E740481C1C}">
+                          <a14:useLocalDpi xmlns:a14="http://schemas.microsoft.com/office/drawing/2010/main" val="0"/>
+                        </a:ext>
+                      </a:extLst>
+                    </a:blip>
+                    <a:srcRect/>
+                    <a:stretch>
+                      <a:fillRect/>
+                    </a:stretch>
+                  </pic:blipFill>
+                  <pic:spPr bwMode="auto">
+                    <a:xfrm>
+                      <a:off x="0" y="0"/>
+                      <a:ext cx="4661877" cy="2311997"/>
+                    </a:xfrm>
+                    <a:prstGeom prst="rect">
+                      <a:avLst/>
+                    </a:prstGeom>
+                    <a:noFill/>
+                    <a:ln>
+                      <a:noFill/>
+                    </a:ln>
+                  </pic:spPr>
+                </pic:pic>
+              </a:graphicData>
+            </a:graphic>
+          </wp:inline>
+        </w:drawing>
+      </w:r>
+    </w:p>
+    <w:p>
+      <w:pPr>
+        <w:spacing w:after="0" w:line="360" w:lineRule="auto"/>
+        <w:jc w:val="center"/>
+        <w:rPr>
+          <w:rFonts w:asciiTheme="majorHAnsi" w:hAnsiTheme="majorHAnsi" w:cstheme="majorHAnsi"/>
+          <w:sz w:val="20"/>
+          <w:szCs w:val="20"/>
+          <w:lang w:val="pt-BR"/>
+        </w:rPr>
+      </w:pPr>
+      <w:r>
+        <w:rPr>
+          <w:rFonts w:asciiTheme="majorHAnsi" w:hAnsiTheme="majorHAnsi" w:cstheme="majorHAnsi"/>
+          <w:sz w:val="20"/>
+          <w:szCs w:val="20"/>
+          <w:lang w:val="pt-BR"/>
+        </w:rPr>
+        <w:t>Estruturas organizacionais (fonte: PMIMF)</w:t>
+      </w:r>
+    </w:p>
+    <w:p>
+      <w:pPr>
+        <w:pStyle w:val="PargrafodaLista"/>
+        <w:numPr>
+          <w:ilvl w:val="0"/>
+          <w:numId w:val="5"/>
+        </w:numPr>
+        <w:spacing w:after="0" w:line="360" w:lineRule="auto"/>
+        <w:jc w:val="both"/>
+        <w:rPr>
+          <w:rFonts w:asciiTheme="majorHAnsi" w:hAnsiTheme="majorHAnsi" w:cstheme="majorHAnsi"/>
+          <w:sz w:val="24"/>
+          <w:szCs w:val="24"/>
+          <w:lang w:val="pt-BR"/>
+        </w:rPr>
+      </w:pPr>
+      <w:r>
+        <w:rPr>
+          <w:rFonts w:asciiTheme="majorHAnsi" w:hAnsiTheme="majorHAnsi" w:cstheme="majorHAnsi"/>
+          <w:sz w:val="24"/>
+          <w:szCs w:val="24"/>
+          <w:lang w:val="pt-BR"/>
+        </w:rPr>
+        <w:t>– conceituação de processos</w:t>
+      </w:r>
+    </w:p>
+    <w:p>
+      <w:pPr>
+        <w:spacing w:after="0" w:line="360" w:lineRule="auto"/>
+        <w:jc w:val="both"/>
+        <w:rPr>
+          <w:rFonts w:asciiTheme="majorHAnsi" w:hAnsiTheme="majorHAnsi" w:cstheme="majorHAnsi"/>
+          <w:sz w:val="24"/>
+          <w:szCs w:val="24"/>
+          <w:lang w:val="pt-BR"/>
+        </w:rPr>
+      </w:pPr>
+      <w:r>
+        <w:rPr>
+          <w:rFonts w:asciiTheme="majorHAnsi" w:hAnsiTheme="majorHAnsi" w:cstheme="majorHAnsi"/>
+          <w:sz w:val="24"/>
+          <w:szCs w:val="24"/>
+          <w:lang w:val="pt-BR"/>
+        </w:rPr>
+        <w:lastRenderedPageBreak/>
+        <w:t>Processos é um conjunto de atividades lógicas, relacionadas e sequenciais que, a partir de uma entrada de um fornecedor, agrega-lhe valor e produz uma saída para um cliente (Harrington; Esseling; Ninwegen, 1997).</w:t>
+      </w:r>
+    </w:p>
+    <w:p>
+      <w:pPr>
+        <w:spacing w:after="0" w:line="360" w:lineRule="auto"/>
+        <w:jc w:val="center"/>
+        <w:rPr>
+          <w:rFonts w:asciiTheme="majorHAnsi" w:hAnsiTheme="majorHAnsi" w:cstheme="majorHAnsi"/>
+          <w:sz w:val="24"/>
+          <w:szCs w:val="24"/>
+          <w:lang w:val="pt-BR"/>
+        </w:rPr>
+      </w:pPr>
+      <w:r>
+        <w:rPr>
+          <w:rFonts w:asciiTheme="majorHAnsi" w:hAnsiTheme="majorHAnsi" w:cstheme="majorHAnsi"/>
+          <w:noProof/>
+          <w:sz w:val="24"/>
+          <w:szCs w:val="24"/>
+          <w:lang w:bidi="ar-SA"/>
+        </w:rPr>
+        <w:drawing>
+          <wp:inline distT="0" distB="0" distL="0" distR="0">
+            <wp:extent cx="3734940" cy="3010619"/>
+            <wp:effectExtent l="0" t="0" r="0" b="0"/>
+            <wp:docPr id="5" name="Imagem 5"/>
+            <wp:cNvGraphicFramePr>
+              <a:graphicFrameLocks xmlns:a="http://schemas.openxmlformats.org/drawingml/2006/main" noChangeAspect="1"/>
+            </wp:cNvGraphicFramePr>
+            <a:graphic xmlns:a="http://schemas.openxmlformats.org/drawingml/2006/main">
+              <a:graphicData uri="http://schemas.openxmlformats.org/drawingml/2006/picture">
+                <pic:pic xmlns:pic="http://schemas.openxmlformats.org/drawingml/2006/picture">
+                  <pic:nvPicPr>
+                    <pic:cNvPr id="0" name="Picture 4"/>
+                    <pic:cNvPicPr>
+                      <a:picLocks noChangeAspect="1" noChangeArrowheads="1"/>
+                    </pic:cNvPicPr>
+                  </pic:nvPicPr>
+                  <pic:blipFill>
+                    <a:blip r:embed="rId12">
+                      <a:extLst>
+                        <a:ext uri="{28A0092B-C50C-407E-A947-70E740481C1C}">
+                          <a14:useLocalDpi xmlns:a14="http://schemas.microsoft.com/office/drawing/2010/main" val="0"/>
+                        </a:ext>
+                      </a:extLst>
+                    </a:blip>
+                    <a:srcRect/>
+                    <a:stretch>
+                      <a:fillRect/>
+                    </a:stretch>
+                  </pic:blipFill>
+                  <pic:spPr bwMode="auto">
+                    <a:xfrm>
+                      <a:off x="0" y="0"/>
+                      <a:ext cx="3735162" cy="3010798"/>
+                    </a:xfrm>
+                    <a:prstGeom prst="rect">
+                      <a:avLst/>
+                    </a:prstGeom>
+                    <a:noFill/>
+                    <a:ln>
+                      <a:noFill/>
+                    </a:ln>
+                  </pic:spPr>
+                </pic:pic>
+              </a:graphicData>
+            </a:graphic>
+          </wp:inline>
+        </w:drawing>
+      </w:r>
+    </w:p>
+    <w:p>
+      <w:pPr>
+        <w:spacing w:after="0" w:line="360" w:lineRule="auto"/>
+        <w:jc w:val="center"/>
+        <w:rPr>
+          <w:rFonts w:asciiTheme="majorHAnsi" w:hAnsiTheme="majorHAnsi" w:cstheme="majorHAnsi"/>
+          <w:sz w:val="20"/>
+          <w:szCs w:val="20"/>
+          <w:lang w:val="pt-BR"/>
+        </w:rPr>
+      </w:pPr>
+      <w:r>
+        <w:rPr>
+          <w:rFonts w:asciiTheme="majorHAnsi" w:hAnsiTheme="majorHAnsi" w:cstheme="majorHAnsi"/>
+          <w:sz w:val="20"/>
+          <w:szCs w:val="20"/>
+          <w:lang w:val="pt-BR"/>
+        </w:rPr>
+        <w:t>Processo organizacional (fonte: FNQ)</w:t>
+      </w:r>
+    </w:p>
+    <w:p>
+      <w:pPr>
+        <w:spacing w:after="0" w:line="360" w:lineRule="auto"/>
+        <w:jc w:val="both"/>
+        <w:rPr>
+          <w:rFonts w:asciiTheme="majorHAnsi" w:hAnsiTheme="majorHAnsi" w:cstheme="majorHAnsi"/>
+          <w:sz w:val="24"/>
+          <w:szCs w:val="24"/>
+          <w:lang w:val="pt-BR"/>
+        </w:rPr>
+      </w:pPr>
+      <w:r>
+        <w:rPr>
+          <w:rFonts w:asciiTheme="majorHAnsi" w:hAnsiTheme="majorHAnsi" w:cstheme="majorHAnsi"/>
+          <w:sz w:val="24"/>
+          <w:szCs w:val="24"/>
+          <w:lang w:val="pt-BR"/>
+        </w:rPr>
+        <w:t>Características dos processos:</w:t>
+      </w:r>
+    </w:p>
+    <w:p>
+      <w:pPr>
+        <w:spacing w:after="0" w:line="360" w:lineRule="auto"/>
+        <w:jc w:val="both"/>
+        <w:rPr>
+          <w:rFonts w:asciiTheme="majorHAnsi" w:hAnsiTheme="majorHAnsi" w:cstheme="majorHAnsi"/>
+          <w:sz w:val="24"/>
+          <w:szCs w:val="24"/>
+          <w:lang w:val="pt-BR"/>
+        </w:rPr>
+      </w:pPr>
+      <w:r>
+        <w:rPr>
+          <w:rFonts w:asciiTheme="majorHAnsi" w:hAnsiTheme="majorHAnsi" w:cstheme="majorHAnsi"/>
+          <w:sz w:val="24"/>
+          <w:szCs w:val="24"/>
+          <w:lang w:val="pt-BR"/>
+        </w:rPr>
+        <w:t>1 – objetivos e limites de início e fim bem definidos;</w:t>
+      </w:r>
+    </w:p>
+    <w:p>
+      <w:pPr>
+        <w:spacing w:after="0" w:line="360" w:lineRule="auto"/>
+        <w:jc w:val="both"/>
+        <w:rPr>
+          <w:rFonts w:asciiTheme="majorHAnsi" w:hAnsiTheme="majorHAnsi" w:cstheme="majorHAnsi"/>
+          <w:sz w:val="24"/>
+          <w:szCs w:val="24"/>
+          <w:lang w:val="pt-BR"/>
+        </w:rPr>
+      </w:pPr>
+      <w:r>
+        <w:rPr>
+          <w:rFonts w:asciiTheme="majorHAnsi" w:hAnsiTheme="majorHAnsi" w:cstheme="majorHAnsi"/>
+          <w:sz w:val="24"/>
+          <w:szCs w:val="24"/>
+          <w:lang w:val="pt-BR"/>
+        </w:rPr>
+        <w:t xml:space="preserve">2 – </w:t>
+      </w:r>
+      <w:r>
+        <w:rPr>
+          <w:rFonts w:asciiTheme="majorHAnsi" w:hAnsiTheme="majorHAnsi" w:cstheme="majorHAnsi"/>
+          <w:sz w:val="24"/>
+          <w:szCs w:val="24"/>
+          <w:lang w:val="pt-BR"/>
+        </w:rPr>
+        <w:t>circunstâncias</w:t>
+      </w:r>
+      <w:r>
+        <w:rPr>
+          <w:rFonts w:asciiTheme="majorHAnsi" w:hAnsiTheme="majorHAnsi" w:cstheme="majorHAnsi"/>
+          <w:sz w:val="24"/>
+          <w:szCs w:val="24"/>
+          <w:lang w:val="pt-BR"/>
+        </w:rPr>
+        <w:t xml:space="preserve"> bem definidas em que uma atividade ocorre;</w:t>
+      </w:r>
+    </w:p>
+    <w:p>
+      <w:pPr>
+        <w:spacing w:after="0" w:line="360" w:lineRule="auto"/>
+        <w:jc w:val="both"/>
+        <w:rPr>
+          <w:rFonts w:asciiTheme="majorHAnsi" w:hAnsiTheme="majorHAnsi" w:cstheme="majorHAnsi"/>
+          <w:sz w:val="24"/>
+          <w:szCs w:val="24"/>
+          <w:lang w:val="pt-BR"/>
+        </w:rPr>
+      </w:pPr>
+      <w:r>
+        <w:rPr>
+          <w:rFonts w:asciiTheme="majorHAnsi" w:hAnsiTheme="majorHAnsi" w:cstheme="majorHAnsi"/>
+          <w:sz w:val="24"/>
+          <w:szCs w:val="24"/>
+          <w:lang w:val="pt-BR"/>
+        </w:rPr>
+        <w:t>3 – resultados de valor para os clientes;</w:t>
+      </w:r>
+    </w:p>
+    <w:p>
+      <w:pPr>
+        <w:spacing w:after="0" w:line="360" w:lineRule="auto"/>
+        <w:jc w:val="both"/>
+        <w:rPr>
+          <w:rFonts w:asciiTheme="majorHAnsi" w:hAnsiTheme="majorHAnsi" w:cstheme="majorHAnsi"/>
+          <w:sz w:val="24"/>
+          <w:szCs w:val="24"/>
+          <w:lang w:val="pt-BR"/>
+        </w:rPr>
+      </w:pPr>
+      <w:r>
+        <w:rPr>
+          <w:rFonts w:asciiTheme="majorHAnsi" w:hAnsiTheme="majorHAnsi" w:cstheme="majorHAnsi"/>
+          <w:sz w:val="24"/>
+          <w:szCs w:val="24"/>
+          <w:lang w:val="pt-BR"/>
+        </w:rPr>
+        <w:t>4 – recursos previstos para a execução da atividade;</w:t>
+      </w:r>
+    </w:p>
+    <w:p>
+      <w:pPr>
+        <w:spacing w:after="0" w:line="360" w:lineRule="auto"/>
+        <w:jc w:val="both"/>
+        <w:rPr>
+          <w:rFonts w:asciiTheme="majorHAnsi" w:hAnsiTheme="majorHAnsi" w:cstheme="majorHAnsi"/>
+          <w:sz w:val="24"/>
+          <w:szCs w:val="24"/>
+          <w:lang w:val="pt-BR"/>
+        </w:rPr>
+      </w:pPr>
+      <w:r>
+        <w:rPr>
+          <w:rFonts w:asciiTheme="majorHAnsi" w:hAnsiTheme="majorHAnsi" w:cstheme="majorHAnsi"/>
+          <w:sz w:val="24"/>
+          <w:szCs w:val="24"/>
+          <w:lang w:val="pt-BR"/>
+        </w:rPr>
+        <w:t xml:space="preserve">5 – responsável definido e problemas </w:t>
+      </w:r>
+      <w:r>
+        <w:rPr>
+          <w:rFonts w:asciiTheme="majorHAnsi" w:hAnsiTheme="majorHAnsi" w:cstheme="majorHAnsi"/>
+          <w:sz w:val="24"/>
+          <w:szCs w:val="24"/>
+          <w:lang w:val="pt-BR"/>
+        </w:rPr>
+        <w:t>identificados</w:t>
+      </w:r>
+      <w:r>
+        <w:rPr>
+          <w:rFonts w:asciiTheme="majorHAnsi" w:hAnsiTheme="majorHAnsi" w:cstheme="majorHAnsi"/>
+          <w:sz w:val="24"/>
+          <w:szCs w:val="24"/>
+          <w:lang w:val="pt-BR"/>
+        </w:rPr>
+        <w:t xml:space="preserve"> e monitorados (gerenciamento);</w:t>
+      </w:r>
+    </w:p>
+    <w:p>
+      <w:pPr>
+        <w:spacing w:after="0" w:line="360" w:lineRule="auto"/>
+        <w:jc w:val="both"/>
+        <w:rPr>
+          <w:rFonts w:asciiTheme="majorHAnsi" w:hAnsiTheme="majorHAnsi" w:cstheme="majorHAnsi"/>
+          <w:sz w:val="24"/>
+          <w:szCs w:val="24"/>
+          <w:lang w:val="pt-BR"/>
+        </w:rPr>
+      </w:pPr>
+      <w:r>
+        <w:rPr>
+          <w:rFonts w:asciiTheme="majorHAnsi" w:hAnsiTheme="majorHAnsi" w:cstheme="majorHAnsi"/>
+          <w:sz w:val="24"/>
+          <w:szCs w:val="24"/>
+          <w:lang w:val="pt-BR"/>
+        </w:rPr>
+        <w:t>6 – relações efetivas com usuários e fornecedores, com requisitos bem definidos;</w:t>
+      </w:r>
+    </w:p>
+    <w:p>
+      <w:pPr>
+        <w:spacing w:after="0" w:line="360" w:lineRule="auto"/>
+        <w:jc w:val="both"/>
+        <w:rPr>
+          <w:rFonts w:asciiTheme="majorHAnsi" w:hAnsiTheme="majorHAnsi" w:cstheme="majorHAnsi"/>
+          <w:sz w:val="24"/>
+          <w:szCs w:val="24"/>
+          <w:lang w:val="pt-BR"/>
+        </w:rPr>
+      </w:pPr>
+      <w:r>
+        <w:rPr>
+          <w:rFonts w:asciiTheme="majorHAnsi" w:hAnsiTheme="majorHAnsi" w:cstheme="majorHAnsi"/>
+          <w:sz w:val="24"/>
+          <w:szCs w:val="24"/>
+          <w:lang w:val="pt-BR"/>
+        </w:rPr>
+        <w:t>7 – mediação por indicadores de desempenho;</w:t>
+      </w:r>
+    </w:p>
+    <w:p>
+      <w:pPr>
+        <w:spacing w:after="0" w:line="360" w:lineRule="auto"/>
+        <w:jc w:val="both"/>
+        <w:rPr>
+          <w:rFonts w:asciiTheme="majorHAnsi" w:hAnsiTheme="majorHAnsi" w:cstheme="majorHAnsi"/>
+          <w:sz w:val="24"/>
+          <w:szCs w:val="24"/>
+          <w:lang w:val="pt-BR"/>
+        </w:rPr>
+      </w:pPr>
+      <w:r>
+        <w:rPr>
+          <w:rFonts w:asciiTheme="majorHAnsi" w:hAnsiTheme="majorHAnsi" w:cstheme="majorHAnsi"/>
+          <w:sz w:val="24"/>
+          <w:szCs w:val="24"/>
+          <w:lang w:val="pt-BR"/>
+        </w:rPr>
+        <w:t xml:space="preserve">8 – mecanismo de </w:t>
+      </w:r>
+      <w:r>
+        <w:rPr>
+          <w:rFonts w:asciiTheme="majorHAnsi" w:hAnsiTheme="majorHAnsi" w:cstheme="majorHAnsi"/>
+          <w:i/>
+          <w:sz w:val="24"/>
+          <w:szCs w:val="24"/>
+          <w:lang w:val="pt-BR"/>
+        </w:rPr>
+        <w:t>feedback</w:t>
+      </w:r>
+      <w:r>
+        <w:rPr>
+          <w:rFonts w:asciiTheme="majorHAnsi" w:hAnsiTheme="majorHAnsi" w:cstheme="majorHAnsi"/>
+          <w:sz w:val="24"/>
+          <w:szCs w:val="24"/>
+          <w:lang w:val="pt-BR"/>
+        </w:rPr>
+        <w:t xml:space="preserve"> para melhoria;</w:t>
+      </w:r>
+    </w:p>
+    <w:p>
+      <w:pPr>
+        <w:spacing w:after="0" w:line="360" w:lineRule="auto"/>
+        <w:jc w:val="both"/>
+        <w:rPr>
+          <w:rFonts w:asciiTheme="majorHAnsi" w:hAnsiTheme="majorHAnsi" w:cstheme="majorHAnsi"/>
+          <w:sz w:val="24"/>
+          <w:szCs w:val="24"/>
+          <w:lang w:val="pt-BR"/>
+        </w:rPr>
+      </w:pPr>
+      <w:r>
+        <w:rPr>
+          <w:rFonts w:asciiTheme="majorHAnsi" w:hAnsiTheme="majorHAnsi" w:cstheme="majorHAnsi"/>
+          <w:sz w:val="24"/>
+          <w:szCs w:val="24"/>
+          <w:lang w:val="pt-BR"/>
+        </w:rPr>
+        <w:t>9 – acompanhamento ao longo da execução.</w:t>
+      </w:r>
+    </w:p>
+    <w:p>
+      <w:pPr>
+        <w:spacing w:after="0" w:line="360" w:lineRule="auto"/>
+        <w:jc w:val="both"/>
+        <w:rPr>
+          <w:rFonts w:asciiTheme="majorHAnsi" w:hAnsiTheme="majorHAnsi" w:cstheme="majorHAnsi"/>
+          <w:sz w:val="24"/>
+          <w:szCs w:val="24"/>
+          <w:lang w:val="pt-BR"/>
+        </w:rPr>
+      </w:pPr>
+    </w:p>
+    <w:p>
+      <w:pPr>
+        <w:spacing w:after="0" w:line="360" w:lineRule="auto"/>
+        <w:jc w:val="both"/>
+        <w:rPr>
+          <w:rFonts w:asciiTheme="majorHAnsi" w:hAnsiTheme="majorHAnsi" w:cstheme="majorHAnsi"/>
+          <w:sz w:val="24"/>
+          <w:szCs w:val="24"/>
+          <w:lang w:val="pt-BR"/>
+        </w:rPr>
+      </w:pPr>
+      <w:r>
+        <w:rPr>
+          <w:rFonts w:asciiTheme="majorHAnsi" w:hAnsiTheme="majorHAnsi" w:cstheme="majorHAnsi"/>
+          <w:sz w:val="24"/>
+          <w:szCs w:val="24"/>
+          <w:lang w:val="pt-BR"/>
+        </w:rPr>
+        <w:t>Categoria dos processos:</w:t>
+      </w:r>
+    </w:p>
+    <w:p>
+      <w:pPr>
+        <w:spacing w:after="0" w:line="360" w:lineRule="auto"/>
+        <w:jc w:val="center"/>
+        <w:rPr>
+          <w:rFonts w:asciiTheme="majorHAnsi" w:hAnsiTheme="majorHAnsi" w:cstheme="majorHAnsi"/>
+          <w:sz w:val="24"/>
+          <w:szCs w:val="24"/>
+          <w:lang w:val="pt-BR"/>
+        </w:rPr>
+      </w:pPr>
+      <w:r>
+        <w:rPr>
+          <w:rFonts w:asciiTheme="majorHAnsi" w:hAnsiTheme="majorHAnsi" w:cstheme="majorHAnsi"/>
+          <w:noProof/>
+          <w:sz w:val="24"/>
+          <w:szCs w:val="24"/>
+          <w:lang w:bidi="ar-SA"/>
+        </w:rPr>
+        <w:lastRenderedPageBreak/>
+        <w:drawing>
+          <wp:inline distT="0" distB="0" distL="0" distR="0" wp14:anchorId="1AA97964" wp14:editId="72A2A806">
+            <wp:extent cx="3200400" cy="2012358"/>
+            <wp:effectExtent l="0" t="0" r="0" b="6985"/>
+            <wp:docPr id="6" name="Imagem 6"/>
+            <wp:cNvGraphicFramePr>
+              <a:graphicFrameLocks xmlns:a="http://schemas.openxmlformats.org/drawingml/2006/main" noChangeAspect="1"/>
+            </wp:cNvGraphicFramePr>
+            <a:graphic xmlns:a="http://schemas.openxmlformats.org/drawingml/2006/main">
+              <a:graphicData uri="http://schemas.openxmlformats.org/drawingml/2006/picture">
+                <pic:pic xmlns:pic="http://schemas.openxmlformats.org/drawingml/2006/picture">
+                  <pic:nvPicPr>
+                    <pic:cNvPr id="0" name="Picture 5"/>
+                    <pic:cNvPicPr>
+                      <a:picLocks noChangeAspect="1" noChangeArrowheads="1"/>
+                    </pic:cNvPicPr>
+                  </pic:nvPicPr>
+                  <pic:blipFill>
+                    <a:blip r:embed="rId13">
+                      <a:extLst>
+                        <a:ext uri="{28A0092B-C50C-407E-A947-70E740481C1C}">
+                          <a14:useLocalDpi xmlns:a14="http://schemas.microsoft.com/office/drawing/2010/main" val="0"/>
+                        </a:ext>
+                      </a:extLst>
+                    </a:blip>
+                    <a:srcRect/>
+                    <a:stretch>
+                      <a:fillRect/>
+                    </a:stretch>
+                  </pic:blipFill>
+                  <pic:spPr bwMode="auto">
+                    <a:xfrm>
+                      <a:off x="0" y="0"/>
+                      <a:ext cx="3200564" cy="2012461"/>
+                    </a:xfrm>
+                    <a:prstGeom prst="rect">
+                      <a:avLst/>
+                    </a:prstGeom>
+                    <a:noFill/>
+                    <a:ln>
+                      <a:noFill/>
+                    </a:ln>
+                  </pic:spPr>
+                </pic:pic>
+              </a:graphicData>
+            </a:graphic>
+          </wp:inline>
+        </w:drawing>
+      </w:r>
+    </w:p>
+    <w:p>
+      <w:pPr>
+        <w:spacing w:after="0" w:line="360" w:lineRule="auto"/>
+        <w:jc w:val="both"/>
+        <w:rPr>
+          <w:rFonts w:asciiTheme="majorHAnsi" w:hAnsiTheme="majorHAnsi" w:cstheme="majorHAnsi"/>
+          <w:sz w:val="24"/>
+          <w:szCs w:val="24"/>
+          <w:lang w:val="pt-BR"/>
+        </w:rPr>
+      </w:pPr>
+      <w:r>
+        <w:rPr>
+          <w:rFonts w:asciiTheme="majorHAnsi" w:hAnsiTheme="majorHAnsi" w:cstheme="majorHAnsi"/>
+          <w:sz w:val="24"/>
+          <w:szCs w:val="24"/>
+          <w:lang w:val="pt-BR"/>
+        </w:rPr>
+        <w:t>Hierarquia dos processos:</w:t>
+      </w:r>
+    </w:p>
+    <w:p>
+      <w:pPr>
+        <w:spacing w:after="0" w:line="360" w:lineRule="auto"/>
+        <w:jc w:val="center"/>
+        <w:rPr>
+          <w:rFonts w:asciiTheme="majorHAnsi" w:hAnsiTheme="majorHAnsi" w:cstheme="majorHAnsi"/>
+          <w:sz w:val="24"/>
+          <w:szCs w:val="24"/>
+          <w:lang w:val="pt-BR"/>
+        </w:rPr>
+      </w:pPr>
+      <w:r>
+        <w:rPr>
+          <w:rFonts w:asciiTheme="majorHAnsi" w:hAnsiTheme="majorHAnsi" w:cstheme="majorHAnsi"/>
+          <w:noProof/>
+          <w:sz w:val="24"/>
+          <w:szCs w:val="24"/>
+          <w:lang w:bidi="ar-SA"/>
+        </w:rPr>
+        <w:drawing>
+          <wp:inline distT="0" distB="0" distL="0" distR="0">
+            <wp:extent cx="4217195" cy="2199736"/>
+            <wp:effectExtent l="0" t="0" r="0" b="0"/>
+            <wp:docPr id="7" name="Imagem 7"/>
+            <wp:cNvGraphicFramePr>
+              <a:graphicFrameLocks xmlns:a="http://schemas.openxmlformats.org/drawingml/2006/main" noChangeAspect="1"/>
+            </wp:cNvGraphicFramePr>
+            <a:graphic xmlns:a="http://schemas.openxmlformats.org/drawingml/2006/main">
+              <a:graphicData uri="http://schemas.openxmlformats.org/drawingml/2006/picture">
+                <pic:pic xmlns:pic="http://schemas.openxmlformats.org/drawingml/2006/picture">
+                  <pic:nvPicPr>
+                    <pic:cNvPr id="0" name="Picture 6"/>
+                    <pic:cNvPicPr>
+                      <a:picLocks noChangeAspect="1" noChangeArrowheads="1"/>
+                    </pic:cNvPicPr>
+                  </pic:nvPicPr>
+                  <pic:blipFill>
+                    <a:blip r:embed="rId14">
+                      <a:extLst>
+                        <a:ext uri="{28A0092B-C50C-407E-A947-70E740481C1C}">
+                          <a14:useLocalDpi xmlns:a14="http://schemas.microsoft.com/office/drawing/2010/main" val="0"/>
+                        </a:ext>
+                      </a:extLst>
+                    </a:blip>
+                    <a:srcRect/>
+                    <a:stretch>
+                      <a:fillRect/>
+                    </a:stretch>
+                  </pic:blipFill>
+                  <pic:spPr bwMode="auto">
+                    <a:xfrm>
+                      <a:off x="0" y="0"/>
+                      <a:ext cx="4217501" cy="2199896"/>
+                    </a:xfrm>
+                    <a:prstGeom prst="rect">
+                      <a:avLst/>
+                    </a:prstGeom>
+                    <a:noFill/>
+                    <a:ln>
+                      <a:noFill/>
+                    </a:ln>
+                  </pic:spPr>
+                </pic:pic>
+              </a:graphicData>
+            </a:graphic>
+          </wp:inline>
+        </w:drawing>
+      </w:r>
+    </w:p>
+    <w:p>
+      <w:pPr>
+        <w:spacing w:after="0" w:line="360" w:lineRule="auto"/>
+        <w:jc w:val="center"/>
+        <w:rPr>
+          <w:rFonts w:asciiTheme="majorHAnsi" w:hAnsiTheme="majorHAnsi" w:cstheme="majorHAnsi"/>
+          <w:sz w:val="20"/>
+          <w:szCs w:val="20"/>
+          <w:lang w:val="pt-BR"/>
+        </w:rPr>
+      </w:pPr>
+      <w:r>
+        <w:rPr>
+          <w:rFonts w:asciiTheme="majorHAnsi" w:hAnsiTheme="majorHAnsi" w:cstheme="majorHAnsi"/>
+          <w:sz w:val="20"/>
+          <w:szCs w:val="20"/>
+          <w:lang w:val="pt-BR"/>
+        </w:rPr>
+        <w:t>Processo organizacional (fonte: PMIMF)</w:t>
+      </w:r>
+    </w:p>
+    <w:p>
+      <w:pPr>
+        <w:spacing w:after="0" w:line="360" w:lineRule="auto"/>
+        <w:jc w:val="both"/>
+        <w:rPr>
+          <w:rFonts w:asciiTheme="majorHAnsi" w:hAnsiTheme="majorHAnsi" w:cstheme="majorHAnsi"/>
+          <w:sz w:val="24"/>
+          <w:szCs w:val="24"/>
+          <w:lang w:val="pt-BR"/>
+        </w:rPr>
+      </w:pPr>
+    </w:p>
+    <w:p>
+      <w:pPr>
+        <w:spacing w:after="0" w:line="360" w:lineRule="auto"/>
+        <w:jc w:val="both"/>
+        <w:rPr>
+          <w:rFonts w:asciiTheme="majorHAnsi" w:hAnsiTheme="majorHAnsi" w:cstheme="majorHAnsi"/>
+          <w:sz w:val="24"/>
+          <w:szCs w:val="24"/>
+          <w:lang w:val="pt-BR"/>
+        </w:rPr>
+      </w:pPr>
+      <w:r>
+        <w:rPr>
+          <w:rFonts w:asciiTheme="majorHAnsi" w:hAnsiTheme="majorHAnsi" w:cstheme="majorHAnsi"/>
+          <w:sz w:val="24"/>
+          <w:szCs w:val="24"/>
+          <w:lang w:val="pt-BR"/>
+        </w:rPr>
+        <w:t>Cadeia de valor agregado – na arquitetura de processos, a cadeia de valor é o instrumento que identifica o conjunto de processos e que permite à organização disponibilizar seus produtos e serviços.</w:t>
+      </w:r>
+    </w:p>
+    <w:p>
+      <w:pPr>
+        <w:spacing w:after="0" w:line="360" w:lineRule="auto"/>
+        <w:jc w:val="both"/>
+        <w:rPr>
+          <w:rFonts w:asciiTheme="majorHAnsi" w:hAnsiTheme="majorHAnsi" w:cstheme="majorHAnsi"/>
+          <w:sz w:val="24"/>
+          <w:szCs w:val="24"/>
+          <w:lang w:val="pt-BR"/>
+        </w:rPr>
+      </w:pPr>
+    </w:p>
+    <w:p>
+      <w:pPr>
+        <w:spacing w:after="0" w:line="360" w:lineRule="auto"/>
+        <w:jc w:val="center"/>
+        <w:rPr>
+          <w:rFonts w:asciiTheme="majorHAnsi" w:hAnsiTheme="majorHAnsi" w:cstheme="majorHAnsi"/>
+          <w:sz w:val="24"/>
+          <w:szCs w:val="24"/>
+          <w:lang w:val="pt-BR"/>
+        </w:rPr>
+      </w:pPr>
+      <w:r>
+        <w:rPr>
+          <w:rFonts w:asciiTheme="majorHAnsi" w:hAnsiTheme="majorHAnsi" w:cstheme="majorHAnsi"/>
+          <w:noProof/>
+          <w:sz w:val="24"/>
+          <w:szCs w:val="24"/>
+          <w:lang w:bidi="ar-SA"/>
+        </w:rPr>
+        <w:lastRenderedPageBreak/>
+        <w:drawing>
+          <wp:inline distT="0" distB="0" distL="0" distR="0">
+            <wp:extent cx="4675065" cy="2524447"/>
+            <wp:effectExtent l="0" t="0" r="0" b="9525"/>
+            <wp:docPr id="8" name="Imagem 8"/>
+            <wp:cNvGraphicFramePr>
+              <a:graphicFrameLocks xmlns:a="http://schemas.openxmlformats.org/drawingml/2006/main" noChangeAspect="1"/>
+            </wp:cNvGraphicFramePr>
+            <a:graphic xmlns:a="http://schemas.openxmlformats.org/drawingml/2006/main">
+              <a:graphicData uri="http://schemas.openxmlformats.org/drawingml/2006/picture">
+                <pic:pic xmlns:pic="http://schemas.openxmlformats.org/drawingml/2006/picture">
+                  <pic:nvPicPr>
+                    <pic:cNvPr id="0" name="Picture 7"/>
+                    <pic:cNvPicPr>
+                      <a:picLocks noChangeAspect="1" noChangeArrowheads="1"/>
+                    </pic:cNvPicPr>
+                  </pic:nvPicPr>
+                  <pic:blipFill>
+                    <a:blip r:embed="rId15">
+                      <a:extLst>
+                        <a:ext uri="{28A0092B-C50C-407E-A947-70E740481C1C}">
+                          <a14:useLocalDpi xmlns:a14="http://schemas.microsoft.com/office/drawing/2010/main" val="0"/>
+                        </a:ext>
+                      </a:extLst>
+                    </a:blip>
+                    <a:srcRect/>
+                    <a:stretch>
+                      <a:fillRect/>
+                    </a:stretch>
+                  </pic:blipFill>
+                  <pic:spPr bwMode="auto">
+                    <a:xfrm>
+                      <a:off x="0" y="0"/>
+                      <a:ext cx="4675373" cy="2524613"/>
+                    </a:xfrm>
+                    <a:prstGeom prst="rect">
+                      <a:avLst/>
+                    </a:prstGeom>
+                    <a:noFill/>
+                    <a:ln>
+                      <a:noFill/>
+                    </a:ln>
+                  </pic:spPr>
+                </pic:pic>
+              </a:graphicData>
+            </a:graphic>
+          </wp:inline>
+        </w:drawing>
+      </w:r>
+    </w:p>
+    <w:p>
+      <w:pPr>
+        <w:spacing w:after="0" w:line="360" w:lineRule="auto"/>
+        <w:jc w:val="center"/>
+        <w:rPr>
+          <w:rFonts w:asciiTheme="majorHAnsi" w:hAnsiTheme="majorHAnsi" w:cstheme="majorHAnsi"/>
+          <w:sz w:val="20"/>
+          <w:szCs w:val="20"/>
+          <w:lang w:val="pt-BR"/>
+        </w:rPr>
+      </w:pPr>
+      <w:r>
+        <w:rPr>
+          <w:rFonts w:asciiTheme="majorHAnsi" w:hAnsiTheme="majorHAnsi" w:cstheme="majorHAnsi"/>
+          <w:sz w:val="20"/>
+          <w:szCs w:val="20"/>
+          <w:lang w:val="pt-BR"/>
+        </w:rPr>
+        <w:t>Modelo genérico de uma cadeira de valor (fonte: FNQ)</w:t>
+      </w:r>
+    </w:p>
+    <w:p>
+      <w:pPr>
+        <w:spacing w:after="0" w:line="360" w:lineRule="auto"/>
+        <w:jc w:val="both"/>
+        <w:rPr>
+          <w:rFonts w:asciiTheme="majorHAnsi" w:hAnsiTheme="majorHAnsi" w:cstheme="majorHAnsi"/>
+          <w:sz w:val="24"/>
+          <w:szCs w:val="24"/>
+          <w:lang w:val="pt-BR"/>
+        </w:rPr>
+      </w:pPr>
+    </w:p>
+    <w:p>
+      <w:pPr>
+        <w:pStyle w:val="PargrafodaLista"/>
+        <w:numPr>
+          <w:ilvl w:val="0"/>
+          <w:numId w:val="5"/>
+        </w:numPr>
+        <w:spacing w:after="0" w:line="360" w:lineRule="auto"/>
+        <w:jc w:val="both"/>
+        <w:rPr>
+          <w:rFonts w:asciiTheme="majorHAnsi" w:hAnsiTheme="majorHAnsi" w:cstheme="majorHAnsi"/>
+          <w:sz w:val="24"/>
+          <w:szCs w:val="24"/>
+          <w:lang w:val="pt-BR"/>
+        </w:rPr>
+      </w:pPr>
+      <w:r>
+        <w:rPr>
+          <w:rFonts w:asciiTheme="majorHAnsi" w:hAnsiTheme="majorHAnsi" w:cstheme="majorHAnsi"/>
+          <w:sz w:val="24"/>
+          <w:szCs w:val="24"/>
+          <w:lang w:val="pt-BR"/>
+        </w:rPr>
+        <w:t>– gerenciamento de processos de negócio (BPM)</w:t>
+      </w:r>
+    </w:p>
+    <w:p>
+      <w:pPr>
+        <w:spacing w:after="0" w:line="360" w:lineRule="auto"/>
+        <w:jc w:val="both"/>
+        <w:rPr>
+          <w:rFonts w:asciiTheme="majorHAnsi" w:hAnsiTheme="majorHAnsi" w:cstheme="majorHAnsi"/>
+          <w:sz w:val="24"/>
+          <w:szCs w:val="24"/>
+          <w:lang w:val="pt-BR"/>
+        </w:rPr>
+      </w:pPr>
+      <w:r>
+        <w:rPr>
+          <w:rFonts w:asciiTheme="majorHAnsi" w:hAnsiTheme="majorHAnsi" w:cstheme="majorHAnsi"/>
+          <w:sz w:val="24"/>
+          <w:szCs w:val="24"/>
+          <w:lang w:val="pt-BR"/>
+        </w:rPr>
+        <w:t>O gerenciamento de processos de negócios é conceituado no BPM CBOK como uma abordagem disciplinada para identificar, desenhar, executar, documentar, medir, monitorar, controlar e melhorar processos de negócio automatizados ou não para alcançar os resultados pretendidos consistentes e alinhados com as metas estratégicas da organização.</w:t>
+      </w:r>
+    </w:p>
+    <w:p>
+      <w:pPr>
+        <w:spacing w:after="0" w:line="360" w:lineRule="auto"/>
+        <w:jc w:val="both"/>
+        <w:rPr>
+          <w:rFonts w:asciiTheme="majorHAnsi" w:hAnsiTheme="majorHAnsi" w:cstheme="majorHAnsi"/>
+          <w:sz w:val="24"/>
+          <w:szCs w:val="24"/>
+          <w:lang w:val="pt-BR"/>
+        </w:rPr>
+      </w:pPr>
+      <w:r>
+        <w:rPr>
+          <w:rFonts w:asciiTheme="majorHAnsi" w:hAnsiTheme="majorHAnsi" w:cstheme="majorHAnsi"/>
+          <w:noProof/>
+          <w:sz w:val="24"/>
+          <w:szCs w:val="24"/>
+          <w:lang w:bidi="ar-SA"/>
+        </w:rPr>
+        <w:drawing>
+          <wp:inline distT="0" distB="0" distL="0" distR="0">
+            <wp:extent cx="4968048" cy="1420778"/>
+            <wp:effectExtent l="0" t="0" r="4445" b="8255"/>
+            <wp:docPr id="9" name="Imagem 9"/>
+            <wp:cNvGraphicFramePr>
+              <a:graphicFrameLocks xmlns:a="http://schemas.openxmlformats.org/drawingml/2006/main" noChangeAspect="1"/>
+            </wp:cNvGraphicFramePr>
+            <a:graphic xmlns:a="http://schemas.openxmlformats.org/drawingml/2006/main">
+              <a:graphicData uri="http://schemas.openxmlformats.org/drawingml/2006/picture">
+                <pic:pic xmlns:pic="http://schemas.openxmlformats.org/drawingml/2006/picture">
+                  <pic:nvPicPr>
+                    <pic:cNvPr id="0" name="Picture 8"/>
+                    <pic:cNvPicPr>
+                      <a:picLocks noChangeAspect="1" noChangeArrowheads="1"/>
+                    </pic:cNvPicPr>
+                  </pic:nvPicPr>
+                  <pic:blipFill>
+                    <a:blip r:embed="rId16">
+                      <a:extLst>
+                        <a:ext uri="{28A0092B-C50C-407E-A947-70E740481C1C}">
+                          <a14:useLocalDpi xmlns:a14="http://schemas.microsoft.com/office/drawing/2010/main" val="0"/>
+                        </a:ext>
+                      </a:extLst>
+                    </a:blip>
+                    <a:srcRect/>
+                    <a:stretch>
+                      <a:fillRect/>
+                    </a:stretch>
+                  </pic:blipFill>
+                  <pic:spPr bwMode="auto">
+                    <a:xfrm>
+                      <a:off x="0" y="0"/>
+                      <a:ext cx="4968666" cy="1420955"/>
+                    </a:xfrm>
+                    <a:prstGeom prst="rect">
+                      <a:avLst/>
+                    </a:prstGeom>
+                    <a:noFill/>
+                    <a:ln>
+                      <a:noFill/>
+                    </a:ln>
+                  </pic:spPr>
+                </pic:pic>
+              </a:graphicData>
+            </a:graphic>
+          </wp:inline>
+        </w:drawing>
+      </w:r>
+    </w:p>
+    <w:p>
+      <w:pPr>
+        <w:spacing w:after="0" w:line="360" w:lineRule="auto"/>
+        <w:jc w:val="center"/>
+        <w:rPr>
+          <w:rFonts w:asciiTheme="majorHAnsi" w:hAnsiTheme="majorHAnsi" w:cstheme="majorHAnsi"/>
+          <w:sz w:val="20"/>
+          <w:szCs w:val="20"/>
+        </w:rPr>
+      </w:pPr>
+      <w:r>
+        <w:rPr>
+          <w:rFonts w:asciiTheme="majorHAnsi" w:hAnsiTheme="majorHAnsi" w:cstheme="majorHAnsi"/>
+          <w:sz w:val="20"/>
+          <w:szCs w:val="20"/>
+          <w:lang w:val="pt-BR"/>
+        </w:rPr>
+        <w:t>Processo</w:t>
+      </w:r>
+      <w:r>
+        <w:rPr>
+          <w:rFonts w:asciiTheme="majorHAnsi" w:hAnsiTheme="majorHAnsi" w:cstheme="majorHAnsi"/>
+          <w:sz w:val="20"/>
+          <w:szCs w:val="20"/>
+        </w:rPr>
+        <w:t xml:space="preserve"> </w:t>
+      </w:r>
+      <w:r>
+        <w:rPr>
+          <w:rFonts w:asciiTheme="majorHAnsi" w:hAnsiTheme="majorHAnsi" w:cstheme="majorHAnsi"/>
+          <w:sz w:val="20"/>
+          <w:szCs w:val="20"/>
+          <w:lang w:val="pt-BR"/>
+        </w:rPr>
+        <w:t>organizacional</w:t>
+      </w:r>
+      <w:r>
+        <w:rPr>
+          <w:rFonts w:asciiTheme="majorHAnsi" w:hAnsiTheme="majorHAnsi" w:cstheme="majorHAnsi"/>
+          <w:sz w:val="20"/>
+          <w:szCs w:val="20"/>
+        </w:rPr>
+        <w:t xml:space="preserve"> (</w:t>
+      </w:r>
+      <w:r>
+        <w:rPr>
+          <w:rFonts w:asciiTheme="majorHAnsi" w:hAnsiTheme="majorHAnsi" w:cstheme="majorHAnsi"/>
+          <w:sz w:val="20"/>
+          <w:szCs w:val="20"/>
+          <w:lang w:val="pt-BR"/>
+        </w:rPr>
+        <w:t>fonte</w:t>
+      </w:r>
+      <w:r>
+        <w:rPr>
+          <w:rFonts w:asciiTheme="majorHAnsi" w:hAnsiTheme="majorHAnsi" w:cstheme="majorHAnsi"/>
+          <w:sz w:val="20"/>
+          <w:szCs w:val="20"/>
+        </w:rPr>
+        <w:t>: PMIMF)</w:t>
+      </w:r>
+    </w:p>
+    <w:p>
+      <w:pPr>
+        <w:spacing w:after="0" w:line="360" w:lineRule="auto"/>
+        <w:jc w:val="center"/>
+        <w:rPr>
+          <w:rFonts w:asciiTheme="majorHAnsi" w:hAnsiTheme="majorHAnsi" w:cstheme="majorHAnsi"/>
+          <w:sz w:val="20"/>
+          <w:szCs w:val="20"/>
+        </w:rPr>
+      </w:pPr>
+    </w:p>
+    <w:p>
+      <w:pPr>
+        <w:spacing w:after="0" w:line="360" w:lineRule="auto"/>
+        <w:jc w:val="both"/>
+        <w:rPr>
+          <w:rFonts w:asciiTheme="majorHAnsi" w:hAnsiTheme="majorHAnsi" w:cstheme="majorHAnsi"/>
+          <w:sz w:val="24"/>
+          <w:szCs w:val="24"/>
+          <w:lang w:val="pt-BR"/>
+        </w:rPr>
+      </w:pPr>
+      <w:r>
+        <w:rPr>
+          <w:rFonts w:asciiTheme="majorHAnsi" w:hAnsiTheme="majorHAnsi" w:cstheme="majorHAnsi"/>
+          <w:sz w:val="24"/>
+          <w:szCs w:val="24"/>
+          <w:lang w:val="pt-BR"/>
+        </w:rPr>
+        <w:t xml:space="preserve">O BPM </w:t>
+      </w:r>
+      <w:r>
+        <w:rPr>
+          <w:rFonts w:asciiTheme="majorHAnsi" w:hAnsiTheme="majorHAnsi" w:cstheme="majorHAnsi"/>
+          <w:i/>
+          <w:sz w:val="24"/>
+          <w:szCs w:val="24"/>
+          <w:lang w:val="pt-BR"/>
+        </w:rPr>
+        <w:t xml:space="preserve">Common </w:t>
+      </w:r>
+      <w:proofErr w:type="spellStart"/>
+      <w:r>
+        <w:rPr>
+          <w:rFonts w:asciiTheme="majorHAnsi" w:hAnsiTheme="majorHAnsi" w:cstheme="majorHAnsi"/>
+          <w:i/>
+          <w:sz w:val="24"/>
+          <w:szCs w:val="24"/>
+          <w:lang w:val="pt-BR"/>
+        </w:rPr>
+        <w:t>Body</w:t>
+      </w:r>
+      <w:proofErr w:type="spellEnd"/>
+      <w:r>
+        <w:rPr>
+          <w:rFonts w:asciiTheme="majorHAnsi" w:hAnsiTheme="majorHAnsi" w:cstheme="majorHAnsi"/>
+          <w:i/>
+          <w:sz w:val="24"/>
+          <w:szCs w:val="24"/>
+          <w:lang w:val="pt-BR"/>
+        </w:rPr>
+        <w:t xml:space="preserve"> Of </w:t>
+      </w:r>
+      <w:proofErr w:type="spellStart"/>
+      <w:r>
+        <w:rPr>
+          <w:rFonts w:asciiTheme="majorHAnsi" w:hAnsiTheme="majorHAnsi" w:cstheme="majorHAnsi"/>
+          <w:i/>
+          <w:sz w:val="24"/>
+          <w:szCs w:val="24"/>
+          <w:lang w:val="pt-BR"/>
+        </w:rPr>
+        <w:t>Knowledge</w:t>
+      </w:r>
+      <w:proofErr w:type="spellEnd"/>
+      <w:r>
+        <w:rPr>
+          <w:rFonts w:asciiTheme="majorHAnsi" w:hAnsiTheme="majorHAnsi" w:cstheme="majorHAnsi"/>
+          <w:sz w:val="24"/>
+          <w:szCs w:val="24"/>
+          <w:lang w:val="pt-BR"/>
+        </w:rPr>
+        <w:t xml:space="preserve"> é um document</w:t>
+      </w:r>
+      <w:r>
+        <w:rPr>
+          <w:rFonts w:asciiTheme="majorHAnsi" w:hAnsiTheme="majorHAnsi" w:cstheme="majorHAnsi"/>
+          <w:sz w:val="24"/>
+          <w:szCs w:val="24"/>
+          <w:lang w:val="pt-BR"/>
+        </w:rPr>
+        <w:t>o</w:t>
+      </w:r>
+      <w:r>
+        <w:rPr>
+          <w:rFonts w:asciiTheme="majorHAnsi" w:hAnsiTheme="majorHAnsi" w:cstheme="majorHAnsi"/>
+          <w:sz w:val="24"/>
+          <w:szCs w:val="24"/>
+          <w:lang w:val="pt-BR"/>
+        </w:rPr>
+        <w:t xml:space="preserve"> de referência para aplicaç</w:t>
+      </w:r>
+      <w:r>
+        <w:rPr>
+          <w:rFonts w:asciiTheme="majorHAnsi" w:hAnsiTheme="majorHAnsi" w:cstheme="majorHAnsi"/>
+          <w:sz w:val="24"/>
+          <w:szCs w:val="24"/>
+          <w:lang w:val="pt-BR"/>
+        </w:rPr>
+        <w:t>ão do BPM. O objetivo principal do guia é identificar e fornecer uma visão geral das Áreas de Conhecimento que são geralmente reconhecidas e aceitas como boas práticas. O guia fornece uma visão geral de cada área de conhecimento e uma lista de atividades e tarefas comuns associadas às áreas de conhecimento:</w:t>
+      </w:r>
+    </w:p>
+    <w:p>
+      <w:pPr>
+        <w:spacing w:after="0" w:line="360" w:lineRule="auto"/>
+        <w:jc w:val="both"/>
+        <w:rPr>
+          <w:rFonts w:asciiTheme="majorHAnsi" w:hAnsiTheme="majorHAnsi" w:cstheme="majorHAnsi"/>
+          <w:sz w:val="24"/>
+          <w:szCs w:val="24"/>
+          <w:lang w:val="pt-BR"/>
+        </w:rPr>
+      </w:pPr>
+    </w:p>
+    <w:p>
+      <w:pPr>
+        <w:spacing w:after="0" w:line="360" w:lineRule="auto"/>
+        <w:jc w:val="both"/>
+        <w:rPr>
+          <w:rFonts w:asciiTheme="majorHAnsi" w:hAnsiTheme="majorHAnsi" w:cstheme="majorHAnsi"/>
+          <w:sz w:val="24"/>
+          <w:szCs w:val="24"/>
+          <w:lang w:val="pt-BR"/>
+        </w:rPr>
+      </w:pPr>
+      <w:r>
+        <w:rPr>
+          <w:rFonts w:asciiTheme="majorHAnsi" w:hAnsiTheme="majorHAnsi" w:cstheme="majorHAnsi"/>
+          <w:sz w:val="24"/>
+          <w:szCs w:val="24"/>
+          <w:lang w:val="pt-BR"/>
+        </w:rPr>
+        <w:t>1 – gerenciamento de processos de negócio;</w:t>
+      </w:r>
+    </w:p>
+    <w:p>
+      <w:pPr>
+        <w:spacing w:after="0" w:line="360" w:lineRule="auto"/>
+        <w:jc w:val="both"/>
+        <w:rPr>
+          <w:rFonts w:asciiTheme="majorHAnsi" w:hAnsiTheme="majorHAnsi" w:cstheme="majorHAnsi"/>
+          <w:sz w:val="24"/>
+          <w:szCs w:val="24"/>
+          <w:lang w:val="pt-BR"/>
+        </w:rPr>
+      </w:pPr>
+      <w:r>
+        <w:rPr>
+          <w:rFonts w:asciiTheme="majorHAnsi" w:hAnsiTheme="majorHAnsi" w:cstheme="majorHAnsi"/>
+          <w:sz w:val="24"/>
+          <w:szCs w:val="24"/>
+          <w:lang w:val="pt-BR"/>
+        </w:rPr>
+        <w:t>2 – modelagem de processos;</w:t>
+      </w:r>
+    </w:p>
+    <w:p>
+      <w:pPr>
+        <w:spacing w:after="0" w:line="360" w:lineRule="auto"/>
+        <w:jc w:val="both"/>
+        <w:rPr>
+          <w:rFonts w:asciiTheme="majorHAnsi" w:hAnsiTheme="majorHAnsi" w:cstheme="majorHAnsi"/>
+          <w:sz w:val="24"/>
+          <w:szCs w:val="24"/>
+          <w:lang w:val="pt-BR"/>
+        </w:rPr>
+      </w:pPr>
+      <w:r>
+        <w:rPr>
+          <w:rFonts w:asciiTheme="majorHAnsi" w:hAnsiTheme="majorHAnsi" w:cstheme="majorHAnsi"/>
+          <w:sz w:val="24"/>
+          <w:szCs w:val="24"/>
+          <w:lang w:val="pt-BR"/>
+        </w:rPr>
+        <w:t>3 – análise de processos;</w:t>
+      </w:r>
+    </w:p>
+    <w:p>
+      <w:pPr>
+        <w:spacing w:after="0" w:line="360" w:lineRule="auto"/>
+        <w:jc w:val="both"/>
+        <w:rPr>
+          <w:rFonts w:asciiTheme="majorHAnsi" w:hAnsiTheme="majorHAnsi" w:cstheme="majorHAnsi"/>
+          <w:sz w:val="24"/>
+          <w:szCs w:val="24"/>
+          <w:lang w:val="pt-BR"/>
+        </w:rPr>
+      </w:pPr>
+      <w:r>
+        <w:rPr>
+          <w:rFonts w:asciiTheme="majorHAnsi" w:hAnsiTheme="majorHAnsi" w:cstheme="majorHAnsi"/>
+          <w:sz w:val="24"/>
+          <w:szCs w:val="24"/>
+          <w:lang w:val="pt-BR"/>
+        </w:rPr>
+        <w:t>4 – desenho de processos;</w:t>
+      </w:r>
+    </w:p>
+    <w:p>
+      <w:pPr>
+        <w:spacing w:after="0" w:line="360" w:lineRule="auto"/>
+        <w:jc w:val="both"/>
+        <w:rPr>
+          <w:rFonts w:asciiTheme="majorHAnsi" w:hAnsiTheme="majorHAnsi" w:cstheme="majorHAnsi"/>
+          <w:sz w:val="24"/>
+          <w:szCs w:val="24"/>
+          <w:lang w:val="pt-BR"/>
+        </w:rPr>
+      </w:pPr>
+      <w:r>
+        <w:rPr>
+          <w:rFonts w:asciiTheme="majorHAnsi" w:hAnsiTheme="majorHAnsi" w:cstheme="majorHAnsi"/>
+          <w:sz w:val="24"/>
+          <w:szCs w:val="24"/>
+          <w:lang w:val="pt-BR"/>
+        </w:rPr>
+        <w:t>5 – gerenciamento de desempenho de processos;</w:t>
+      </w:r>
+    </w:p>
+    <w:p>
+      <w:pPr>
+        <w:spacing w:after="0" w:line="360" w:lineRule="auto"/>
+        <w:jc w:val="both"/>
+        <w:rPr>
+          <w:rFonts w:asciiTheme="majorHAnsi" w:hAnsiTheme="majorHAnsi" w:cstheme="majorHAnsi"/>
+          <w:sz w:val="24"/>
+          <w:szCs w:val="24"/>
+          <w:lang w:val="pt-BR"/>
+        </w:rPr>
+      </w:pPr>
+      <w:r>
+        <w:rPr>
+          <w:rFonts w:asciiTheme="majorHAnsi" w:hAnsiTheme="majorHAnsi" w:cstheme="majorHAnsi"/>
+          <w:sz w:val="24"/>
+          <w:szCs w:val="24"/>
+          <w:lang w:val="pt-BR"/>
+        </w:rPr>
+        <w:t>6 – transformação de processos;</w:t>
+      </w:r>
+    </w:p>
+    <w:p>
+      <w:pPr>
+        <w:spacing w:after="0" w:line="360" w:lineRule="auto"/>
+        <w:jc w:val="both"/>
+        <w:rPr>
+          <w:rFonts w:asciiTheme="majorHAnsi" w:hAnsiTheme="majorHAnsi" w:cstheme="majorHAnsi"/>
+          <w:sz w:val="24"/>
+          <w:szCs w:val="24"/>
+          <w:lang w:val="pt-BR"/>
+        </w:rPr>
+      </w:pPr>
+      <w:r>
+        <w:rPr>
+          <w:rFonts w:asciiTheme="majorHAnsi" w:hAnsiTheme="majorHAnsi" w:cstheme="majorHAnsi"/>
+          <w:sz w:val="24"/>
+          <w:szCs w:val="24"/>
+          <w:lang w:val="pt-BR"/>
+        </w:rPr>
+        <w:t>7 – organização do gerenciamento de processos;</w:t>
+      </w:r>
+    </w:p>
+    <w:p>
+      <w:pPr>
+        <w:spacing w:after="0" w:line="360" w:lineRule="auto"/>
+        <w:jc w:val="both"/>
+        <w:rPr>
+          <w:rFonts w:asciiTheme="majorHAnsi" w:hAnsiTheme="majorHAnsi" w:cstheme="majorHAnsi"/>
+          <w:sz w:val="24"/>
+          <w:szCs w:val="24"/>
+          <w:lang w:val="pt-BR"/>
+        </w:rPr>
+      </w:pPr>
+      <w:r>
+        <w:rPr>
+          <w:rFonts w:asciiTheme="majorHAnsi" w:hAnsiTheme="majorHAnsi" w:cstheme="majorHAnsi"/>
+          <w:sz w:val="24"/>
+          <w:szCs w:val="24"/>
+          <w:lang w:val="pt-BR"/>
+        </w:rPr>
+        <w:t>8 – gerenciamento corporativo de processos;</w:t>
+      </w:r>
+    </w:p>
+    <w:p>
+      <w:pPr>
+        <w:spacing w:after="0" w:line="360" w:lineRule="auto"/>
+        <w:jc w:val="both"/>
+        <w:rPr>
+          <w:rFonts w:asciiTheme="majorHAnsi" w:hAnsiTheme="majorHAnsi" w:cstheme="majorHAnsi"/>
+          <w:sz w:val="24"/>
+          <w:szCs w:val="24"/>
+          <w:lang w:val="pt-BR"/>
+        </w:rPr>
+      </w:pPr>
+      <w:r>
+        <w:rPr>
+          <w:rFonts w:asciiTheme="majorHAnsi" w:hAnsiTheme="majorHAnsi" w:cstheme="majorHAnsi"/>
+          <w:sz w:val="24"/>
+          <w:szCs w:val="24"/>
+          <w:lang w:val="pt-BR"/>
+        </w:rPr>
+        <w:t>9 – tecnologia de BPM.</w:t>
+      </w:r>
+    </w:p>
+    <w:p>
+      <w:pPr>
+        <w:spacing w:after="0" w:line="360" w:lineRule="auto"/>
+        <w:jc w:val="both"/>
+        <w:rPr>
+          <w:rFonts w:asciiTheme="majorHAnsi" w:hAnsiTheme="majorHAnsi" w:cstheme="majorHAnsi"/>
+          <w:sz w:val="24"/>
+          <w:szCs w:val="24"/>
+          <w:lang w:val="pt-BR"/>
+        </w:rPr>
+      </w:pPr>
+    </w:p>
+    <w:p>
+      <w:pPr>
+        <w:spacing w:after="0" w:line="360" w:lineRule="auto"/>
+        <w:jc w:val="both"/>
+        <w:rPr>
+          <w:rFonts w:asciiTheme="majorHAnsi" w:hAnsiTheme="majorHAnsi" w:cstheme="majorHAnsi"/>
+          <w:sz w:val="24"/>
+          <w:szCs w:val="24"/>
+          <w:lang w:val="pt-BR"/>
+        </w:rPr>
+      </w:pPr>
+      <w:r>
+        <w:rPr>
+          <w:rFonts w:asciiTheme="majorHAnsi" w:hAnsiTheme="majorHAnsi" w:cstheme="majorHAnsi"/>
+          <w:sz w:val="24"/>
+          <w:szCs w:val="24"/>
+          <w:lang w:val="pt-BR"/>
+        </w:rPr>
+        <w:t xml:space="preserve">Gestão </w:t>
+      </w:r>
+      <w:r>
+        <w:rPr>
+          <w:rFonts w:asciiTheme="majorHAnsi" w:hAnsiTheme="majorHAnsi" w:cstheme="majorHAnsi"/>
+          <w:b/>
+          <w:sz w:val="24"/>
+          <w:szCs w:val="24"/>
+          <w:lang w:val="pt-BR"/>
+        </w:rPr>
+        <w:t>de</w:t>
+      </w:r>
+      <w:r>
+        <w:rPr>
+          <w:rFonts w:asciiTheme="majorHAnsi" w:hAnsiTheme="majorHAnsi" w:cstheme="majorHAnsi"/>
+          <w:sz w:val="24"/>
+          <w:szCs w:val="24"/>
+          <w:lang w:val="pt-BR"/>
+        </w:rPr>
+        <w:t xml:space="preserve"> processos (vertical)</w:t>
+      </w:r>
+    </w:p>
+    <w:p>
+      <w:pPr>
+        <w:spacing w:after="0" w:line="360" w:lineRule="auto"/>
+        <w:jc w:val="center"/>
+        <w:rPr>
+          <w:rFonts w:asciiTheme="majorHAnsi" w:hAnsiTheme="majorHAnsi" w:cstheme="majorHAnsi"/>
+          <w:sz w:val="24"/>
+          <w:szCs w:val="24"/>
+          <w:lang w:val="pt-BR"/>
+        </w:rPr>
+      </w:pPr>
+      <w:r>
+        <w:rPr>
+          <w:rFonts w:asciiTheme="majorHAnsi" w:hAnsiTheme="majorHAnsi" w:cstheme="majorHAnsi"/>
+          <w:noProof/>
+          <w:sz w:val="24"/>
+          <w:szCs w:val="24"/>
+          <w:lang w:bidi="ar-SA"/>
+        </w:rPr>
+        <w:drawing>
+          <wp:inline distT="0" distB="0" distL="0" distR="0">
+            <wp:extent cx="5391785" cy="2329180"/>
+            <wp:effectExtent l="0" t="0" r="0" b="0"/>
+            <wp:docPr id="10" name="Imagem 10"/>
+            <wp:cNvGraphicFramePr>
+              <a:graphicFrameLocks xmlns:a="http://schemas.openxmlformats.org/drawingml/2006/main" noChangeAspect="1"/>
+            </wp:cNvGraphicFramePr>
+            <a:graphic xmlns:a="http://schemas.openxmlformats.org/drawingml/2006/main">
+              <a:graphicData uri="http://schemas.openxmlformats.org/drawingml/2006/picture">
+                <pic:pic xmlns:pic="http://schemas.openxmlformats.org/drawingml/2006/picture">
+                  <pic:nvPicPr>
+                    <pic:cNvPr id="0" name="Picture 9"/>
+                    <pic:cNvPicPr>
+                      <a:picLocks noChangeAspect="1" noChangeArrowheads="1"/>
+                    </pic:cNvPicPr>
+                  </pic:nvPicPr>
+                  <pic:blipFill>
+                    <a:blip r:embed="rId17">
+                      <a:extLst>
+                        <a:ext uri="{28A0092B-C50C-407E-A947-70E740481C1C}">
+                          <a14:useLocalDpi xmlns:a14="http://schemas.microsoft.com/office/drawing/2010/main" val="0"/>
+                        </a:ext>
+                      </a:extLst>
+                    </a:blip>
+                    <a:srcRect/>
+                    <a:stretch>
+                      <a:fillRect/>
+                    </a:stretch>
+                  </pic:blipFill>
+                  <pic:spPr bwMode="auto">
+                    <a:xfrm>
+                      <a:off x="0" y="0"/>
+                      <a:ext cx="5391785" cy="2329180"/>
+                    </a:xfrm>
+                    <a:prstGeom prst="rect">
+                      <a:avLst/>
+                    </a:prstGeom>
+                    <a:noFill/>
+                    <a:ln>
+                      <a:noFill/>
+                    </a:ln>
+                  </pic:spPr>
+                </pic:pic>
+              </a:graphicData>
+            </a:graphic>
+          </wp:inline>
+        </w:drawing>
+      </w:r>
+    </w:p>
+    <w:p>
+      <w:pPr>
+        <w:spacing w:after="0" w:line="360" w:lineRule="auto"/>
+        <w:jc w:val="center"/>
+        <w:rPr>
+          <w:rFonts w:asciiTheme="majorHAnsi" w:hAnsiTheme="majorHAnsi" w:cstheme="majorHAnsi"/>
+          <w:sz w:val="20"/>
+          <w:szCs w:val="20"/>
+          <w:lang w:val="pt-BR"/>
+        </w:rPr>
+      </w:pPr>
+      <w:r>
+        <w:rPr>
+          <w:rFonts w:asciiTheme="majorHAnsi" w:hAnsiTheme="majorHAnsi" w:cstheme="majorHAnsi"/>
+          <w:sz w:val="20"/>
+          <w:szCs w:val="20"/>
+          <w:lang w:val="pt-BR"/>
+        </w:rPr>
+        <w:t>(fonte: FNQ)</w:t>
+      </w:r>
+    </w:p>
+    <w:p>
+      <w:pPr>
+        <w:spacing w:after="0" w:line="360" w:lineRule="auto"/>
+        <w:jc w:val="both"/>
+        <w:rPr>
+          <w:rFonts w:asciiTheme="majorHAnsi" w:hAnsiTheme="majorHAnsi" w:cstheme="majorHAnsi"/>
+          <w:sz w:val="24"/>
+          <w:szCs w:val="24"/>
+          <w:lang w:val="pt-BR"/>
+        </w:rPr>
+      </w:pPr>
+    </w:p>
+    <w:p>
+      <w:pPr>
+        <w:spacing w:after="0" w:line="360" w:lineRule="auto"/>
+        <w:jc w:val="both"/>
+        <w:rPr>
+          <w:rFonts w:asciiTheme="majorHAnsi" w:hAnsiTheme="majorHAnsi" w:cstheme="majorHAnsi"/>
+          <w:sz w:val="24"/>
+          <w:szCs w:val="24"/>
+          <w:lang w:val="pt-BR"/>
+        </w:rPr>
+      </w:pPr>
+      <w:r>
+        <w:rPr>
+          <w:rFonts w:asciiTheme="majorHAnsi" w:hAnsiTheme="majorHAnsi" w:cstheme="majorHAnsi"/>
+          <w:sz w:val="24"/>
+          <w:szCs w:val="24"/>
+          <w:lang w:val="pt-BR"/>
+        </w:rPr>
+        <w:t xml:space="preserve">Gestão </w:t>
+      </w:r>
+      <w:r>
+        <w:rPr>
+          <w:rFonts w:asciiTheme="majorHAnsi" w:hAnsiTheme="majorHAnsi" w:cstheme="majorHAnsi"/>
+          <w:b/>
+          <w:sz w:val="24"/>
+          <w:szCs w:val="24"/>
+          <w:lang w:val="pt-BR"/>
+        </w:rPr>
+        <w:t>por</w:t>
+      </w:r>
+      <w:r>
+        <w:rPr>
+          <w:rFonts w:asciiTheme="majorHAnsi" w:hAnsiTheme="majorHAnsi" w:cstheme="majorHAnsi"/>
+          <w:sz w:val="24"/>
+          <w:szCs w:val="24"/>
+          <w:lang w:val="pt-BR"/>
+        </w:rPr>
+        <w:t xml:space="preserve"> processos (horizontal)</w:t>
+      </w:r>
+    </w:p>
+    <w:p>
+      <w:pPr>
+        <w:spacing w:after="0" w:line="360" w:lineRule="auto"/>
+        <w:jc w:val="center"/>
+        <w:rPr>
+          <w:rFonts w:asciiTheme="majorHAnsi" w:hAnsiTheme="majorHAnsi" w:cstheme="majorHAnsi"/>
+          <w:sz w:val="24"/>
+          <w:szCs w:val="24"/>
+          <w:lang w:val="pt-BR"/>
+        </w:rPr>
+      </w:pPr>
+      <w:r>
+        <w:rPr>
+          <w:rFonts w:asciiTheme="majorHAnsi" w:hAnsiTheme="majorHAnsi" w:cstheme="majorHAnsi"/>
+          <w:noProof/>
+          <w:sz w:val="24"/>
+          <w:szCs w:val="24"/>
+          <w:lang w:bidi="ar-SA"/>
+        </w:rPr>
+        <w:lastRenderedPageBreak/>
+        <w:drawing>
+          <wp:inline distT="0" distB="0" distL="0" distR="0">
+            <wp:extent cx="5391785" cy="2363470"/>
+            <wp:effectExtent l="0" t="0" r="0" b="0"/>
+            <wp:docPr id="11" name="Imagem 11"/>
+            <wp:cNvGraphicFramePr>
+              <a:graphicFrameLocks xmlns:a="http://schemas.openxmlformats.org/drawingml/2006/main" noChangeAspect="1"/>
+            </wp:cNvGraphicFramePr>
+            <a:graphic xmlns:a="http://schemas.openxmlformats.org/drawingml/2006/main">
+              <a:graphicData uri="http://schemas.openxmlformats.org/drawingml/2006/picture">
+                <pic:pic xmlns:pic="http://schemas.openxmlformats.org/drawingml/2006/picture">
+                  <pic:nvPicPr>
+                    <pic:cNvPr id="0" name="Picture 10"/>
+                    <pic:cNvPicPr>
+                      <a:picLocks noChangeAspect="1" noChangeArrowheads="1"/>
+                    </pic:cNvPicPr>
+                  </pic:nvPicPr>
+                  <pic:blipFill>
+                    <a:blip r:embed="rId18">
+                      <a:extLst>
+                        <a:ext uri="{28A0092B-C50C-407E-A947-70E740481C1C}">
+                          <a14:useLocalDpi xmlns:a14="http://schemas.microsoft.com/office/drawing/2010/main" val="0"/>
+                        </a:ext>
+                      </a:extLst>
+                    </a:blip>
+                    <a:srcRect/>
+                    <a:stretch>
+                      <a:fillRect/>
+                    </a:stretch>
+                  </pic:blipFill>
+                  <pic:spPr bwMode="auto">
+                    <a:xfrm>
+                      <a:off x="0" y="0"/>
+                      <a:ext cx="5391785" cy="2363470"/>
+                    </a:xfrm>
+                    <a:prstGeom prst="rect">
+                      <a:avLst/>
+                    </a:prstGeom>
+                    <a:noFill/>
+                    <a:ln>
+                      <a:noFill/>
+                    </a:ln>
+                  </pic:spPr>
+                </pic:pic>
+              </a:graphicData>
+            </a:graphic>
+          </wp:inline>
+        </w:drawing>
+      </w:r>
+    </w:p>
+    <w:p>
+      <w:pPr>
+        <w:spacing w:after="0" w:line="360" w:lineRule="auto"/>
+        <w:jc w:val="center"/>
+        <w:rPr>
+          <w:rFonts w:asciiTheme="majorHAnsi" w:hAnsiTheme="majorHAnsi" w:cstheme="majorHAnsi"/>
+          <w:sz w:val="20"/>
+          <w:szCs w:val="20"/>
+          <w:lang w:val="pt-BR"/>
+        </w:rPr>
+      </w:pPr>
+      <w:r>
+        <w:rPr>
+          <w:rFonts w:asciiTheme="majorHAnsi" w:hAnsiTheme="majorHAnsi" w:cstheme="majorHAnsi"/>
+          <w:sz w:val="20"/>
+          <w:szCs w:val="20"/>
+          <w:lang w:val="pt-BR"/>
+        </w:rPr>
+        <w:t>(fonte: FNQ)</w:t>
+      </w:r>
+    </w:p>
+    <w:p>
+      <w:pPr>
+        <w:spacing w:after="0" w:line="360" w:lineRule="auto"/>
+        <w:jc w:val="both"/>
+        <w:rPr>
+          <w:rFonts w:asciiTheme="majorHAnsi" w:hAnsiTheme="majorHAnsi" w:cstheme="majorHAnsi"/>
+          <w:sz w:val="24"/>
+          <w:szCs w:val="24"/>
+          <w:lang w:val="pt-BR"/>
+        </w:rPr>
+      </w:pPr>
+      <w:r>
+        <w:rPr>
+          <w:rFonts w:asciiTheme="majorHAnsi" w:hAnsiTheme="majorHAnsi" w:cstheme="majorHAnsi"/>
+          <w:sz w:val="24"/>
+          <w:szCs w:val="24"/>
+          <w:lang w:val="pt-BR"/>
+        </w:rPr>
+        <w:t>Construção civil: tradicionalmente vertical ou horizontal?</w:t>
+      </w:r>
+    </w:p>
+    <w:p>
+      <w:pPr>
+        <w:spacing w:after="0" w:line="360" w:lineRule="auto"/>
+        <w:jc w:val="both"/>
+        <w:rPr>
+          <w:rFonts w:asciiTheme="majorHAnsi" w:hAnsiTheme="majorHAnsi" w:cstheme="majorHAnsi"/>
+          <w:sz w:val="24"/>
+          <w:szCs w:val="24"/>
+          <w:lang w:val="pt-BR"/>
+        </w:rPr>
+      </w:pPr>
+      <w:r>
+        <w:rPr>
+          <w:rFonts w:asciiTheme="majorHAnsi" w:hAnsiTheme="majorHAnsi" w:cstheme="majorHAnsi"/>
+          <w:noProof/>
+          <w:sz w:val="24"/>
+          <w:szCs w:val="24"/>
+          <w:lang w:bidi="ar-SA"/>
+        </w:rPr>
+        <w:drawing>
+          <wp:inline distT="0" distB="0" distL="0" distR="0">
+            <wp:extent cx="5391785" cy="3166110"/>
+            <wp:effectExtent l="0" t="0" r="0" b="0"/>
+            <wp:docPr id="12" name="Imagem 12"/>
+            <wp:cNvGraphicFramePr>
+              <a:graphicFrameLocks xmlns:a="http://schemas.openxmlformats.org/drawingml/2006/main" noChangeAspect="1"/>
+            </wp:cNvGraphicFramePr>
+            <a:graphic xmlns:a="http://schemas.openxmlformats.org/drawingml/2006/main">
+              <a:graphicData uri="http://schemas.openxmlformats.org/drawingml/2006/picture">
+                <pic:pic xmlns:pic="http://schemas.openxmlformats.org/drawingml/2006/picture">
+                  <pic:nvPicPr>
+                    <pic:cNvPr id="0" name="Picture 11"/>
+                    <pic:cNvPicPr>
+                      <a:picLocks noChangeAspect="1" noChangeArrowheads="1"/>
+                    </pic:cNvPicPr>
+                  </pic:nvPicPr>
+                  <pic:blipFill>
+                    <a:blip r:embed="rId19">
+                      <a:extLst>
+                        <a:ext uri="{28A0092B-C50C-407E-A947-70E740481C1C}">
+                          <a14:useLocalDpi xmlns:a14="http://schemas.microsoft.com/office/drawing/2010/main" val="0"/>
+                        </a:ext>
+                      </a:extLst>
+                    </a:blip>
+                    <a:srcRect/>
+                    <a:stretch>
+                      <a:fillRect/>
+                    </a:stretch>
+                  </pic:blipFill>
+                  <pic:spPr bwMode="auto">
+                    <a:xfrm>
+                      <a:off x="0" y="0"/>
+                      <a:ext cx="5391785" cy="3166110"/>
+                    </a:xfrm>
+                    <a:prstGeom prst="rect">
+                      <a:avLst/>
+                    </a:prstGeom>
+                    <a:noFill/>
+                    <a:ln>
+                      <a:noFill/>
+                    </a:ln>
+                  </pic:spPr>
+                </pic:pic>
+              </a:graphicData>
+            </a:graphic>
+          </wp:inline>
+        </w:drawing>
+      </w:r>
+    </w:p>
+    <w:p>
+      <w:pPr>
+        <w:spacing w:after="0" w:line="360" w:lineRule="auto"/>
+        <w:jc w:val="both"/>
+        <w:rPr>
+          <w:rFonts w:asciiTheme="majorHAnsi" w:hAnsiTheme="majorHAnsi" w:cstheme="majorHAnsi"/>
+          <w:sz w:val="24"/>
+          <w:szCs w:val="24"/>
+          <w:lang w:val="pt-BR"/>
+        </w:rPr>
+      </w:pPr>
+    </w:p>
+    <w:p>
+      <w:pPr>
+        <w:pStyle w:val="PargrafodaLista"/>
+        <w:numPr>
+          <w:ilvl w:val="0"/>
+          <w:numId w:val="5"/>
+        </w:numPr>
+        <w:spacing w:after="0" w:line="360" w:lineRule="auto"/>
+        <w:jc w:val="both"/>
+        <w:rPr>
+          <w:rFonts w:asciiTheme="majorHAnsi" w:hAnsiTheme="majorHAnsi" w:cstheme="majorHAnsi"/>
+          <w:sz w:val="24"/>
+          <w:szCs w:val="24"/>
+          <w:lang w:val="pt-BR"/>
+        </w:rPr>
+      </w:pPr>
+      <w:r>
+        <w:rPr>
+          <w:rFonts w:asciiTheme="majorHAnsi" w:hAnsiTheme="majorHAnsi" w:cstheme="majorHAnsi"/>
+          <w:sz w:val="24"/>
+          <w:szCs w:val="24"/>
+          <w:lang w:val="pt-BR"/>
+        </w:rPr>
+        <w:t>– modelagem de processos</w:t>
+      </w:r>
+    </w:p>
+    <w:p>
+      <w:pPr>
+        <w:spacing w:after="0" w:line="360" w:lineRule="auto"/>
+        <w:jc w:val="center"/>
+        <w:rPr>
+          <w:rFonts w:asciiTheme="majorHAnsi" w:hAnsiTheme="majorHAnsi" w:cstheme="majorHAnsi"/>
+          <w:sz w:val="24"/>
+          <w:szCs w:val="24"/>
+          <w:lang w:val="pt-BR"/>
+        </w:rPr>
+      </w:pPr>
+      <w:r>
+        <w:rPr>
+          <w:rFonts w:asciiTheme="majorHAnsi" w:hAnsiTheme="majorHAnsi" w:cstheme="majorHAnsi"/>
+          <w:noProof/>
+          <w:sz w:val="24"/>
+          <w:szCs w:val="24"/>
+          <w:lang w:bidi="ar-SA"/>
+        </w:rPr>
+        <w:lastRenderedPageBreak/>
+        <w:drawing>
+          <wp:inline distT="0" distB="0" distL="0" distR="0">
+            <wp:extent cx="4499225" cy="3174521"/>
+            <wp:effectExtent l="0" t="0" r="0" b="6985"/>
+            <wp:docPr id="13" name="Imagem 13"/>
+            <wp:cNvGraphicFramePr>
+              <a:graphicFrameLocks xmlns:a="http://schemas.openxmlformats.org/drawingml/2006/main" noChangeAspect="1"/>
+            </wp:cNvGraphicFramePr>
+            <a:graphic xmlns:a="http://schemas.openxmlformats.org/drawingml/2006/main">
+              <a:graphicData uri="http://schemas.openxmlformats.org/drawingml/2006/picture">
+                <pic:pic xmlns:pic="http://schemas.openxmlformats.org/drawingml/2006/picture">
+                  <pic:nvPicPr>
+                    <pic:cNvPr id="0" name="Picture 12"/>
+                    <pic:cNvPicPr>
+                      <a:picLocks noChangeAspect="1" noChangeArrowheads="1"/>
+                    </pic:cNvPicPr>
+                  </pic:nvPicPr>
+                  <pic:blipFill>
+                    <a:blip r:embed="rId20">
+                      <a:extLst>
+                        <a:ext uri="{28A0092B-C50C-407E-A947-70E740481C1C}">
+                          <a14:useLocalDpi xmlns:a14="http://schemas.microsoft.com/office/drawing/2010/main" val="0"/>
+                        </a:ext>
+                      </a:extLst>
+                    </a:blip>
+                    <a:srcRect/>
+                    <a:stretch>
+                      <a:fillRect/>
+                    </a:stretch>
+                  </pic:blipFill>
+                  <pic:spPr bwMode="auto">
+                    <a:xfrm>
+                      <a:off x="0" y="0"/>
+                      <a:ext cx="4499455" cy="3174684"/>
+                    </a:xfrm>
+                    <a:prstGeom prst="rect">
+                      <a:avLst/>
+                    </a:prstGeom>
+                    <a:noFill/>
+                    <a:ln>
+                      <a:noFill/>
+                    </a:ln>
+                  </pic:spPr>
+                </pic:pic>
+              </a:graphicData>
+            </a:graphic>
+          </wp:inline>
+        </w:drawing>
+      </w:r>
+    </w:p>
+    <w:p>
+      <w:pPr>
+        <w:spacing w:after="0" w:line="360" w:lineRule="auto"/>
+        <w:jc w:val="center"/>
+        <w:rPr>
+          <w:rFonts w:asciiTheme="majorHAnsi" w:hAnsiTheme="majorHAnsi" w:cstheme="majorHAnsi"/>
+          <w:sz w:val="20"/>
+          <w:szCs w:val="20"/>
+          <w:lang w:val="pt-BR"/>
+        </w:rPr>
+      </w:pPr>
+      <w:r>
+        <w:rPr>
+          <w:rFonts w:asciiTheme="majorHAnsi" w:hAnsiTheme="majorHAnsi" w:cstheme="majorHAnsi"/>
+          <w:sz w:val="20"/>
+          <w:szCs w:val="20"/>
+          <w:lang w:val="pt-BR"/>
+        </w:rPr>
+        <w:t>Modelo do ciclo de vida de um projeto de modelagem de processos (fonte: Rubens Cavalcanti)</w:t>
+      </w:r>
+    </w:p>
+    <w:p>
+      <w:pPr>
+        <w:spacing w:after="0" w:line="360" w:lineRule="auto"/>
+        <w:jc w:val="center"/>
+        <w:rPr>
+          <w:rFonts w:asciiTheme="majorHAnsi" w:hAnsiTheme="majorHAnsi" w:cstheme="majorHAnsi"/>
+          <w:sz w:val="24"/>
+          <w:szCs w:val="24"/>
+          <w:lang w:val="pt-BR"/>
+        </w:rPr>
+      </w:pPr>
+      <w:r>
+        <w:rPr>
+          <w:rFonts w:asciiTheme="majorHAnsi" w:hAnsiTheme="majorHAnsi" w:cstheme="majorHAnsi"/>
+          <w:noProof/>
+          <w:sz w:val="24"/>
+          <w:szCs w:val="24"/>
+          <w:lang w:bidi="ar-SA"/>
+        </w:rPr>
+        <w:drawing>
+          <wp:inline distT="0" distB="0" distL="0" distR="0">
+            <wp:extent cx="5400040" cy="2665730"/>
+            <wp:effectExtent l="0" t="0" r="0" b="1270"/>
+            <wp:docPr id="14" name="Imagem 14"/>
+            <wp:cNvGraphicFramePr>
+              <a:graphicFrameLocks xmlns:a="http://schemas.openxmlformats.org/drawingml/2006/main" noChangeAspect="1"/>
+            </wp:cNvGraphicFramePr>
+            <a:graphic xmlns:a="http://schemas.openxmlformats.org/drawingml/2006/main">
+              <a:graphicData uri="http://schemas.openxmlformats.org/drawingml/2006/picture">
+                <pic:pic xmlns:pic="http://schemas.openxmlformats.org/drawingml/2006/picture">
+                  <pic:nvPicPr>
+                    <pic:cNvPr id="0" name="Picture 13"/>
+                    <pic:cNvPicPr>
+                      <a:picLocks noChangeAspect="1" noChangeArrowheads="1"/>
+                    </pic:cNvPicPr>
+                  </pic:nvPicPr>
+                  <pic:blipFill>
+                    <a:blip r:embed="rId21">
+                      <a:extLst>
+                        <a:ext uri="{28A0092B-C50C-407E-A947-70E740481C1C}">
+                          <a14:useLocalDpi xmlns:a14="http://schemas.microsoft.com/office/drawing/2010/main" val="0"/>
+                        </a:ext>
+                      </a:extLst>
+                    </a:blip>
+                    <a:srcRect/>
+                    <a:stretch>
+                      <a:fillRect/>
+                    </a:stretch>
+                  </pic:blipFill>
+                  <pic:spPr bwMode="auto">
+                    <a:xfrm>
+                      <a:off x="0" y="0"/>
+                      <a:ext cx="5400040" cy="2665730"/>
+                    </a:xfrm>
+                    <a:prstGeom prst="rect">
+                      <a:avLst/>
+                    </a:prstGeom>
+                    <a:noFill/>
+                    <a:ln>
+                      <a:noFill/>
+                    </a:ln>
+                  </pic:spPr>
+                </pic:pic>
+              </a:graphicData>
+            </a:graphic>
+          </wp:inline>
+        </w:drawing>
+      </w:r>
+    </w:p>
+    <w:p>
+      <w:pPr>
+        <w:spacing w:after="0" w:line="360" w:lineRule="auto"/>
+        <w:jc w:val="center"/>
+        <w:rPr>
+          <w:rFonts w:asciiTheme="majorHAnsi" w:hAnsiTheme="majorHAnsi" w:cstheme="majorHAnsi"/>
+          <w:sz w:val="20"/>
+          <w:szCs w:val="20"/>
+          <w:lang w:val="pt-BR"/>
+        </w:rPr>
+      </w:pPr>
+      <w:r>
+        <w:rPr>
+          <w:rFonts w:asciiTheme="majorHAnsi" w:hAnsiTheme="majorHAnsi" w:cstheme="majorHAnsi"/>
+          <w:sz w:val="20"/>
+          <w:szCs w:val="20"/>
+          <w:lang w:val="pt-BR"/>
+        </w:rPr>
+        <w:t>Fases, etapas e objetivos primários do ciclo de vida do projeto de modelagem de processos (fonte: Rubens Cavalcanti)</w:t>
+      </w:r>
+      <w:r>
+        <w:rPr>
+          <w:rFonts w:asciiTheme="majorHAnsi" w:hAnsiTheme="majorHAnsi" w:cstheme="majorHAnsi"/>
+          <w:sz w:val="20"/>
+          <w:szCs w:val="20"/>
+          <w:lang w:val="pt-BR"/>
+        </w:rPr>
+        <w:t>.</w:t>
+      </w:r>
+    </w:p>
+    <w:p>
+      <w:pPr>
+        <w:spacing w:after="0" w:line="360" w:lineRule="auto"/>
+        <w:jc w:val="center"/>
+        <w:rPr>
+          <w:rFonts w:asciiTheme="majorHAnsi" w:hAnsiTheme="majorHAnsi" w:cstheme="majorHAnsi"/>
+          <w:sz w:val="24"/>
+          <w:szCs w:val="24"/>
+          <w:lang w:val="pt-BR"/>
+        </w:rPr>
+      </w:pPr>
+      <w:r>
+        <w:rPr>
+          <w:rFonts w:asciiTheme="majorHAnsi" w:hAnsiTheme="majorHAnsi" w:cstheme="majorHAnsi"/>
+          <w:noProof/>
+          <w:sz w:val="24"/>
+          <w:szCs w:val="24"/>
+          <w:lang w:bidi="ar-SA"/>
+        </w:rPr>
+        <w:lastRenderedPageBreak/>
+        <w:drawing>
+          <wp:inline distT="0" distB="0" distL="0" distR="0">
+            <wp:extent cx="5400040" cy="3157220"/>
+            <wp:effectExtent l="0" t="0" r="0" b="5080"/>
+            <wp:docPr id="15" name="Imagem 15"/>
+            <wp:cNvGraphicFramePr>
+              <a:graphicFrameLocks xmlns:a="http://schemas.openxmlformats.org/drawingml/2006/main" noChangeAspect="1"/>
+            </wp:cNvGraphicFramePr>
+            <a:graphic xmlns:a="http://schemas.openxmlformats.org/drawingml/2006/main">
+              <a:graphicData uri="http://schemas.openxmlformats.org/drawingml/2006/picture">
+                <pic:pic xmlns:pic="http://schemas.openxmlformats.org/drawingml/2006/picture">
+                  <pic:nvPicPr>
+                    <pic:cNvPr id="0" name="Picture 14"/>
+                    <pic:cNvPicPr>
+                      <a:picLocks noChangeAspect="1" noChangeArrowheads="1"/>
+                    </pic:cNvPicPr>
+                  </pic:nvPicPr>
+                  <pic:blipFill>
+                    <a:blip r:embed="rId22">
+                      <a:extLst>
+                        <a:ext uri="{28A0092B-C50C-407E-A947-70E740481C1C}">
+                          <a14:useLocalDpi xmlns:a14="http://schemas.microsoft.com/office/drawing/2010/main" val="0"/>
+                        </a:ext>
+                      </a:extLst>
+                    </a:blip>
+                    <a:srcRect/>
+                    <a:stretch>
+                      <a:fillRect/>
+                    </a:stretch>
+                  </pic:blipFill>
+                  <pic:spPr bwMode="auto">
+                    <a:xfrm>
+                      <a:off x="0" y="0"/>
+                      <a:ext cx="5400040" cy="3157220"/>
+                    </a:xfrm>
+                    <a:prstGeom prst="rect">
+                      <a:avLst/>
+                    </a:prstGeom>
+                    <a:noFill/>
+                    <a:ln>
+                      <a:noFill/>
+                    </a:ln>
+                  </pic:spPr>
+                </pic:pic>
+              </a:graphicData>
+            </a:graphic>
+          </wp:inline>
+        </w:drawing>
+      </w:r>
+    </w:p>
+    <w:p>
+      <w:pPr>
+        <w:spacing w:after="0" w:line="360" w:lineRule="auto"/>
+        <w:jc w:val="center"/>
+        <w:rPr>
+          <w:rFonts w:asciiTheme="majorHAnsi" w:hAnsiTheme="majorHAnsi" w:cstheme="majorHAnsi"/>
+          <w:sz w:val="20"/>
+          <w:szCs w:val="20"/>
+          <w:lang w:val="pt-BR"/>
+        </w:rPr>
+      </w:pPr>
+      <w:r>
+        <w:rPr>
+          <w:rFonts w:asciiTheme="majorHAnsi" w:hAnsiTheme="majorHAnsi" w:cstheme="majorHAnsi"/>
+          <w:sz w:val="20"/>
+          <w:szCs w:val="20"/>
+          <w:lang w:val="pt-BR"/>
+        </w:rPr>
+        <w:t>Etapas e macroatividades de um projeto de modelagem de processos de negócio (fonte: Rubens Cavalcanti).</w:t>
+      </w:r>
+    </w:p>
+    <w:p>
+      <w:pPr>
+        <w:spacing w:after="0" w:line="360" w:lineRule="auto"/>
+        <w:jc w:val="both"/>
+        <w:rPr>
+          <w:rFonts w:asciiTheme="majorHAnsi" w:hAnsiTheme="majorHAnsi" w:cstheme="majorHAnsi"/>
+          <w:sz w:val="24"/>
+          <w:szCs w:val="24"/>
+          <w:lang w:val="pt-BR"/>
+        </w:rPr>
+      </w:pPr>
+    </w:p>
+    <w:p>
+      <w:pPr>
+        <w:spacing w:after="0" w:line="360" w:lineRule="auto"/>
+        <w:jc w:val="both"/>
         <w:rPr>
           <w:rFonts w:asciiTheme="majorHAnsi" w:hAnsiTheme="majorHAnsi" w:cstheme="majorHAnsi"/>
           <w:sz w:val="24"/>
@@ -504,8 +2860,8 @@
       <w:bookmarkEnd w:id="0"/>
     </w:p>
     <w:sectPr>
-      <w:headerReference w:type="default" r:id="rId9"/>
-      <w:footerReference w:type="default" r:id="rId10"/>
+      <w:headerReference w:type="default" r:id="rId23"/>
+      <w:footerReference w:type="default" r:id="rId24"/>
       <w:pgSz w:w="11906" w:h="16838"/>
       <w:pgMar w:top="1417" w:right="1701" w:bottom="1417" w:left="1701" w:header="708" w:footer="708" w:gutter="0"/>
       <w:cols w:space="708"/>
@@ -3723,7 +6079,7 @@
   <a:extraClrSchemeLst/>
   <a:extLst>
     <a:ext uri="{05A4C25C-085E-4340-85A3-A5531E510DB2}">
-      <thm15:themeFamily xmlns:thm15="http://schemas.microsoft.com/office/thememl/2012/main" xmlns="" name="Office Theme" id="{62F939B6-93AF-4DB8-9C6B-D6C7DFDC589F}" vid="{4A3C46E8-61CC-4603-A589-7422A47A8E4A}"/>
+      <thm15:themeFamily xmlns="" xmlns:thm15="http://schemas.microsoft.com/office/thememl/2012/main" name="Office Theme" id="{62F939B6-93AF-4DB8-9C6B-D6C7DFDC589F}" vid="{4A3C46E8-61CC-4603-A589-7422A47A8E4A}"/>
     </a:ext>
   </a:extLst>
 </a:theme>
@@ -3734,7 +6090,7 @@
 </file>
 
 <file path=customXml/itemProps1.xml><?xml version="1.0" encoding="utf-8"?>
-<ds:datastoreItem xmlns:ds="http://schemas.openxmlformats.org/officeDocument/2006/customXml" ds:itemID="{B249DF22-A16E-408F-8549-0D9E501DF006}">
+<ds:datastoreItem xmlns:ds="http://schemas.openxmlformats.org/officeDocument/2006/customXml" ds:itemID="{C790F006-C2A1-484A-8E9F-121FF5986AE0}">
   <ds:schemaRefs>
     <ds:schemaRef ds:uri="http://schemas.openxmlformats.org/officeDocument/2006/bibliography"/>
   </ds:schemaRefs>

</xml_diff>

<commit_message>
prova unidade 1 gestão de processos
</commit_message>
<xml_diff>
--- a/03_gestao_processos/gestão_processos_notas_aula.docx
+++ b/03_gestao_processos/gestão_processos_notas_aula.docx
@@ -903,32 +903,46 @@
         </w:rPr>
         <w:t xml:space="preserve">Vertical Funcional – essencialmente vertical e hierarquia. Processos horizontais – estrutura horizontal. </w:t>
       </w:r>
-      <w:bookmarkStart w:id="0" w:name="_GoBack"/>
-      <w:bookmarkEnd w:id="0"/>
-    </w:p>
-    <w:p>
-      <w:pPr>
-        <w:spacing w:after="0" w:line="360" w:lineRule="auto"/>
-        <w:jc w:val="both"/>
-        <w:rPr>
-          <w:rFonts w:asciiTheme="majorHAnsi" w:hAnsiTheme="majorHAnsi" w:cstheme="majorHAnsi"/>
-          <w:sz w:val="24"/>
-          <w:szCs w:val="24"/>
-          <w:lang w:val="pt-BR"/>
-        </w:rPr>
-      </w:pPr>
-    </w:p>
-    <w:p>
-      <w:pPr>
-        <w:spacing w:after="0" w:line="360" w:lineRule="auto"/>
-        <w:jc w:val="both"/>
-        <w:rPr>
-          <w:rFonts w:asciiTheme="majorHAnsi" w:hAnsiTheme="majorHAnsi" w:cstheme="majorHAnsi"/>
-          <w:sz w:val="24"/>
-          <w:szCs w:val="24"/>
-          <w:lang w:val="pt-BR"/>
-        </w:rPr>
-      </w:pPr>
+      <w:r>
+        <w:rPr>
+          <w:rFonts w:asciiTheme="majorHAnsi" w:hAnsiTheme="majorHAnsi" w:cstheme="majorHAnsi"/>
+          <w:sz w:val="24"/>
+          <w:szCs w:val="24"/>
+          <w:lang w:val="pt-BR"/>
+        </w:rPr>
+        <w:t xml:space="preserve">Funcional com processos em segundo plano – predomina a </w:t>
+      </w:r>
+      <w:r>
+        <w:rPr>
+          <w:rFonts w:asciiTheme="majorHAnsi" w:hAnsiTheme="majorHAnsi" w:cstheme="majorHAnsi"/>
+          <w:sz w:val="24"/>
+          <w:szCs w:val="24"/>
+          <w:lang w:val="pt-BR"/>
+        </w:rPr>
+        <w:lastRenderedPageBreak/>
+        <w:t>vertical, mas há traços de processos horizontais. Processual com funcional – estrutura horizontal mais ainda predomina uma estrutura vertical.</w:t>
+      </w:r>
+    </w:p>
+    <w:p>
+      <w:pPr>
+        <w:spacing w:after="0" w:line="360" w:lineRule="auto"/>
+        <w:jc w:val="both"/>
+        <w:rPr>
+          <w:rFonts w:asciiTheme="majorHAnsi" w:hAnsiTheme="majorHAnsi" w:cstheme="majorHAnsi"/>
+          <w:sz w:val="24"/>
+          <w:szCs w:val="24"/>
+          <w:lang w:val="pt-BR"/>
+        </w:rPr>
+      </w:pPr>
+      <w:r>
+        <w:rPr>
+          <w:rFonts w:asciiTheme="majorHAnsi" w:hAnsiTheme="majorHAnsi" w:cstheme="majorHAnsi"/>
+          <w:sz w:val="24"/>
+          <w:szCs w:val="24"/>
+          <w:lang w:val="pt-BR"/>
+        </w:rPr>
+        <w:t>Horizontais são orientadas por processos, verticais (tradicionais).</w:t>
+      </w:r>
     </w:p>
     <w:p>
       <w:pPr>
@@ -1396,7 +1410,6 @@
           <w:szCs w:val="24"/>
           <w:lang w:bidi="ar-SA"/>
         </w:rPr>
-        <w:lastRenderedPageBreak/>
         <w:drawing>
           <wp:inline distT="0" distB="0" distL="0" distR="0" wp14:anchorId="1AA97964" wp14:editId="72A2A806">
             <wp:extent cx="3200400" cy="2012358"/>
@@ -2907,6 +2920,1681 @@
           <w:lang w:val="pt-BR"/>
         </w:rPr>
       </w:pPr>
+    </w:p>
+    <w:p>
+      <w:pPr>
+        <w:spacing w:after="0" w:line="360" w:lineRule="auto"/>
+        <w:jc w:val="both"/>
+        <w:rPr>
+          <w:rFonts w:asciiTheme="majorHAnsi" w:hAnsiTheme="majorHAnsi" w:cstheme="majorHAnsi"/>
+          <w:sz w:val="24"/>
+          <w:szCs w:val="24"/>
+          <w:lang w:val="pt-BR"/>
+        </w:rPr>
+      </w:pPr>
+      <w:r>
+        <w:rPr>
+          <w:rFonts w:asciiTheme="majorHAnsi" w:hAnsiTheme="majorHAnsi" w:cstheme="majorHAnsi"/>
+          <w:sz w:val="24"/>
+          <w:szCs w:val="24"/>
+          <w:lang w:val="pt-BR"/>
+        </w:rPr>
+        <w:t xml:space="preserve">Classifique as afirmativas abaixo sobre processo e projeto como verdadeiras ou falsas e assinale a </w:t>
+      </w:r>
+      <w:proofErr w:type="spellStart"/>
+      <w:r>
+        <w:rPr>
+          <w:rFonts w:asciiTheme="majorHAnsi" w:hAnsiTheme="majorHAnsi" w:cstheme="majorHAnsi"/>
+          <w:sz w:val="24"/>
+          <w:szCs w:val="24"/>
+          <w:lang w:val="pt-BR"/>
+        </w:rPr>
+        <w:t>opçã</w:t>
+      </w:r>
+      <w:proofErr w:type="gramStart"/>
+      <w:r>
+        <w:rPr>
+          <w:rFonts w:asciiTheme="majorHAnsi" w:hAnsiTheme="majorHAnsi" w:cstheme="majorHAnsi"/>
+          <w:sz w:val="24"/>
+          <w:szCs w:val="24"/>
+          <w:lang w:val="pt-BR"/>
+        </w:rPr>
+        <w:t>o</w:t>
+      </w:r>
+      <w:proofErr w:type="spellEnd"/>
+      <w:r>
+        <w:rPr>
+          <w:rFonts w:asciiTheme="majorHAnsi" w:hAnsiTheme="majorHAnsi" w:cstheme="majorHAnsi"/>
+          <w:sz w:val="24"/>
+          <w:szCs w:val="24"/>
+          <w:lang w:val="pt-BR"/>
+        </w:rPr>
+        <w:t xml:space="preserve"> correta</w:t>
+      </w:r>
+      <w:proofErr w:type="gramEnd"/>
+      <w:r>
+        <w:rPr>
+          <w:rFonts w:asciiTheme="majorHAnsi" w:hAnsiTheme="majorHAnsi" w:cstheme="majorHAnsi"/>
+          <w:sz w:val="24"/>
+          <w:szCs w:val="24"/>
+          <w:lang w:val="pt-BR"/>
+        </w:rPr>
+        <w:t>:</w:t>
+      </w:r>
+    </w:p>
+    <w:p>
+      <w:pPr>
+        <w:spacing w:after="0" w:line="360" w:lineRule="auto"/>
+        <w:jc w:val="both"/>
+        <w:rPr>
+          <w:rFonts w:asciiTheme="majorHAnsi" w:hAnsiTheme="majorHAnsi" w:cstheme="majorHAnsi"/>
+          <w:sz w:val="24"/>
+          <w:szCs w:val="24"/>
+          <w:lang w:val="pt-BR"/>
+        </w:rPr>
+      </w:pPr>
+      <w:r>
+        <w:rPr>
+          <w:rFonts w:asciiTheme="majorHAnsi" w:hAnsiTheme="majorHAnsi" w:cstheme="majorHAnsi"/>
+          <w:sz w:val="24"/>
+          <w:szCs w:val="24"/>
+          <w:lang w:val="pt-BR"/>
+        </w:rPr>
+        <w:t xml:space="preserve">I - O processo acontece em um </w:t>
+      </w:r>
+      <w:proofErr w:type="spellStart"/>
+      <w:proofErr w:type="gramStart"/>
+      <w:r>
+        <w:rPr>
+          <w:rFonts w:asciiTheme="majorHAnsi" w:hAnsiTheme="majorHAnsi" w:cstheme="majorHAnsi"/>
+          <w:sz w:val="24"/>
+          <w:szCs w:val="24"/>
+          <w:lang w:val="pt-BR"/>
+        </w:rPr>
+        <w:t>peri</w:t>
+      </w:r>
+      <w:proofErr w:type="gramEnd"/>
+      <w:r>
+        <w:rPr>
+          <w:rFonts w:asciiTheme="majorHAnsi" w:hAnsiTheme="majorHAnsi" w:cstheme="majorHAnsi"/>
+          <w:sz w:val="24"/>
+          <w:szCs w:val="24"/>
+          <w:lang w:val="pt-BR"/>
+        </w:rPr>
+        <w:t>́odo</w:t>
+      </w:r>
+      <w:proofErr w:type="spellEnd"/>
+      <w:r>
+        <w:rPr>
+          <w:rFonts w:asciiTheme="majorHAnsi" w:hAnsiTheme="majorHAnsi" w:cstheme="majorHAnsi"/>
+          <w:sz w:val="24"/>
+          <w:szCs w:val="24"/>
+          <w:lang w:val="pt-BR"/>
+        </w:rPr>
+        <w:t xml:space="preserve"> determinado, enquanto o projeto é permanente.</w:t>
+      </w:r>
+    </w:p>
+    <w:p>
+      <w:pPr>
+        <w:spacing w:after="0" w:line="360" w:lineRule="auto"/>
+        <w:jc w:val="both"/>
+        <w:rPr>
+          <w:rFonts w:asciiTheme="majorHAnsi" w:hAnsiTheme="majorHAnsi" w:cstheme="majorHAnsi"/>
+          <w:sz w:val="24"/>
+          <w:szCs w:val="24"/>
+          <w:lang w:val="pt-BR"/>
+        </w:rPr>
+      </w:pPr>
+      <w:r>
+        <w:rPr>
+          <w:rFonts w:asciiTheme="majorHAnsi" w:hAnsiTheme="majorHAnsi" w:cstheme="majorHAnsi"/>
+          <w:sz w:val="24"/>
+          <w:szCs w:val="24"/>
+          <w:lang w:val="pt-BR"/>
+        </w:rPr>
+        <w:t xml:space="preserve">II - O processo é repetitivo e padronizado em passos que </w:t>
+      </w:r>
+      <w:proofErr w:type="gramStart"/>
+      <w:r>
+        <w:rPr>
+          <w:rFonts w:asciiTheme="majorHAnsi" w:hAnsiTheme="majorHAnsi" w:cstheme="majorHAnsi"/>
+          <w:sz w:val="24"/>
+          <w:szCs w:val="24"/>
+          <w:lang w:val="pt-BR"/>
+        </w:rPr>
+        <w:t>obedecem</w:t>
+      </w:r>
+      <w:proofErr w:type="gramEnd"/>
+      <w:r>
+        <w:rPr>
+          <w:rFonts w:asciiTheme="majorHAnsi" w:hAnsiTheme="majorHAnsi" w:cstheme="majorHAnsi"/>
+          <w:sz w:val="24"/>
+          <w:szCs w:val="24"/>
+          <w:lang w:val="pt-BR"/>
+        </w:rPr>
+        <w:t xml:space="preserve"> uma </w:t>
+      </w:r>
+      <w:proofErr w:type="spellStart"/>
+      <w:r>
+        <w:rPr>
+          <w:rFonts w:asciiTheme="majorHAnsi" w:hAnsiTheme="majorHAnsi" w:cstheme="majorHAnsi"/>
+          <w:sz w:val="24"/>
+          <w:szCs w:val="24"/>
+          <w:lang w:val="pt-BR"/>
+        </w:rPr>
+        <w:t>sequência</w:t>
+      </w:r>
+      <w:proofErr w:type="spellEnd"/>
+      <w:r>
+        <w:rPr>
+          <w:rFonts w:asciiTheme="majorHAnsi" w:hAnsiTheme="majorHAnsi" w:cstheme="majorHAnsi"/>
+          <w:sz w:val="24"/>
+          <w:szCs w:val="24"/>
+          <w:lang w:val="pt-BR"/>
+        </w:rPr>
+        <w:t xml:space="preserve"> </w:t>
+      </w:r>
+      <w:proofErr w:type="spellStart"/>
+      <w:r>
+        <w:rPr>
+          <w:rFonts w:asciiTheme="majorHAnsi" w:hAnsiTheme="majorHAnsi" w:cstheme="majorHAnsi"/>
+          <w:sz w:val="24"/>
+          <w:szCs w:val="24"/>
+          <w:lang w:val="pt-BR"/>
+        </w:rPr>
+        <w:t>lógica</w:t>
+      </w:r>
+      <w:proofErr w:type="spellEnd"/>
+      <w:r>
+        <w:rPr>
+          <w:rFonts w:asciiTheme="majorHAnsi" w:hAnsiTheme="majorHAnsi" w:cstheme="majorHAnsi"/>
+          <w:sz w:val="24"/>
+          <w:szCs w:val="24"/>
+          <w:lang w:val="pt-BR"/>
+        </w:rPr>
+        <w:t>, enquanto o projeto é pontual.</w:t>
+      </w:r>
+    </w:p>
+    <w:p>
+      <w:pPr>
+        <w:spacing w:after="0" w:line="360" w:lineRule="auto"/>
+        <w:jc w:val="both"/>
+        <w:rPr>
+          <w:rFonts w:asciiTheme="majorHAnsi" w:hAnsiTheme="majorHAnsi" w:cstheme="majorHAnsi"/>
+          <w:sz w:val="24"/>
+          <w:szCs w:val="24"/>
+          <w:lang w:val="pt-BR"/>
+        </w:rPr>
+      </w:pPr>
+      <w:r>
+        <w:rPr>
+          <w:rFonts w:asciiTheme="majorHAnsi" w:hAnsiTheme="majorHAnsi" w:cstheme="majorHAnsi"/>
+          <w:sz w:val="24"/>
+          <w:szCs w:val="24"/>
+          <w:lang w:val="pt-BR"/>
+        </w:rPr>
+        <w:t xml:space="preserve">III - O processo é uma </w:t>
+      </w:r>
+      <w:proofErr w:type="spellStart"/>
+      <w:proofErr w:type="gramStart"/>
+      <w:r>
+        <w:rPr>
+          <w:rFonts w:asciiTheme="majorHAnsi" w:hAnsiTheme="majorHAnsi" w:cstheme="majorHAnsi"/>
+          <w:sz w:val="24"/>
+          <w:szCs w:val="24"/>
+          <w:lang w:val="pt-BR"/>
+        </w:rPr>
+        <w:t>ac</w:t>
+      </w:r>
+      <w:proofErr w:type="gramEnd"/>
+      <w:r>
+        <w:rPr>
+          <w:rFonts w:asciiTheme="majorHAnsi" w:hAnsiTheme="majorHAnsi" w:cstheme="majorHAnsi"/>
+          <w:sz w:val="24"/>
+          <w:szCs w:val="24"/>
+          <w:lang w:val="pt-BR"/>
+        </w:rPr>
+        <w:t>̧ão</w:t>
+      </w:r>
+      <w:proofErr w:type="spellEnd"/>
+      <w:r>
+        <w:rPr>
+          <w:rFonts w:asciiTheme="majorHAnsi" w:hAnsiTheme="majorHAnsi" w:cstheme="majorHAnsi"/>
+          <w:sz w:val="24"/>
+          <w:szCs w:val="24"/>
+          <w:lang w:val="pt-BR"/>
+        </w:rPr>
+        <w:t xml:space="preserve"> repetitiva e gera o mesmo produto </w:t>
+      </w:r>
+      <w:proofErr w:type="spellStart"/>
+      <w:r>
+        <w:rPr>
+          <w:rFonts w:asciiTheme="majorHAnsi" w:hAnsiTheme="majorHAnsi" w:cstheme="majorHAnsi"/>
+          <w:sz w:val="24"/>
+          <w:szCs w:val="24"/>
+          <w:lang w:val="pt-BR"/>
+        </w:rPr>
+        <w:t>várias</w:t>
+      </w:r>
+      <w:proofErr w:type="spellEnd"/>
+      <w:r>
+        <w:rPr>
+          <w:rFonts w:asciiTheme="majorHAnsi" w:hAnsiTheme="majorHAnsi" w:cstheme="majorHAnsi"/>
+          <w:sz w:val="24"/>
+          <w:szCs w:val="24"/>
+          <w:lang w:val="pt-BR"/>
+        </w:rPr>
+        <w:t xml:space="preserve"> vezes, enquanto o projeto tem </w:t>
+      </w:r>
+      <w:proofErr w:type="spellStart"/>
+      <w:r>
+        <w:rPr>
+          <w:rFonts w:asciiTheme="majorHAnsi" w:hAnsiTheme="majorHAnsi" w:cstheme="majorHAnsi"/>
+          <w:sz w:val="24"/>
+          <w:szCs w:val="24"/>
+          <w:lang w:val="pt-BR"/>
+        </w:rPr>
+        <w:t>início</w:t>
+      </w:r>
+      <w:proofErr w:type="spellEnd"/>
+      <w:r>
+        <w:rPr>
+          <w:rFonts w:asciiTheme="majorHAnsi" w:hAnsiTheme="majorHAnsi" w:cstheme="majorHAnsi"/>
+          <w:sz w:val="24"/>
+          <w:szCs w:val="24"/>
+          <w:lang w:val="pt-BR"/>
+        </w:rPr>
+        <w:t xml:space="preserve"> e fim determinados. IV - O processo busca melhorar a rotina, enquanto o projeto corresponde à forma como a </w:t>
+      </w:r>
+      <w:proofErr w:type="spellStart"/>
+      <w:r>
+        <w:rPr>
+          <w:rFonts w:asciiTheme="majorHAnsi" w:hAnsiTheme="majorHAnsi" w:cstheme="majorHAnsi"/>
+          <w:sz w:val="24"/>
+          <w:szCs w:val="24"/>
+          <w:lang w:val="pt-BR"/>
+        </w:rPr>
+        <w:t>organização</w:t>
+      </w:r>
+      <w:proofErr w:type="spellEnd"/>
+      <w:r>
+        <w:rPr>
+          <w:rFonts w:asciiTheme="majorHAnsi" w:hAnsiTheme="majorHAnsi" w:cstheme="majorHAnsi"/>
+          <w:sz w:val="24"/>
+          <w:szCs w:val="24"/>
+          <w:lang w:val="pt-BR"/>
+        </w:rPr>
+        <w:t xml:space="preserve"> funciona.</w:t>
+      </w:r>
+    </w:p>
+    <w:p>
+      <w:pPr>
+        <w:spacing w:after="0" w:line="360" w:lineRule="auto"/>
+        <w:jc w:val="both"/>
+        <w:rPr>
+          <w:rFonts w:asciiTheme="majorHAnsi" w:hAnsiTheme="majorHAnsi" w:cstheme="majorHAnsi"/>
+          <w:sz w:val="24"/>
+          <w:szCs w:val="24"/>
+          <w:lang w:val="pt-BR"/>
+        </w:rPr>
+      </w:pPr>
+      <w:r>
+        <w:rPr>
+          <w:rFonts w:asciiTheme="majorHAnsi" w:hAnsiTheme="majorHAnsi" w:cstheme="majorHAnsi"/>
+          <w:sz w:val="24"/>
+          <w:szCs w:val="24"/>
+          <w:lang w:val="pt-BR"/>
+        </w:rPr>
+        <w:t xml:space="preserve">V - O processo produz um bem ou um </w:t>
+      </w:r>
+      <w:proofErr w:type="spellStart"/>
+      <w:r>
+        <w:rPr>
+          <w:rFonts w:asciiTheme="majorHAnsi" w:hAnsiTheme="majorHAnsi" w:cstheme="majorHAnsi"/>
+          <w:sz w:val="24"/>
+          <w:szCs w:val="24"/>
+          <w:lang w:val="pt-BR"/>
+        </w:rPr>
+        <w:t>serviço</w:t>
+      </w:r>
+      <w:proofErr w:type="spellEnd"/>
+      <w:r>
+        <w:rPr>
+          <w:rFonts w:asciiTheme="majorHAnsi" w:hAnsiTheme="majorHAnsi" w:cstheme="majorHAnsi"/>
+          <w:sz w:val="24"/>
+          <w:szCs w:val="24"/>
+          <w:lang w:val="pt-BR"/>
+        </w:rPr>
+        <w:t xml:space="preserve">, enquanto o projeto produz um resultado </w:t>
+      </w:r>
+      <w:proofErr w:type="spellStart"/>
+      <w:r>
+        <w:rPr>
+          <w:rFonts w:asciiTheme="majorHAnsi" w:hAnsiTheme="majorHAnsi" w:cstheme="majorHAnsi"/>
+          <w:sz w:val="24"/>
+          <w:szCs w:val="24"/>
+          <w:lang w:val="pt-BR"/>
+        </w:rPr>
+        <w:t>ú</w:t>
+      </w:r>
+      <w:proofErr w:type="gramStart"/>
+      <w:r>
+        <w:rPr>
+          <w:rFonts w:asciiTheme="majorHAnsi" w:hAnsiTheme="majorHAnsi" w:cstheme="majorHAnsi"/>
+          <w:sz w:val="24"/>
+          <w:szCs w:val="24"/>
+          <w:lang w:val="pt-BR"/>
+        </w:rPr>
+        <w:t>nico</w:t>
+      </w:r>
+      <w:proofErr w:type="spellEnd"/>
+      <w:proofErr w:type="gramEnd"/>
+      <w:r>
+        <w:rPr>
+          <w:rFonts w:asciiTheme="majorHAnsi" w:hAnsiTheme="majorHAnsi" w:cstheme="majorHAnsi"/>
+          <w:sz w:val="24"/>
+          <w:szCs w:val="24"/>
+          <w:lang w:val="pt-BR"/>
+        </w:rPr>
+        <w:t xml:space="preserve"> e </w:t>
+      </w:r>
+      <w:proofErr w:type="spellStart"/>
+      <w:r>
+        <w:rPr>
+          <w:rFonts w:asciiTheme="majorHAnsi" w:hAnsiTheme="majorHAnsi" w:cstheme="majorHAnsi"/>
+          <w:sz w:val="24"/>
+          <w:szCs w:val="24"/>
+          <w:lang w:val="pt-BR"/>
+        </w:rPr>
+        <w:t>específico</w:t>
+      </w:r>
+      <w:proofErr w:type="spellEnd"/>
+      <w:r>
+        <w:rPr>
+          <w:rFonts w:asciiTheme="majorHAnsi" w:hAnsiTheme="majorHAnsi" w:cstheme="majorHAnsi"/>
+          <w:sz w:val="24"/>
+          <w:szCs w:val="24"/>
+          <w:lang w:val="pt-BR"/>
+        </w:rPr>
+        <w:t>.</w:t>
+      </w:r>
+    </w:p>
+    <w:p>
+      <w:pPr>
+        <w:spacing w:after="0" w:line="360" w:lineRule="auto"/>
+        <w:jc w:val="both"/>
+        <w:rPr>
+          <w:rFonts w:asciiTheme="majorHAnsi" w:hAnsiTheme="majorHAnsi" w:cstheme="majorHAnsi"/>
+          <w:sz w:val="24"/>
+          <w:szCs w:val="24"/>
+          <w:lang w:val="pt-BR"/>
+        </w:rPr>
+      </w:pPr>
+    </w:p>
+    <w:p>
+      <w:pPr>
+        <w:spacing w:after="0" w:line="360" w:lineRule="auto"/>
+        <w:jc w:val="both"/>
+        <w:rPr>
+          <w:rFonts w:asciiTheme="majorHAnsi" w:hAnsiTheme="majorHAnsi" w:cstheme="majorHAnsi"/>
+          <w:sz w:val="24"/>
+          <w:szCs w:val="24"/>
+          <w:lang w:val="pt-BR"/>
+        </w:rPr>
+      </w:pPr>
+      <w:r>
+        <w:rPr>
+          <w:rFonts w:asciiTheme="majorHAnsi" w:hAnsiTheme="majorHAnsi" w:cstheme="majorHAnsi"/>
+          <w:sz w:val="24"/>
+          <w:szCs w:val="24"/>
+          <w:lang w:val="pt-BR"/>
+        </w:rPr>
+        <w:t xml:space="preserve">Somente as afirmativas II, III e V </w:t>
+      </w:r>
+      <w:proofErr w:type="spellStart"/>
+      <w:r>
+        <w:rPr>
+          <w:rFonts w:asciiTheme="majorHAnsi" w:hAnsiTheme="majorHAnsi" w:cstheme="majorHAnsi"/>
+          <w:sz w:val="24"/>
+          <w:szCs w:val="24"/>
+          <w:lang w:val="pt-BR"/>
+        </w:rPr>
+        <w:t>estão</w:t>
+      </w:r>
+      <w:proofErr w:type="spellEnd"/>
+      <w:r>
+        <w:rPr>
+          <w:rFonts w:asciiTheme="majorHAnsi" w:hAnsiTheme="majorHAnsi" w:cstheme="majorHAnsi"/>
+          <w:sz w:val="24"/>
+          <w:szCs w:val="24"/>
+          <w:lang w:val="pt-BR"/>
+        </w:rPr>
+        <w:t xml:space="preserve"> corretas.</w:t>
+      </w:r>
+    </w:p>
+    <w:p>
+      <w:pPr>
+        <w:spacing w:after="0" w:line="360" w:lineRule="auto"/>
+        <w:jc w:val="both"/>
+        <w:rPr>
+          <w:rFonts w:asciiTheme="majorHAnsi" w:hAnsiTheme="majorHAnsi" w:cstheme="majorHAnsi"/>
+          <w:sz w:val="24"/>
+          <w:szCs w:val="24"/>
+          <w:lang w:val="pt-BR"/>
+        </w:rPr>
+      </w:pPr>
+    </w:p>
+    <w:p>
+      <w:pPr>
+        <w:spacing w:after="0" w:line="360" w:lineRule="auto"/>
+        <w:jc w:val="both"/>
+        <w:rPr>
+          <w:rFonts w:asciiTheme="majorHAnsi" w:hAnsiTheme="majorHAnsi" w:cstheme="majorHAnsi"/>
+          <w:sz w:val="24"/>
+          <w:szCs w:val="24"/>
+          <w:lang w:val="pt-BR"/>
+        </w:rPr>
+      </w:pPr>
+      <w:r>
+        <w:rPr>
+          <w:rFonts w:asciiTheme="majorHAnsi" w:hAnsiTheme="majorHAnsi" w:cstheme="majorHAnsi"/>
+          <w:sz w:val="24"/>
+          <w:szCs w:val="24"/>
+          <w:lang w:val="pt-BR"/>
+        </w:rPr>
+        <w:t>I e IV INCORRETAS. O correto seria:</w:t>
+      </w:r>
+    </w:p>
+    <w:p>
+      <w:pPr>
+        <w:spacing w:after="0" w:line="360" w:lineRule="auto"/>
+        <w:jc w:val="both"/>
+        <w:rPr>
+          <w:rFonts w:asciiTheme="majorHAnsi" w:hAnsiTheme="majorHAnsi" w:cstheme="majorHAnsi"/>
+          <w:sz w:val="24"/>
+          <w:szCs w:val="24"/>
+          <w:lang w:val="pt-BR"/>
+        </w:rPr>
+      </w:pPr>
+      <w:r>
+        <w:rPr>
+          <w:rFonts w:asciiTheme="majorHAnsi" w:hAnsiTheme="majorHAnsi" w:cstheme="majorHAnsi"/>
+          <w:sz w:val="24"/>
+          <w:szCs w:val="24"/>
+          <w:lang w:val="pt-BR"/>
+        </w:rPr>
+        <w:lastRenderedPageBreak/>
+        <w:t xml:space="preserve">I - O projeto acontece em um </w:t>
+      </w:r>
+      <w:proofErr w:type="spellStart"/>
+      <w:proofErr w:type="gramStart"/>
+      <w:r>
+        <w:rPr>
+          <w:rFonts w:asciiTheme="majorHAnsi" w:hAnsiTheme="majorHAnsi" w:cstheme="majorHAnsi"/>
+          <w:sz w:val="24"/>
+          <w:szCs w:val="24"/>
+          <w:lang w:val="pt-BR"/>
+        </w:rPr>
+        <w:t>peri</w:t>
+      </w:r>
+      <w:proofErr w:type="gramEnd"/>
+      <w:r>
+        <w:rPr>
+          <w:rFonts w:asciiTheme="majorHAnsi" w:hAnsiTheme="majorHAnsi" w:cstheme="majorHAnsi"/>
+          <w:sz w:val="24"/>
+          <w:szCs w:val="24"/>
+          <w:lang w:val="pt-BR"/>
+        </w:rPr>
+        <w:t>́odo</w:t>
+      </w:r>
+      <w:proofErr w:type="spellEnd"/>
+      <w:r>
+        <w:rPr>
+          <w:rFonts w:asciiTheme="majorHAnsi" w:hAnsiTheme="majorHAnsi" w:cstheme="majorHAnsi"/>
+          <w:sz w:val="24"/>
+          <w:szCs w:val="24"/>
+          <w:lang w:val="pt-BR"/>
+        </w:rPr>
+        <w:t xml:space="preserve"> determinado, enquanto o processo é permanente.</w:t>
+      </w:r>
+    </w:p>
+    <w:p>
+      <w:pPr>
+        <w:spacing w:after="0" w:line="360" w:lineRule="auto"/>
+        <w:jc w:val="both"/>
+        <w:rPr>
+          <w:rFonts w:asciiTheme="majorHAnsi" w:hAnsiTheme="majorHAnsi" w:cstheme="majorHAnsi"/>
+          <w:sz w:val="24"/>
+          <w:szCs w:val="24"/>
+          <w:lang w:val="pt-BR"/>
+        </w:rPr>
+      </w:pPr>
+      <w:r>
+        <w:rPr>
+          <w:rFonts w:asciiTheme="majorHAnsi" w:hAnsiTheme="majorHAnsi" w:cstheme="majorHAnsi"/>
+          <w:sz w:val="24"/>
+          <w:szCs w:val="24"/>
+          <w:lang w:val="pt-BR"/>
+        </w:rPr>
+        <w:t xml:space="preserve">IV - O projeto busca melhorar a rotina, enquanto o processo corresponde à forma como a </w:t>
+      </w:r>
+      <w:proofErr w:type="spellStart"/>
+      <w:r>
+        <w:rPr>
+          <w:rFonts w:asciiTheme="majorHAnsi" w:hAnsiTheme="majorHAnsi" w:cstheme="majorHAnsi"/>
+          <w:sz w:val="24"/>
+          <w:szCs w:val="24"/>
+          <w:lang w:val="pt-BR"/>
+        </w:rPr>
+        <w:t>organização</w:t>
+      </w:r>
+      <w:proofErr w:type="spellEnd"/>
+      <w:r>
+        <w:rPr>
+          <w:rFonts w:asciiTheme="majorHAnsi" w:hAnsiTheme="majorHAnsi" w:cstheme="majorHAnsi"/>
+          <w:sz w:val="24"/>
+          <w:szCs w:val="24"/>
+          <w:lang w:val="pt-BR"/>
+        </w:rPr>
+        <w:t xml:space="preserve"> funciona.</w:t>
+      </w:r>
+    </w:p>
+    <w:p>
+      <w:pPr>
+        <w:spacing w:after="0" w:line="360" w:lineRule="auto"/>
+        <w:jc w:val="both"/>
+        <w:rPr>
+          <w:rFonts w:asciiTheme="majorHAnsi" w:hAnsiTheme="majorHAnsi" w:cstheme="majorHAnsi"/>
+          <w:sz w:val="24"/>
+          <w:szCs w:val="24"/>
+          <w:lang w:val="pt-BR"/>
+        </w:rPr>
+      </w:pPr>
+    </w:p>
+    <w:p>
+      <w:pPr>
+        <w:spacing w:after="0" w:line="360" w:lineRule="auto"/>
+        <w:jc w:val="both"/>
+        <w:rPr>
+          <w:rFonts w:asciiTheme="majorHAnsi" w:hAnsiTheme="majorHAnsi" w:cstheme="majorHAnsi"/>
+          <w:sz w:val="24"/>
+          <w:szCs w:val="24"/>
+          <w:lang w:val="pt-BR"/>
+        </w:rPr>
+      </w:pPr>
+      <w:r>
+        <w:rPr>
+          <w:rFonts w:asciiTheme="majorHAnsi" w:hAnsiTheme="majorHAnsi" w:cstheme="majorHAnsi"/>
+          <w:sz w:val="24"/>
+          <w:szCs w:val="24"/>
+          <w:lang w:val="pt-BR"/>
+        </w:rPr>
+        <w:t xml:space="preserve">Toda </w:t>
+      </w:r>
+      <w:proofErr w:type="spellStart"/>
+      <w:r>
+        <w:rPr>
+          <w:rFonts w:asciiTheme="majorHAnsi" w:hAnsiTheme="majorHAnsi" w:cstheme="majorHAnsi"/>
+          <w:sz w:val="24"/>
+          <w:szCs w:val="24"/>
+          <w:lang w:val="pt-BR"/>
+        </w:rPr>
+        <w:t>Organização</w:t>
+      </w:r>
+      <w:proofErr w:type="spellEnd"/>
+      <w:r>
+        <w:rPr>
+          <w:rFonts w:asciiTheme="majorHAnsi" w:hAnsiTheme="majorHAnsi" w:cstheme="majorHAnsi"/>
+          <w:sz w:val="24"/>
+          <w:szCs w:val="24"/>
+          <w:lang w:val="pt-BR"/>
+        </w:rPr>
+        <w:t xml:space="preserve"> é uma </w:t>
+      </w:r>
+      <w:proofErr w:type="spellStart"/>
+      <w:r>
+        <w:rPr>
+          <w:rFonts w:asciiTheme="majorHAnsi" w:hAnsiTheme="majorHAnsi" w:cstheme="majorHAnsi"/>
+          <w:sz w:val="24"/>
+          <w:szCs w:val="24"/>
+          <w:lang w:val="pt-BR"/>
+        </w:rPr>
+        <w:t>coleção</w:t>
+      </w:r>
+      <w:proofErr w:type="spellEnd"/>
+      <w:r>
+        <w:rPr>
+          <w:rFonts w:asciiTheme="majorHAnsi" w:hAnsiTheme="majorHAnsi" w:cstheme="majorHAnsi"/>
+          <w:sz w:val="24"/>
+          <w:szCs w:val="24"/>
+          <w:lang w:val="pt-BR"/>
+        </w:rPr>
+        <w:t xml:space="preserve"> de processos que </w:t>
+      </w:r>
+      <w:proofErr w:type="spellStart"/>
+      <w:r>
+        <w:rPr>
+          <w:rFonts w:asciiTheme="majorHAnsi" w:hAnsiTheme="majorHAnsi" w:cstheme="majorHAnsi"/>
+          <w:sz w:val="24"/>
+          <w:szCs w:val="24"/>
+          <w:lang w:val="pt-BR"/>
+        </w:rPr>
+        <w:t>são</w:t>
+      </w:r>
+      <w:proofErr w:type="spellEnd"/>
+      <w:r>
+        <w:rPr>
+          <w:rFonts w:asciiTheme="majorHAnsi" w:hAnsiTheme="majorHAnsi" w:cstheme="majorHAnsi"/>
+          <w:sz w:val="24"/>
+          <w:szCs w:val="24"/>
+          <w:lang w:val="pt-BR"/>
+        </w:rPr>
+        <w:t xml:space="preserve"> executados. </w:t>
+      </w:r>
+      <w:proofErr w:type="spellStart"/>
+      <w:r>
+        <w:rPr>
+          <w:rFonts w:asciiTheme="majorHAnsi" w:hAnsiTheme="majorHAnsi" w:cstheme="majorHAnsi"/>
+          <w:sz w:val="24"/>
+          <w:szCs w:val="24"/>
+          <w:lang w:val="pt-BR"/>
+        </w:rPr>
+        <w:t>Não</w:t>
+      </w:r>
+      <w:proofErr w:type="spellEnd"/>
+      <w:r>
+        <w:rPr>
+          <w:rFonts w:asciiTheme="majorHAnsi" w:hAnsiTheme="majorHAnsi" w:cstheme="majorHAnsi"/>
+          <w:sz w:val="24"/>
+          <w:szCs w:val="24"/>
+          <w:lang w:val="pt-BR"/>
+        </w:rPr>
+        <w:t xml:space="preserve"> existe um produto ou um </w:t>
+      </w:r>
+      <w:proofErr w:type="spellStart"/>
+      <w:r>
+        <w:rPr>
+          <w:rFonts w:asciiTheme="majorHAnsi" w:hAnsiTheme="majorHAnsi" w:cstheme="majorHAnsi"/>
+          <w:sz w:val="24"/>
+          <w:szCs w:val="24"/>
+          <w:lang w:val="pt-BR"/>
+        </w:rPr>
+        <w:t>serviço</w:t>
+      </w:r>
+      <w:proofErr w:type="spellEnd"/>
+      <w:r>
+        <w:rPr>
+          <w:rFonts w:asciiTheme="majorHAnsi" w:hAnsiTheme="majorHAnsi" w:cstheme="majorHAnsi"/>
+          <w:sz w:val="24"/>
+          <w:szCs w:val="24"/>
+          <w:lang w:val="pt-BR"/>
+        </w:rPr>
+        <w:t xml:space="preserve"> oferecido por uma empresa sem um processo. Portanto, processos é o resultado da </w:t>
+      </w:r>
+      <w:proofErr w:type="spellStart"/>
+      <w:r>
+        <w:rPr>
+          <w:rFonts w:asciiTheme="majorHAnsi" w:hAnsiTheme="majorHAnsi" w:cstheme="majorHAnsi"/>
+          <w:sz w:val="24"/>
+          <w:szCs w:val="24"/>
+          <w:lang w:val="pt-BR"/>
+        </w:rPr>
+        <w:t>articulação</w:t>
+      </w:r>
+      <w:proofErr w:type="spellEnd"/>
+      <w:r>
+        <w:rPr>
+          <w:rFonts w:asciiTheme="majorHAnsi" w:hAnsiTheme="majorHAnsi" w:cstheme="majorHAnsi"/>
+          <w:sz w:val="24"/>
+          <w:szCs w:val="24"/>
+          <w:lang w:val="pt-BR"/>
+        </w:rPr>
+        <w:t xml:space="preserve"> de: I. Pessoas II. </w:t>
+      </w:r>
+      <w:proofErr w:type="spellStart"/>
+      <w:r>
+        <w:rPr>
+          <w:rFonts w:asciiTheme="majorHAnsi" w:hAnsiTheme="majorHAnsi" w:cstheme="majorHAnsi"/>
+          <w:sz w:val="24"/>
+          <w:szCs w:val="24"/>
+          <w:lang w:val="pt-BR"/>
+        </w:rPr>
+        <w:t>Instalaçõ</w:t>
+      </w:r>
+      <w:proofErr w:type="gramStart"/>
+      <w:r>
+        <w:rPr>
+          <w:rFonts w:asciiTheme="majorHAnsi" w:hAnsiTheme="majorHAnsi" w:cstheme="majorHAnsi"/>
+          <w:sz w:val="24"/>
+          <w:szCs w:val="24"/>
+          <w:lang w:val="pt-BR"/>
+        </w:rPr>
+        <w:t>es</w:t>
+      </w:r>
+      <w:proofErr w:type="spellEnd"/>
+      <w:proofErr w:type="gramEnd"/>
+      <w:r>
+        <w:rPr>
+          <w:rFonts w:asciiTheme="majorHAnsi" w:hAnsiTheme="majorHAnsi" w:cstheme="majorHAnsi"/>
+          <w:sz w:val="24"/>
+          <w:szCs w:val="24"/>
+          <w:lang w:val="pt-BR"/>
+        </w:rPr>
+        <w:t xml:space="preserve"> III. Equipamentos e IV. Outros recursos (materiais) Os itens acima que </w:t>
+      </w:r>
+      <w:proofErr w:type="spellStart"/>
+      <w:r>
+        <w:rPr>
+          <w:rFonts w:asciiTheme="majorHAnsi" w:hAnsiTheme="majorHAnsi" w:cstheme="majorHAnsi"/>
+          <w:sz w:val="24"/>
+          <w:szCs w:val="24"/>
+          <w:lang w:val="pt-BR"/>
+        </w:rPr>
+        <w:t>estão</w:t>
+      </w:r>
+      <w:proofErr w:type="spellEnd"/>
+      <w:r>
+        <w:rPr>
+          <w:rFonts w:asciiTheme="majorHAnsi" w:hAnsiTheme="majorHAnsi" w:cstheme="majorHAnsi"/>
+          <w:sz w:val="24"/>
+          <w:szCs w:val="24"/>
+          <w:lang w:val="pt-BR"/>
+        </w:rPr>
+        <w:t xml:space="preserve"> corretos </w:t>
+      </w:r>
+      <w:proofErr w:type="spellStart"/>
+      <w:r>
+        <w:rPr>
+          <w:rFonts w:asciiTheme="majorHAnsi" w:hAnsiTheme="majorHAnsi" w:cstheme="majorHAnsi"/>
+          <w:sz w:val="24"/>
+          <w:szCs w:val="24"/>
+          <w:lang w:val="pt-BR"/>
+        </w:rPr>
+        <w:t>são</w:t>
+      </w:r>
+      <w:proofErr w:type="spellEnd"/>
+      <w:r>
+        <w:rPr>
+          <w:rFonts w:asciiTheme="majorHAnsi" w:hAnsiTheme="majorHAnsi" w:cstheme="majorHAnsi"/>
+          <w:sz w:val="24"/>
+          <w:szCs w:val="24"/>
+          <w:lang w:val="pt-BR"/>
+        </w:rPr>
+        <w:t>:</w:t>
+      </w:r>
+    </w:p>
+    <w:p>
+      <w:pPr>
+        <w:spacing w:after="0" w:line="360" w:lineRule="auto"/>
+        <w:jc w:val="both"/>
+        <w:rPr>
+          <w:rFonts w:asciiTheme="majorHAnsi" w:hAnsiTheme="majorHAnsi" w:cstheme="majorHAnsi"/>
+          <w:sz w:val="24"/>
+          <w:szCs w:val="24"/>
+          <w:lang w:val="pt-BR"/>
+        </w:rPr>
+      </w:pPr>
+      <w:r>
+        <w:rPr>
+          <w:rFonts w:asciiTheme="majorHAnsi" w:hAnsiTheme="majorHAnsi" w:cstheme="majorHAnsi"/>
+          <w:sz w:val="24"/>
+          <w:szCs w:val="24"/>
+          <w:lang w:val="pt-BR"/>
+        </w:rPr>
+        <w:t>Os itens I, II, III e IV.</w:t>
+      </w:r>
+    </w:p>
+    <w:p>
+      <w:pPr>
+        <w:spacing w:after="0" w:line="360" w:lineRule="auto"/>
+        <w:jc w:val="both"/>
+        <w:rPr>
+          <w:rFonts w:asciiTheme="majorHAnsi" w:hAnsiTheme="majorHAnsi" w:cstheme="majorHAnsi"/>
+          <w:sz w:val="24"/>
+          <w:szCs w:val="24"/>
+          <w:lang w:val="pt-BR"/>
+        </w:rPr>
+      </w:pPr>
+    </w:p>
+    <w:p>
+      <w:pPr>
+        <w:spacing w:after="0" w:line="360" w:lineRule="auto"/>
+        <w:jc w:val="both"/>
+        <w:rPr>
+          <w:rFonts w:asciiTheme="majorHAnsi" w:hAnsiTheme="majorHAnsi" w:cstheme="majorHAnsi"/>
+          <w:sz w:val="24"/>
+          <w:szCs w:val="24"/>
+          <w:lang w:val="pt-BR"/>
+        </w:rPr>
+      </w:pPr>
+      <w:r>
+        <w:rPr>
+          <w:rFonts w:asciiTheme="majorHAnsi" w:hAnsiTheme="majorHAnsi" w:cstheme="majorHAnsi"/>
+          <w:sz w:val="24"/>
+          <w:szCs w:val="24"/>
+          <w:lang w:val="pt-BR"/>
+        </w:rPr>
+        <w:t xml:space="preserve">Processo é uma sequencia de atividades logicamente relacionadas que representam a </w:t>
+      </w:r>
+      <w:proofErr w:type="spellStart"/>
+      <w:r>
+        <w:rPr>
+          <w:rFonts w:asciiTheme="majorHAnsi" w:hAnsiTheme="majorHAnsi" w:cstheme="majorHAnsi"/>
+          <w:sz w:val="24"/>
+          <w:szCs w:val="24"/>
+          <w:lang w:val="pt-BR"/>
+        </w:rPr>
+        <w:t>transformação</w:t>
+      </w:r>
+      <w:proofErr w:type="spellEnd"/>
+      <w:r>
+        <w:rPr>
+          <w:rFonts w:asciiTheme="majorHAnsi" w:hAnsiTheme="majorHAnsi" w:cstheme="majorHAnsi"/>
+          <w:sz w:val="24"/>
+          <w:szCs w:val="24"/>
+          <w:lang w:val="pt-BR"/>
+        </w:rPr>
+        <w:t xml:space="preserve"> de insumos (recursos de entrada) em </w:t>
+      </w:r>
+      <w:proofErr w:type="spellStart"/>
+      <w:r>
+        <w:rPr>
+          <w:rFonts w:asciiTheme="majorHAnsi" w:hAnsiTheme="majorHAnsi" w:cstheme="majorHAnsi"/>
+          <w:sz w:val="24"/>
+          <w:szCs w:val="24"/>
+          <w:lang w:val="pt-BR"/>
+        </w:rPr>
+        <w:t>entregáveis</w:t>
+      </w:r>
+      <w:proofErr w:type="spellEnd"/>
+      <w:r>
+        <w:rPr>
+          <w:rFonts w:asciiTheme="majorHAnsi" w:hAnsiTheme="majorHAnsi" w:cstheme="majorHAnsi"/>
+          <w:sz w:val="24"/>
+          <w:szCs w:val="24"/>
+          <w:lang w:val="pt-BR"/>
+        </w:rPr>
+        <w:t xml:space="preserve"> (recursos de </w:t>
+      </w:r>
+      <w:proofErr w:type="spellStart"/>
+      <w:r>
+        <w:rPr>
+          <w:rFonts w:asciiTheme="majorHAnsi" w:hAnsiTheme="majorHAnsi" w:cstheme="majorHAnsi"/>
+          <w:sz w:val="24"/>
+          <w:szCs w:val="24"/>
+          <w:lang w:val="pt-BR"/>
+        </w:rPr>
+        <w:t>saida</w:t>
+      </w:r>
+      <w:proofErr w:type="spellEnd"/>
+      <w:proofErr w:type="gramStart"/>
+      <w:r>
+        <w:rPr>
+          <w:rFonts w:asciiTheme="majorHAnsi" w:hAnsiTheme="majorHAnsi" w:cstheme="majorHAnsi"/>
+          <w:sz w:val="24"/>
+          <w:szCs w:val="24"/>
+          <w:lang w:val="pt-BR"/>
+        </w:rPr>
+        <w:t>) ,</w:t>
+      </w:r>
+      <w:proofErr w:type="gramEnd"/>
+      <w:r>
+        <w:rPr>
+          <w:rFonts w:asciiTheme="majorHAnsi" w:hAnsiTheme="majorHAnsi" w:cstheme="majorHAnsi"/>
+          <w:sz w:val="24"/>
+          <w:szCs w:val="24"/>
+          <w:lang w:val="pt-BR"/>
+        </w:rPr>
+        <w:t xml:space="preserve"> que </w:t>
+      </w:r>
+      <w:proofErr w:type="spellStart"/>
+      <w:r>
+        <w:rPr>
+          <w:rFonts w:asciiTheme="majorHAnsi" w:hAnsiTheme="majorHAnsi" w:cstheme="majorHAnsi"/>
+          <w:sz w:val="24"/>
+          <w:szCs w:val="24"/>
+          <w:lang w:val="pt-BR"/>
+        </w:rPr>
+        <w:t>são</w:t>
+      </w:r>
+      <w:proofErr w:type="spellEnd"/>
+      <w:r>
+        <w:rPr>
+          <w:rFonts w:asciiTheme="majorHAnsi" w:hAnsiTheme="majorHAnsi" w:cstheme="majorHAnsi"/>
+          <w:sz w:val="24"/>
+          <w:szCs w:val="24"/>
+          <w:lang w:val="pt-BR"/>
+        </w:rPr>
+        <w:t xml:space="preserve"> as entradas acrescidas de valor pela sua </w:t>
+      </w:r>
+      <w:proofErr w:type="spellStart"/>
+      <w:r>
+        <w:rPr>
+          <w:rFonts w:asciiTheme="majorHAnsi" w:hAnsiTheme="majorHAnsi" w:cstheme="majorHAnsi"/>
+          <w:sz w:val="24"/>
+          <w:szCs w:val="24"/>
+          <w:lang w:val="pt-BR"/>
+        </w:rPr>
+        <w:t>transformação</w:t>
+      </w:r>
+      <w:proofErr w:type="spellEnd"/>
+      <w:r>
+        <w:rPr>
+          <w:rFonts w:asciiTheme="majorHAnsi" w:hAnsiTheme="majorHAnsi" w:cstheme="majorHAnsi"/>
+          <w:sz w:val="24"/>
+          <w:szCs w:val="24"/>
+          <w:lang w:val="pt-BR"/>
+        </w:rPr>
+        <w:t xml:space="preserve">. O trabalho requer pessoas, as </w:t>
+      </w:r>
+      <w:proofErr w:type="spellStart"/>
+      <w:r>
+        <w:rPr>
+          <w:rFonts w:asciiTheme="majorHAnsi" w:hAnsiTheme="majorHAnsi" w:cstheme="majorHAnsi"/>
+          <w:sz w:val="24"/>
+          <w:szCs w:val="24"/>
+          <w:lang w:val="pt-BR"/>
+        </w:rPr>
+        <w:t>instalaçõ</w:t>
+      </w:r>
+      <w:proofErr w:type="gramStart"/>
+      <w:r>
+        <w:rPr>
+          <w:rFonts w:asciiTheme="majorHAnsi" w:hAnsiTheme="majorHAnsi" w:cstheme="majorHAnsi"/>
+          <w:sz w:val="24"/>
+          <w:szCs w:val="24"/>
+          <w:lang w:val="pt-BR"/>
+        </w:rPr>
+        <w:t>es</w:t>
+      </w:r>
+      <w:proofErr w:type="spellEnd"/>
+      <w:proofErr w:type="gramEnd"/>
+      <w:r>
+        <w:rPr>
+          <w:rFonts w:asciiTheme="majorHAnsi" w:hAnsiTheme="majorHAnsi" w:cstheme="majorHAnsi"/>
+          <w:sz w:val="24"/>
+          <w:szCs w:val="24"/>
+          <w:lang w:val="pt-BR"/>
+        </w:rPr>
+        <w:t xml:space="preserve"> onde ele é realizado, os equipamentos e os recursos que </w:t>
+      </w:r>
+      <w:proofErr w:type="spellStart"/>
+      <w:r>
+        <w:rPr>
+          <w:rFonts w:asciiTheme="majorHAnsi" w:hAnsiTheme="majorHAnsi" w:cstheme="majorHAnsi"/>
+          <w:sz w:val="24"/>
+          <w:szCs w:val="24"/>
+          <w:lang w:val="pt-BR"/>
+        </w:rPr>
+        <w:t>serão</w:t>
+      </w:r>
+      <w:proofErr w:type="spellEnd"/>
+      <w:r>
+        <w:rPr>
+          <w:rFonts w:asciiTheme="majorHAnsi" w:hAnsiTheme="majorHAnsi" w:cstheme="majorHAnsi"/>
+          <w:sz w:val="24"/>
+          <w:szCs w:val="24"/>
+          <w:lang w:val="pt-BR"/>
+        </w:rPr>
+        <w:t xml:space="preserve"> trabalhados.</w:t>
+      </w:r>
+    </w:p>
+    <w:p>
+      <w:pPr>
+        <w:spacing w:after="0" w:line="360" w:lineRule="auto"/>
+        <w:jc w:val="both"/>
+        <w:rPr>
+          <w:rFonts w:asciiTheme="majorHAnsi" w:hAnsiTheme="majorHAnsi" w:cstheme="majorHAnsi"/>
+          <w:sz w:val="24"/>
+          <w:szCs w:val="24"/>
+          <w:lang w:val="pt-BR"/>
+        </w:rPr>
+      </w:pPr>
+    </w:p>
+    <w:p>
+      <w:pPr>
+        <w:spacing w:after="0" w:line="360" w:lineRule="auto"/>
+        <w:jc w:val="both"/>
+        <w:rPr>
+          <w:rFonts w:asciiTheme="majorHAnsi" w:hAnsiTheme="majorHAnsi" w:cstheme="majorHAnsi"/>
+          <w:sz w:val="24"/>
+          <w:szCs w:val="24"/>
+          <w:lang w:val="pt-BR"/>
+        </w:rPr>
+      </w:pPr>
+      <w:r>
+        <w:rPr>
+          <w:rFonts w:asciiTheme="majorHAnsi" w:hAnsiTheme="majorHAnsi" w:cstheme="majorHAnsi"/>
+          <w:sz w:val="24"/>
+          <w:szCs w:val="24"/>
+          <w:lang w:val="pt-BR"/>
+        </w:rPr>
+        <w:t xml:space="preserve">A </w:t>
+      </w:r>
+      <w:proofErr w:type="spellStart"/>
+      <w:r>
+        <w:rPr>
+          <w:rFonts w:asciiTheme="majorHAnsi" w:hAnsiTheme="majorHAnsi" w:cstheme="majorHAnsi"/>
+          <w:sz w:val="24"/>
+          <w:szCs w:val="24"/>
+          <w:lang w:val="pt-BR"/>
+        </w:rPr>
+        <w:t>afirmação</w:t>
+      </w:r>
+      <w:proofErr w:type="spellEnd"/>
+      <w:r>
+        <w:rPr>
+          <w:rFonts w:asciiTheme="majorHAnsi" w:hAnsiTheme="majorHAnsi" w:cstheme="majorHAnsi"/>
+          <w:sz w:val="24"/>
+          <w:szCs w:val="24"/>
+          <w:lang w:val="pt-BR"/>
+        </w:rPr>
+        <w:t xml:space="preserve">: "É o conjunto integrado e </w:t>
+      </w:r>
+      <w:proofErr w:type="spellStart"/>
+      <w:r>
+        <w:rPr>
+          <w:rFonts w:asciiTheme="majorHAnsi" w:hAnsiTheme="majorHAnsi" w:cstheme="majorHAnsi"/>
+          <w:sz w:val="24"/>
+          <w:szCs w:val="24"/>
+          <w:lang w:val="pt-BR"/>
+        </w:rPr>
+        <w:t>sincrô</w:t>
+      </w:r>
+      <w:proofErr w:type="gramStart"/>
+      <w:r>
+        <w:rPr>
+          <w:rFonts w:asciiTheme="majorHAnsi" w:hAnsiTheme="majorHAnsi" w:cstheme="majorHAnsi"/>
+          <w:sz w:val="24"/>
+          <w:szCs w:val="24"/>
+          <w:lang w:val="pt-BR"/>
+        </w:rPr>
+        <w:t>nico</w:t>
+      </w:r>
+      <w:proofErr w:type="spellEnd"/>
+      <w:proofErr w:type="gramEnd"/>
+      <w:r>
+        <w:rPr>
+          <w:rFonts w:asciiTheme="majorHAnsi" w:hAnsiTheme="majorHAnsi" w:cstheme="majorHAnsi"/>
+          <w:sz w:val="24"/>
+          <w:szCs w:val="24"/>
+          <w:lang w:val="pt-BR"/>
+        </w:rPr>
+        <w:t xml:space="preserve"> de insumos, infraestruturas, regras e </w:t>
+      </w:r>
+      <w:proofErr w:type="spellStart"/>
+      <w:r>
+        <w:rPr>
+          <w:rFonts w:asciiTheme="majorHAnsi" w:hAnsiTheme="majorHAnsi" w:cstheme="majorHAnsi"/>
+          <w:sz w:val="24"/>
+          <w:szCs w:val="24"/>
+          <w:lang w:val="pt-BR"/>
+        </w:rPr>
+        <w:t>transformações</w:t>
+      </w:r>
+      <w:proofErr w:type="spellEnd"/>
+      <w:r>
+        <w:rPr>
+          <w:rFonts w:asciiTheme="majorHAnsi" w:hAnsiTheme="majorHAnsi" w:cstheme="majorHAnsi"/>
+          <w:sz w:val="24"/>
+          <w:szCs w:val="24"/>
+          <w:lang w:val="pt-BR"/>
+        </w:rPr>
+        <w:t xml:space="preserve">, que adiciona valor </w:t>
+      </w:r>
+      <w:proofErr w:type="spellStart"/>
+      <w:r>
+        <w:rPr>
+          <w:rFonts w:asciiTheme="majorHAnsi" w:hAnsiTheme="majorHAnsi" w:cstheme="majorHAnsi"/>
+          <w:sz w:val="24"/>
+          <w:szCs w:val="24"/>
+          <w:lang w:val="pt-BR"/>
+        </w:rPr>
+        <w:t>às</w:t>
+      </w:r>
+      <w:proofErr w:type="spellEnd"/>
+      <w:r>
+        <w:rPr>
+          <w:rFonts w:asciiTheme="majorHAnsi" w:hAnsiTheme="majorHAnsi" w:cstheme="majorHAnsi"/>
+          <w:sz w:val="24"/>
+          <w:szCs w:val="24"/>
+          <w:lang w:val="pt-BR"/>
+        </w:rPr>
+        <w:t xml:space="preserve"> pessoas que fazem uso dos produtos e/ou </w:t>
+      </w:r>
+      <w:proofErr w:type="spellStart"/>
+      <w:r>
+        <w:rPr>
+          <w:rFonts w:asciiTheme="majorHAnsi" w:hAnsiTheme="majorHAnsi" w:cstheme="majorHAnsi"/>
+          <w:sz w:val="24"/>
+          <w:szCs w:val="24"/>
+          <w:lang w:val="pt-BR"/>
+        </w:rPr>
+        <w:t>serviços</w:t>
+      </w:r>
+      <w:proofErr w:type="spellEnd"/>
+      <w:r>
+        <w:rPr>
+          <w:rFonts w:asciiTheme="majorHAnsi" w:hAnsiTheme="majorHAnsi" w:cstheme="majorHAnsi"/>
+          <w:sz w:val="24"/>
+          <w:szCs w:val="24"/>
+          <w:lang w:val="pt-BR"/>
+        </w:rPr>
+        <w:t xml:space="preserve"> gerados", corresponde a </w:t>
+      </w:r>
+      <w:proofErr w:type="spellStart"/>
+      <w:r>
+        <w:rPr>
+          <w:rFonts w:asciiTheme="majorHAnsi" w:hAnsiTheme="majorHAnsi" w:cstheme="majorHAnsi"/>
+          <w:sz w:val="24"/>
+          <w:szCs w:val="24"/>
+          <w:lang w:val="pt-BR"/>
+        </w:rPr>
+        <w:t>definição</w:t>
+      </w:r>
+      <w:proofErr w:type="spellEnd"/>
+      <w:r>
+        <w:rPr>
+          <w:rFonts w:asciiTheme="majorHAnsi" w:hAnsiTheme="majorHAnsi" w:cstheme="majorHAnsi"/>
+          <w:sz w:val="24"/>
+          <w:szCs w:val="24"/>
+          <w:lang w:val="pt-BR"/>
+        </w:rPr>
+        <w:t xml:space="preserve"> de(da):</w:t>
+      </w:r>
+    </w:p>
+    <w:p>
+      <w:pPr>
+        <w:spacing w:after="0" w:line="360" w:lineRule="auto"/>
+        <w:jc w:val="both"/>
+        <w:rPr>
+          <w:rFonts w:asciiTheme="majorHAnsi" w:hAnsiTheme="majorHAnsi" w:cstheme="majorHAnsi"/>
+          <w:sz w:val="24"/>
+          <w:szCs w:val="24"/>
+          <w:lang w:val="pt-BR"/>
+        </w:rPr>
+      </w:pPr>
+      <w:r>
+        <w:rPr>
+          <w:rFonts w:asciiTheme="majorHAnsi" w:hAnsiTheme="majorHAnsi" w:cstheme="majorHAnsi"/>
+          <w:sz w:val="24"/>
+          <w:szCs w:val="24"/>
+          <w:lang w:val="pt-BR"/>
+        </w:rPr>
+        <w:t>P</w:t>
+      </w:r>
+      <w:r>
+        <w:rPr>
+          <w:rFonts w:asciiTheme="majorHAnsi" w:hAnsiTheme="majorHAnsi" w:cstheme="majorHAnsi"/>
+          <w:sz w:val="24"/>
+          <w:szCs w:val="24"/>
+          <w:lang w:val="pt-BR"/>
+        </w:rPr>
+        <w:t>rocesso.</w:t>
+      </w:r>
+    </w:p>
+    <w:p>
+      <w:pPr>
+        <w:spacing w:after="0" w:line="360" w:lineRule="auto"/>
+        <w:jc w:val="both"/>
+        <w:rPr>
+          <w:rFonts w:asciiTheme="majorHAnsi" w:hAnsiTheme="majorHAnsi" w:cstheme="majorHAnsi"/>
+          <w:sz w:val="24"/>
+          <w:szCs w:val="24"/>
+          <w:lang w:val="pt-BR"/>
+        </w:rPr>
+      </w:pPr>
+      <w:r>
+        <w:rPr>
+          <w:rFonts w:asciiTheme="majorHAnsi" w:hAnsiTheme="majorHAnsi" w:cstheme="majorHAnsi"/>
+          <w:sz w:val="24"/>
+          <w:szCs w:val="24"/>
+          <w:lang w:val="pt-BR"/>
+        </w:rPr>
+        <w:t xml:space="preserve">Conjunto de atividades </w:t>
+      </w:r>
+      <w:proofErr w:type="spellStart"/>
+      <w:r>
+        <w:rPr>
+          <w:rFonts w:asciiTheme="majorHAnsi" w:hAnsiTheme="majorHAnsi" w:cstheme="majorHAnsi"/>
+          <w:sz w:val="24"/>
+          <w:szCs w:val="24"/>
+          <w:lang w:val="pt-BR"/>
+        </w:rPr>
+        <w:t>distribuídas</w:t>
+      </w:r>
+      <w:proofErr w:type="spellEnd"/>
+      <w:r>
+        <w:rPr>
+          <w:rFonts w:asciiTheme="majorHAnsi" w:hAnsiTheme="majorHAnsi" w:cstheme="majorHAnsi"/>
+          <w:sz w:val="24"/>
+          <w:szCs w:val="24"/>
+          <w:lang w:val="pt-BR"/>
+        </w:rPr>
+        <w:t xml:space="preserve"> numa </w:t>
+      </w:r>
+      <w:proofErr w:type="spellStart"/>
+      <w:r>
+        <w:rPr>
+          <w:rFonts w:asciiTheme="majorHAnsi" w:hAnsiTheme="majorHAnsi" w:cstheme="majorHAnsi"/>
+          <w:sz w:val="24"/>
+          <w:szCs w:val="24"/>
+          <w:lang w:val="pt-BR"/>
+        </w:rPr>
+        <w:t>sequência</w:t>
+      </w:r>
+      <w:proofErr w:type="spellEnd"/>
+      <w:r>
+        <w:rPr>
+          <w:rFonts w:asciiTheme="majorHAnsi" w:hAnsiTheme="majorHAnsi" w:cstheme="majorHAnsi"/>
+          <w:sz w:val="24"/>
+          <w:szCs w:val="24"/>
+          <w:lang w:val="pt-BR"/>
+        </w:rPr>
+        <w:t xml:space="preserve"> </w:t>
+      </w:r>
+      <w:proofErr w:type="spellStart"/>
+      <w:r>
+        <w:rPr>
+          <w:rFonts w:asciiTheme="majorHAnsi" w:hAnsiTheme="majorHAnsi" w:cstheme="majorHAnsi"/>
+          <w:sz w:val="24"/>
+          <w:szCs w:val="24"/>
+          <w:lang w:val="pt-BR"/>
+        </w:rPr>
+        <w:t>lógica</w:t>
+      </w:r>
+      <w:proofErr w:type="spellEnd"/>
+      <w:r>
+        <w:rPr>
+          <w:rFonts w:asciiTheme="majorHAnsi" w:hAnsiTheme="majorHAnsi" w:cstheme="majorHAnsi"/>
+          <w:sz w:val="24"/>
+          <w:szCs w:val="24"/>
+          <w:lang w:val="pt-BR"/>
+        </w:rPr>
+        <w:t xml:space="preserve"> que transforma insumos em produtos ou serviços.</w:t>
+      </w:r>
+    </w:p>
+    <w:p>
+      <w:pPr>
+        <w:spacing w:after="0" w:line="360" w:lineRule="auto"/>
+        <w:jc w:val="both"/>
+        <w:rPr>
+          <w:rFonts w:asciiTheme="majorHAnsi" w:hAnsiTheme="majorHAnsi" w:cstheme="majorHAnsi"/>
+          <w:sz w:val="24"/>
+          <w:szCs w:val="24"/>
+          <w:lang w:val="pt-BR"/>
+        </w:rPr>
+      </w:pPr>
+    </w:p>
+    <w:p>
+      <w:pPr>
+        <w:spacing w:after="0" w:line="360" w:lineRule="auto"/>
+        <w:jc w:val="both"/>
+        <w:rPr>
+          <w:rFonts w:asciiTheme="majorHAnsi" w:hAnsiTheme="majorHAnsi" w:cstheme="majorHAnsi"/>
+          <w:sz w:val="24"/>
+          <w:szCs w:val="24"/>
+          <w:lang w:val="pt-BR"/>
+        </w:rPr>
+      </w:pPr>
+      <w:r>
+        <w:rPr>
+          <w:rFonts w:asciiTheme="majorHAnsi" w:hAnsiTheme="majorHAnsi" w:cstheme="majorHAnsi"/>
+          <w:sz w:val="24"/>
+          <w:szCs w:val="24"/>
+          <w:lang w:val="pt-BR"/>
+        </w:rPr>
+        <w:t xml:space="preserve">Sobre as vantagens da </w:t>
+      </w:r>
+      <w:proofErr w:type="spellStart"/>
+      <w:r>
+        <w:rPr>
+          <w:rFonts w:asciiTheme="majorHAnsi" w:hAnsiTheme="majorHAnsi" w:cstheme="majorHAnsi"/>
+          <w:sz w:val="24"/>
+          <w:szCs w:val="24"/>
+          <w:lang w:val="pt-BR"/>
+        </w:rPr>
+        <w:t>gestão</w:t>
+      </w:r>
+      <w:proofErr w:type="spellEnd"/>
+      <w:r>
+        <w:rPr>
+          <w:rFonts w:asciiTheme="majorHAnsi" w:hAnsiTheme="majorHAnsi" w:cstheme="majorHAnsi"/>
+          <w:sz w:val="24"/>
+          <w:szCs w:val="24"/>
+          <w:lang w:val="pt-BR"/>
+        </w:rPr>
+        <w:t xml:space="preserve"> por processos, podemos afirmar:</w:t>
+      </w:r>
+    </w:p>
+    <w:p>
+      <w:pPr>
+        <w:spacing w:after="0" w:line="360" w:lineRule="auto"/>
+        <w:jc w:val="both"/>
+        <w:rPr>
+          <w:rFonts w:asciiTheme="majorHAnsi" w:hAnsiTheme="majorHAnsi" w:cstheme="majorHAnsi"/>
+          <w:sz w:val="24"/>
+          <w:szCs w:val="24"/>
+          <w:lang w:val="pt-BR"/>
+        </w:rPr>
+      </w:pPr>
+      <w:r>
+        <w:rPr>
+          <w:rFonts w:asciiTheme="majorHAnsi" w:hAnsiTheme="majorHAnsi" w:cstheme="majorHAnsi"/>
+          <w:sz w:val="24"/>
+          <w:szCs w:val="24"/>
+          <w:lang w:val="pt-BR"/>
+        </w:rPr>
+        <w:t xml:space="preserve">I- Cria </w:t>
+      </w:r>
+      <w:proofErr w:type="spellStart"/>
+      <w:r>
+        <w:rPr>
+          <w:rFonts w:asciiTheme="majorHAnsi" w:hAnsiTheme="majorHAnsi" w:cstheme="majorHAnsi"/>
+          <w:sz w:val="24"/>
+          <w:szCs w:val="24"/>
+          <w:lang w:val="pt-BR"/>
+        </w:rPr>
+        <w:t>condiçõ</w:t>
+      </w:r>
+      <w:proofErr w:type="gramStart"/>
+      <w:r>
+        <w:rPr>
+          <w:rFonts w:asciiTheme="majorHAnsi" w:hAnsiTheme="majorHAnsi" w:cstheme="majorHAnsi"/>
+          <w:sz w:val="24"/>
+          <w:szCs w:val="24"/>
+          <w:lang w:val="pt-BR"/>
+        </w:rPr>
+        <w:t>es</w:t>
+      </w:r>
+      <w:proofErr w:type="spellEnd"/>
+      <w:proofErr w:type="gramEnd"/>
+      <w:r>
+        <w:rPr>
+          <w:rFonts w:asciiTheme="majorHAnsi" w:hAnsiTheme="majorHAnsi" w:cstheme="majorHAnsi"/>
+          <w:sz w:val="24"/>
+          <w:szCs w:val="24"/>
+          <w:lang w:val="pt-BR"/>
+        </w:rPr>
+        <w:t xml:space="preserve"> para prever, promover e controlar </w:t>
+      </w:r>
+      <w:proofErr w:type="spellStart"/>
+      <w:r>
+        <w:rPr>
+          <w:rFonts w:asciiTheme="majorHAnsi" w:hAnsiTheme="majorHAnsi" w:cstheme="majorHAnsi"/>
+          <w:sz w:val="24"/>
+          <w:szCs w:val="24"/>
+          <w:lang w:val="pt-BR"/>
+        </w:rPr>
+        <w:t>mudanças</w:t>
+      </w:r>
+      <w:proofErr w:type="spellEnd"/>
+      <w:r>
+        <w:rPr>
+          <w:rFonts w:asciiTheme="majorHAnsi" w:hAnsiTheme="majorHAnsi" w:cstheme="majorHAnsi"/>
+          <w:sz w:val="24"/>
+          <w:szCs w:val="24"/>
+          <w:lang w:val="pt-BR"/>
+        </w:rPr>
+        <w:t xml:space="preserve"> organizacionais. II- </w:t>
+      </w:r>
+      <w:proofErr w:type="spellStart"/>
+      <w:r>
+        <w:rPr>
+          <w:rFonts w:asciiTheme="majorHAnsi" w:hAnsiTheme="majorHAnsi" w:cstheme="majorHAnsi"/>
+          <w:sz w:val="24"/>
+          <w:szCs w:val="24"/>
+          <w:lang w:val="pt-BR"/>
+        </w:rPr>
+        <w:t>Aperfeiçoa</w:t>
+      </w:r>
+      <w:proofErr w:type="spellEnd"/>
+      <w:r>
+        <w:rPr>
+          <w:rFonts w:asciiTheme="majorHAnsi" w:hAnsiTheme="majorHAnsi" w:cstheme="majorHAnsi"/>
+          <w:sz w:val="24"/>
+          <w:szCs w:val="24"/>
+          <w:lang w:val="pt-BR"/>
+        </w:rPr>
+        <w:t xml:space="preserve"> e maximiza o uso dos recursos </w:t>
+      </w:r>
+      <w:proofErr w:type="spellStart"/>
+      <w:r>
+        <w:rPr>
+          <w:rFonts w:asciiTheme="majorHAnsi" w:hAnsiTheme="majorHAnsi" w:cstheme="majorHAnsi"/>
+          <w:sz w:val="24"/>
+          <w:szCs w:val="24"/>
+          <w:lang w:val="pt-BR"/>
+        </w:rPr>
+        <w:t>disponíveis</w:t>
+      </w:r>
+      <w:proofErr w:type="spellEnd"/>
+      <w:r>
+        <w:rPr>
+          <w:rFonts w:asciiTheme="majorHAnsi" w:hAnsiTheme="majorHAnsi" w:cstheme="majorHAnsi"/>
+          <w:sz w:val="24"/>
+          <w:szCs w:val="24"/>
+          <w:lang w:val="pt-BR"/>
+        </w:rPr>
+        <w:t>.</w:t>
+      </w:r>
+    </w:p>
+    <w:p>
+      <w:pPr>
+        <w:spacing w:after="0" w:line="360" w:lineRule="auto"/>
+        <w:jc w:val="both"/>
+        <w:rPr>
+          <w:rFonts w:asciiTheme="majorHAnsi" w:hAnsiTheme="majorHAnsi" w:cstheme="majorHAnsi"/>
+          <w:sz w:val="24"/>
+          <w:szCs w:val="24"/>
+          <w:lang w:val="pt-BR"/>
+        </w:rPr>
+      </w:pPr>
+      <w:r>
+        <w:rPr>
+          <w:rFonts w:asciiTheme="majorHAnsi" w:hAnsiTheme="majorHAnsi" w:cstheme="majorHAnsi"/>
+          <w:sz w:val="24"/>
+          <w:szCs w:val="24"/>
+          <w:lang w:val="pt-BR"/>
+        </w:rPr>
+        <w:t xml:space="preserve">III- Cria </w:t>
+      </w:r>
+      <w:proofErr w:type="spellStart"/>
+      <w:r>
+        <w:rPr>
+          <w:rFonts w:asciiTheme="majorHAnsi" w:hAnsiTheme="majorHAnsi" w:cstheme="majorHAnsi"/>
+          <w:sz w:val="24"/>
+          <w:szCs w:val="24"/>
+          <w:lang w:val="pt-BR"/>
+        </w:rPr>
+        <w:t>condiçõ</w:t>
+      </w:r>
+      <w:proofErr w:type="gramStart"/>
+      <w:r>
+        <w:rPr>
+          <w:rFonts w:asciiTheme="majorHAnsi" w:hAnsiTheme="majorHAnsi" w:cstheme="majorHAnsi"/>
+          <w:sz w:val="24"/>
+          <w:szCs w:val="24"/>
+          <w:lang w:val="pt-BR"/>
+        </w:rPr>
+        <w:t>es</w:t>
+      </w:r>
+      <w:proofErr w:type="spellEnd"/>
+      <w:proofErr w:type="gramEnd"/>
+      <w:r>
+        <w:rPr>
+          <w:rFonts w:asciiTheme="majorHAnsi" w:hAnsiTheme="majorHAnsi" w:cstheme="majorHAnsi"/>
+          <w:sz w:val="24"/>
+          <w:szCs w:val="24"/>
+          <w:lang w:val="pt-BR"/>
+        </w:rPr>
+        <w:t xml:space="preserve"> para uma </w:t>
+      </w:r>
+      <w:proofErr w:type="spellStart"/>
+      <w:r>
+        <w:rPr>
+          <w:rFonts w:asciiTheme="majorHAnsi" w:hAnsiTheme="majorHAnsi" w:cstheme="majorHAnsi"/>
+          <w:sz w:val="24"/>
+          <w:szCs w:val="24"/>
+          <w:lang w:val="pt-BR"/>
+        </w:rPr>
+        <w:t>gestão</w:t>
+      </w:r>
+      <w:proofErr w:type="spellEnd"/>
+      <w:r>
+        <w:rPr>
+          <w:rFonts w:asciiTheme="majorHAnsi" w:hAnsiTheme="majorHAnsi" w:cstheme="majorHAnsi"/>
+          <w:sz w:val="24"/>
+          <w:szCs w:val="24"/>
+          <w:lang w:val="pt-BR"/>
+        </w:rPr>
+        <w:t xml:space="preserve"> mais eficiente das equipes de trabalho. É(</w:t>
+      </w:r>
+      <w:proofErr w:type="spellStart"/>
+      <w:r>
+        <w:rPr>
+          <w:rFonts w:asciiTheme="majorHAnsi" w:hAnsiTheme="majorHAnsi" w:cstheme="majorHAnsi"/>
+          <w:sz w:val="24"/>
+          <w:szCs w:val="24"/>
+          <w:lang w:val="pt-BR"/>
+        </w:rPr>
+        <w:t>São</w:t>
+      </w:r>
+      <w:proofErr w:type="spellEnd"/>
+      <w:r>
+        <w:rPr>
+          <w:rFonts w:asciiTheme="majorHAnsi" w:hAnsiTheme="majorHAnsi" w:cstheme="majorHAnsi"/>
+          <w:sz w:val="24"/>
+          <w:szCs w:val="24"/>
+          <w:lang w:val="pt-BR"/>
+        </w:rPr>
+        <w:t>) correta(s) a(s) afirmativa(s):</w:t>
+      </w:r>
+    </w:p>
+    <w:p>
+      <w:pPr>
+        <w:spacing w:after="0" w:line="360" w:lineRule="auto"/>
+        <w:jc w:val="both"/>
+        <w:rPr>
+          <w:rFonts w:asciiTheme="majorHAnsi" w:hAnsiTheme="majorHAnsi" w:cstheme="majorHAnsi"/>
+          <w:sz w:val="24"/>
+          <w:szCs w:val="24"/>
+          <w:lang w:val="pt-BR"/>
+        </w:rPr>
+      </w:pPr>
+      <w:r>
+        <w:rPr>
+          <w:rFonts w:asciiTheme="majorHAnsi" w:hAnsiTheme="majorHAnsi" w:cstheme="majorHAnsi"/>
+          <w:sz w:val="24"/>
+          <w:szCs w:val="24"/>
+          <w:lang w:val="pt-BR"/>
+        </w:rPr>
+        <w:t>I, II e III.</w:t>
+      </w:r>
+    </w:p>
+    <w:p>
+      <w:pPr>
+        <w:spacing w:after="0" w:line="360" w:lineRule="auto"/>
+        <w:jc w:val="both"/>
+        <w:rPr>
+          <w:rFonts w:asciiTheme="majorHAnsi" w:hAnsiTheme="majorHAnsi" w:cstheme="majorHAnsi"/>
+          <w:sz w:val="24"/>
+          <w:szCs w:val="24"/>
+          <w:lang w:val="pt-BR"/>
+        </w:rPr>
+      </w:pPr>
+      <w:r>
+        <w:rPr>
+          <w:rFonts w:asciiTheme="majorHAnsi" w:hAnsiTheme="majorHAnsi" w:cstheme="majorHAnsi"/>
+          <w:sz w:val="24"/>
+          <w:szCs w:val="24"/>
+          <w:lang w:val="pt-BR"/>
+        </w:rPr>
+        <w:lastRenderedPageBreak/>
+        <w:t>Assinale a alternativa que complemente corretamente a afirmativa: "A organização moderna, formada por profissionais capacitados e motivados, trabalhará _________</w:t>
+      </w:r>
+      <w:proofErr w:type="gramStart"/>
+      <w:r>
+        <w:rPr>
+          <w:rFonts w:asciiTheme="majorHAnsi" w:hAnsiTheme="majorHAnsi" w:cstheme="majorHAnsi"/>
+          <w:sz w:val="24"/>
+          <w:szCs w:val="24"/>
+          <w:lang w:val="pt-BR"/>
+        </w:rPr>
+        <w:t xml:space="preserve"> .</w:t>
+      </w:r>
+      <w:proofErr w:type="gramEnd"/>
+      <w:r>
+        <w:rPr>
+          <w:rFonts w:asciiTheme="majorHAnsi" w:hAnsiTheme="majorHAnsi" w:cstheme="majorHAnsi"/>
+          <w:sz w:val="24"/>
+          <w:szCs w:val="24"/>
+          <w:lang w:val="pt-BR"/>
+        </w:rPr>
+        <w:t>"</w:t>
+      </w:r>
+    </w:p>
+    <w:p>
+      <w:pPr>
+        <w:spacing w:after="0" w:line="360" w:lineRule="auto"/>
+        <w:jc w:val="both"/>
+        <w:rPr>
+          <w:rFonts w:asciiTheme="majorHAnsi" w:hAnsiTheme="majorHAnsi" w:cstheme="majorHAnsi"/>
+          <w:sz w:val="24"/>
+          <w:szCs w:val="24"/>
+          <w:lang w:val="pt-BR"/>
+        </w:rPr>
+      </w:pPr>
+      <w:r>
+        <w:rPr>
+          <w:rFonts w:asciiTheme="majorHAnsi" w:hAnsiTheme="majorHAnsi" w:cstheme="majorHAnsi"/>
+          <w:sz w:val="24"/>
+          <w:szCs w:val="24"/>
+          <w:lang w:val="pt-BR"/>
+        </w:rPr>
+        <w:t xml:space="preserve">[...] </w:t>
+      </w:r>
+      <w:r>
+        <w:rPr>
+          <w:rFonts w:asciiTheme="majorHAnsi" w:hAnsiTheme="majorHAnsi" w:cstheme="majorHAnsi"/>
+          <w:sz w:val="24"/>
+          <w:szCs w:val="24"/>
+          <w:lang w:val="pt-BR"/>
+        </w:rPr>
+        <w:t>por processo, pois este é o formato que trabalha a partir do espírito de equipe.</w:t>
+      </w:r>
+    </w:p>
+    <w:p>
+      <w:pPr>
+        <w:spacing w:after="0" w:line="360" w:lineRule="auto"/>
+        <w:jc w:val="both"/>
+        <w:rPr>
+          <w:rFonts w:asciiTheme="majorHAnsi" w:hAnsiTheme="majorHAnsi" w:cstheme="majorHAnsi"/>
+          <w:sz w:val="24"/>
+          <w:szCs w:val="24"/>
+          <w:lang w:val="pt-BR"/>
+        </w:rPr>
+      </w:pPr>
+      <w:r>
+        <w:rPr>
+          <w:rFonts w:asciiTheme="majorHAnsi" w:hAnsiTheme="majorHAnsi" w:cstheme="majorHAnsi"/>
+          <w:sz w:val="24"/>
+          <w:szCs w:val="24"/>
+          <w:lang w:val="pt-BR"/>
+        </w:rPr>
+        <w:t>A organização por processo permite que as pessoas trabalhem imbuídas do espírito de equipe, onde a hierarquia é horizontal, permitindo que haja maior colaboração, na obtenção</w:t>
+      </w:r>
+      <w:bookmarkStart w:id="0" w:name="_GoBack"/>
+      <w:bookmarkEnd w:id="0"/>
+      <w:r>
+        <w:rPr>
+          <w:rFonts w:asciiTheme="majorHAnsi" w:hAnsiTheme="majorHAnsi" w:cstheme="majorHAnsi"/>
+          <w:sz w:val="24"/>
+          <w:szCs w:val="24"/>
+          <w:lang w:val="pt-BR"/>
+        </w:rPr>
+        <w:t xml:space="preserve"> dos resultados.</w:t>
+      </w:r>
     </w:p>
     <w:p>
       <w:pPr>
@@ -6151,7 +7839,7 @@
 </file>
 
 <file path=customXml/itemProps1.xml><?xml version="1.0" encoding="utf-8"?>
-<ds:datastoreItem xmlns:ds="http://schemas.openxmlformats.org/officeDocument/2006/customXml" ds:itemID="{83E45CCD-C97B-4510-84B3-D712C6978EC0}">
+<ds:datastoreItem xmlns:ds="http://schemas.openxmlformats.org/officeDocument/2006/customXml" ds:itemID="{A260AAE7-5A77-4782-B12C-7FC093C27A6D}">
   <ds:schemaRefs>
     <ds:schemaRef ds:uri="http://schemas.openxmlformats.org/officeDocument/2006/bibliography"/>
   </ds:schemaRefs>

</xml_diff>

<commit_message>
add teste unidade 2 - gestão de processos
</commit_message>
<xml_diff>
--- a/03_gestao_processos/gestão_processos_notas_aula.docx
+++ b/03_gestao_processos/gestão_processos_notas_aula.docx
@@ -2956,25 +2956,7 @@
                 <w:szCs w:val="20"/>
                 <w:lang w:val="pt-BR"/>
               </w:rPr>
-              <w:t xml:space="preserve">Classifique as afirmativas abaixo sobre processo e projeto como verdadeiras ou falsas e assinale a </w:t>
-            </w:r>
-            <w:r>
-              <w:rPr>
-                <w:rFonts w:asciiTheme="majorHAnsi" w:hAnsiTheme="majorHAnsi" w:cstheme="majorHAnsi"/>
-                <w:sz w:val="20"/>
-                <w:szCs w:val="20"/>
-                <w:lang w:val="pt-BR"/>
-              </w:rPr>
-              <w:t>opção</w:t>
-            </w:r>
-            <w:r>
-              <w:rPr>
-                <w:rFonts w:asciiTheme="majorHAnsi" w:hAnsiTheme="majorHAnsi" w:cstheme="majorHAnsi"/>
-                <w:sz w:val="20"/>
-                <w:szCs w:val="20"/>
-                <w:lang w:val="pt-BR"/>
-              </w:rPr>
-              <w:t xml:space="preserve"> correta:</w:t>
+              <w:t>Classifique as afirmativas abaixo sobre processo e projeto como verdadeiras ou falsas e assinale a opção correta:</w:t>
             </w:r>
           </w:p>
           <w:p>
@@ -2995,25 +2977,7 @@
                 <w:szCs w:val="20"/>
                 <w:lang w:val="pt-BR"/>
               </w:rPr>
-              <w:t xml:space="preserve">I - O processo acontece em um </w:t>
-            </w:r>
-            <w:r>
-              <w:rPr>
-                <w:rFonts w:asciiTheme="majorHAnsi" w:hAnsiTheme="majorHAnsi" w:cstheme="majorHAnsi"/>
-                <w:sz w:val="20"/>
-                <w:szCs w:val="20"/>
-                <w:lang w:val="pt-BR"/>
-              </w:rPr>
-              <w:t>período</w:t>
-            </w:r>
-            <w:r>
-              <w:rPr>
-                <w:rFonts w:asciiTheme="majorHAnsi" w:hAnsiTheme="majorHAnsi" w:cstheme="majorHAnsi"/>
-                <w:sz w:val="20"/>
-                <w:szCs w:val="20"/>
-                <w:lang w:val="pt-BR"/>
-              </w:rPr>
-              <w:t xml:space="preserve"> determinado, enquanto o projeto é permanente.</w:t>
+              <w:t>I - O processo acontece em um período determinado, enquanto o projeto é permanente.</w:t>
             </w:r>
           </w:p>
           <w:p>
@@ -3034,43 +2998,7 @@
                 <w:szCs w:val="20"/>
                 <w:lang w:val="pt-BR"/>
               </w:rPr>
-              <w:t xml:space="preserve">II - O processo é repetitivo e padronizado em passos que </w:t>
-            </w:r>
-            <w:r>
-              <w:rPr>
-                <w:rFonts w:asciiTheme="majorHAnsi" w:hAnsiTheme="majorHAnsi" w:cstheme="majorHAnsi"/>
-                <w:sz w:val="20"/>
-                <w:szCs w:val="20"/>
-                <w:lang w:val="pt-BR"/>
-              </w:rPr>
-              <w:t>obedecem a</w:t>
-            </w:r>
-            <w:r>
-              <w:rPr>
-                <w:rFonts w:asciiTheme="majorHAnsi" w:hAnsiTheme="majorHAnsi" w:cstheme="majorHAnsi"/>
-                <w:sz w:val="20"/>
-                <w:szCs w:val="20"/>
-                <w:lang w:val="pt-BR"/>
-              </w:rPr>
-              <w:t xml:space="preserve"> uma </w:t>
-            </w:r>
-            <w:r>
-              <w:rPr>
-                <w:rFonts w:asciiTheme="majorHAnsi" w:hAnsiTheme="majorHAnsi" w:cstheme="majorHAnsi"/>
-                <w:sz w:val="20"/>
-                <w:szCs w:val="20"/>
-                <w:lang w:val="pt-BR"/>
-              </w:rPr>
-              <w:t>sequencia</w:t>
-            </w:r>
-            <w:r>
-              <w:rPr>
-                <w:rFonts w:asciiTheme="majorHAnsi" w:hAnsiTheme="majorHAnsi" w:cstheme="majorHAnsi"/>
-                <w:sz w:val="20"/>
-                <w:szCs w:val="20"/>
-                <w:lang w:val="pt-BR"/>
-              </w:rPr>
-              <w:t xml:space="preserve"> </w:t>
+              <w:t xml:space="preserve">II - O processo é repetitivo e padronizado em passos que obedecem a uma sequencia </w:t>
             </w:r>
             <w:proofErr w:type="gramStart"/>
             <w:r>
@@ -3111,61 +3039,7 @@
                 <w:szCs w:val="20"/>
                 <w:lang w:val="pt-BR"/>
               </w:rPr>
-              <w:t xml:space="preserve">III - O processo é uma </w:t>
-            </w:r>
-            <w:r>
-              <w:rPr>
-                <w:rFonts w:asciiTheme="majorHAnsi" w:hAnsiTheme="majorHAnsi" w:cstheme="majorHAnsi"/>
-                <w:sz w:val="20"/>
-                <w:szCs w:val="20"/>
-                <w:lang w:val="pt-BR"/>
-              </w:rPr>
-              <w:t>ação</w:t>
-            </w:r>
-            <w:r>
-              <w:rPr>
-                <w:rFonts w:asciiTheme="majorHAnsi" w:hAnsiTheme="majorHAnsi" w:cstheme="majorHAnsi"/>
-                <w:sz w:val="20"/>
-                <w:szCs w:val="20"/>
-                <w:lang w:val="pt-BR"/>
-              </w:rPr>
-              <w:t xml:space="preserve"> repetitiva e gera o mesmo produto </w:t>
-            </w:r>
-            <w:r>
-              <w:rPr>
-                <w:rFonts w:asciiTheme="majorHAnsi" w:hAnsiTheme="majorHAnsi" w:cstheme="majorHAnsi"/>
-                <w:sz w:val="20"/>
-                <w:szCs w:val="20"/>
-                <w:lang w:val="pt-BR"/>
-              </w:rPr>
-              <w:t>várias</w:t>
-            </w:r>
-            <w:r>
-              <w:rPr>
-                <w:rFonts w:asciiTheme="majorHAnsi" w:hAnsiTheme="majorHAnsi" w:cstheme="majorHAnsi"/>
-                <w:sz w:val="20"/>
-                <w:szCs w:val="20"/>
-                <w:lang w:val="pt-BR"/>
-              </w:rPr>
-              <w:t xml:space="preserve"> vezes, enquanto o projeto tem </w:t>
-            </w:r>
-            <w:r>
-              <w:rPr>
-                <w:rFonts w:asciiTheme="majorHAnsi" w:hAnsiTheme="majorHAnsi" w:cstheme="majorHAnsi"/>
-                <w:sz w:val="20"/>
-                <w:szCs w:val="20"/>
-                <w:lang w:val="pt-BR"/>
-              </w:rPr>
-              <w:t>início</w:t>
-            </w:r>
-            <w:r>
-              <w:rPr>
-                <w:rFonts w:asciiTheme="majorHAnsi" w:hAnsiTheme="majorHAnsi" w:cstheme="majorHAnsi"/>
-                <w:sz w:val="20"/>
-                <w:szCs w:val="20"/>
-                <w:lang w:val="pt-BR"/>
-              </w:rPr>
-              <w:t xml:space="preserve"> e fim determinados. IV - O processo busca melhorar a rotina, enquanto o projeto corresponde à forma como a organização funciona.</w:t>
+              <w:t>III - O processo é uma ação repetitiva e gera o mesmo produto várias vezes, enquanto o projeto tem início e fim determinados. IV - O processo busca melhorar a rotina, enquanto o projeto corresponde à forma como a organização funciona.</w:t>
             </w:r>
           </w:p>
           <w:p>
@@ -3186,61 +3060,7 @@
                 <w:szCs w:val="20"/>
                 <w:lang w:val="pt-BR"/>
               </w:rPr>
-              <w:t xml:space="preserve">V - O processo produz um bem ou um </w:t>
-            </w:r>
-            <w:r>
-              <w:rPr>
-                <w:rFonts w:asciiTheme="majorHAnsi" w:hAnsiTheme="majorHAnsi" w:cstheme="majorHAnsi"/>
-                <w:sz w:val="20"/>
-                <w:szCs w:val="20"/>
-                <w:lang w:val="pt-BR"/>
-              </w:rPr>
-              <w:t>serviço</w:t>
-            </w:r>
-            <w:r>
-              <w:rPr>
-                <w:rFonts w:asciiTheme="majorHAnsi" w:hAnsiTheme="majorHAnsi" w:cstheme="majorHAnsi"/>
-                <w:sz w:val="20"/>
-                <w:szCs w:val="20"/>
-                <w:lang w:val="pt-BR"/>
-              </w:rPr>
-              <w:t xml:space="preserve">, enquanto o projeto produz um resultado </w:t>
-            </w:r>
-            <w:r>
-              <w:rPr>
-                <w:rFonts w:asciiTheme="majorHAnsi" w:hAnsiTheme="majorHAnsi" w:cstheme="majorHAnsi"/>
-                <w:sz w:val="20"/>
-                <w:szCs w:val="20"/>
-                <w:lang w:val="pt-BR"/>
-              </w:rPr>
-              <w:t>único</w:t>
-            </w:r>
-            <w:r>
-              <w:rPr>
-                <w:rFonts w:asciiTheme="majorHAnsi" w:hAnsiTheme="majorHAnsi" w:cstheme="majorHAnsi"/>
-                <w:sz w:val="20"/>
-                <w:szCs w:val="20"/>
-                <w:lang w:val="pt-BR"/>
-              </w:rPr>
-              <w:t xml:space="preserve"> e </w:t>
-            </w:r>
-            <w:r>
-              <w:rPr>
-                <w:rFonts w:asciiTheme="majorHAnsi" w:hAnsiTheme="majorHAnsi" w:cstheme="majorHAnsi"/>
-                <w:sz w:val="20"/>
-                <w:szCs w:val="20"/>
-                <w:lang w:val="pt-BR"/>
-              </w:rPr>
-              <w:t>especifico</w:t>
-            </w:r>
-            <w:r>
-              <w:rPr>
-                <w:rFonts w:asciiTheme="majorHAnsi" w:hAnsiTheme="majorHAnsi" w:cstheme="majorHAnsi"/>
-                <w:sz w:val="20"/>
-                <w:szCs w:val="20"/>
-                <w:lang w:val="pt-BR"/>
-              </w:rPr>
-              <w:t>.</w:t>
+              <w:t>V - O processo produz um bem ou um serviço, enquanto o projeto produz um resultado único e especifico.</w:t>
             </w:r>
           </w:p>
           <w:p>
@@ -3273,25 +3093,7 @@
                 <w:szCs w:val="20"/>
                 <w:lang w:val="pt-BR"/>
               </w:rPr>
-              <w:t xml:space="preserve">Somente as afirmativas II, III e V </w:t>
-            </w:r>
-            <w:r>
-              <w:rPr>
-                <w:rFonts w:asciiTheme="majorHAnsi" w:hAnsiTheme="majorHAnsi" w:cstheme="majorHAnsi"/>
-                <w:sz w:val="20"/>
-                <w:szCs w:val="20"/>
-                <w:lang w:val="pt-BR"/>
-              </w:rPr>
-              <w:t>estão</w:t>
-            </w:r>
-            <w:r>
-              <w:rPr>
-                <w:rFonts w:asciiTheme="majorHAnsi" w:hAnsiTheme="majorHAnsi" w:cstheme="majorHAnsi"/>
-                <w:sz w:val="20"/>
-                <w:szCs w:val="20"/>
-                <w:lang w:val="pt-BR"/>
-              </w:rPr>
-              <w:t xml:space="preserve"> corretas.</w:t>
+              <w:t>Somente as afirmativas II, III e V estão corretas.</w:t>
             </w:r>
           </w:p>
           <w:p>
@@ -3345,25 +3147,7 @@
                 <w:szCs w:val="20"/>
                 <w:lang w:val="pt-BR"/>
               </w:rPr>
-              <w:t xml:space="preserve">I - O projeto acontece em um </w:t>
-            </w:r>
-            <w:r>
-              <w:rPr>
-                <w:rFonts w:asciiTheme="majorHAnsi" w:hAnsiTheme="majorHAnsi" w:cstheme="majorHAnsi"/>
-                <w:sz w:val="20"/>
-                <w:szCs w:val="20"/>
-                <w:lang w:val="pt-BR"/>
-              </w:rPr>
-              <w:t>período</w:t>
-            </w:r>
-            <w:r>
-              <w:rPr>
-                <w:rFonts w:asciiTheme="majorHAnsi" w:hAnsiTheme="majorHAnsi" w:cstheme="majorHAnsi"/>
-                <w:sz w:val="20"/>
-                <w:szCs w:val="20"/>
-                <w:lang w:val="pt-BR"/>
-              </w:rPr>
-              <w:t xml:space="preserve"> determinado, enquanto o processo é permanente.</w:t>
+              <w:t>I - O projeto acontece em um período determinado, enquanto o processo é permanente.</w:t>
             </w:r>
           </w:p>
           <w:p>
@@ -3417,79 +3201,7 @@
                 <w:szCs w:val="20"/>
                 <w:lang w:val="pt-BR"/>
               </w:rPr>
-              <w:t xml:space="preserve">Toda Organização é uma </w:t>
-            </w:r>
-            <w:r>
-              <w:rPr>
-                <w:rFonts w:asciiTheme="majorHAnsi" w:hAnsiTheme="majorHAnsi" w:cstheme="majorHAnsi"/>
-                <w:sz w:val="20"/>
-                <w:szCs w:val="20"/>
-                <w:lang w:val="pt-BR"/>
-              </w:rPr>
-              <w:t>coleção</w:t>
-            </w:r>
-            <w:r>
-              <w:rPr>
-                <w:rFonts w:asciiTheme="majorHAnsi" w:hAnsiTheme="majorHAnsi" w:cstheme="majorHAnsi"/>
-                <w:sz w:val="20"/>
-                <w:szCs w:val="20"/>
-                <w:lang w:val="pt-BR"/>
-              </w:rPr>
-              <w:t xml:space="preserve"> de processos que </w:t>
-            </w:r>
-            <w:r>
-              <w:rPr>
-                <w:rFonts w:asciiTheme="majorHAnsi" w:hAnsiTheme="majorHAnsi" w:cstheme="majorHAnsi"/>
-                <w:sz w:val="20"/>
-                <w:szCs w:val="20"/>
-                <w:lang w:val="pt-BR"/>
-              </w:rPr>
-              <w:t>são</w:t>
-            </w:r>
-            <w:r>
-              <w:rPr>
-                <w:rFonts w:asciiTheme="majorHAnsi" w:hAnsiTheme="majorHAnsi" w:cstheme="majorHAnsi"/>
-                <w:sz w:val="20"/>
-                <w:szCs w:val="20"/>
-                <w:lang w:val="pt-BR"/>
-              </w:rPr>
-              <w:t xml:space="preserve"> executados. </w:t>
-            </w:r>
-            <w:r>
-              <w:rPr>
-                <w:rFonts w:asciiTheme="majorHAnsi" w:hAnsiTheme="majorHAnsi" w:cstheme="majorHAnsi"/>
-                <w:sz w:val="20"/>
-                <w:szCs w:val="20"/>
-                <w:lang w:val="pt-BR"/>
-              </w:rPr>
-              <w:t>Não</w:t>
-            </w:r>
-            <w:r>
-              <w:rPr>
-                <w:rFonts w:asciiTheme="majorHAnsi" w:hAnsiTheme="majorHAnsi" w:cstheme="majorHAnsi"/>
-                <w:sz w:val="20"/>
-                <w:szCs w:val="20"/>
-                <w:lang w:val="pt-BR"/>
-              </w:rPr>
-              <w:t xml:space="preserve"> existe um produto ou um </w:t>
-            </w:r>
-            <w:r>
-              <w:rPr>
-                <w:rFonts w:asciiTheme="majorHAnsi" w:hAnsiTheme="majorHAnsi" w:cstheme="majorHAnsi"/>
-                <w:sz w:val="20"/>
-                <w:szCs w:val="20"/>
-                <w:lang w:val="pt-BR"/>
-              </w:rPr>
-              <w:t>serviço</w:t>
-            </w:r>
-            <w:r>
-              <w:rPr>
-                <w:rFonts w:asciiTheme="majorHAnsi" w:hAnsiTheme="majorHAnsi" w:cstheme="majorHAnsi"/>
-                <w:sz w:val="20"/>
-                <w:szCs w:val="20"/>
-                <w:lang w:val="pt-BR"/>
-              </w:rPr>
-              <w:t xml:space="preserve"> </w:t>
+              <w:t xml:space="preserve">Toda Organização é uma coleção de processos que são executados. Não existe um produto ou um serviço </w:t>
             </w:r>
             <w:r>
               <w:rPr>
@@ -3499,79 +3211,7 @@
                 <w:lang w:val="pt-BR"/>
               </w:rPr>
               <w:lastRenderedPageBreak/>
-              <w:t xml:space="preserve">oferecido por uma empresa sem um processo. Portanto, processos é o resultado da </w:t>
-            </w:r>
-            <w:r>
-              <w:rPr>
-                <w:rFonts w:asciiTheme="majorHAnsi" w:hAnsiTheme="majorHAnsi" w:cstheme="majorHAnsi"/>
-                <w:sz w:val="20"/>
-                <w:szCs w:val="20"/>
-                <w:lang w:val="pt-BR"/>
-              </w:rPr>
-              <w:t>articulação</w:t>
-            </w:r>
-            <w:r>
-              <w:rPr>
-                <w:rFonts w:asciiTheme="majorHAnsi" w:hAnsiTheme="majorHAnsi" w:cstheme="majorHAnsi"/>
-                <w:sz w:val="20"/>
-                <w:szCs w:val="20"/>
-                <w:lang w:val="pt-BR"/>
-              </w:rPr>
-              <w:t xml:space="preserve"> de: I. Pessoas II. </w:t>
-            </w:r>
-            <w:r>
-              <w:rPr>
-                <w:rFonts w:asciiTheme="majorHAnsi" w:hAnsiTheme="majorHAnsi" w:cstheme="majorHAnsi"/>
-                <w:sz w:val="20"/>
-                <w:szCs w:val="20"/>
-                <w:lang w:val="pt-BR"/>
-              </w:rPr>
-              <w:t>Instalações</w:t>
-            </w:r>
-            <w:r>
-              <w:rPr>
-                <w:rFonts w:asciiTheme="majorHAnsi" w:hAnsiTheme="majorHAnsi" w:cstheme="majorHAnsi"/>
-                <w:sz w:val="20"/>
-                <w:szCs w:val="20"/>
-                <w:lang w:val="pt-BR"/>
-              </w:rPr>
-              <w:t xml:space="preserve"> III. Equipamentos e IV. Outros recursos (materiais) Os itens acima que </w:t>
-            </w:r>
-            <w:r>
-              <w:rPr>
-                <w:rFonts w:asciiTheme="majorHAnsi" w:hAnsiTheme="majorHAnsi" w:cstheme="majorHAnsi"/>
-                <w:sz w:val="20"/>
-                <w:szCs w:val="20"/>
-                <w:lang w:val="pt-BR"/>
-              </w:rPr>
-              <w:t>estão</w:t>
-            </w:r>
-            <w:r>
-              <w:rPr>
-                <w:rFonts w:asciiTheme="majorHAnsi" w:hAnsiTheme="majorHAnsi" w:cstheme="majorHAnsi"/>
-                <w:sz w:val="20"/>
-                <w:szCs w:val="20"/>
-                <w:lang w:val="pt-BR"/>
-              </w:rPr>
-              <w:t xml:space="preserve"> corretos </w:t>
-            </w:r>
-            <w:r>
-              <w:rPr>
-                <w:rFonts w:asciiTheme="majorHAnsi" w:hAnsiTheme="majorHAnsi" w:cstheme="majorHAnsi"/>
-                <w:sz w:val="20"/>
-                <w:szCs w:val="20"/>
-                <w:lang w:val="pt-BR"/>
-              </w:rPr>
-              <w:t>são</w:t>
-            </w:r>
-            <w:r>
-              <w:rPr>
-                <w:rFonts w:asciiTheme="majorHAnsi" w:hAnsiTheme="majorHAnsi" w:cstheme="majorHAnsi"/>
-                <w:sz w:val="20"/>
-                <w:szCs w:val="20"/>
-                <w:lang w:val="pt-BR"/>
-              </w:rPr>
-              <w:t>:</w:t>
+              <w:t>oferecido por uma empresa sem um processo. Portanto, processos é o resultado da articulação de: I. Pessoas II. Instalações III. Equipamentos e IV. Outros recursos (materiais) Os itens acima que estão corretos são:</w:t>
             </w:r>
           </w:p>
           <w:p>
@@ -3643,133 +3283,7 @@
                 <w:szCs w:val="20"/>
                 <w:lang w:val="pt-BR"/>
               </w:rPr>
-              <w:t xml:space="preserve">ncia de atividades logicamente relacionadas que representam a </w:t>
-            </w:r>
-            <w:r>
-              <w:rPr>
-                <w:rFonts w:asciiTheme="majorHAnsi" w:hAnsiTheme="majorHAnsi" w:cstheme="majorHAnsi"/>
-                <w:sz w:val="20"/>
-                <w:szCs w:val="20"/>
-                <w:lang w:val="pt-BR"/>
-              </w:rPr>
-              <w:t>transformação</w:t>
-            </w:r>
-            <w:r>
-              <w:rPr>
-                <w:rFonts w:asciiTheme="majorHAnsi" w:hAnsiTheme="majorHAnsi" w:cstheme="majorHAnsi"/>
-                <w:sz w:val="20"/>
-                <w:szCs w:val="20"/>
-                <w:lang w:val="pt-BR"/>
-              </w:rPr>
-              <w:t xml:space="preserve"> de insumos (recursos de entrada) em </w:t>
-            </w:r>
-            <w:r>
-              <w:rPr>
-                <w:rFonts w:asciiTheme="majorHAnsi" w:hAnsiTheme="majorHAnsi" w:cstheme="majorHAnsi"/>
-                <w:sz w:val="20"/>
-                <w:szCs w:val="20"/>
-                <w:lang w:val="pt-BR"/>
-              </w:rPr>
-              <w:t>entregáveis</w:t>
-            </w:r>
-            <w:r>
-              <w:rPr>
-                <w:rFonts w:asciiTheme="majorHAnsi" w:hAnsiTheme="majorHAnsi" w:cstheme="majorHAnsi"/>
-                <w:sz w:val="20"/>
-                <w:szCs w:val="20"/>
-                <w:lang w:val="pt-BR"/>
-              </w:rPr>
-              <w:t xml:space="preserve"> (recursos de </w:t>
-            </w:r>
-            <w:r>
-              <w:rPr>
-                <w:rFonts w:asciiTheme="majorHAnsi" w:hAnsiTheme="majorHAnsi" w:cstheme="majorHAnsi"/>
-                <w:sz w:val="20"/>
-                <w:szCs w:val="20"/>
-                <w:lang w:val="pt-BR"/>
-              </w:rPr>
-              <w:t>saída),</w:t>
-            </w:r>
-            <w:r>
-              <w:rPr>
-                <w:rFonts w:asciiTheme="majorHAnsi" w:hAnsiTheme="majorHAnsi" w:cstheme="majorHAnsi"/>
-                <w:sz w:val="20"/>
-                <w:szCs w:val="20"/>
-                <w:lang w:val="pt-BR"/>
-              </w:rPr>
-              <w:t xml:space="preserve"> que </w:t>
-            </w:r>
-            <w:r>
-              <w:rPr>
-                <w:rFonts w:asciiTheme="majorHAnsi" w:hAnsiTheme="majorHAnsi" w:cstheme="majorHAnsi"/>
-                <w:sz w:val="20"/>
-                <w:szCs w:val="20"/>
-                <w:lang w:val="pt-BR"/>
-              </w:rPr>
-              <w:t>são</w:t>
-            </w:r>
-            <w:r>
-              <w:rPr>
-                <w:rFonts w:asciiTheme="majorHAnsi" w:hAnsiTheme="majorHAnsi" w:cstheme="majorHAnsi"/>
-                <w:sz w:val="20"/>
-                <w:szCs w:val="20"/>
-                <w:lang w:val="pt-BR"/>
-              </w:rPr>
-              <w:t xml:space="preserve"> as entradas acrescidas de valor pela sua </w:t>
-            </w:r>
-            <w:r>
-              <w:rPr>
-                <w:rFonts w:asciiTheme="majorHAnsi" w:hAnsiTheme="majorHAnsi" w:cstheme="majorHAnsi"/>
-                <w:sz w:val="20"/>
-                <w:szCs w:val="20"/>
-                <w:lang w:val="pt-BR"/>
-              </w:rPr>
-              <w:t>transformação</w:t>
-            </w:r>
-            <w:r>
-              <w:rPr>
-                <w:rFonts w:asciiTheme="majorHAnsi" w:hAnsiTheme="majorHAnsi" w:cstheme="majorHAnsi"/>
-                <w:sz w:val="20"/>
-                <w:szCs w:val="20"/>
-                <w:lang w:val="pt-BR"/>
-              </w:rPr>
-              <w:t xml:space="preserve">. O trabalho requer pessoas, as </w:t>
-            </w:r>
-            <w:r>
-              <w:rPr>
-                <w:rFonts w:asciiTheme="majorHAnsi" w:hAnsiTheme="majorHAnsi" w:cstheme="majorHAnsi"/>
-                <w:sz w:val="20"/>
-                <w:szCs w:val="20"/>
-                <w:lang w:val="pt-BR"/>
-              </w:rPr>
-              <w:t>instalações</w:t>
-            </w:r>
-            <w:r>
-              <w:rPr>
-                <w:rFonts w:asciiTheme="majorHAnsi" w:hAnsiTheme="majorHAnsi" w:cstheme="majorHAnsi"/>
-                <w:sz w:val="20"/>
-                <w:szCs w:val="20"/>
-                <w:lang w:val="pt-BR"/>
-              </w:rPr>
-              <w:t xml:space="preserve"> onde ele é realizado, os equipamentos e os recursos que </w:t>
-            </w:r>
-            <w:r>
-              <w:rPr>
-                <w:rFonts w:asciiTheme="majorHAnsi" w:hAnsiTheme="majorHAnsi" w:cstheme="majorHAnsi"/>
-                <w:sz w:val="20"/>
-                <w:szCs w:val="20"/>
-                <w:lang w:val="pt-BR"/>
-              </w:rPr>
-              <w:t>serão</w:t>
-            </w:r>
-            <w:r>
-              <w:rPr>
-                <w:rFonts w:asciiTheme="majorHAnsi" w:hAnsiTheme="majorHAnsi" w:cstheme="majorHAnsi"/>
-                <w:sz w:val="20"/>
-                <w:szCs w:val="20"/>
-                <w:lang w:val="pt-BR"/>
-              </w:rPr>
-              <w:t xml:space="preserve"> trabalhados.</w:t>
+              <w:t>ncia de atividades logicamente relacionadas que representam a transformação de insumos (recursos de entrada) em entregáveis (recursos de saída), que são as entradas acrescidas de valor pela sua transformação. O trabalho requer pessoas, as instalações onde ele é realizado, os equipamentos e os recursos que serão trabalhados.</w:t>
             </w:r>
           </w:p>
           <w:p>
@@ -3802,133 +3316,7 @@
                 <w:szCs w:val="20"/>
                 <w:lang w:val="pt-BR"/>
               </w:rPr>
-              <w:t xml:space="preserve">A </w:t>
-            </w:r>
-            <w:r>
-              <w:rPr>
-                <w:rFonts w:asciiTheme="majorHAnsi" w:hAnsiTheme="majorHAnsi" w:cstheme="majorHAnsi"/>
-                <w:sz w:val="20"/>
-                <w:szCs w:val="20"/>
-                <w:lang w:val="pt-BR"/>
-              </w:rPr>
-              <w:t>afirmação</w:t>
-            </w:r>
-            <w:r>
-              <w:rPr>
-                <w:rFonts w:asciiTheme="majorHAnsi" w:hAnsiTheme="majorHAnsi" w:cstheme="majorHAnsi"/>
-                <w:sz w:val="20"/>
-                <w:szCs w:val="20"/>
-                <w:lang w:val="pt-BR"/>
-              </w:rPr>
-              <w:t xml:space="preserve">: "É o conjunto integrado e </w:t>
-            </w:r>
-            <w:r>
-              <w:rPr>
-                <w:rFonts w:asciiTheme="majorHAnsi" w:hAnsiTheme="majorHAnsi" w:cstheme="majorHAnsi"/>
-                <w:sz w:val="20"/>
-                <w:szCs w:val="20"/>
-                <w:lang w:val="pt-BR"/>
-              </w:rPr>
-              <w:t>sincrônico</w:t>
-            </w:r>
-            <w:r>
-              <w:rPr>
-                <w:rFonts w:asciiTheme="majorHAnsi" w:hAnsiTheme="majorHAnsi" w:cstheme="majorHAnsi"/>
-                <w:sz w:val="20"/>
-                <w:szCs w:val="20"/>
-                <w:lang w:val="pt-BR"/>
-              </w:rPr>
-              <w:t xml:space="preserve"> de insumos, infraestruturas, regras e </w:t>
-            </w:r>
-            <w:r>
-              <w:rPr>
-                <w:rFonts w:asciiTheme="majorHAnsi" w:hAnsiTheme="majorHAnsi" w:cstheme="majorHAnsi"/>
-                <w:sz w:val="20"/>
-                <w:szCs w:val="20"/>
-                <w:lang w:val="pt-BR"/>
-              </w:rPr>
-              <w:t>transformações</w:t>
-            </w:r>
-            <w:r>
-              <w:rPr>
-                <w:rFonts w:asciiTheme="majorHAnsi" w:hAnsiTheme="majorHAnsi" w:cstheme="majorHAnsi"/>
-                <w:sz w:val="20"/>
-                <w:szCs w:val="20"/>
-                <w:lang w:val="pt-BR"/>
-              </w:rPr>
-              <w:t xml:space="preserve">, que adiciona valor </w:t>
-            </w:r>
-            <w:r>
-              <w:rPr>
-                <w:rFonts w:asciiTheme="majorHAnsi" w:hAnsiTheme="majorHAnsi" w:cstheme="majorHAnsi"/>
-                <w:sz w:val="20"/>
-                <w:szCs w:val="20"/>
-                <w:lang w:val="pt-BR"/>
-              </w:rPr>
-              <w:t>às</w:t>
-            </w:r>
-            <w:r>
-              <w:rPr>
-                <w:rFonts w:asciiTheme="majorHAnsi" w:hAnsiTheme="majorHAnsi" w:cstheme="majorHAnsi"/>
-                <w:sz w:val="20"/>
-                <w:szCs w:val="20"/>
-                <w:lang w:val="pt-BR"/>
-              </w:rPr>
-              <w:t xml:space="preserve"> pessoas que fazem uso dos produtos e/ou </w:t>
-            </w:r>
-            <w:r>
-              <w:rPr>
-                <w:rFonts w:asciiTheme="majorHAnsi" w:hAnsiTheme="majorHAnsi" w:cstheme="majorHAnsi"/>
-                <w:sz w:val="20"/>
-                <w:szCs w:val="20"/>
-                <w:lang w:val="pt-BR"/>
-              </w:rPr>
-              <w:t>serviços</w:t>
-            </w:r>
-            <w:r>
-              <w:rPr>
-                <w:rFonts w:asciiTheme="majorHAnsi" w:hAnsiTheme="majorHAnsi" w:cstheme="majorHAnsi"/>
-                <w:sz w:val="20"/>
-                <w:szCs w:val="20"/>
-                <w:lang w:val="pt-BR"/>
-              </w:rPr>
-              <w:t xml:space="preserve"> gerados", corresponde a </w:t>
-            </w:r>
-            <w:r>
-              <w:rPr>
-                <w:rFonts w:asciiTheme="majorHAnsi" w:hAnsiTheme="majorHAnsi" w:cstheme="majorHAnsi"/>
-                <w:sz w:val="20"/>
-                <w:szCs w:val="20"/>
-                <w:lang w:val="pt-BR"/>
-              </w:rPr>
-              <w:t>definição</w:t>
-            </w:r>
-            <w:r>
-              <w:rPr>
-                <w:rFonts w:asciiTheme="majorHAnsi" w:hAnsiTheme="majorHAnsi" w:cstheme="majorHAnsi"/>
-                <w:sz w:val="20"/>
-                <w:szCs w:val="20"/>
-                <w:lang w:val="pt-BR"/>
-              </w:rPr>
-              <w:t xml:space="preserve"> </w:t>
-            </w:r>
-            <w:r>
-              <w:rPr>
-                <w:rFonts w:asciiTheme="majorHAnsi" w:hAnsiTheme="majorHAnsi" w:cstheme="majorHAnsi"/>
-                <w:sz w:val="20"/>
-                <w:szCs w:val="20"/>
-                <w:lang w:val="pt-BR"/>
-              </w:rPr>
-              <w:t>de (</w:t>
-            </w:r>
-            <w:r>
-              <w:rPr>
-                <w:rFonts w:asciiTheme="majorHAnsi" w:hAnsiTheme="majorHAnsi" w:cstheme="majorHAnsi"/>
-                <w:sz w:val="20"/>
-                <w:szCs w:val="20"/>
-                <w:lang w:val="pt-BR"/>
-              </w:rPr>
-              <w:t>da):</w:t>
+              <w:t>A afirmação: "É o conjunto integrado e sincrônico de insumos, infraestruturas, regras e transformações, que adiciona valor às pessoas que fazem uso dos produtos e/ou serviços gerados", corresponde a definição de (da):</w:t>
             </w:r>
           </w:p>
           <w:p>
@@ -3970,61 +3358,7 @@
                 <w:szCs w:val="20"/>
                 <w:lang w:val="pt-BR"/>
               </w:rPr>
-              <w:t xml:space="preserve">Conjunto de atividades </w:t>
-            </w:r>
-            <w:r>
-              <w:rPr>
-                <w:rFonts w:asciiTheme="majorHAnsi" w:hAnsiTheme="majorHAnsi" w:cstheme="majorHAnsi"/>
-                <w:sz w:val="20"/>
-                <w:szCs w:val="20"/>
-                <w:lang w:val="pt-BR"/>
-              </w:rPr>
-              <w:t>distribuídas</w:t>
-            </w:r>
-            <w:r>
-              <w:rPr>
-                <w:rFonts w:asciiTheme="majorHAnsi" w:hAnsiTheme="majorHAnsi" w:cstheme="majorHAnsi"/>
-                <w:sz w:val="20"/>
-                <w:szCs w:val="20"/>
-                <w:lang w:val="pt-BR"/>
-              </w:rPr>
-              <w:t xml:space="preserve"> numa </w:t>
-            </w:r>
-            <w:r>
-              <w:rPr>
-                <w:rFonts w:asciiTheme="majorHAnsi" w:hAnsiTheme="majorHAnsi" w:cstheme="majorHAnsi"/>
-                <w:sz w:val="20"/>
-                <w:szCs w:val="20"/>
-                <w:lang w:val="pt-BR"/>
-              </w:rPr>
-              <w:t>sequência</w:t>
-            </w:r>
-            <w:r>
-              <w:rPr>
-                <w:rFonts w:asciiTheme="majorHAnsi" w:hAnsiTheme="majorHAnsi" w:cstheme="majorHAnsi"/>
-                <w:sz w:val="20"/>
-                <w:szCs w:val="20"/>
-                <w:lang w:val="pt-BR"/>
-              </w:rPr>
-              <w:t xml:space="preserve"> </w:t>
-            </w:r>
-            <w:r>
-              <w:rPr>
-                <w:rFonts w:asciiTheme="majorHAnsi" w:hAnsiTheme="majorHAnsi" w:cstheme="majorHAnsi"/>
-                <w:sz w:val="20"/>
-                <w:szCs w:val="20"/>
-                <w:lang w:val="pt-BR"/>
-              </w:rPr>
-              <w:t>lógica</w:t>
-            </w:r>
-            <w:r>
-              <w:rPr>
-                <w:rFonts w:asciiTheme="majorHAnsi" w:hAnsiTheme="majorHAnsi" w:cstheme="majorHAnsi"/>
-                <w:sz w:val="20"/>
-                <w:szCs w:val="20"/>
-                <w:lang w:val="pt-BR"/>
-              </w:rPr>
-              <w:t xml:space="preserve"> que transforma insumos em produtos ou serviços.</w:t>
+              <w:t>Conjunto de atividades distribuídas numa sequência lógica que transforma insumos em produtos ou serviços.</w:t>
             </w:r>
           </w:p>
           <w:p>
@@ -4057,25 +3391,7 @@
                 <w:szCs w:val="20"/>
                 <w:lang w:val="pt-BR"/>
               </w:rPr>
-              <w:t xml:space="preserve">Sobre as vantagens da </w:t>
-            </w:r>
-            <w:r>
-              <w:rPr>
-                <w:rFonts w:asciiTheme="majorHAnsi" w:hAnsiTheme="majorHAnsi" w:cstheme="majorHAnsi"/>
-                <w:sz w:val="20"/>
-                <w:szCs w:val="20"/>
-                <w:lang w:val="pt-BR"/>
-              </w:rPr>
-              <w:t>gestão</w:t>
-            </w:r>
-            <w:r>
-              <w:rPr>
-                <w:rFonts w:asciiTheme="majorHAnsi" w:hAnsiTheme="majorHAnsi" w:cstheme="majorHAnsi"/>
-                <w:sz w:val="20"/>
-                <w:szCs w:val="20"/>
-                <w:lang w:val="pt-BR"/>
-              </w:rPr>
-              <w:t xml:space="preserve"> por processos, podemos afirmar:</w:t>
+              <w:t>Sobre as vantagens da gestão por processos, podemos afirmar:</w:t>
             </w:r>
           </w:p>
           <w:p>
@@ -4096,79 +3412,7 @@
                 <w:szCs w:val="20"/>
                 <w:lang w:val="pt-BR"/>
               </w:rPr>
-              <w:t xml:space="preserve">I- Cria </w:t>
-            </w:r>
-            <w:r>
-              <w:rPr>
-                <w:rFonts w:asciiTheme="majorHAnsi" w:hAnsiTheme="majorHAnsi" w:cstheme="majorHAnsi"/>
-                <w:sz w:val="20"/>
-                <w:szCs w:val="20"/>
-                <w:lang w:val="pt-BR"/>
-              </w:rPr>
-              <w:t>condições</w:t>
-            </w:r>
-            <w:r>
-              <w:rPr>
-                <w:rFonts w:asciiTheme="majorHAnsi" w:hAnsiTheme="majorHAnsi" w:cstheme="majorHAnsi"/>
-                <w:sz w:val="20"/>
-                <w:szCs w:val="20"/>
-                <w:lang w:val="pt-BR"/>
-              </w:rPr>
-              <w:t xml:space="preserve"> para prever, promover e controlar </w:t>
-            </w:r>
-            <w:r>
-              <w:rPr>
-                <w:rFonts w:asciiTheme="majorHAnsi" w:hAnsiTheme="majorHAnsi" w:cstheme="majorHAnsi"/>
-                <w:sz w:val="20"/>
-                <w:szCs w:val="20"/>
-                <w:lang w:val="pt-BR"/>
-              </w:rPr>
-              <w:t>mudanças</w:t>
-            </w:r>
-            <w:r>
-              <w:rPr>
-                <w:rFonts w:asciiTheme="majorHAnsi" w:hAnsiTheme="majorHAnsi" w:cstheme="majorHAnsi"/>
-                <w:sz w:val="20"/>
-                <w:szCs w:val="20"/>
-                <w:lang w:val="pt-BR"/>
-              </w:rPr>
-              <w:t xml:space="preserve"> organizacionais. II- </w:t>
-            </w:r>
-            <w:r>
-              <w:rPr>
-                <w:rFonts w:asciiTheme="majorHAnsi" w:hAnsiTheme="majorHAnsi" w:cstheme="majorHAnsi"/>
-                <w:sz w:val="20"/>
-                <w:szCs w:val="20"/>
-                <w:lang w:val="pt-BR"/>
-              </w:rPr>
-              <w:t>Aperfeiçoa</w:t>
-            </w:r>
-            <w:r>
-              <w:rPr>
-                <w:rFonts w:asciiTheme="majorHAnsi" w:hAnsiTheme="majorHAnsi" w:cstheme="majorHAnsi"/>
-                <w:sz w:val="20"/>
-                <w:szCs w:val="20"/>
-                <w:lang w:val="pt-BR"/>
-              </w:rPr>
-              <w:t xml:space="preserve"> e maximiza o uso dos recursos </w:t>
-            </w:r>
-            <w:r>
-              <w:rPr>
-                <w:rFonts w:asciiTheme="majorHAnsi" w:hAnsiTheme="majorHAnsi" w:cstheme="majorHAnsi"/>
-                <w:sz w:val="20"/>
-                <w:szCs w:val="20"/>
-                <w:lang w:val="pt-BR"/>
-              </w:rPr>
-              <w:t>disponíveis</w:t>
-            </w:r>
-            <w:r>
-              <w:rPr>
-                <w:rFonts w:asciiTheme="majorHAnsi" w:hAnsiTheme="majorHAnsi" w:cstheme="majorHAnsi"/>
-                <w:sz w:val="20"/>
-                <w:szCs w:val="20"/>
-                <w:lang w:val="pt-BR"/>
-              </w:rPr>
-              <w:t>.</w:t>
+              <w:t>I- Cria condições para prever, promover e controlar mudanças organizacionais. II- Aperfeiçoa e maximiza o uso dos recursos disponíveis.</w:t>
             </w:r>
           </w:p>
           <w:p>
@@ -4189,61 +3433,7 @@
                 <w:szCs w:val="20"/>
                 <w:lang w:val="pt-BR"/>
               </w:rPr>
-              <w:t xml:space="preserve">III- Cria </w:t>
-            </w:r>
-            <w:r>
-              <w:rPr>
-                <w:rFonts w:asciiTheme="majorHAnsi" w:hAnsiTheme="majorHAnsi" w:cstheme="majorHAnsi"/>
-                <w:sz w:val="20"/>
-                <w:szCs w:val="20"/>
-                <w:lang w:val="pt-BR"/>
-              </w:rPr>
-              <w:t>condições</w:t>
-            </w:r>
-            <w:r>
-              <w:rPr>
-                <w:rFonts w:asciiTheme="majorHAnsi" w:hAnsiTheme="majorHAnsi" w:cstheme="majorHAnsi"/>
-                <w:sz w:val="20"/>
-                <w:szCs w:val="20"/>
-                <w:lang w:val="pt-BR"/>
-              </w:rPr>
-              <w:t xml:space="preserve"> para uma </w:t>
-            </w:r>
-            <w:r>
-              <w:rPr>
-                <w:rFonts w:asciiTheme="majorHAnsi" w:hAnsiTheme="majorHAnsi" w:cstheme="majorHAnsi"/>
-                <w:sz w:val="20"/>
-                <w:szCs w:val="20"/>
-                <w:lang w:val="pt-BR"/>
-              </w:rPr>
-              <w:t>gestão</w:t>
-            </w:r>
-            <w:r>
-              <w:rPr>
-                <w:rFonts w:asciiTheme="majorHAnsi" w:hAnsiTheme="majorHAnsi" w:cstheme="majorHAnsi"/>
-                <w:sz w:val="20"/>
-                <w:szCs w:val="20"/>
-                <w:lang w:val="pt-BR"/>
-              </w:rPr>
-              <w:t xml:space="preserve"> mais eficiente das equipes de trabalho. É(</w:t>
-            </w:r>
-            <w:r>
-              <w:rPr>
-                <w:rFonts w:asciiTheme="majorHAnsi" w:hAnsiTheme="majorHAnsi" w:cstheme="majorHAnsi"/>
-                <w:sz w:val="20"/>
-                <w:szCs w:val="20"/>
-                <w:lang w:val="pt-BR"/>
-              </w:rPr>
-              <w:t>São</w:t>
-            </w:r>
-            <w:r>
-              <w:rPr>
-                <w:rFonts w:asciiTheme="majorHAnsi" w:hAnsiTheme="majorHAnsi" w:cstheme="majorHAnsi"/>
-                <w:sz w:val="20"/>
-                <w:szCs w:val="20"/>
-                <w:lang w:val="pt-BR"/>
-              </w:rPr>
-              <w:t>) correta(s) a(s) afirmativa(s):</w:t>
+              <w:t>III- Cria condições para uma gestão mais eficiente das equipes de trabalho. É(São) correta(s) a(s) afirmativa(s):</w:t>
             </w:r>
           </w:p>
           <w:p>
@@ -4608,16 +3798,7 @@
           <w:szCs w:val="24"/>
           <w:lang w:val="pt-BR"/>
         </w:rPr>
-        <w:t xml:space="preserve">- </w:t>
-      </w:r>
-      <w:r>
-        <w:rPr>
-          <w:rFonts w:asciiTheme="majorHAnsi" w:hAnsiTheme="majorHAnsi" w:cstheme="majorHAnsi"/>
-          <w:sz w:val="24"/>
-          <w:szCs w:val="24"/>
-          <w:lang w:val="pt-BR"/>
-        </w:rPr>
-        <w:t>planejamento de processos</w:t>
+        <w:t>- planejamento de processos</w:t>
       </w:r>
     </w:p>
     <w:p>
@@ -4775,8 +3956,6 @@
           <w:lang w:val="pt-BR"/>
         </w:rPr>
       </w:pPr>
-      <w:bookmarkStart w:id="0" w:name="_GoBack"/>
-      <w:bookmarkEnd w:id="0"/>
     </w:p>
     <w:p>
       <w:pPr>
@@ -4824,15 +4003,18 @@
         </w:rPr>
         <w:t xml:space="preserve">Compreender os atuais processos organizacionais no contexto das metas, objetivos desejados e organização como um todo. Durante esta etapa são vistos pontos como: objetivo de modelagem de negócios, cenários do negócio que será modelado, principais </w:t>
       </w:r>
+      <w:proofErr w:type="spellStart"/>
       <w:r>
         <w:rPr>
           <w:rFonts w:asciiTheme="majorHAnsi" w:hAnsiTheme="majorHAnsi" w:cstheme="majorHAnsi"/>
           <w:i/>
           <w:sz w:val="24"/>
           <w:szCs w:val="24"/>
+          <w:lang w:val="pt-BR"/>
         </w:rPr>
         <w:t>stakeholders</w:t>
       </w:r>
+      <w:proofErr w:type="spellEnd"/>
       <w:r>
         <w:rPr>
           <w:rFonts w:asciiTheme="majorHAnsi" w:hAnsiTheme="majorHAnsi" w:cstheme="majorHAnsi"/>
@@ -5056,15 +4238,18 @@
         <w:lastRenderedPageBreak/>
         <w:t xml:space="preserve">BPMN – business </w:t>
       </w:r>
+      <w:proofErr w:type="spellStart"/>
       <w:r>
         <w:rPr>
           <w:rFonts w:asciiTheme="majorHAnsi" w:hAnsiTheme="majorHAnsi" w:cstheme="majorHAnsi"/>
           <w:i/>
           <w:sz w:val="24"/>
           <w:szCs w:val="24"/>
+          <w:lang w:val="pt-BR"/>
         </w:rPr>
         <w:t>process</w:t>
       </w:r>
+      <w:proofErr w:type="spellEnd"/>
       <w:r>
         <w:rPr>
           <w:rFonts w:asciiTheme="majorHAnsi" w:hAnsiTheme="majorHAnsi" w:cstheme="majorHAnsi"/>
@@ -5075,15 +4260,18 @@
         </w:rPr>
         <w:t xml:space="preserve"> </w:t>
       </w:r>
+      <w:proofErr w:type="spellStart"/>
       <w:r>
         <w:rPr>
           <w:rFonts w:asciiTheme="majorHAnsi" w:hAnsiTheme="majorHAnsi" w:cstheme="majorHAnsi"/>
           <w:i/>
           <w:sz w:val="24"/>
           <w:szCs w:val="24"/>
+          <w:lang w:val="pt-BR"/>
         </w:rPr>
         <w:t>modeling</w:t>
       </w:r>
+      <w:proofErr w:type="spellEnd"/>
       <w:r>
         <w:rPr>
           <w:rFonts w:asciiTheme="majorHAnsi" w:hAnsiTheme="majorHAnsi" w:cstheme="majorHAnsi"/>
@@ -5094,15 +4282,18 @@
         </w:rPr>
         <w:t xml:space="preserve"> </w:t>
       </w:r>
+      <w:proofErr w:type="spellStart"/>
       <w:r>
         <w:rPr>
           <w:rFonts w:asciiTheme="majorHAnsi" w:hAnsiTheme="majorHAnsi" w:cstheme="majorHAnsi"/>
           <w:i/>
           <w:sz w:val="24"/>
           <w:szCs w:val="24"/>
+          <w:lang w:val="pt-BR"/>
         </w:rPr>
         <w:t>notation</w:t>
       </w:r>
+      <w:proofErr w:type="spellEnd"/>
       <w:r>
         <w:rPr>
           <w:rFonts w:asciiTheme="majorHAnsi" w:hAnsiTheme="majorHAnsi" w:cstheme="majorHAnsi"/>
@@ -5314,15 +4505,18 @@
         </w:rPr>
         <w:t>EPC (</w:t>
       </w:r>
+      <w:proofErr w:type="spellStart"/>
       <w:r>
         <w:rPr>
           <w:rFonts w:asciiTheme="majorHAnsi" w:hAnsiTheme="majorHAnsi" w:cstheme="majorHAnsi"/>
           <w:i/>
           <w:sz w:val="24"/>
           <w:szCs w:val="24"/>
+          <w:lang w:val="pt-BR"/>
         </w:rPr>
         <w:t>Event-Driven</w:t>
       </w:r>
+      <w:proofErr w:type="spellEnd"/>
       <w:r>
         <w:rPr>
           <w:rFonts w:asciiTheme="majorHAnsi" w:hAnsiTheme="majorHAnsi" w:cstheme="majorHAnsi"/>
@@ -5333,15 +4527,18 @@
         </w:rPr>
         <w:t xml:space="preserve"> </w:t>
       </w:r>
+      <w:proofErr w:type="spellStart"/>
       <w:r>
         <w:rPr>
           <w:rFonts w:asciiTheme="majorHAnsi" w:hAnsiTheme="majorHAnsi" w:cstheme="majorHAnsi"/>
           <w:i/>
           <w:sz w:val="24"/>
           <w:szCs w:val="24"/>
+          <w:lang w:val="pt-BR"/>
         </w:rPr>
         <w:t>Process</w:t>
       </w:r>
+      <w:proofErr w:type="spellEnd"/>
       <w:r>
         <w:rPr>
           <w:rFonts w:asciiTheme="majorHAnsi" w:hAnsiTheme="majorHAnsi" w:cstheme="majorHAnsi"/>
@@ -6001,6 +5198,1282 @@
           </wp:inline>
         </w:drawing>
       </w:r>
+    </w:p>
+    <w:p>
+      <w:pPr>
+        <w:spacing w:after="0" w:line="360" w:lineRule="auto"/>
+        <w:jc w:val="both"/>
+        <w:rPr>
+          <w:rFonts w:asciiTheme="majorHAnsi" w:hAnsiTheme="majorHAnsi" w:cstheme="majorHAnsi"/>
+          <w:sz w:val="24"/>
+          <w:szCs w:val="24"/>
+          <w:lang w:val="pt-BR"/>
+        </w:rPr>
+      </w:pPr>
+    </w:p>
+    <w:tbl>
+      <w:tblPr>
+        <w:tblStyle w:val="Tabelacomgrade"/>
+        <w:tblW w:w="0" w:type="auto"/>
+        <w:tblLook w:val="04A0" w:firstRow="1" w:lastRow="0" w:firstColumn="1" w:lastColumn="0" w:noHBand="0" w:noVBand="1"/>
+      </w:tblPr>
+      <w:tblGrid>
+        <w:gridCol w:w="8720"/>
+      </w:tblGrid>
+      <w:tr>
+        <w:tc>
+          <w:tcPr>
+            <w:tcW w:w="8720" w:type="dxa"/>
+            <w:tcBorders>
+              <w:top w:val="nil"/>
+              <w:left w:val="nil"/>
+              <w:bottom w:val="nil"/>
+              <w:right w:val="nil"/>
+            </w:tcBorders>
+            <w:shd w:val="clear" w:color="auto" w:fill="E7E6E6" w:themeFill="background2"/>
+          </w:tcPr>
+          <w:p>
+            <w:pPr>
+              <w:spacing w:after="0" w:line="360" w:lineRule="auto"/>
+              <w:jc w:val="both"/>
+              <w:rPr>
+                <w:rFonts w:asciiTheme="majorHAnsi" w:hAnsiTheme="majorHAnsi" w:cstheme="majorHAnsi"/>
+                <w:sz w:val="20"/>
+                <w:szCs w:val="20"/>
+                <w:lang w:val="pt-BR"/>
+              </w:rPr>
+            </w:pPr>
+            <w:r>
+              <w:rPr>
+                <w:rFonts w:asciiTheme="majorHAnsi" w:hAnsiTheme="majorHAnsi" w:cstheme="majorHAnsi"/>
+                <w:sz w:val="20"/>
+                <w:szCs w:val="20"/>
+                <w:lang w:val="pt-BR"/>
+              </w:rPr>
+              <w:t xml:space="preserve">Pergunta 1 - O levantamento de processos representa uma das fases mais importantes da </w:t>
+            </w:r>
+            <w:r>
+              <w:rPr>
+                <w:rFonts w:asciiTheme="majorHAnsi" w:hAnsiTheme="majorHAnsi" w:cstheme="majorHAnsi"/>
+                <w:sz w:val="20"/>
+                <w:szCs w:val="20"/>
+                <w:lang w:val="pt-BR"/>
+              </w:rPr>
+              <w:t>Gestão</w:t>
+            </w:r>
+            <w:r>
+              <w:rPr>
+                <w:rFonts w:asciiTheme="majorHAnsi" w:hAnsiTheme="majorHAnsi" w:cstheme="majorHAnsi"/>
+                <w:sz w:val="20"/>
+                <w:szCs w:val="20"/>
+                <w:lang w:val="pt-BR"/>
+              </w:rPr>
+              <w:t xml:space="preserve"> por Processos, pois envolve as necessidades, a regra do </w:t>
+            </w:r>
+            <w:r>
+              <w:rPr>
+                <w:rFonts w:asciiTheme="majorHAnsi" w:hAnsiTheme="majorHAnsi" w:cstheme="majorHAnsi"/>
+                <w:sz w:val="20"/>
+                <w:szCs w:val="20"/>
+                <w:lang w:val="pt-BR"/>
+              </w:rPr>
+              <w:t>negócio</w:t>
+            </w:r>
+            <w:r>
+              <w:rPr>
+                <w:rFonts w:asciiTheme="majorHAnsi" w:hAnsiTheme="majorHAnsi" w:cstheme="majorHAnsi"/>
+                <w:sz w:val="20"/>
+                <w:szCs w:val="20"/>
+                <w:lang w:val="pt-BR"/>
+              </w:rPr>
+              <w:t xml:space="preserve"> e o mapeamento de suas atividades. Agora, no passado, nem sempre ocorria esse tipo </w:t>
+            </w:r>
+            <w:r>
+              <w:rPr>
+                <w:rFonts w:asciiTheme="majorHAnsi" w:hAnsiTheme="majorHAnsi" w:cstheme="majorHAnsi"/>
+                <w:sz w:val="20"/>
+                <w:szCs w:val="20"/>
+                <w:lang w:val="pt-BR"/>
+              </w:rPr>
+              <w:t>ação</w:t>
+            </w:r>
+            <w:r>
+              <w:rPr>
+                <w:rFonts w:asciiTheme="majorHAnsi" w:hAnsiTheme="majorHAnsi" w:cstheme="majorHAnsi"/>
+                <w:sz w:val="20"/>
+                <w:szCs w:val="20"/>
+                <w:lang w:val="pt-BR"/>
+              </w:rPr>
+              <w:t xml:space="preserve"> no gerenciamento de processos, inicialmente, uma </w:t>
+            </w:r>
+            <w:r>
+              <w:rPr>
+                <w:rFonts w:asciiTheme="majorHAnsi" w:hAnsiTheme="majorHAnsi" w:cstheme="majorHAnsi"/>
+                <w:sz w:val="20"/>
+                <w:szCs w:val="20"/>
+                <w:lang w:val="pt-BR"/>
+              </w:rPr>
+              <w:t>organização</w:t>
+            </w:r>
+            <w:r>
+              <w:rPr>
+                <w:rFonts w:asciiTheme="majorHAnsi" w:hAnsiTheme="majorHAnsi" w:cstheme="majorHAnsi"/>
+                <w:sz w:val="20"/>
+                <w:szCs w:val="20"/>
+                <w:lang w:val="pt-BR"/>
+              </w:rPr>
+              <w:t xml:space="preserve"> formal, </w:t>
+            </w:r>
+            <w:r>
+              <w:rPr>
+                <w:rFonts w:asciiTheme="majorHAnsi" w:hAnsiTheme="majorHAnsi" w:cstheme="majorHAnsi"/>
+                <w:sz w:val="20"/>
+                <w:szCs w:val="20"/>
+                <w:lang w:val="pt-BR"/>
+              </w:rPr>
+              <w:t>também</w:t>
+            </w:r>
+            <w:r>
+              <w:rPr>
+                <w:rFonts w:asciiTheme="majorHAnsi" w:hAnsiTheme="majorHAnsi" w:cstheme="majorHAnsi"/>
+                <w:sz w:val="20"/>
+                <w:szCs w:val="20"/>
+                <w:lang w:val="pt-BR"/>
+              </w:rPr>
+              <w:t xml:space="preserve"> conhecida como tradicional, </w:t>
+            </w:r>
+            <w:r>
+              <w:rPr>
+                <w:rFonts w:asciiTheme="majorHAnsi" w:hAnsiTheme="majorHAnsi" w:cstheme="majorHAnsi"/>
+                <w:sz w:val="20"/>
+                <w:szCs w:val="20"/>
+                <w:lang w:val="pt-BR"/>
+              </w:rPr>
+              <w:t>possuía</w:t>
+            </w:r>
+            <w:r>
+              <w:rPr>
+                <w:rFonts w:asciiTheme="majorHAnsi" w:hAnsiTheme="majorHAnsi" w:cstheme="majorHAnsi"/>
+                <w:sz w:val="20"/>
+                <w:szCs w:val="20"/>
+                <w:lang w:val="pt-BR"/>
+              </w:rPr>
+              <w:t xml:space="preserve"> uma </w:t>
+            </w:r>
+            <w:r>
+              <w:rPr>
+                <w:rFonts w:asciiTheme="majorHAnsi" w:hAnsiTheme="majorHAnsi" w:cstheme="majorHAnsi"/>
+                <w:sz w:val="20"/>
+                <w:szCs w:val="20"/>
+                <w:lang w:val="pt-BR"/>
+              </w:rPr>
+              <w:t>composição</w:t>
+            </w:r>
+            <w:r>
+              <w:rPr>
+                <w:rFonts w:asciiTheme="majorHAnsi" w:hAnsiTheme="majorHAnsi" w:cstheme="majorHAnsi"/>
+                <w:sz w:val="20"/>
+                <w:szCs w:val="20"/>
+                <w:lang w:val="pt-BR"/>
+              </w:rPr>
+              <w:t xml:space="preserve"> de camadas </w:t>
+            </w:r>
+            <w:r>
+              <w:rPr>
+                <w:rFonts w:asciiTheme="majorHAnsi" w:hAnsiTheme="majorHAnsi" w:cstheme="majorHAnsi"/>
+                <w:sz w:val="20"/>
+                <w:szCs w:val="20"/>
+                <w:lang w:val="pt-BR"/>
+              </w:rPr>
+              <w:t>hierárquicas</w:t>
+            </w:r>
+            <w:r>
+              <w:rPr>
+                <w:rFonts w:asciiTheme="majorHAnsi" w:hAnsiTheme="majorHAnsi" w:cstheme="majorHAnsi"/>
+                <w:sz w:val="20"/>
+                <w:szCs w:val="20"/>
+                <w:lang w:val="pt-BR"/>
+              </w:rPr>
+              <w:t>, enfatizando:</w:t>
+            </w:r>
+          </w:p>
+          <w:p>
+            <w:pPr>
+              <w:spacing w:after="0" w:line="360" w:lineRule="auto"/>
+              <w:jc w:val="both"/>
+              <w:rPr>
+                <w:rFonts w:asciiTheme="majorHAnsi" w:hAnsiTheme="majorHAnsi" w:cstheme="majorHAnsi"/>
+                <w:sz w:val="20"/>
+                <w:szCs w:val="20"/>
+                <w:lang w:val="pt-BR"/>
+              </w:rPr>
+            </w:pPr>
+            <w:proofErr w:type="gramStart"/>
+            <w:r>
+              <w:rPr>
+                <w:rFonts w:asciiTheme="majorHAnsi" w:hAnsiTheme="majorHAnsi" w:cstheme="majorHAnsi"/>
+                <w:sz w:val="20"/>
+                <w:szCs w:val="20"/>
+                <w:lang w:val="pt-BR"/>
+              </w:rPr>
+              <w:t>funções</w:t>
+            </w:r>
+            <w:proofErr w:type="gramEnd"/>
+            <w:r>
+              <w:rPr>
+                <w:rFonts w:asciiTheme="majorHAnsi" w:hAnsiTheme="majorHAnsi" w:cstheme="majorHAnsi"/>
+                <w:sz w:val="20"/>
+                <w:szCs w:val="20"/>
+                <w:lang w:val="pt-BR"/>
+              </w:rPr>
+              <w:t xml:space="preserve"> e tarefas.</w:t>
+            </w:r>
+          </w:p>
+          <w:p>
+            <w:pPr>
+              <w:spacing w:after="0" w:line="360" w:lineRule="auto"/>
+              <w:jc w:val="both"/>
+              <w:rPr>
+                <w:rFonts w:asciiTheme="majorHAnsi" w:hAnsiTheme="majorHAnsi" w:cstheme="majorHAnsi"/>
+                <w:sz w:val="20"/>
+                <w:szCs w:val="20"/>
+                <w:lang w:val="pt-BR"/>
+              </w:rPr>
+            </w:pPr>
+          </w:p>
+          <w:p>
+            <w:pPr>
+              <w:spacing w:after="0" w:line="360" w:lineRule="auto"/>
+              <w:jc w:val="both"/>
+              <w:rPr>
+                <w:rFonts w:asciiTheme="majorHAnsi" w:hAnsiTheme="majorHAnsi" w:cstheme="majorHAnsi"/>
+                <w:i/>
+                <w:sz w:val="20"/>
+                <w:szCs w:val="20"/>
+                <w:lang w:val="pt-BR"/>
+              </w:rPr>
+            </w:pPr>
+            <w:r>
+              <w:rPr>
+                <w:rFonts w:asciiTheme="majorHAnsi" w:hAnsiTheme="majorHAnsi" w:cstheme="majorHAnsi"/>
+                <w:i/>
+                <w:sz w:val="20"/>
+                <w:szCs w:val="20"/>
+                <w:lang w:val="pt-BR"/>
+              </w:rPr>
+              <w:t xml:space="preserve">Na </w:t>
+            </w:r>
+            <w:r>
+              <w:rPr>
+                <w:rFonts w:asciiTheme="majorHAnsi" w:hAnsiTheme="majorHAnsi" w:cstheme="majorHAnsi"/>
+                <w:i/>
+                <w:sz w:val="20"/>
+                <w:szCs w:val="20"/>
+                <w:lang w:val="pt-BR"/>
+              </w:rPr>
+              <w:t>visão</w:t>
+            </w:r>
+            <w:r>
+              <w:rPr>
+                <w:rFonts w:asciiTheme="majorHAnsi" w:hAnsiTheme="majorHAnsi" w:cstheme="majorHAnsi"/>
+                <w:i/>
+                <w:sz w:val="20"/>
+                <w:szCs w:val="20"/>
+                <w:lang w:val="pt-BR"/>
+              </w:rPr>
+              <w:t xml:space="preserve"> funcional os organogramas das empresas mostram as </w:t>
+            </w:r>
+            <w:r>
+              <w:rPr>
+                <w:rFonts w:asciiTheme="majorHAnsi" w:hAnsiTheme="majorHAnsi" w:cstheme="majorHAnsi"/>
+                <w:i/>
+                <w:sz w:val="20"/>
+                <w:szCs w:val="20"/>
+                <w:lang w:val="pt-BR"/>
+              </w:rPr>
+              <w:t>funções</w:t>
+            </w:r>
+            <w:r>
+              <w:rPr>
+                <w:rFonts w:asciiTheme="majorHAnsi" w:hAnsiTheme="majorHAnsi" w:cstheme="majorHAnsi"/>
+                <w:i/>
+                <w:sz w:val="20"/>
+                <w:szCs w:val="20"/>
+                <w:lang w:val="pt-BR"/>
+              </w:rPr>
+              <w:t xml:space="preserve"> e as tarefas, diferentemente da </w:t>
+            </w:r>
+            <w:r>
+              <w:rPr>
+                <w:rFonts w:asciiTheme="majorHAnsi" w:hAnsiTheme="majorHAnsi" w:cstheme="majorHAnsi"/>
+                <w:i/>
+                <w:sz w:val="20"/>
+                <w:szCs w:val="20"/>
+                <w:lang w:val="pt-BR"/>
+              </w:rPr>
+              <w:t>organização</w:t>
+            </w:r>
+            <w:r>
+              <w:rPr>
+                <w:rFonts w:asciiTheme="majorHAnsi" w:hAnsiTheme="majorHAnsi" w:cstheme="majorHAnsi"/>
+                <w:i/>
+                <w:sz w:val="20"/>
+                <w:szCs w:val="20"/>
+                <w:lang w:val="pt-BR"/>
+              </w:rPr>
+              <w:t xml:space="preserve"> por processo onde cada processo pode atravessar toda a empresa (isto é, ter o processo ser realizado por diversos departamentos).</w:t>
+            </w:r>
+          </w:p>
+          <w:p>
+            <w:pPr>
+              <w:spacing w:after="0" w:line="360" w:lineRule="auto"/>
+              <w:jc w:val="both"/>
+              <w:rPr>
+                <w:rFonts w:asciiTheme="majorHAnsi" w:hAnsiTheme="majorHAnsi" w:cstheme="majorHAnsi"/>
+                <w:sz w:val="20"/>
+                <w:szCs w:val="20"/>
+                <w:lang w:val="pt-BR"/>
+              </w:rPr>
+            </w:pPr>
+          </w:p>
+          <w:p>
+            <w:pPr>
+              <w:spacing w:after="0" w:line="360" w:lineRule="auto"/>
+              <w:jc w:val="both"/>
+              <w:rPr>
+                <w:rFonts w:asciiTheme="majorHAnsi" w:hAnsiTheme="majorHAnsi" w:cstheme="majorHAnsi"/>
+                <w:sz w:val="20"/>
+                <w:szCs w:val="20"/>
+                <w:lang w:val="pt-BR"/>
+              </w:rPr>
+            </w:pPr>
+            <w:r>
+              <w:rPr>
+                <w:rFonts w:asciiTheme="majorHAnsi" w:hAnsiTheme="majorHAnsi" w:cstheme="majorHAnsi"/>
+                <w:sz w:val="20"/>
+                <w:szCs w:val="20"/>
+                <w:lang w:val="pt-BR"/>
+              </w:rPr>
+              <w:t xml:space="preserve">Pergunta 2 - A </w:t>
+            </w:r>
+            <w:r>
+              <w:rPr>
+                <w:rFonts w:asciiTheme="majorHAnsi" w:hAnsiTheme="majorHAnsi" w:cstheme="majorHAnsi"/>
+                <w:sz w:val="20"/>
+                <w:szCs w:val="20"/>
+                <w:lang w:val="pt-BR"/>
+              </w:rPr>
+              <w:t>Gestão</w:t>
+            </w:r>
+            <w:r>
+              <w:rPr>
+                <w:rFonts w:asciiTheme="majorHAnsi" w:hAnsiTheme="majorHAnsi" w:cstheme="majorHAnsi"/>
+                <w:sz w:val="20"/>
+                <w:szCs w:val="20"/>
+                <w:lang w:val="pt-BR"/>
+              </w:rPr>
+              <w:t xml:space="preserve"> por Processos possui </w:t>
+            </w:r>
+            <w:r>
+              <w:rPr>
+                <w:rFonts w:asciiTheme="majorHAnsi" w:hAnsiTheme="majorHAnsi" w:cstheme="majorHAnsi"/>
+                <w:sz w:val="20"/>
+                <w:szCs w:val="20"/>
+                <w:lang w:val="pt-BR"/>
+              </w:rPr>
+              <w:t>características</w:t>
+            </w:r>
+            <w:r>
+              <w:rPr>
+                <w:rFonts w:asciiTheme="majorHAnsi" w:hAnsiTheme="majorHAnsi" w:cstheme="majorHAnsi"/>
+                <w:sz w:val="20"/>
+                <w:szCs w:val="20"/>
+                <w:lang w:val="pt-BR"/>
+              </w:rPr>
+              <w:t xml:space="preserve"> </w:t>
+            </w:r>
+            <w:r>
+              <w:rPr>
+                <w:rFonts w:asciiTheme="majorHAnsi" w:hAnsiTheme="majorHAnsi" w:cstheme="majorHAnsi"/>
+                <w:sz w:val="20"/>
+                <w:szCs w:val="20"/>
+                <w:lang w:val="pt-BR"/>
+              </w:rPr>
+              <w:t>especificas</w:t>
+            </w:r>
+            <w:r>
+              <w:rPr>
+                <w:rFonts w:asciiTheme="majorHAnsi" w:hAnsiTheme="majorHAnsi" w:cstheme="majorHAnsi"/>
+                <w:sz w:val="20"/>
+                <w:szCs w:val="20"/>
+                <w:lang w:val="pt-BR"/>
+              </w:rPr>
+              <w:t>, assinale a afirmativa incorreta.</w:t>
+            </w:r>
+          </w:p>
+          <w:p>
+            <w:pPr>
+              <w:spacing w:after="0" w:line="360" w:lineRule="auto"/>
+              <w:jc w:val="both"/>
+              <w:rPr>
+                <w:rFonts w:asciiTheme="majorHAnsi" w:hAnsiTheme="majorHAnsi" w:cstheme="majorHAnsi"/>
+                <w:sz w:val="20"/>
+                <w:szCs w:val="20"/>
+                <w:lang w:val="pt-BR"/>
+              </w:rPr>
+            </w:pPr>
+            <w:r>
+              <w:rPr>
+                <w:rFonts w:asciiTheme="majorHAnsi" w:hAnsiTheme="majorHAnsi" w:cstheme="majorHAnsi"/>
+                <w:sz w:val="20"/>
+                <w:szCs w:val="20"/>
+                <w:lang w:val="pt-BR"/>
+              </w:rPr>
+              <w:t>Visão fragmentada e isolada.</w:t>
+            </w:r>
+          </w:p>
+          <w:p>
+            <w:pPr>
+              <w:spacing w:after="0" w:line="360" w:lineRule="auto"/>
+              <w:jc w:val="both"/>
+              <w:rPr>
+                <w:rFonts w:asciiTheme="majorHAnsi" w:hAnsiTheme="majorHAnsi" w:cstheme="majorHAnsi"/>
+                <w:sz w:val="20"/>
+                <w:szCs w:val="20"/>
+                <w:lang w:val="pt-BR"/>
+              </w:rPr>
+            </w:pPr>
+          </w:p>
+          <w:p>
+            <w:pPr>
+              <w:spacing w:after="0" w:line="360" w:lineRule="auto"/>
+              <w:jc w:val="both"/>
+              <w:rPr>
+                <w:rFonts w:asciiTheme="majorHAnsi" w:hAnsiTheme="majorHAnsi" w:cstheme="majorHAnsi"/>
+                <w:i/>
+                <w:sz w:val="20"/>
+                <w:szCs w:val="20"/>
+                <w:lang w:val="pt-BR"/>
+              </w:rPr>
+            </w:pPr>
+            <w:r>
+              <w:rPr>
+                <w:rFonts w:asciiTheme="majorHAnsi" w:hAnsiTheme="majorHAnsi" w:cstheme="majorHAnsi"/>
+                <w:i/>
+                <w:sz w:val="20"/>
+                <w:szCs w:val="20"/>
+                <w:lang w:val="pt-BR"/>
+              </w:rPr>
+              <w:t xml:space="preserve">A </w:t>
+            </w:r>
+            <w:r>
+              <w:rPr>
+                <w:rFonts w:asciiTheme="majorHAnsi" w:hAnsiTheme="majorHAnsi" w:cstheme="majorHAnsi"/>
+                <w:i/>
+                <w:sz w:val="20"/>
+                <w:szCs w:val="20"/>
+                <w:lang w:val="pt-BR"/>
+              </w:rPr>
+              <w:t>gestão</w:t>
+            </w:r>
+            <w:r>
+              <w:rPr>
+                <w:rFonts w:asciiTheme="majorHAnsi" w:hAnsiTheme="majorHAnsi" w:cstheme="majorHAnsi"/>
+                <w:i/>
+                <w:sz w:val="20"/>
+                <w:szCs w:val="20"/>
+                <w:lang w:val="pt-BR"/>
+              </w:rPr>
+              <w:t xml:space="preserve"> por processo tem </w:t>
+            </w:r>
+            <w:r>
+              <w:rPr>
+                <w:rFonts w:asciiTheme="majorHAnsi" w:hAnsiTheme="majorHAnsi" w:cstheme="majorHAnsi"/>
+                <w:i/>
+                <w:sz w:val="20"/>
+                <w:szCs w:val="20"/>
+                <w:lang w:val="pt-BR"/>
+              </w:rPr>
+              <w:t>visão</w:t>
+            </w:r>
+            <w:r>
+              <w:rPr>
+                <w:rFonts w:asciiTheme="majorHAnsi" w:hAnsiTheme="majorHAnsi" w:cstheme="majorHAnsi"/>
+                <w:i/>
+                <w:sz w:val="20"/>
+                <w:szCs w:val="20"/>
+                <w:lang w:val="pt-BR"/>
+              </w:rPr>
+              <w:t xml:space="preserve"> do todo e o estilo é participativo.</w:t>
+            </w:r>
+          </w:p>
+          <w:p>
+            <w:pPr>
+              <w:spacing w:after="0" w:line="360" w:lineRule="auto"/>
+              <w:jc w:val="both"/>
+              <w:rPr>
+                <w:rFonts w:asciiTheme="majorHAnsi" w:hAnsiTheme="majorHAnsi" w:cstheme="majorHAnsi"/>
+                <w:sz w:val="20"/>
+                <w:szCs w:val="20"/>
+                <w:lang w:val="pt-BR"/>
+              </w:rPr>
+            </w:pPr>
+          </w:p>
+          <w:p>
+            <w:pPr>
+              <w:spacing w:after="0" w:line="360" w:lineRule="auto"/>
+              <w:jc w:val="both"/>
+              <w:rPr>
+                <w:rFonts w:asciiTheme="majorHAnsi" w:hAnsiTheme="majorHAnsi" w:cstheme="majorHAnsi"/>
+                <w:sz w:val="20"/>
+                <w:szCs w:val="20"/>
+                <w:lang w:val="pt-BR"/>
+              </w:rPr>
+            </w:pPr>
+            <w:r>
+              <w:rPr>
+                <w:rFonts w:asciiTheme="majorHAnsi" w:hAnsiTheme="majorHAnsi" w:cstheme="majorHAnsi"/>
+                <w:sz w:val="20"/>
+                <w:szCs w:val="20"/>
+                <w:lang w:val="pt-BR"/>
+              </w:rPr>
+              <w:t xml:space="preserve">Pergunta 3 - </w:t>
+            </w:r>
+            <w:r>
+              <w:rPr>
+                <w:rFonts w:asciiTheme="majorHAnsi" w:hAnsiTheme="majorHAnsi" w:cstheme="majorHAnsi"/>
+                <w:sz w:val="20"/>
+                <w:szCs w:val="20"/>
+                <w:lang w:val="pt-BR"/>
+              </w:rPr>
+              <w:t xml:space="preserve">Em uma empresa de </w:t>
+            </w:r>
+            <w:r>
+              <w:rPr>
+                <w:rFonts w:asciiTheme="majorHAnsi" w:hAnsiTheme="majorHAnsi" w:cstheme="majorHAnsi"/>
+                <w:sz w:val="20"/>
+                <w:szCs w:val="20"/>
+                <w:lang w:val="pt-BR"/>
+              </w:rPr>
+              <w:t>fabricação</w:t>
+            </w:r>
+            <w:r>
+              <w:rPr>
+                <w:rFonts w:asciiTheme="majorHAnsi" w:hAnsiTheme="majorHAnsi" w:cstheme="majorHAnsi"/>
+                <w:sz w:val="20"/>
+                <w:szCs w:val="20"/>
+                <w:lang w:val="pt-BR"/>
+              </w:rPr>
+              <w:t xml:space="preserve"> de </w:t>
+            </w:r>
+            <w:r>
+              <w:rPr>
+                <w:rFonts w:asciiTheme="majorHAnsi" w:hAnsiTheme="majorHAnsi" w:cstheme="majorHAnsi"/>
+                <w:sz w:val="20"/>
+                <w:szCs w:val="20"/>
+                <w:lang w:val="pt-BR"/>
+              </w:rPr>
+              <w:t>m</w:t>
+            </w:r>
+            <w:r>
+              <w:rPr>
+                <w:rFonts w:asciiTheme="majorHAnsi" w:hAnsiTheme="majorHAnsi" w:cstheme="majorHAnsi"/>
+                <w:sz w:val="20"/>
+                <w:szCs w:val="20"/>
+                <w:lang w:val="pt-BR"/>
+              </w:rPr>
+              <w:t>ó</w:t>
+            </w:r>
+            <w:r>
+              <w:rPr>
+                <w:rFonts w:asciiTheme="majorHAnsi" w:hAnsiTheme="majorHAnsi" w:cstheme="majorHAnsi"/>
+                <w:sz w:val="20"/>
+                <w:szCs w:val="20"/>
+                <w:lang w:val="pt-BR"/>
+              </w:rPr>
+              <w:t>veis</w:t>
+            </w:r>
+            <w:r>
+              <w:rPr>
+                <w:rFonts w:asciiTheme="majorHAnsi" w:hAnsiTheme="majorHAnsi" w:cstheme="majorHAnsi"/>
+                <w:sz w:val="20"/>
+                <w:szCs w:val="20"/>
+                <w:lang w:val="pt-BR"/>
+              </w:rPr>
+              <w:t xml:space="preserve"> para </w:t>
+            </w:r>
+            <w:r>
+              <w:rPr>
+                <w:rFonts w:asciiTheme="majorHAnsi" w:hAnsiTheme="majorHAnsi" w:cstheme="majorHAnsi"/>
+                <w:sz w:val="20"/>
+                <w:szCs w:val="20"/>
+                <w:lang w:val="pt-BR"/>
+              </w:rPr>
+              <w:t>escritório</w:t>
+            </w:r>
+            <w:r>
+              <w:rPr>
+                <w:rFonts w:asciiTheme="majorHAnsi" w:hAnsiTheme="majorHAnsi" w:cstheme="majorHAnsi"/>
+                <w:sz w:val="20"/>
+                <w:szCs w:val="20"/>
+                <w:lang w:val="pt-BR"/>
+              </w:rPr>
+              <w:t xml:space="preserve">, os processos de </w:t>
+            </w:r>
+            <w:r>
+              <w:rPr>
+                <w:rFonts w:asciiTheme="majorHAnsi" w:hAnsiTheme="majorHAnsi" w:cstheme="majorHAnsi"/>
+                <w:sz w:val="20"/>
+                <w:szCs w:val="20"/>
+                <w:lang w:val="pt-BR"/>
+              </w:rPr>
+              <w:t>negociação</w:t>
+            </w:r>
+            <w:r>
+              <w:rPr>
+                <w:rFonts w:asciiTheme="majorHAnsi" w:hAnsiTheme="majorHAnsi" w:cstheme="majorHAnsi"/>
+                <w:sz w:val="20"/>
+                <w:szCs w:val="20"/>
+                <w:lang w:val="pt-BR"/>
+              </w:rPr>
+              <w:t xml:space="preserve"> de </w:t>
+            </w:r>
+            <w:r>
+              <w:rPr>
+                <w:rFonts w:asciiTheme="majorHAnsi" w:hAnsiTheme="majorHAnsi" w:cstheme="majorHAnsi"/>
+                <w:sz w:val="20"/>
+                <w:szCs w:val="20"/>
+                <w:lang w:val="pt-BR"/>
+              </w:rPr>
+              <w:t>preços</w:t>
+            </w:r>
+            <w:r>
+              <w:rPr>
+                <w:rFonts w:asciiTheme="majorHAnsi" w:hAnsiTheme="majorHAnsi" w:cstheme="majorHAnsi"/>
+                <w:sz w:val="20"/>
+                <w:szCs w:val="20"/>
+                <w:lang w:val="pt-BR"/>
+              </w:rPr>
+              <w:t xml:space="preserve"> com os fornecedores enquadram-se na categoria de processos:</w:t>
+            </w:r>
+          </w:p>
+          <w:p>
+            <w:pPr>
+              <w:spacing w:after="0" w:line="360" w:lineRule="auto"/>
+              <w:jc w:val="both"/>
+              <w:rPr>
+                <w:rFonts w:asciiTheme="majorHAnsi" w:hAnsiTheme="majorHAnsi" w:cstheme="majorHAnsi"/>
+                <w:sz w:val="20"/>
+                <w:szCs w:val="20"/>
+                <w:lang w:val="pt-BR"/>
+              </w:rPr>
+            </w:pPr>
+          </w:p>
+          <w:p>
+            <w:pPr>
+              <w:spacing w:after="0" w:line="360" w:lineRule="auto"/>
+              <w:jc w:val="both"/>
+              <w:rPr>
+                <w:rFonts w:asciiTheme="majorHAnsi" w:hAnsiTheme="majorHAnsi" w:cstheme="majorHAnsi"/>
+                <w:sz w:val="20"/>
+                <w:szCs w:val="20"/>
+                <w:lang w:val="pt-BR"/>
+              </w:rPr>
+            </w:pPr>
+            <w:r>
+              <w:rPr>
+                <w:rFonts w:asciiTheme="majorHAnsi" w:hAnsiTheme="majorHAnsi" w:cstheme="majorHAnsi"/>
+                <w:sz w:val="20"/>
+                <w:szCs w:val="20"/>
+                <w:lang w:val="pt-BR"/>
+              </w:rPr>
+              <w:t>G</w:t>
+            </w:r>
+            <w:r>
+              <w:rPr>
+                <w:rFonts w:asciiTheme="majorHAnsi" w:hAnsiTheme="majorHAnsi" w:cstheme="majorHAnsi"/>
+                <w:sz w:val="20"/>
+                <w:szCs w:val="20"/>
+                <w:lang w:val="pt-BR"/>
+              </w:rPr>
+              <w:t>erenciais</w:t>
+            </w:r>
+          </w:p>
+          <w:p>
+            <w:pPr>
+              <w:spacing w:after="0" w:line="360" w:lineRule="auto"/>
+              <w:jc w:val="both"/>
+              <w:rPr>
+                <w:rFonts w:asciiTheme="majorHAnsi" w:hAnsiTheme="majorHAnsi" w:cstheme="majorHAnsi"/>
+                <w:sz w:val="20"/>
+                <w:szCs w:val="20"/>
+                <w:lang w:val="pt-BR"/>
+              </w:rPr>
+            </w:pPr>
+          </w:p>
+          <w:p>
+            <w:pPr>
+              <w:spacing w:after="0" w:line="360" w:lineRule="auto"/>
+              <w:jc w:val="both"/>
+              <w:rPr>
+                <w:rFonts w:asciiTheme="majorHAnsi" w:hAnsiTheme="majorHAnsi" w:cstheme="majorHAnsi"/>
+                <w:i/>
+                <w:sz w:val="20"/>
+                <w:szCs w:val="20"/>
+                <w:lang w:val="pt-BR"/>
+              </w:rPr>
+            </w:pPr>
+            <w:r>
+              <w:rPr>
+                <w:rFonts w:asciiTheme="majorHAnsi" w:hAnsiTheme="majorHAnsi" w:cstheme="majorHAnsi"/>
+                <w:i/>
+                <w:sz w:val="20"/>
+                <w:szCs w:val="20"/>
+                <w:lang w:val="pt-BR"/>
+              </w:rPr>
+              <w:t>Os processos primários são aqueles que agregam valor diretamente aos clientes, de modo que representam as atividades essenciais para que as organizações cumpram a missão fixada para seu negócio.</w:t>
+            </w:r>
+            <w:r>
+              <w:rPr>
+                <w:rFonts w:asciiTheme="majorHAnsi" w:hAnsiTheme="majorHAnsi" w:cstheme="majorHAnsi"/>
+                <w:i/>
+                <w:sz w:val="20"/>
+                <w:szCs w:val="20"/>
+                <w:lang w:val="pt-BR"/>
+              </w:rPr>
+              <w:t xml:space="preserve"> </w:t>
+            </w:r>
+            <w:r>
+              <w:rPr>
+                <w:rFonts w:asciiTheme="majorHAnsi" w:hAnsiTheme="majorHAnsi" w:cstheme="majorHAnsi"/>
+                <w:i/>
+                <w:sz w:val="20"/>
+                <w:szCs w:val="20"/>
+                <w:lang w:val="pt-BR"/>
+              </w:rPr>
+              <w:t>Os processos de suporte têm a função de oferecer reforço ou apoio para os processos primários, colaborando com a sua boa realização. Os processos gerenciais não entregam valor diretamente ao cliente, mas buscam garantir que os escopos operacionais, financeiros e regulatórios sejam cumpridos e alcançados.</w:t>
+            </w:r>
+          </w:p>
+          <w:p>
+            <w:pPr>
+              <w:spacing w:after="0" w:line="360" w:lineRule="auto"/>
+              <w:jc w:val="both"/>
+              <w:rPr>
+                <w:rFonts w:asciiTheme="majorHAnsi" w:hAnsiTheme="majorHAnsi" w:cstheme="majorHAnsi"/>
+                <w:sz w:val="20"/>
+                <w:szCs w:val="20"/>
+                <w:lang w:val="pt-BR"/>
+              </w:rPr>
+            </w:pPr>
+          </w:p>
+          <w:p>
+            <w:pPr>
+              <w:spacing w:after="0" w:line="360" w:lineRule="auto"/>
+              <w:jc w:val="both"/>
+              <w:rPr>
+                <w:rFonts w:asciiTheme="majorHAnsi" w:hAnsiTheme="majorHAnsi" w:cstheme="majorHAnsi"/>
+                <w:sz w:val="20"/>
+                <w:szCs w:val="20"/>
+                <w:lang w:val="pt-BR"/>
+              </w:rPr>
+            </w:pPr>
+            <w:r>
+              <w:rPr>
+                <w:rFonts w:asciiTheme="majorHAnsi" w:hAnsiTheme="majorHAnsi" w:cstheme="majorHAnsi"/>
+                <w:sz w:val="20"/>
+                <w:szCs w:val="20"/>
+                <w:lang w:val="pt-BR"/>
+              </w:rPr>
+              <w:t xml:space="preserve">Pergunta 4 - O modelo de </w:t>
+            </w:r>
+            <w:r>
+              <w:rPr>
+                <w:rFonts w:asciiTheme="majorHAnsi" w:hAnsiTheme="majorHAnsi" w:cstheme="majorHAnsi"/>
+                <w:sz w:val="20"/>
+                <w:szCs w:val="20"/>
+                <w:lang w:val="pt-BR"/>
+              </w:rPr>
+              <w:t>gestão</w:t>
+            </w:r>
+            <w:r>
+              <w:rPr>
+                <w:rFonts w:asciiTheme="majorHAnsi" w:hAnsiTheme="majorHAnsi" w:cstheme="majorHAnsi"/>
+                <w:sz w:val="20"/>
+                <w:szCs w:val="20"/>
+                <w:lang w:val="pt-BR"/>
+              </w:rPr>
+              <w:t xml:space="preserve"> baseado em processos apresenta </w:t>
+            </w:r>
+            <w:r>
+              <w:rPr>
+                <w:rFonts w:asciiTheme="majorHAnsi" w:hAnsiTheme="majorHAnsi" w:cstheme="majorHAnsi"/>
+                <w:sz w:val="20"/>
+                <w:szCs w:val="20"/>
+                <w:lang w:val="pt-BR"/>
+              </w:rPr>
+              <w:t>características</w:t>
+            </w:r>
+            <w:r>
+              <w:rPr>
+                <w:rFonts w:asciiTheme="majorHAnsi" w:hAnsiTheme="majorHAnsi" w:cstheme="majorHAnsi"/>
+                <w:sz w:val="20"/>
+                <w:szCs w:val="20"/>
+                <w:lang w:val="pt-BR"/>
+              </w:rPr>
+              <w:t xml:space="preserve"> que o distingue de outros formatos de </w:t>
+            </w:r>
+            <w:r>
+              <w:rPr>
+                <w:rFonts w:asciiTheme="majorHAnsi" w:hAnsiTheme="majorHAnsi" w:cstheme="majorHAnsi"/>
+                <w:sz w:val="20"/>
+                <w:szCs w:val="20"/>
+                <w:lang w:val="pt-BR"/>
+              </w:rPr>
+              <w:t>gestão</w:t>
+            </w:r>
+            <w:r>
+              <w:rPr>
+                <w:rFonts w:asciiTheme="majorHAnsi" w:hAnsiTheme="majorHAnsi" w:cstheme="majorHAnsi"/>
+                <w:sz w:val="20"/>
+                <w:szCs w:val="20"/>
+                <w:lang w:val="pt-BR"/>
+              </w:rPr>
+              <w:t xml:space="preserve">. De acordo com as afirmativas abaixo, assinale a </w:t>
+            </w:r>
+            <w:r>
+              <w:rPr>
+                <w:rFonts w:asciiTheme="majorHAnsi" w:hAnsiTheme="majorHAnsi" w:cstheme="majorHAnsi"/>
+                <w:sz w:val="20"/>
+                <w:szCs w:val="20"/>
+                <w:lang w:val="pt-BR"/>
+              </w:rPr>
+              <w:t>única</w:t>
+            </w:r>
+            <w:r>
+              <w:rPr>
+                <w:rFonts w:asciiTheme="majorHAnsi" w:hAnsiTheme="majorHAnsi" w:cstheme="majorHAnsi"/>
+                <w:sz w:val="20"/>
+                <w:szCs w:val="20"/>
+                <w:lang w:val="pt-BR"/>
+              </w:rPr>
+              <w:t xml:space="preserve"> que NÃO é verdadeira.</w:t>
+            </w:r>
+          </w:p>
+          <w:p>
+            <w:pPr>
+              <w:spacing w:after="0" w:line="360" w:lineRule="auto"/>
+              <w:jc w:val="both"/>
+              <w:rPr>
+                <w:rFonts w:asciiTheme="majorHAnsi" w:hAnsiTheme="majorHAnsi" w:cstheme="majorHAnsi"/>
+                <w:sz w:val="20"/>
+                <w:szCs w:val="20"/>
+                <w:lang w:val="pt-BR"/>
+              </w:rPr>
+            </w:pPr>
+          </w:p>
+          <w:p>
+            <w:pPr>
+              <w:spacing w:after="0" w:line="360" w:lineRule="auto"/>
+              <w:jc w:val="both"/>
+              <w:rPr>
+                <w:rFonts w:asciiTheme="majorHAnsi" w:hAnsiTheme="majorHAnsi" w:cstheme="majorHAnsi"/>
+                <w:sz w:val="20"/>
+                <w:szCs w:val="20"/>
+                <w:lang w:val="pt-BR"/>
+              </w:rPr>
+            </w:pPr>
+            <w:r>
+              <w:rPr>
+                <w:rFonts w:asciiTheme="majorHAnsi" w:hAnsiTheme="majorHAnsi" w:cstheme="majorHAnsi"/>
+                <w:sz w:val="20"/>
+                <w:szCs w:val="20"/>
+                <w:lang w:val="pt-BR"/>
+              </w:rPr>
+              <w:t xml:space="preserve">A </w:t>
+            </w:r>
+            <w:r>
+              <w:rPr>
+                <w:rFonts w:asciiTheme="majorHAnsi" w:hAnsiTheme="majorHAnsi" w:cstheme="majorHAnsi"/>
+                <w:sz w:val="20"/>
+                <w:szCs w:val="20"/>
+                <w:lang w:val="pt-BR"/>
+              </w:rPr>
+              <w:t>importância</w:t>
+            </w:r>
+            <w:r>
+              <w:rPr>
+                <w:rFonts w:asciiTheme="majorHAnsi" w:hAnsiTheme="majorHAnsi" w:cstheme="majorHAnsi"/>
+                <w:sz w:val="20"/>
+                <w:szCs w:val="20"/>
+                <w:lang w:val="pt-BR"/>
+              </w:rPr>
+              <w:t xml:space="preserve"> do emprego do conceito de processo diminui à medida que as empresas trabalham com </w:t>
+            </w:r>
+            <w:r>
+              <w:rPr>
+                <w:rFonts w:asciiTheme="majorHAnsi" w:hAnsiTheme="majorHAnsi" w:cstheme="majorHAnsi"/>
+                <w:sz w:val="20"/>
+                <w:szCs w:val="20"/>
+                <w:lang w:val="pt-BR"/>
+              </w:rPr>
+              <w:t>conteúdo</w:t>
+            </w:r>
+            <w:r>
+              <w:rPr>
+                <w:rFonts w:asciiTheme="majorHAnsi" w:hAnsiTheme="majorHAnsi" w:cstheme="majorHAnsi"/>
+                <w:sz w:val="20"/>
+                <w:szCs w:val="20"/>
+                <w:lang w:val="pt-BR"/>
+              </w:rPr>
+              <w:t xml:space="preserve"> cada vez mais intelectual ou mesmo nas empresas de </w:t>
+            </w:r>
+            <w:r>
+              <w:rPr>
+                <w:rFonts w:asciiTheme="majorHAnsi" w:hAnsiTheme="majorHAnsi" w:cstheme="majorHAnsi"/>
+                <w:sz w:val="20"/>
+                <w:szCs w:val="20"/>
+                <w:lang w:val="pt-BR"/>
+              </w:rPr>
+              <w:t>conteúdo</w:t>
+            </w:r>
+            <w:r>
+              <w:rPr>
+                <w:rFonts w:asciiTheme="majorHAnsi" w:hAnsiTheme="majorHAnsi" w:cstheme="majorHAnsi"/>
+                <w:sz w:val="20"/>
+                <w:szCs w:val="20"/>
+                <w:lang w:val="pt-BR"/>
+              </w:rPr>
+              <w:t xml:space="preserve"> puramente intelectual.</w:t>
+            </w:r>
+          </w:p>
+          <w:p>
+            <w:pPr>
+              <w:spacing w:after="0" w:line="360" w:lineRule="auto"/>
+              <w:jc w:val="both"/>
+              <w:rPr>
+                <w:rFonts w:asciiTheme="majorHAnsi" w:hAnsiTheme="majorHAnsi" w:cstheme="majorHAnsi"/>
+                <w:sz w:val="20"/>
+                <w:szCs w:val="20"/>
+                <w:lang w:val="pt-BR"/>
+              </w:rPr>
+            </w:pPr>
+            <w:bookmarkStart w:id="0" w:name="_GoBack"/>
+            <w:bookmarkEnd w:id="0"/>
+          </w:p>
+          <w:p>
+            <w:pPr>
+              <w:spacing w:after="0" w:line="360" w:lineRule="auto"/>
+              <w:jc w:val="both"/>
+              <w:rPr>
+                <w:rFonts w:asciiTheme="majorHAnsi" w:hAnsiTheme="majorHAnsi" w:cstheme="majorHAnsi"/>
+                <w:sz w:val="20"/>
+                <w:szCs w:val="20"/>
+                <w:lang w:val="pt-BR"/>
+              </w:rPr>
+            </w:pPr>
+            <w:r>
+              <w:rPr>
+                <w:rFonts w:asciiTheme="majorHAnsi" w:hAnsiTheme="majorHAnsi" w:cstheme="majorHAnsi"/>
+                <w:sz w:val="20"/>
+                <w:szCs w:val="20"/>
+                <w:lang w:val="pt-BR"/>
+              </w:rPr>
+              <w:t>Pergunta 5 - Pode-se definir fluxograma, por:</w:t>
+            </w:r>
+          </w:p>
+          <w:p>
+            <w:pPr>
+              <w:spacing w:after="0" w:line="360" w:lineRule="auto"/>
+              <w:jc w:val="both"/>
+              <w:rPr>
+                <w:rFonts w:asciiTheme="majorHAnsi" w:hAnsiTheme="majorHAnsi" w:cstheme="majorHAnsi"/>
+                <w:sz w:val="20"/>
+                <w:szCs w:val="20"/>
+                <w:lang w:val="pt-BR"/>
+              </w:rPr>
+            </w:pPr>
+          </w:p>
+          <w:p>
+            <w:pPr>
+              <w:spacing w:after="0" w:line="360" w:lineRule="auto"/>
+              <w:jc w:val="both"/>
+              <w:rPr>
+                <w:rFonts w:asciiTheme="majorHAnsi" w:hAnsiTheme="majorHAnsi" w:cstheme="majorHAnsi"/>
+                <w:sz w:val="20"/>
+                <w:szCs w:val="20"/>
+                <w:lang w:val="pt-BR"/>
+              </w:rPr>
+            </w:pPr>
+            <w:r>
+              <w:rPr>
+                <w:rFonts w:asciiTheme="majorHAnsi" w:hAnsiTheme="majorHAnsi" w:cstheme="majorHAnsi"/>
+                <w:sz w:val="20"/>
+                <w:szCs w:val="20"/>
+                <w:lang w:val="pt-BR"/>
+              </w:rPr>
+              <w:t>Representação</w:t>
+            </w:r>
+            <w:r>
+              <w:rPr>
+                <w:rFonts w:asciiTheme="majorHAnsi" w:hAnsiTheme="majorHAnsi" w:cstheme="majorHAnsi"/>
+                <w:sz w:val="20"/>
+                <w:szCs w:val="20"/>
+                <w:lang w:val="pt-BR"/>
+              </w:rPr>
+              <w:t xml:space="preserve"> </w:t>
+            </w:r>
+            <w:r>
+              <w:rPr>
+                <w:rFonts w:asciiTheme="majorHAnsi" w:hAnsiTheme="majorHAnsi" w:cstheme="majorHAnsi"/>
+                <w:sz w:val="20"/>
+                <w:szCs w:val="20"/>
+                <w:lang w:val="pt-BR"/>
+              </w:rPr>
+              <w:t>gráfica</w:t>
+            </w:r>
+            <w:r>
+              <w:rPr>
+                <w:rFonts w:asciiTheme="majorHAnsi" w:hAnsiTheme="majorHAnsi" w:cstheme="majorHAnsi"/>
+                <w:sz w:val="20"/>
+                <w:szCs w:val="20"/>
+                <w:lang w:val="pt-BR"/>
+              </w:rPr>
+              <w:t xml:space="preserve"> que apresenta a </w:t>
+            </w:r>
+            <w:r>
+              <w:rPr>
+                <w:rFonts w:asciiTheme="majorHAnsi" w:hAnsiTheme="majorHAnsi" w:cstheme="majorHAnsi"/>
+                <w:sz w:val="20"/>
+                <w:szCs w:val="20"/>
+                <w:lang w:val="pt-BR"/>
+              </w:rPr>
+              <w:t>sequencia</w:t>
+            </w:r>
+            <w:r>
+              <w:rPr>
+                <w:rFonts w:asciiTheme="majorHAnsi" w:hAnsiTheme="majorHAnsi" w:cstheme="majorHAnsi"/>
+                <w:sz w:val="20"/>
+                <w:szCs w:val="20"/>
+                <w:lang w:val="pt-BR"/>
+              </w:rPr>
+              <w:t xml:space="preserve"> de um trabalho de forma </w:t>
+            </w:r>
+            <w:r>
+              <w:rPr>
+                <w:rFonts w:asciiTheme="majorHAnsi" w:hAnsiTheme="majorHAnsi" w:cstheme="majorHAnsi"/>
+                <w:sz w:val="20"/>
+                <w:szCs w:val="20"/>
+                <w:lang w:val="pt-BR"/>
+              </w:rPr>
+              <w:t>analítica</w:t>
+            </w:r>
+            <w:r>
+              <w:rPr>
+                <w:rFonts w:asciiTheme="majorHAnsi" w:hAnsiTheme="majorHAnsi" w:cstheme="majorHAnsi"/>
+                <w:sz w:val="20"/>
+                <w:szCs w:val="20"/>
+                <w:lang w:val="pt-BR"/>
+              </w:rPr>
+              <w:t xml:space="preserve">, caracterizando as </w:t>
+            </w:r>
+            <w:r>
+              <w:rPr>
+                <w:rFonts w:asciiTheme="majorHAnsi" w:hAnsiTheme="majorHAnsi" w:cstheme="majorHAnsi"/>
+                <w:sz w:val="20"/>
+                <w:szCs w:val="20"/>
+                <w:lang w:val="pt-BR"/>
+              </w:rPr>
+              <w:t>operações</w:t>
+            </w:r>
+            <w:r>
+              <w:rPr>
+                <w:rFonts w:asciiTheme="majorHAnsi" w:hAnsiTheme="majorHAnsi" w:cstheme="majorHAnsi"/>
+                <w:sz w:val="20"/>
+                <w:szCs w:val="20"/>
+                <w:lang w:val="pt-BR"/>
+              </w:rPr>
+              <w:t xml:space="preserve">, os </w:t>
+            </w:r>
+            <w:r>
+              <w:rPr>
+                <w:rFonts w:asciiTheme="majorHAnsi" w:hAnsiTheme="majorHAnsi" w:cstheme="majorHAnsi"/>
+                <w:sz w:val="20"/>
+                <w:szCs w:val="20"/>
+                <w:lang w:val="pt-BR"/>
+              </w:rPr>
+              <w:t>responsáveis</w:t>
+            </w:r>
+            <w:r>
+              <w:rPr>
+                <w:rFonts w:asciiTheme="majorHAnsi" w:hAnsiTheme="majorHAnsi" w:cstheme="majorHAnsi"/>
+                <w:sz w:val="20"/>
+                <w:szCs w:val="20"/>
+                <w:lang w:val="pt-BR"/>
+              </w:rPr>
+              <w:t xml:space="preserve"> ou as unidades organizacionais envolvidos no processo.</w:t>
+            </w:r>
+          </w:p>
+          <w:p>
+            <w:pPr>
+              <w:spacing w:after="0" w:line="360" w:lineRule="auto"/>
+              <w:jc w:val="both"/>
+              <w:rPr>
+                <w:rFonts w:asciiTheme="majorHAnsi" w:hAnsiTheme="majorHAnsi" w:cstheme="majorHAnsi"/>
+                <w:sz w:val="20"/>
+                <w:szCs w:val="20"/>
+                <w:lang w:val="pt-BR"/>
+              </w:rPr>
+            </w:pPr>
+          </w:p>
+          <w:p>
+            <w:pPr>
+              <w:spacing w:after="0" w:line="360" w:lineRule="auto"/>
+              <w:jc w:val="both"/>
+              <w:rPr>
+                <w:rFonts w:asciiTheme="majorHAnsi" w:hAnsiTheme="majorHAnsi" w:cstheme="majorHAnsi"/>
+                <w:i/>
+                <w:sz w:val="24"/>
+                <w:szCs w:val="24"/>
+                <w:lang w:val="pt-BR"/>
+              </w:rPr>
+            </w:pPr>
+            <w:r>
+              <w:rPr>
+                <w:rFonts w:asciiTheme="majorHAnsi" w:hAnsiTheme="majorHAnsi" w:cstheme="majorHAnsi"/>
+                <w:i/>
+                <w:sz w:val="20"/>
+                <w:szCs w:val="20"/>
+                <w:lang w:val="pt-BR"/>
+              </w:rPr>
+              <w:t xml:space="preserve">O fluxograma é um diagrama utilizado para representar a </w:t>
+            </w:r>
+            <w:r>
+              <w:rPr>
+                <w:rFonts w:asciiTheme="majorHAnsi" w:hAnsiTheme="majorHAnsi" w:cstheme="majorHAnsi"/>
+                <w:i/>
+                <w:sz w:val="20"/>
+                <w:szCs w:val="20"/>
+                <w:lang w:val="pt-BR"/>
+              </w:rPr>
+              <w:t>sequencia</w:t>
+            </w:r>
+            <w:r>
+              <w:rPr>
+                <w:rFonts w:asciiTheme="majorHAnsi" w:hAnsiTheme="majorHAnsi" w:cstheme="majorHAnsi"/>
+                <w:i/>
+                <w:sz w:val="20"/>
+                <w:szCs w:val="20"/>
+                <w:lang w:val="pt-BR"/>
+              </w:rPr>
+              <w:t xml:space="preserve"> dos processos, </w:t>
+            </w:r>
+            <w:r>
+              <w:rPr>
+                <w:rFonts w:asciiTheme="majorHAnsi" w:hAnsiTheme="majorHAnsi" w:cstheme="majorHAnsi"/>
+                <w:i/>
+                <w:sz w:val="20"/>
+                <w:szCs w:val="20"/>
+                <w:lang w:val="pt-BR"/>
+              </w:rPr>
+              <w:t>através</w:t>
+            </w:r>
+            <w:r>
+              <w:rPr>
+                <w:rFonts w:asciiTheme="majorHAnsi" w:hAnsiTheme="majorHAnsi" w:cstheme="majorHAnsi"/>
+                <w:i/>
+                <w:sz w:val="20"/>
+                <w:szCs w:val="20"/>
+                <w:lang w:val="pt-BR"/>
+              </w:rPr>
+              <w:t xml:space="preserve"> de </w:t>
+            </w:r>
+            <w:r>
+              <w:rPr>
+                <w:rFonts w:asciiTheme="majorHAnsi" w:hAnsiTheme="majorHAnsi" w:cstheme="majorHAnsi"/>
+                <w:i/>
+                <w:sz w:val="20"/>
+                <w:szCs w:val="20"/>
+                <w:lang w:val="pt-BR"/>
+              </w:rPr>
+              <w:t>símbolos</w:t>
+            </w:r>
+            <w:r>
+              <w:rPr>
+                <w:rFonts w:asciiTheme="majorHAnsi" w:hAnsiTheme="majorHAnsi" w:cstheme="majorHAnsi"/>
+                <w:i/>
+                <w:sz w:val="20"/>
+                <w:szCs w:val="20"/>
+                <w:lang w:val="pt-BR"/>
+              </w:rPr>
+              <w:t xml:space="preserve"> </w:t>
+            </w:r>
+            <w:r>
+              <w:rPr>
+                <w:rFonts w:asciiTheme="majorHAnsi" w:hAnsiTheme="majorHAnsi" w:cstheme="majorHAnsi"/>
+                <w:i/>
+                <w:sz w:val="20"/>
+                <w:szCs w:val="20"/>
+                <w:lang w:val="pt-BR"/>
+              </w:rPr>
+              <w:t>gráficos</w:t>
+            </w:r>
+            <w:r>
+              <w:rPr>
+                <w:rFonts w:asciiTheme="majorHAnsi" w:hAnsiTheme="majorHAnsi" w:cstheme="majorHAnsi"/>
+                <w:i/>
+                <w:sz w:val="20"/>
+                <w:szCs w:val="20"/>
+                <w:lang w:val="pt-BR"/>
+              </w:rPr>
+              <w:t xml:space="preserve">, de </w:t>
+            </w:r>
+            <w:r>
+              <w:rPr>
+                <w:rFonts w:asciiTheme="majorHAnsi" w:hAnsiTheme="majorHAnsi" w:cstheme="majorHAnsi"/>
+                <w:i/>
+                <w:sz w:val="20"/>
+                <w:szCs w:val="20"/>
+                <w:lang w:val="pt-BR"/>
+              </w:rPr>
+              <w:t>fácil</w:t>
+            </w:r>
+            <w:r>
+              <w:rPr>
+                <w:rFonts w:asciiTheme="majorHAnsi" w:hAnsiTheme="majorHAnsi" w:cstheme="majorHAnsi"/>
+                <w:i/>
+                <w:sz w:val="20"/>
+                <w:szCs w:val="20"/>
+                <w:lang w:val="pt-BR"/>
+              </w:rPr>
+              <w:t xml:space="preserve"> entendimento.</w:t>
+            </w:r>
+          </w:p>
+        </w:tc>
+      </w:tr>
+    </w:tbl>
+    <w:p>
+      <w:pPr>
+        <w:spacing w:after="0" w:line="360" w:lineRule="auto"/>
+        <w:jc w:val="both"/>
+        <w:rPr>
+          <w:rFonts w:asciiTheme="majorHAnsi" w:hAnsiTheme="majorHAnsi" w:cstheme="majorHAnsi"/>
+          <w:sz w:val="24"/>
+          <w:szCs w:val="24"/>
+          <w:lang w:val="pt-BR"/>
+        </w:rPr>
+      </w:pPr>
+    </w:p>
+    <w:p>
+      <w:pPr>
+        <w:spacing w:after="0" w:line="360" w:lineRule="auto"/>
+        <w:jc w:val="both"/>
+        <w:rPr>
+          <w:rFonts w:asciiTheme="majorHAnsi" w:hAnsiTheme="majorHAnsi" w:cstheme="majorHAnsi"/>
+          <w:sz w:val="24"/>
+          <w:szCs w:val="24"/>
+          <w:lang w:val="pt-BR"/>
+        </w:rPr>
+      </w:pPr>
     </w:p>
     <w:p>
       <w:pPr>
@@ -9430,7 +9903,7 @@
   <a:extraClrSchemeLst/>
   <a:extLst>
     <a:ext uri="{05A4C25C-085E-4340-85A3-A5531E510DB2}">
-      <thm15:themeFamily xmlns="" xmlns:thm15="http://schemas.microsoft.com/office/thememl/2012/main" name="Office Theme" id="{62F939B6-93AF-4DB8-9C6B-D6C7DFDC589F}" vid="{4A3C46E8-61CC-4603-A589-7422A47A8E4A}"/>
+      <thm15:themeFamily xmlns:thm15="http://schemas.microsoft.com/office/thememl/2012/main" xmlns="" name="Office Theme" id="{62F939B6-93AF-4DB8-9C6B-D6C7DFDC589F}" vid="{4A3C46E8-61CC-4603-A589-7422A47A8E4A}"/>
     </a:ext>
   </a:extLst>
 </a:theme>
@@ -9441,7 +9914,7 @@
 </file>
 
 <file path=customXml/itemProps1.xml><?xml version="1.0" encoding="utf-8"?>
-<ds:datastoreItem xmlns:ds="http://schemas.openxmlformats.org/officeDocument/2006/customXml" ds:itemID="{7DDEAFC6-1DC3-483C-84B3-DC97A207999D}">
+<ds:datastoreItem xmlns:ds="http://schemas.openxmlformats.org/officeDocument/2006/customXml" ds:itemID="{4B8E7A3A-46D6-4994-B9D0-9235D72092E0}">
   <ds:schemaRefs>
     <ds:schemaRef ds:uri="http://schemas.openxmlformats.org/officeDocument/2006/bibliography"/>
   </ds:schemaRefs>

</xml_diff>

<commit_message>
resumo aula unidade 3 gestão de processos
</commit_message>
<xml_diff>
--- a/03_gestao_processos/gestão_processos_notas_aula.docx
+++ b/03_gestao_processos/gestão_processos_notas_aula.docx
@@ -5737,16 +5737,7 @@
                 <w:szCs w:val="20"/>
                 <w:lang w:val="pt-BR"/>
               </w:rPr>
-              <w:t xml:space="preserve">Pergunta 3 - </w:t>
-            </w:r>
-            <w:r>
-              <w:rPr>
-                <w:rFonts w:asciiTheme="majorHAnsi" w:hAnsiTheme="majorHAnsi" w:cstheme="majorHAnsi"/>
-                <w:sz w:val="20"/>
-                <w:szCs w:val="20"/>
-                <w:lang w:val="pt-BR"/>
-              </w:rPr>
-              <w:t xml:space="preserve">Em uma empresa de </w:t>
+              <w:t xml:space="preserve">Pergunta 3 - Em uma empresa de </w:t>
             </w:r>
             <w:r>
               <w:rPr>
@@ -5887,16 +5878,7 @@
                 <w:szCs w:val="20"/>
                 <w:lang w:val="pt-BR"/>
               </w:rPr>
-              <w:t>G</w:t>
-            </w:r>
-            <w:r>
-              <w:rPr>
-                <w:rFonts w:asciiTheme="majorHAnsi" w:hAnsiTheme="majorHAnsi" w:cstheme="majorHAnsi"/>
-                <w:sz w:val="20"/>
-                <w:szCs w:val="20"/>
-                <w:lang w:val="pt-BR"/>
-              </w:rPr>
-              <w:t>erenciais</w:t>
+              <w:t>Gerenciais</w:t>
             </w:r>
           </w:p>
           <w:p>
@@ -6157,8 +6139,6 @@
                 <w:lang w:val="pt-BR"/>
               </w:rPr>
             </w:pPr>
-            <w:bookmarkStart w:id="0" w:name="_GoBack"/>
-            <w:bookmarkEnd w:id="0"/>
           </w:p>
           <w:p>
             <w:pPr>
@@ -6451,6 +6431,561 @@
         </w:tc>
       </w:tr>
     </w:tbl>
+    <w:p>
+      <w:pPr>
+        <w:spacing w:after="0" w:line="360" w:lineRule="auto"/>
+        <w:jc w:val="both"/>
+        <w:rPr>
+          <w:rFonts w:asciiTheme="majorHAnsi" w:hAnsiTheme="majorHAnsi" w:cstheme="majorHAnsi"/>
+          <w:b/>
+          <w:sz w:val="24"/>
+          <w:szCs w:val="24"/>
+          <w:lang w:val="pt-BR"/>
+        </w:rPr>
+      </w:pPr>
+      <w:r>
+        <w:rPr>
+          <w:rFonts w:asciiTheme="majorHAnsi" w:hAnsiTheme="majorHAnsi" w:cstheme="majorHAnsi"/>
+          <w:b/>
+          <w:sz w:val="24"/>
+          <w:szCs w:val="24"/>
+          <w:lang w:val="pt-BR"/>
+        </w:rPr>
+        <w:lastRenderedPageBreak/>
+        <w:t>Unidade 3 – Estratégia de implementação de processos BIM</w:t>
+      </w:r>
+    </w:p>
+    <w:p>
+      <w:pPr>
+        <w:spacing w:after="0" w:line="360" w:lineRule="auto"/>
+        <w:jc w:val="both"/>
+        <w:rPr>
+          <w:rFonts w:asciiTheme="majorHAnsi" w:hAnsiTheme="majorHAnsi" w:cstheme="majorHAnsi"/>
+          <w:sz w:val="24"/>
+          <w:szCs w:val="24"/>
+          <w:lang w:val="pt-BR"/>
+        </w:rPr>
+      </w:pPr>
+    </w:p>
+    <w:p>
+      <w:pPr>
+        <w:pStyle w:val="PargrafodaLista"/>
+        <w:numPr>
+          <w:ilvl w:val="0"/>
+          <w:numId w:val="9"/>
+        </w:numPr>
+        <w:spacing w:after="0" w:line="360" w:lineRule="auto"/>
+        <w:jc w:val="both"/>
+        <w:rPr>
+          <w:rFonts w:asciiTheme="majorHAnsi" w:hAnsiTheme="majorHAnsi" w:cstheme="majorHAnsi"/>
+          <w:sz w:val="24"/>
+          <w:szCs w:val="24"/>
+          <w:lang w:val="pt-BR"/>
+        </w:rPr>
+      </w:pPr>
+      <w:r>
+        <w:rPr>
+          <w:rFonts w:asciiTheme="majorHAnsi" w:hAnsiTheme="majorHAnsi" w:cstheme="majorHAnsi"/>
+          <w:sz w:val="24"/>
+          <w:szCs w:val="24"/>
+          <w:lang w:val="pt-BR"/>
+        </w:rPr>
+        <w:t>– BIM: inovação e mudança da cultura organizacional;</w:t>
+      </w:r>
+    </w:p>
+    <w:p>
+      <w:pPr>
+        <w:pStyle w:val="PargrafodaLista"/>
+        <w:numPr>
+          <w:ilvl w:val="0"/>
+          <w:numId w:val="9"/>
+        </w:numPr>
+        <w:spacing w:after="0" w:line="360" w:lineRule="auto"/>
+        <w:jc w:val="both"/>
+        <w:rPr>
+          <w:rFonts w:asciiTheme="majorHAnsi" w:hAnsiTheme="majorHAnsi" w:cstheme="majorHAnsi"/>
+          <w:sz w:val="24"/>
+          <w:szCs w:val="24"/>
+          <w:lang w:val="pt-BR"/>
+        </w:rPr>
+      </w:pPr>
+      <w:r>
+        <w:rPr>
+          <w:rFonts w:asciiTheme="majorHAnsi" w:hAnsiTheme="majorHAnsi" w:cstheme="majorHAnsi"/>
+          <w:sz w:val="24"/>
+          <w:szCs w:val="24"/>
+          <w:lang w:val="pt-BR"/>
+        </w:rPr>
+        <w:t>– decisão de adoção do BIM;</w:t>
+      </w:r>
+    </w:p>
+    <w:p>
+      <w:pPr>
+        <w:pStyle w:val="PargrafodaLista"/>
+        <w:numPr>
+          <w:ilvl w:val="0"/>
+          <w:numId w:val="9"/>
+        </w:numPr>
+        <w:spacing w:after="0" w:line="360" w:lineRule="auto"/>
+        <w:jc w:val="both"/>
+        <w:rPr>
+          <w:rFonts w:asciiTheme="majorHAnsi" w:hAnsiTheme="majorHAnsi" w:cstheme="majorHAnsi"/>
+          <w:sz w:val="24"/>
+          <w:szCs w:val="24"/>
+          <w:lang w:val="pt-BR"/>
+        </w:rPr>
+      </w:pPr>
+      <w:r>
+        <w:rPr>
+          <w:rFonts w:asciiTheme="majorHAnsi" w:hAnsiTheme="majorHAnsi" w:cstheme="majorHAnsi"/>
+          <w:sz w:val="24"/>
+          <w:szCs w:val="24"/>
+          <w:lang w:val="pt-BR"/>
+        </w:rPr>
+        <w:t>– diagnóstico da organização;</w:t>
+      </w:r>
+    </w:p>
+    <w:p>
+      <w:pPr>
+        <w:pStyle w:val="PargrafodaLista"/>
+        <w:numPr>
+          <w:ilvl w:val="0"/>
+          <w:numId w:val="9"/>
+        </w:numPr>
+        <w:spacing w:after="0" w:line="360" w:lineRule="auto"/>
+        <w:jc w:val="both"/>
+        <w:rPr>
+          <w:rFonts w:asciiTheme="majorHAnsi" w:hAnsiTheme="majorHAnsi" w:cstheme="majorHAnsi"/>
+          <w:sz w:val="24"/>
+          <w:szCs w:val="24"/>
+          <w:lang w:val="pt-BR"/>
+        </w:rPr>
+      </w:pPr>
+      <w:r>
+        <w:rPr>
+          <w:rFonts w:asciiTheme="majorHAnsi" w:hAnsiTheme="majorHAnsi" w:cstheme="majorHAnsi"/>
+          <w:sz w:val="24"/>
+          <w:szCs w:val="24"/>
+          <w:lang w:val="pt-BR"/>
+        </w:rPr>
+        <w:t>– estrutura da implantação bim.</w:t>
+      </w:r>
+    </w:p>
+    <w:p>
+      <w:pPr>
+        <w:spacing w:after="0" w:line="360" w:lineRule="auto"/>
+        <w:jc w:val="both"/>
+        <w:rPr>
+          <w:rFonts w:asciiTheme="majorHAnsi" w:hAnsiTheme="majorHAnsi" w:cstheme="majorHAnsi"/>
+          <w:sz w:val="24"/>
+          <w:szCs w:val="24"/>
+          <w:lang w:val="pt-BR"/>
+        </w:rPr>
+      </w:pPr>
+    </w:p>
+    <w:p>
+      <w:pPr>
+        <w:pStyle w:val="PargrafodaLista"/>
+        <w:numPr>
+          <w:ilvl w:val="0"/>
+          <w:numId w:val="10"/>
+        </w:numPr>
+        <w:spacing w:after="0" w:line="360" w:lineRule="auto"/>
+        <w:jc w:val="both"/>
+        <w:rPr>
+          <w:rFonts w:asciiTheme="majorHAnsi" w:hAnsiTheme="majorHAnsi" w:cstheme="majorHAnsi"/>
+          <w:sz w:val="24"/>
+          <w:szCs w:val="24"/>
+          <w:lang w:val="pt-BR"/>
+        </w:rPr>
+      </w:pPr>
+      <w:r>
+        <w:rPr>
+          <w:rFonts w:asciiTheme="majorHAnsi" w:hAnsiTheme="majorHAnsi" w:cstheme="majorHAnsi"/>
+          <w:sz w:val="24"/>
+          <w:szCs w:val="24"/>
+          <w:lang w:val="pt-BR"/>
+        </w:rPr>
+        <w:t xml:space="preserve">- </w:t>
+      </w:r>
+      <w:r>
+        <w:rPr>
+          <w:rFonts w:asciiTheme="majorHAnsi" w:hAnsiTheme="majorHAnsi" w:cstheme="majorHAnsi"/>
+          <w:sz w:val="24"/>
+          <w:szCs w:val="24"/>
+          <w:lang w:val="pt-BR"/>
+        </w:rPr>
+        <w:t>BIM: inovação e mudança da cultura organizacional</w:t>
+      </w:r>
+    </w:p>
+    <w:p>
+      <w:pPr>
+        <w:spacing w:after="0" w:line="360" w:lineRule="auto"/>
+        <w:jc w:val="both"/>
+        <w:rPr>
+          <w:rFonts w:asciiTheme="majorHAnsi" w:hAnsiTheme="majorHAnsi" w:cstheme="majorHAnsi"/>
+          <w:sz w:val="24"/>
+          <w:szCs w:val="24"/>
+          <w:lang w:val="pt-BR"/>
+        </w:rPr>
+      </w:pPr>
+    </w:p>
+    <w:p>
+      <w:pPr>
+        <w:spacing w:after="0" w:line="360" w:lineRule="auto"/>
+        <w:jc w:val="both"/>
+        <w:rPr>
+          <w:rFonts w:asciiTheme="majorHAnsi" w:hAnsiTheme="majorHAnsi" w:cstheme="majorHAnsi"/>
+          <w:sz w:val="24"/>
+          <w:szCs w:val="24"/>
+          <w:lang w:val="pt-BR"/>
+        </w:rPr>
+      </w:pPr>
+      <w:r>
+        <w:rPr>
+          <w:rFonts w:asciiTheme="majorHAnsi" w:hAnsiTheme="majorHAnsi" w:cstheme="majorHAnsi"/>
+          <w:sz w:val="24"/>
+          <w:szCs w:val="24"/>
+          <w:lang w:val="pt-BR"/>
+        </w:rPr>
+        <w:t>“A baixa produtividade do setor da construção custa US$ 1,6 trilhão ao ano para a economia mundial”</w:t>
+      </w:r>
+    </w:p>
+    <w:p>
+      <w:pPr>
+        <w:spacing w:after="0" w:line="360" w:lineRule="auto"/>
+        <w:jc w:val="both"/>
+        <w:rPr>
+          <w:rFonts w:asciiTheme="majorHAnsi" w:hAnsiTheme="majorHAnsi" w:cstheme="majorHAnsi"/>
+          <w:sz w:val="24"/>
+          <w:szCs w:val="24"/>
+          <w:lang w:val="pt-BR"/>
+        </w:rPr>
+      </w:pPr>
+      <w:r>
+        <w:rPr>
+          <w:rFonts w:asciiTheme="majorHAnsi" w:hAnsiTheme="majorHAnsi" w:cstheme="majorHAnsi"/>
+          <w:sz w:val="24"/>
+          <w:szCs w:val="24"/>
+          <w:lang w:val="pt-BR"/>
+        </w:rPr>
+        <w:t>Com a tecnologia BIM é possível criar digitalmente um ou mais modelos virtuais precisos de uma construção.</w:t>
+      </w:r>
+    </w:p>
+    <w:p>
+      <w:pPr>
+        <w:spacing w:after="0" w:line="360" w:lineRule="auto"/>
+        <w:jc w:val="both"/>
+        <w:rPr>
+          <w:rFonts w:asciiTheme="majorHAnsi" w:hAnsiTheme="majorHAnsi" w:cstheme="majorHAnsi"/>
+          <w:sz w:val="24"/>
+          <w:szCs w:val="24"/>
+          <w:lang w:val="pt-BR"/>
+        </w:rPr>
+      </w:pPr>
+      <w:r>
+        <w:rPr>
+          <w:rFonts w:asciiTheme="majorHAnsi" w:hAnsiTheme="majorHAnsi" w:cstheme="majorHAnsi"/>
+          <w:sz w:val="24"/>
+          <w:szCs w:val="24"/>
+          <w:lang w:val="pt-BR"/>
+        </w:rPr>
+        <w:t>Eles oferecem suporte ao projeto ao longo de suas fases, permitindo melhor análise e controle do que os processos manuais.</w:t>
+      </w:r>
+    </w:p>
+    <w:p>
+      <w:pPr>
+        <w:spacing w:after="0" w:line="360" w:lineRule="auto"/>
+        <w:jc w:val="both"/>
+        <w:rPr>
+          <w:rFonts w:asciiTheme="majorHAnsi" w:hAnsiTheme="majorHAnsi" w:cstheme="majorHAnsi"/>
+          <w:sz w:val="24"/>
+          <w:szCs w:val="24"/>
+          <w:lang w:val="pt-BR"/>
+        </w:rPr>
+      </w:pPr>
+      <w:r>
+        <w:rPr>
+          <w:rFonts w:asciiTheme="majorHAnsi" w:hAnsiTheme="majorHAnsi" w:cstheme="majorHAnsi"/>
+          <w:sz w:val="24"/>
+          <w:szCs w:val="24"/>
+          <w:lang w:val="pt-BR"/>
+        </w:rPr>
+        <w:t>Quando concluídos, esses modelos gerados por computador contêm geometria e dados precisos necessários para o apoio às atividades de construção, fabricação e aquisição por meio das quais a construção é realizada.</w:t>
+      </w:r>
+    </w:p>
+    <w:p>
+      <w:pPr>
+        <w:spacing w:after="0" w:line="360" w:lineRule="auto"/>
+        <w:jc w:val="both"/>
+        <w:rPr>
+          <w:rFonts w:asciiTheme="majorHAnsi" w:hAnsiTheme="majorHAnsi" w:cstheme="majorHAnsi"/>
+          <w:sz w:val="24"/>
+          <w:szCs w:val="24"/>
+          <w:lang w:val="pt-BR"/>
+        </w:rPr>
+      </w:pPr>
+    </w:p>
+    <w:p>
+      <w:pPr>
+        <w:spacing w:after="0" w:line="360" w:lineRule="auto"/>
+        <w:jc w:val="both"/>
+        <w:rPr>
+          <w:rFonts w:asciiTheme="majorHAnsi" w:hAnsiTheme="majorHAnsi" w:cstheme="majorHAnsi"/>
+          <w:sz w:val="24"/>
+          <w:szCs w:val="24"/>
+          <w:lang w:val="pt-BR"/>
+        </w:rPr>
+      </w:pPr>
+      <w:r>
+        <w:rPr>
+          <w:rFonts w:asciiTheme="majorHAnsi" w:hAnsiTheme="majorHAnsi" w:cstheme="majorHAnsi"/>
+          <w:sz w:val="24"/>
+          <w:szCs w:val="24"/>
+          <w:lang w:val="pt-BR"/>
+        </w:rPr>
+        <w:t>Sendo uma abordagem multidisciplinar, o BIM exige a inclusão de pessoas de diferentes formações;</w:t>
+      </w:r>
+    </w:p>
+    <w:p>
+      <w:pPr>
+        <w:spacing w:after="0" w:line="360" w:lineRule="auto"/>
+        <w:jc w:val="both"/>
+        <w:rPr>
+          <w:rFonts w:asciiTheme="majorHAnsi" w:hAnsiTheme="majorHAnsi" w:cstheme="majorHAnsi"/>
+          <w:sz w:val="24"/>
+          <w:szCs w:val="24"/>
+          <w:lang w:val="pt-BR"/>
+        </w:rPr>
+      </w:pPr>
+      <w:r>
+        <w:rPr>
+          <w:rFonts w:asciiTheme="majorHAnsi" w:hAnsiTheme="majorHAnsi" w:cstheme="majorHAnsi"/>
+          <w:sz w:val="24"/>
+          <w:szCs w:val="24"/>
+          <w:lang w:val="pt-BR"/>
+        </w:rPr>
+        <w:t>Mudanças de cultura são lentas, pois exige que as pessoas alterem suas rotinas mentais, o que demanda tempo e esforço;</w:t>
+      </w:r>
+    </w:p>
+    <w:p>
+      <w:pPr>
+        <w:spacing w:after="0" w:line="360" w:lineRule="auto"/>
+        <w:jc w:val="both"/>
+        <w:rPr>
+          <w:rFonts w:asciiTheme="majorHAnsi" w:hAnsiTheme="majorHAnsi" w:cstheme="majorHAnsi"/>
+          <w:sz w:val="24"/>
+          <w:szCs w:val="24"/>
+          <w:lang w:val="pt-BR"/>
+        </w:rPr>
+      </w:pPr>
+      <w:r>
+        <w:rPr>
+          <w:rFonts w:asciiTheme="majorHAnsi" w:hAnsiTheme="majorHAnsi" w:cstheme="majorHAnsi"/>
+          <w:sz w:val="24"/>
+          <w:szCs w:val="24"/>
+          <w:lang w:val="pt-BR"/>
+        </w:rPr>
+        <w:t>O acompanhamento rotineiro do desenvolvimento da equipe deve ser parte do gerenciamento da mudança e deve ser abordado no Plano de Implantação de Processos BIM.</w:t>
+      </w:r>
+    </w:p>
+    <w:p>
+      <w:pPr>
+        <w:spacing w:after="0" w:line="360" w:lineRule="auto"/>
+        <w:jc w:val="both"/>
+        <w:rPr>
+          <w:rFonts w:asciiTheme="majorHAnsi" w:hAnsiTheme="majorHAnsi" w:cstheme="majorHAnsi"/>
+          <w:sz w:val="24"/>
+          <w:szCs w:val="24"/>
+          <w:lang w:val="pt-BR"/>
+        </w:rPr>
+      </w:pPr>
+    </w:p>
+    <w:p>
+      <w:pPr>
+        <w:pStyle w:val="PargrafodaLista"/>
+        <w:numPr>
+          <w:ilvl w:val="0"/>
+          <w:numId w:val="10"/>
+        </w:numPr>
+        <w:spacing w:after="0" w:line="360" w:lineRule="auto"/>
+        <w:jc w:val="both"/>
+        <w:rPr>
+          <w:rFonts w:asciiTheme="majorHAnsi" w:hAnsiTheme="majorHAnsi" w:cstheme="majorHAnsi"/>
+          <w:sz w:val="24"/>
+          <w:szCs w:val="24"/>
+          <w:lang w:val="pt-BR"/>
+        </w:rPr>
+      </w:pPr>
+      <w:r>
+        <w:rPr>
+          <w:rFonts w:asciiTheme="majorHAnsi" w:hAnsiTheme="majorHAnsi" w:cstheme="majorHAnsi"/>
+          <w:sz w:val="24"/>
+          <w:szCs w:val="24"/>
+          <w:lang w:val="pt-BR"/>
+        </w:rPr>
+        <w:t>– decisão de adoção do BIM</w:t>
+      </w:r>
+    </w:p>
+    <w:p>
+      <w:pPr>
+        <w:spacing w:after="0" w:line="360" w:lineRule="auto"/>
+        <w:jc w:val="both"/>
+        <w:rPr>
+          <w:rFonts w:asciiTheme="majorHAnsi" w:hAnsiTheme="majorHAnsi" w:cstheme="majorHAnsi"/>
+          <w:sz w:val="24"/>
+          <w:szCs w:val="24"/>
+          <w:lang w:val="pt-BR"/>
+        </w:rPr>
+      </w:pPr>
+    </w:p>
+    <w:p>
+      <w:pPr>
+        <w:spacing w:after="0" w:line="360" w:lineRule="auto"/>
+        <w:jc w:val="both"/>
+        <w:rPr>
+          <w:rFonts w:asciiTheme="majorHAnsi" w:hAnsiTheme="majorHAnsi" w:cstheme="majorHAnsi"/>
+          <w:sz w:val="24"/>
+          <w:szCs w:val="24"/>
+          <w:lang w:val="pt-BR"/>
+        </w:rPr>
+      </w:pPr>
+      <w:r>
+        <w:rPr>
+          <w:rFonts w:asciiTheme="majorHAnsi" w:hAnsiTheme="majorHAnsi" w:cstheme="majorHAnsi"/>
+          <w:sz w:val="24"/>
+          <w:szCs w:val="24"/>
+          <w:lang w:val="pt-BR"/>
+        </w:rPr>
+        <w:lastRenderedPageBreak/>
+        <w:t>O diagnóstico da organização visa estabelecer a base sobre a qual será desenvolvido o programa de implantação.</w:t>
+      </w:r>
+    </w:p>
+    <w:p>
+      <w:pPr>
+        <w:spacing w:after="0" w:line="360" w:lineRule="auto"/>
+        <w:jc w:val="both"/>
+        <w:rPr>
+          <w:rFonts w:asciiTheme="majorHAnsi" w:hAnsiTheme="majorHAnsi" w:cstheme="majorHAnsi"/>
+          <w:sz w:val="24"/>
+          <w:szCs w:val="24"/>
+          <w:lang w:val="pt-BR"/>
+        </w:rPr>
+      </w:pPr>
+      <w:r>
+        <w:rPr>
+          <w:rFonts w:asciiTheme="majorHAnsi" w:hAnsiTheme="majorHAnsi" w:cstheme="majorHAnsi"/>
+          <w:sz w:val="24"/>
+          <w:szCs w:val="24"/>
+          <w:lang w:val="pt-BR"/>
+        </w:rPr>
+        <w:t>É um descritivo do quadro atual das quatro dimensões que devem ser acompanhadas ao longo da restruturação a ser feita.</w:t>
+      </w:r>
+    </w:p>
+    <w:p>
+      <w:pPr>
+        <w:spacing w:after="0" w:line="360" w:lineRule="auto"/>
+        <w:jc w:val="both"/>
+        <w:rPr>
+          <w:rFonts w:asciiTheme="majorHAnsi" w:hAnsiTheme="majorHAnsi" w:cstheme="majorHAnsi"/>
+          <w:sz w:val="24"/>
+          <w:szCs w:val="24"/>
+          <w:lang w:val="pt-BR"/>
+        </w:rPr>
+      </w:pPr>
+      <w:r>
+        <w:rPr>
+          <w:rFonts w:asciiTheme="majorHAnsi" w:hAnsiTheme="majorHAnsi" w:cstheme="majorHAnsi"/>
+          <w:sz w:val="24"/>
+          <w:szCs w:val="24"/>
+          <w:lang w:val="pt-BR"/>
+        </w:rPr>
+        <w:t>O paradoxo de um diagnóstico e que, para saber o que pesquisar, é preciso definir qual o objetivo que se deseja para a implantação, e isto a rigor só será definido mais tarde, ao traçarmos a estratégia da implantação.</w:t>
+      </w:r>
+    </w:p>
+    <w:p>
+      <w:pPr>
+        <w:spacing w:after="0" w:line="360" w:lineRule="auto"/>
+        <w:jc w:val="both"/>
+        <w:rPr>
+          <w:rFonts w:asciiTheme="majorHAnsi" w:hAnsiTheme="majorHAnsi" w:cstheme="majorHAnsi"/>
+          <w:sz w:val="24"/>
+          <w:szCs w:val="24"/>
+          <w:lang w:val="pt-BR"/>
+        </w:rPr>
+      </w:pPr>
+      <w:r>
+        <w:rPr>
+          <w:rFonts w:asciiTheme="majorHAnsi" w:hAnsiTheme="majorHAnsi" w:cstheme="majorHAnsi"/>
+          <w:sz w:val="24"/>
+          <w:szCs w:val="24"/>
+          <w:lang w:val="pt-BR"/>
+        </w:rPr>
+        <w:t>Sendo assim, o diagnóstico é desenvolvido tendo por base um objetivo amplo, ainda genérico, de modo a ser possível levantar a situação de cada uma destas dimensões.</w:t>
+      </w:r>
+    </w:p>
+    <w:p>
+      <w:pPr>
+        <w:spacing w:after="0" w:line="360" w:lineRule="auto"/>
+        <w:jc w:val="both"/>
+        <w:rPr>
+          <w:rFonts w:asciiTheme="majorHAnsi" w:hAnsiTheme="majorHAnsi" w:cstheme="majorHAnsi"/>
+          <w:sz w:val="24"/>
+          <w:szCs w:val="24"/>
+          <w:lang w:val="pt-BR"/>
+        </w:rPr>
+      </w:pPr>
+      <w:bookmarkStart w:id="0" w:name="_GoBack"/>
+      <w:bookmarkEnd w:id="0"/>
+    </w:p>
+    <w:p>
+      <w:pPr>
+        <w:spacing w:after="0" w:line="360" w:lineRule="auto"/>
+        <w:jc w:val="both"/>
+        <w:rPr>
+          <w:rFonts w:asciiTheme="majorHAnsi" w:hAnsiTheme="majorHAnsi" w:cstheme="majorHAnsi"/>
+          <w:sz w:val="24"/>
+          <w:szCs w:val="24"/>
+          <w:lang w:val="pt-BR"/>
+        </w:rPr>
+      </w:pPr>
+    </w:p>
+    <w:p>
+      <w:pPr>
+        <w:spacing w:after="0" w:line="360" w:lineRule="auto"/>
+        <w:jc w:val="both"/>
+        <w:rPr>
+          <w:rFonts w:asciiTheme="majorHAnsi" w:hAnsiTheme="majorHAnsi" w:cstheme="majorHAnsi"/>
+          <w:sz w:val="24"/>
+          <w:szCs w:val="24"/>
+          <w:lang w:val="pt-BR"/>
+        </w:rPr>
+      </w:pPr>
+    </w:p>
+    <w:p>
+      <w:pPr>
+        <w:spacing w:after="0" w:line="360" w:lineRule="auto"/>
+        <w:jc w:val="both"/>
+        <w:rPr>
+          <w:rFonts w:asciiTheme="majorHAnsi" w:hAnsiTheme="majorHAnsi" w:cstheme="majorHAnsi"/>
+          <w:sz w:val="24"/>
+          <w:szCs w:val="24"/>
+          <w:lang w:val="pt-BR"/>
+        </w:rPr>
+      </w:pPr>
+    </w:p>
+    <w:p>
+      <w:pPr>
+        <w:spacing w:after="0" w:line="360" w:lineRule="auto"/>
+        <w:jc w:val="both"/>
+        <w:rPr>
+          <w:rFonts w:asciiTheme="majorHAnsi" w:hAnsiTheme="majorHAnsi" w:cstheme="majorHAnsi"/>
+          <w:sz w:val="24"/>
+          <w:szCs w:val="24"/>
+          <w:lang w:val="pt-BR"/>
+        </w:rPr>
+      </w:pPr>
+    </w:p>
     <w:p>
       <w:pPr>
         <w:spacing w:after="0" w:line="360" w:lineRule="auto"/>
@@ -7162,6 +7697,95 @@
     </w:lvl>
   </w:abstractNum>
   <w:abstractNum w:abstractNumId="4">
+    <w:nsid w:val="316402F3"/>
+    <w:multiLevelType w:val="hybridMultilevel"/>
+    <w:tmpl w:val="BC940238"/>
+    <w:lvl w:ilvl="0" w:tplc="FF002AF0">
+      <w:start w:val="1"/>
+      <w:numFmt w:val="lowerLetter"/>
+      <w:lvlText w:val="(%1)"/>
+      <w:lvlJc w:val="left"/>
+      <w:pPr>
+        <w:ind w:left="720" w:hanging="360"/>
+      </w:pPr>
+      <w:rPr>
+        <w:rFonts w:hint="default"/>
+      </w:rPr>
+    </w:lvl>
+    <w:lvl w:ilvl="1" w:tplc="04090019" w:tentative="1">
+      <w:start w:val="1"/>
+      <w:numFmt w:val="lowerLetter"/>
+      <w:lvlText w:val="%2."/>
+      <w:lvlJc w:val="left"/>
+      <w:pPr>
+        <w:ind w:left="1440" w:hanging="360"/>
+      </w:pPr>
+    </w:lvl>
+    <w:lvl w:ilvl="2" w:tplc="0409001B" w:tentative="1">
+      <w:start w:val="1"/>
+      <w:numFmt w:val="lowerRoman"/>
+      <w:lvlText w:val="%3."/>
+      <w:lvlJc w:val="right"/>
+      <w:pPr>
+        <w:ind w:left="2160" w:hanging="180"/>
+      </w:pPr>
+    </w:lvl>
+    <w:lvl w:ilvl="3" w:tplc="0409000F" w:tentative="1">
+      <w:start w:val="1"/>
+      <w:numFmt w:val="decimal"/>
+      <w:lvlText w:val="%4."/>
+      <w:lvlJc w:val="left"/>
+      <w:pPr>
+        <w:ind w:left="2880" w:hanging="360"/>
+      </w:pPr>
+    </w:lvl>
+    <w:lvl w:ilvl="4" w:tplc="04090019" w:tentative="1">
+      <w:start w:val="1"/>
+      <w:numFmt w:val="lowerLetter"/>
+      <w:lvlText w:val="%5."/>
+      <w:lvlJc w:val="left"/>
+      <w:pPr>
+        <w:ind w:left="3600" w:hanging="360"/>
+      </w:pPr>
+    </w:lvl>
+    <w:lvl w:ilvl="5" w:tplc="0409001B" w:tentative="1">
+      <w:start w:val="1"/>
+      <w:numFmt w:val="lowerRoman"/>
+      <w:lvlText w:val="%6."/>
+      <w:lvlJc w:val="right"/>
+      <w:pPr>
+        <w:ind w:left="4320" w:hanging="180"/>
+      </w:pPr>
+    </w:lvl>
+    <w:lvl w:ilvl="6" w:tplc="0409000F" w:tentative="1">
+      <w:start w:val="1"/>
+      <w:numFmt w:val="decimal"/>
+      <w:lvlText w:val="%7."/>
+      <w:lvlJc w:val="left"/>
+      <w:pPr>
+        <w:ind w:left="5040" w:hanging="360"/>
+      </w:pPr>
+    </w:lvl>
+    <w:lvl w:ilvl="7" w:tplc="04090019" w:tentative="1">
+      <w:start w:val="1"/>
+      <w:numFmt w:val="lowerLetter"/>
+      <w:lvlText w:val="%8."/>
+      <w:lvlJc w:val="left"/>
+      <w:pPr>
+        <w:ind w:left="5760" w:hanging="360"/>
+      </w:pPr>
+    </w:lvl>
+    <w:lvl w:ilvl="8" w:tplc="0409001B" w:tentative="1">
+      <w:start w:val="1"/>
+      <w:numFmt w:val="lowerRoman"/>
+      <w:lvlText w:val="%9."/>
+      <w:lvlJc w:val="right"/>
+      <w:pPr>
+        <w:ind w:left="6480" w:hanging="180"/>
+      </w:pPr>
+    </w:lvl>
+  </w:abstractNum>
+  <w:abstractNum w:abstractNumId="5">
     <w:nsid w:val="45E821B3"/>
     <w:multiLevelType w:val="hybridMultilevel"/>
     <w:tmpl w:val="07CA52A0"/>
@@ -7247,7 +7871,7 @@
       </w:pPr>
     </w:lvl>
   </w:abstractNum>
-  <w:abstractNum w:abstractNumId="5">
+  <w:abstractNum w:abstractNumId="6">
     <w:nsid w:val="4EFD7C98"/>
     <w:multiLevelType w:val="hybridMultilevel"/>
     <w:tmpl w:val="29C24EA6"/>
@@ -7333,7 +7957,7 @@
       </w:pPr>
     </w:lvl>
   </w:abstractNum>
-  <w:abstractNum w:abstractNumId="6">
+  <w:abstractNum w:abstractNumId="7">
     <w:nsid w:val="5CEA3726"/>
     <w:multiLevelType w:val="hybridMultilevel"/>
     <w:tmpl w:val="3410CC26"/>
@@ -7422,11 +8046,11 @@
       </w:pPr>
     </w:lvl>
   </w:abstractNum>
-  <w:abstractNum w:abstractNumId="7">
-    <w:nsid w:val="74F402FD"/>
+  <w:abstractNum w:abstractNumId="8">
+    <w:nsid w:val="70425307"/>
     <w:multiLevelType w:val="hybridMultilevel"/>
-    <w:tmpl w:val="EBD6018E"/>
-    <w:lvl w:ilvl="0" w:tplc="EF16CFEA">
+    <w:tmpl w:val="19C04EA8"/>
+    <w:lvl w:ilvl="0" w:tplc="7BA83F12">
       <w:start w:val="1"/>
       <w:numFmt w:val="lowerLetter"/>
       <w:lvlText w:val="(%1)"/>
@@ -7511,14 +8135,103 @@
       </w:pPr>
     </w:lvl>
   </w:abstractNum>
+  <w:abstractNum w:abstractNumId="9">
+    <w:nsid w:val="74F402FD"/>
+    <w:multiLevelType w:val="hybridMultilevel"/>
+    <w:tmpl w:val="EBD6018E"/>
+    <w:lvl w:ilvl="0" w:tplc="EF16CFEA">
+      <w:start w:val="1"/>
+      <w:numFmt w:val="lowerLetter"/>
+      <w:lvlText w:val="(%1)"/>
+      <w:lvlJc w:val="left"/>
+      <w:pPr>
+        <w:ind w:left="720" w:hanging="360"/>
+      </w:pPr>
+      <w:rPr>
+        <w:rFonts w:hint="default"/>
+      </w:rPr>
+    </w:lvl>
+    <w:lvl w:ilvl="1" w:tplc="04090019" w:tentative="1">
+      <w:start w:val="1"/>
+      <w:numFmt w:val="lowerLetter"/>
+      <w:lvlText w:val="%2."/>
+      <w:lvlJc w:val="left"/>
+      <w:pPr>
+        <w:ind w:left="1440" w:hanging="360"/>
+      </w:pPr>
+    </w:lvl>
+    <w:lvl w:ilvl="2" w:tplc="0409001B" w:tentative="1">
+      <w:start w:val="1"/>
+      <w:numFmt w:val="lowerRoman"/>
+      <w:lvlText w:val="%3."/>
+      <w:lvlJc w:val="right"/>
+      <w:pPr>
+        <w:ind w:left="2160" w:hanging="180"/>
+      </w:pPr>
+    </w:lvl>
+    <w:lvl w:ilvl="3" w:tplc="0409000F" w:tentative="1">
+      <w:start w:val="1"/>
+      <w:numFmt w:val="decimal"/>
+      <w:lvlText w:val="%4."/>
+      <w:lvlJc w:val="left"/>
+      <w:pPr>
+        <w:ind w:left="2880" w:hanging="360"/>
+      </w:pPr>
+    </w:lvl>
+    <w:lvl w:ilvl="4" w:tplc="04090019" w:tentative="1">
+      <w:start w:val="1"/>
+      <w:numFmt w:val="lowerLetter"/>
+      <w:lvlText w:val="%5."/>
+      <w:lvlJc w:val="left"/>
+      <w:pPr>
+        <w:ind w:left="3600" w:hanging="360"/>
+      </w:pPr>
+    </w:lvl>
+    <w:lvl w:ilvl="5" w:tplc="0409001B" w:tentative="1">
+      <w:start w:val="1"/>
+      <w:numFmt w:val="lowerRoman"/>
+      <w:lvlText w:val="%6."/>
+      <w:lvlJc w:val="right"/>
+      <w:pPr>
+        <w:ind w:left="4320" w:hanging="180"/>
+      </w:pPr>
+    </w:lvl>
+    <w:lvl w:ilvl="6" w:tplc="0409000F" w:tentative="1">
+      <w:start w:val="1"/>
+      <w:numFmt w:val="decimal"/>
+      <w:lvlText w:val="%7."/>
+      <w:lvlJc w:val="left"/>
+      <w:pPr>
+        <w:ind w:left="5040" w:hanging="360"/>
+      </w:pPr>
+    </w:lvl>
+    <w:lvl w:ilvl="7" w:tplc="04090019" w:tentative="1">
+      <w:start w:val="1"/>
+      <w:numFmt w:val="lowerLetter"/>
+      <w:lvlText w:val="%8."/>
+      <w:lvlJc w:val="left"/>
+      <w:pPr>
+        <w:ind w:left="5760" w:hanging="360"/>
+      </w:pPr>
+    </w:lvl>
+    <w:lvl w:ilvl="8" w:tplc="0409001B" w:tentative="1">
+      <w:start w:val="1"/>
+      <w:numFmt w:val="lowerRoman"/>
+      <w:lvlText w:val="%9."/>
+      <w:lvlJc w:val="right"/>
+      <w:pPr>
+        <w:ind w:left="6480" w:hanging="180"/>
+      </w:pPr>
+    </w:lvl>
+  </w:abstractNum>
   <w:num w:numId="1">
+    <w:abstractNumId w:val="7"/>
+  </w:num>
+  <w:num w:numId="2">
     <w:abstractNumId w:val="6"/>
   </w:num>
-  <w:num w:numId="2">
+  <w:num w:numId="3">
     <w:abstractNumId w:val="5"/>
-  </w:num>
-  <w:num w:numId="3">
-    <w:abstractNumId w:val="4"/>
   </w:num>
   <w:num w:numId="4">
     <w:abstractNumId w:val="3"/>
@@ -7530,10 +8243,16 @@
     <w:abstractNumId w:val="1"/>
   </w:num>
   <w:num w:numId="7">
-    <w:abstractNumId w:val="7"/>
+    <w:abstractNumId w:val="9"/>
   </w:num>
   <w:num w:numId="8">
     <w:abstractNumId w:val="0"/>
+  </w:num>
+  <w:num w:numId="9">
+    <w:abstractNumId w:val="4"/>
+  </w:num>
+  <w:num w:numId="10">
+    <w:abstractNumId w:val="8"/>
   </w:num>
 </w:numbering>
 </file>
@@ -9903,7 +10622,7 @@
   <a:extraClrSchemeLst/>
   <a:extLst>
     <a:ext uri="{05A4C25C-085E-4340-85A3-A5531E510DB2}">
-      <thm15:themeFamily xmlns:thm15="http://schemas.microsoft.com/office/thememl/2012/main" xmlns="" name="Office Theme" id="{62F939B6-93AF-4DB8-9C6B-D6C7DFDC589F}" vid="{4A3C46E8-61CC-4603-A589-7422A47A8E4A}"/>
+      <thm15:themeFamily xmlns="" xmlns:thm15="http://schemas.microsoft.com/office/thememl/2012/main" name="Office Theme" id="{62F939B6-93AF-4DB8-9C6B-D6C7DFDC589F}" vid="{4A3C46E8-61CC-4603-A589-7422A47A8E4A}"/>
     </a:ext>
   </a:extLst>
 </a:theme>
@@ -9914,7 +10633,7 @@
 </file>
 
 <file path=customXml/itemProps1.xml><?xml version="1.0" encoding="utf-8"?>
-<ds:datastoreItem xmlns:ds="http://schemas.openxmlformats.org/officeDocument/2006/customXml" ds:itemID="{4B8E7A3A-46D6-4994-B9D0-9235D72092E0}">
+<ds:datastoreItem xmlns:ds="http://schemas.openxmlformats.org/officeDocument/2006/customXml" ds:itemID="{C8F33AD5-9487-4E4D-B7E7-EB24CC525F2B}">
   <ds:schemaRefs>
     <ds:schemaRef ds:uri="http://schemas.openxmlformats.org/officeDocument/2006/bibliography"/>
   </ds:schemaRefs>

</xml_diff>

<commit_message>
realização prova unidade 3 gestão de processos
</commit_message>
<xml_diff>
--- a/03_gestao_processos/gestão_processos_notas_aula.docx
+++ b/03_gestao_processos/gestão_processos_notas_aula.docx
@@ -6935,8 +6935,1172 @@
           <w:lang w:val="pt-BR"/>
         </w:rPr>
       </w:pPr>
-      <w:bookmarkStart w:id="0" w:name="_GoBack"/>
-      <w:bookmarkEnd w:id="0"/>
+    </w:p>
+    <w:p>
+      <w:pPr>
+        <w:pStyle w:val="PargrafodaLista"/>
+        <w:numPr>
+          <w:ilvl w:val="0"/>
+          <w:numId w:val="10"/>
+        </w:numPr>
+        <w:spacing w:after="0" w:line="360" w:lineRule="auto"/>
+        <w:jc w:val="both"/>
+        <w:rPr>
+          <w:rFonts w:asciiTheme="majorHAnsi" w:hAnsiTheme="majorHAnsi" w:cstheme="majorHAnsi"/>
+          <w:sz w:val="24"/>
+          <w:szCs w:val="24"/>
+          <w:lang w:val="pt-BR"/>
+        </w:rPr>
+      </w:pPr>
+      <w:r>
+        <w:rPr>
+          <w:rFonts w:asciiTheme="majorHAnsi" w:hAnsiTheme="majorHAnsi" w:cstheme="majorHAnsi"/>
+          <w:sz w:val="24"/>
+          <w:szCs w:val="24"/>
+          <w:lang w:val="pt-BR"/>
+        </w:rPr>
+        <w:t>– diagnóstico da organização</w:t>
+      </w:r>
+    </w:p>
+    <w:p>
+      <w:pPr>
+        <w:spacing w:after="0" w:line="360" w:lineRule="auto"/>
+        <w:jc w:val="both"/>
+        <w:rPr>
+          <w:rFonts w:asciiTheme="majorHAnsi" w:hAnsiTheme="majorHAnsi" w:cstheme="majorHAnsi"/>
+          <w:sz w:val="24"/>
+          <w:szCs w:val="24"/>
+          <w:lang w:val="pt-BR"/>
+        </w:rPr>
+      </w:pPr>
+    </w:p>
+    <w:p>
+      <w:pPr>
+        <w:spacing w:after="0" w:line="360" w:lineRule="auto"/>
+        <w:jc w:val="both"/>
+        <w:rPr>
+          <w:rFonts w:asciiTheme="majorHAnsi" w:hAnsiTheme="majorHAnsi" w:cstheme="majorHAnsi"/>
+          <w:sz w:val="24"/>
+          <w:szCs w:val="24"/>
+          <w:lang w:val="pt-BR"/>
+        </w:rPr>
+      </w:pPr>
+      <w:r>
+        <w:rPr>
+          <w:rFonts w:asciiTheme="majorHAnsi" w:hAnsiTheme="majorHAnsi" w:cstheme="majorHAnsi"/>
+          <w:sz w:val="24"/>
+          <w:szCs w:val="24"/>
+          <w:lang w:val="pt-BR"/>
+        </w:rPr>
+        <w:t>As quatro dimensões da inovação BIM:</w:t>
+      </w:r>
+    </w:p>
+    <w:p>
+      <w:pPr>
+        <w:spacing w:after="0" w:line="360" w:lineRule="auto"/>
+        <w:jc w:val="both"/>
+        <w:rPr>
+          <w:rFonts w:asciiTheme="majorHAnsi" w:hAnsiTheme="majorHAnsi" w:cstheme="majorHAnsi"/>
+          <w:sz w:val="24"/>
+          <w:szCs w:val="24"/>
+          <w:lang w:val="pt-BR"/>
+        </w:rPr>
+      </w:pPr>
+      <w:r>
+        <w:rPr>
+          <w:rFonts w:asciiTheme="majorHAnsi" w:hAnsiTheme="majorHAnsi" w:cstheme="majorHAnsi"/>
+          <w:sz w:val="24"/>
+          <w:szCs w:val="24"/>
+          <w:lang w:val="pt-BR"/>
+        </w:rPr>
+        <w:t>- tecnologia;</w:t>
+      </w:r>
+    </w:p>
+    <w:p>
+      <w:pPr>
+        <w:spacing w:after="0" w:line="360" w:lineRule="auto"/>
+        <w:jc w:val="both"/>
+        <w:rPr>
+          <w:rFonts w:asciiTheme="majorHAnsi" w:hAnsiTheme="majorHAnsi" w:cstheme="majorHAnsi"/>
+          <w:sz w:val="24"/>
+          <w:szCs w:val="24"/>
+          <w:lang w:val="pt-BR"/>
+        </w:rPr>
+      </w:pPr>
+      <w:r>
+        <w:rPr>
+          <w:rFonts w:asciiTheme="majorHAnsi" w:hAnsiTheme="majorHAnsi" w:cstheme="majorHAnsi"/>
+          <w:sz w:val="24"/>
+          <w:szCs w:val="24"/>
+          <w:lang w:val="pt-BR"/>
+        </w:rPr>
+        <w:t>- pessoa;</w:t>
+      </w:r>
+    </w:p>
+    <w:p>
+      <w:pPr>
+        <w:spacing w:after="0" w:line="360" w:lineRule="auto"/>
+        <w:jc w:val="both"/>
+        <w:rPr>
+          <w:rFonts w:asciiTheme="majorHAnsi" w:hAnsiTheme="majorHAnsi" w:cstheme="majorHAnsi"/>
+          <w:sz w:val="24"/>
+          <w:szCs w:val="24"/>
+          <w:lang w:val="pt-BR"/>
+        </w:rPr>
+      </w:pPr>
+      <w:r>
+        <w:rPr>
+          <w:rFonts w:asciiTheme="majorHAnsi" w:hAnsiTheme="majorHAnsi" w:cstheme="majorHAnsi"/>
+          <w:sz w:val="24"/>
+          <w:szCs w:val="24"/>
+          <w:lang w:val="pt-BR"/>
+        </w:rPr>
+        <w:t>- processos;</w:t>
+      </w:r>
+    </w:p>
+    <w:p>
+      <w:pPr>
+        <w:spacing w:after="0" w:line="360" w:lineRule="auto"/>
+        <w:jc w:val="both"/>
+        <w:rPr>
+          <w:rFonts w:asciiTheme="majorHAnsi" w:hAnsiTheme="majorHAnsi" w:cstheme="majorHAnsi"/>
+          <w:sz w:val="24"/>
+          <w:szCs w:val="24"/>
+          <w:lang w:val="pt-BR"/>
+        </w:rPr>
+      </w:pPr>
+      <w:r>
+        <w:rPr>
+          <w:rFonts w:asciiTheme="majorHAnsi" w:hAnsiTheme="majorHAnsi" w:cstheme="majorHAnsi"/>
+          <w:sz w:val="24"/>
+          <w:szCs w:val="24"/>
+          <w:lang w:val="pt-BR"/>
+        </w:rPr>
+        <w:t>- procedimentos.</w:t>
+      </w:r>
+    </w:p>
+    <w:p>
+      <w:pPr>
+        <w:spacing w:after="0" w:line="360" w:lineRule="auto"/>
+        <w:jc w:val="both"/>
+        <w:rPr>
+          <w:rFonts w:asciiTheme="majorHAnsi" w:hAnsiTheme="majorHAnsi" w:cstheme="majorHAnsi"/>
+          <w:sz w:val="24"/>
+          <w:szCs w:val="24"/>
+          <w:lang w:val="pt-BR"/>
+        </w:rPr>
+      </w:pPr>
+    </w:p>
+    <w:p>
+      <w:pPr>
+        <w:spacing w:after="0" w:line="360" w:lineRule="auto"/>
+        <w:jc w:val="both"/>
+        <w:rPr>
+          <w:rFonts w:asciiTheme="majorHAnsi" w:hAnsiTheme="majorHAnsi" w:cstheme="majorHAnsi"/>
+          <w:sz w:val="24"/>
+          <w:szCs w:val="24"/>
+          <w:lang w:val="pt-BR"/>
+        </w:rPr>
+      </w:pPr>
+      <w:r>
+        <w:rPr>
+          <w:rFonts w:asciiTheme="majorHAnsi" w:hAnsiTheme="majorHAnsi" w:cstheme="majorHAnsi"/>
+          <w:sz w:val="24"/>
+          <w:szCs w:val="24"/>
+          <w:lang w:val="pt-BR"/>
+        </w:rPr>
+        <w:t>Política x Processos x Procedimentos</w:t>
+      </w:r>
+    </w:p>
+    <w:p>
+      <w:pPr>
+        <w:spacing w:after="0" w:line="360" w:lineRule="auto"/>
+        <w:jc w:val="both"/>
+        <w:rPr>
+          <w:rFonts w:asciiTheme="majorHAnsi" w:hAnsiTheme="majorHAnsi" w:cstheme="majorHAnsi"/>
+          <w:sz w:val="24"/>
+          <w:szCs w:val="24"/>
+          <w:lang w:val="pt-BR"/>
+        </w:rPr>
+      </w:pPr>
+      <w:r>
+        <w:rPr>
+          <w:rFonts w:asciiTheme="majorHAnsi" w:hAnsiTheme="majorHAnsi" w:cstheme="majorHAnsi"/>
+          <w:sz w:val="24"/>
+          <w:szCs w:val="24"/>
+          <w:lang w:val="pt-BR"/>
+        </w:rPr>
+        <w:t>A ISSO 9000:2015 define política como intenções e direção de uma organização expressos formalmente pela alta direção, ou um conjunto de regras que se aplica nas empresas que ajudam a direcioná-las aos seus objetivos.</w:t>
+      </w:r>
+    </w:p>
+    <w:p>
+      <w:pPr>
+        <w:spacing w:after="0" w:line="360" w:lineRule="auto"/>
+        <w:jc w:val="both"/>
+        <w:rPr>
+          <w:rFonts w:asciiTheme="majorHAnsi" w:hAnsiTheme="majorHAnsi" w:cstheme="majorHAnsi"/>
+          <w:sz w:val="24"/>
+          <w:szCs w:val="24"/>
+          <w:lang w:val="pt-BR"/>
+        </w:rPr>
+      </w:pPr>
+      <w:r>
+        <w:rPr>
+          <w:rFonts w:asciiTheme="majorHAnsi" w:hAnsiTheme="majorHAnsi" w:cstheme="majorHAnsi"/>
+          <w:sz w:val="24"/>
+          <w:szCs w:val="24"/>
+          <w:lang w:val="pt-BR"/>
+        </w:rPr>
+        <w:t>De acordo com a ISSO 9000:2015, Processos é um conjunto de atividades inter-relacionadas ou interativas que transformam entradas (informações, materiais, instruções ou matérias-primas) em saídas (produtos, serviços ou decisões).</w:t>
+      </w:r>
+    </w:p>
+    <w:p>
+      <w:pPr>
+        <w:spacing w:after="0" w:line="360" w:lineRule="auto"/>
+        <w:jc w:val="both"/>
+        <w:rPr>
+          <w:rFonts w:asciiTheme="majorHAnsi" w:hAnsiTheme="majorHAnsi" w:cstheme="majorHAnsi"/>
+          <w:sz w:val="24"/>
+          <w:szCs w:val="24"/>
+          <w:lang w:val="pt-BR"/>
+        </w:rPr>
+      </w:pPr>
+      <w:r>
+        <w:rPr>
+          <w:rFonts w:asciiTheme="majorHAnsi" w:hAnsiTheme="majorHAnsi" w:cstheme="majorHAnsi"/>
+          <w:sz w:val="24"/>
+          <w:szCs w:val="24"/>
+          <w:lang w:val="pt-BR"/>
+        </w:rPr>
+        <w:t>A matriz de maturidade BIM é uma Ferramenta de Conhecimento para identificar a Maturidade BIM de uma organização ou Equipe de Projeto.</w:t>
+      </w:r>
+    </w:p>
+    <w:p>
+      <w:pPr>
+        <w:spacing w:after="0" w:line="360" w:lineRule="auto"/>
+        <w:jc w:val="both"/>
+        <w:rPr>
+          <w:rFonts w:asciiTheme="majorHAnsi" w:hAnsiTheme="majorHAnsi" w:cstheme="majorHAnsi"/>
+          <w:sz w:val="24"/>
+          <w:szCs w:val="24"/>
+          <w:lang w:val="pt-BR"/>
+        </w:rPr>
+      </w:pPr>
+    </w:p>
+    <w:p>
+      <w:pPr>
+        <w:spacing w:after="0" w:line="360" w:lineRule="auto"/>
+        <w:jc w:val="both"/>
+        <w:rPr>
+          <w:rFonts w:asciiTheme="majorHAnsi" w:hAnsiTheme="majorHAnsi" w:cstheme="majorHAnsi"/>
+          <w:sz w:val="24"/>
+          <w:szCs w:val="24"/>
+          <w:lang w:val="pt-BR"/>
+        </w:rPr>
+      </w:pPr>
+      <w:r>
+        <w:rPr>
+          <w:rFonts w:asciiTheme="majorHAnsi" w:hAnsiTheme="majorHAnsi" w:cstheme="majorHAnsi"/>
+          <w:sz w:val="24"/>
+          <w:szCs w:val="24"/>
+          <w:lang w:val="pt-BR"/>
+        </w:rPr>
+        <w:t>Possui dois eixos:</w:t>
+      </w:r>
+    </w:p>
+    <w:p>
+      <w:pPr>
+        <w:spacing w:after="0" w:line="360" w:lineRule="auto"/>
+        <w:jc w:val="both"/>
+        <w:rPr>
+          <w:rFonts w:asciiTheme="majorHAnsi" w:hAnsiTheme="majorHAnsi" w:cstheme="majorHAnsi"/>
+          <w:sz w:val="24"/>
+          <w:szCs w:val="24"/>
+          <w:lang w:val="pt-BR"/>
+        </w:rPr>
+      </w:pPr>
+      <w:r>
+        <w:rPr>
+          <w:rFonts w:asciiTheme="majorHAnsi" w:hAnsiTheme="majorHAnsi" w:cstheme="majorHAnsi"/>
+          <w:sz w:val="24"/>
+          <w:szCs w:val="24"/>
+          <w:lang w:val="pt-BR"/>
+        </w:rPr>
+        <w:t>- conjuntos de capacidade BIM;</w:t>
+      </w:r>
+    </w:p>
+    <w:p>
+      <w:pPr>
+        <w:spacing w:after="0" w:line="360" w:lineRule="auto"/>
+        <w:jc w:val="both"/>
+        <w:rPr>
+          <w:rFonts w:asciiTheme="majorHAnsi" w:hAnsiTheme="majorHAnsi" w:cstheme="majorHAnsi"/>
+          <w:sz w:val="24"/>
+          <w:szCs w:val="24"/>
+          <w:lang w:val="pt-BR"/>
+        </w:rPr>
+      </w:pPr>
+      <w:r>
+        <w:rPr>
+          <w:rFonts w:asciiTheme="majorHAnsi" w:hAnsiTheme="majorHAnsi" w:cstheme="majorHAnsi"/>
+          <w:sz w:val="24"/>
+          <w:szCs w:val="24"/>
+          <w:lang w:val="pt-BR"/>
+        </w:rPr>
+        <w:lastRenderedPageBreak/>
+        <w:t>- índice de Maturidade BIM.</w:t>
+      </w:r>
+    </w:p>
+    <w:p>
+      <w:pPr>
+        <w:spacing w:after="0" w:line="360" w:lineRule="auto"/>
+        <w:jc w:val="both"/>
+        <w:rPr>
+          <w:rFonts w:asciiTheme="majorHAnsi" w:hAnsiTheme="majorHAnsi" w:cstheme="majorHAnsi"/>
+          <w:sz w:val="24"/>
+          <w:szCs w:val="24"/>
+          <w:lang w:val="pt-BR"/>
+        </w:rPr>
+      </w:pPr>
+    </w:p>
+    <w:p>
+      <w:pPr>
+        <w:spacing w:after="0" w:line="360" w:lineRule="auto"/>
+        <w:jc w:val="both"/>
+        <w:rPr>
+          <w:rFonts w:asciiTheme="majorHAnsi" w:hAnsiTheme="majorHAnsi" w:cstheme="majorHAnsi"/>
+          <w:sz w:val="24"/>
+          <w:szCs w:val="24"/>
+          <w:lang w:val="pt-BR"/>
+        </w:rPr>
+      </w:pPr>
+      <w:r>
+        <w:rPr>
+          <w:rFonts w:asciiTheme="majorHAnsi" w:hAnsiTheme="majorHAnsi" w:cstheme="majorHAnsi"/>
+          <w:sz w:val="24"/>
+          <w:szCs w:val="24"/>
+          <w:lang w:val="pt-BR"/>
+        </w:rPr>
+        <w:t>Capacidade BIM se refere às habilidades mínimas de uma organização ou equipe para entregar resultados mensuráveis.</w:t>
+      </w:r>
+    </w:p>
+    <w:p>
+      <w:pPr>
+        <w:spacing w:after="0" w:line="360" w:lineRule="auto"/>
+        <w:jc w:val="both"/>
+        <w:rPr>
+          <w:rFonts w:asciiTheme="majorHAnsi" w:hAnsiTheme="majorHAnsi" w:cstheme="majorHAnsi"/>
+          <w:sz w:val="24"/>
+          <w:szCs w:val="24"/>
+          <w:lang w:val="pt-BR"/>
+        </w:rPr>
+      </w:pPr>
+      <w:r>
+        <w:rPr>
+          <w:rFonts w:asciiTheme="majorHAnsi" w:hAnsiTheme="majorHAnsi" w:cstheme="majorHAnsi"/>
+          <w:sz w:val="24"/>
+          <w:szCs w:val="24"/>
+          <w:lang w:val="pt-BR"/>
+        </w:rPr>
+        <w:t>A capacidade BIM é medida através dos Estágios BIM separados pelos Passos BIM.</w:t>
+      </w:r>
+    </w:p>
+    <w:p>
+      <w:pPr>
+        <w:spacing w:after="0" w:line="360" w:lineRule="auto"/>
+        <w:jc w:val="both"/>
+        <w:rPr>
+          <w:rFonts w:asciiTheme="majorHAnsi" w:hAnsiTheme="majorHAnsi" w:cstheme="majorHAnsi"/>
+          <w:sz w:val="24"/>
+          <w:szCs w:val="24"/>
+          <w:lang w:val="pt-BR"/>
+        </w:rPr>
+      </w:pPr>
+    </w:p>
+    <w:p>
+      <w:pPr>
+        <w:spacing w:after="0" w:line="360" w:lineRule="auto"/>
+        <w:jc w:val="center"/>
+        <w:rPr>
+          <w:rFonts w:asciiTheme="majorHAnsi" w:hAnsiTheme="majorHAnsi" w:cstheme="majorHAnsi"/>
+          <w:sz w:val="24"/>
+          <w:szCs w:val="24"/>
+          <w:lang w:val="pt-BR"/>
+        </w:rPr>
+      </w:pPr>
+      <w:r>
+        <w:rPr>
+          <w:rFonts w:asciiTheme="majorHAnsi" w:hAnsiTheme="majorHAnsi" w:cstheme="majorHAnsi"/>
+          <w:noProof/>
+          <w:sz w:val="24"/>
+          <w:szCs w:val="24"/>
+          <w:lang w:bidi="ar-SA"/>
+        </w:rPr>
+        <w:drawing>
+          <wp:inline distT="0" distB="0" distL="0" distR="0">
+            <wp:extent cx="5398770" cy="1478915"/>
+            <wp:effectExtent l="0" t="0" r="0" b="6985"/>
+            <wp:docPr id="25" name="Imagem 25"/>
+            <wp:cNvGraphicFramePr>
+              <a:graphicFrameLocks xmlns:a="http://schemas.openxmlformats.org/drawingml/2006/main" noChangeAspect="1"/>
+            </wp:cNvGraphicFramePr>
+            <a:graphic xmlns:a="http://schemas.openxmlformats.org/drawingml/2006/main">
+              <a:graphicData uri="http://schemas.openxmlformats.org/drawingml/2006/picture">
+                <pic:pic xmlns:pic="http://schemas.openxmlformats.org/drawingml/2006/picture">
+                  <pic:nvPicPr>
+                    <pic:cNvPr id="0" name="Picture 1"/>
+                    <pic:cNvPicPr>
+                      <a:picLocks noChangeAspect="1" noChangeArrowheads="1"/>
+                    </pic:cNvPicPr>
+                  </pic:nvPicPr>
+                  <pic:blipFill>
+                    <a:blip r:embed="rId32">
+                      <a:extLst>
+                        <a:ext uri="{28A0092B-C50C-407E-A947-70E740481C1C}">
+                          <a14:useLocalDpi xmlns:a14="http://schemas.microsoft.com/office/drawing/2010/main" val="0"/>
+                        </a:ext>
+                      </a:extLst>
+                    </a:blip>
+                    <a:srcRect/>
+                    <a:stretch>
+                      <a:fillRect/>
+                    </a:stretch>
+                  </pic:blipFill>
+                  <pic:spPr bwMode="auto">
+                    <a:xfrm>
+                      <a:off x="0" y="0"/>
+                      <a:ext cx="5398770" cy="1478915"/>
+                    </a:xfrm>
+                    <a:prstGeom prst="rect">
+                      <a:avLst/>
+                    </a:prstGeom>
+                    <a:noFill/>
+                    <a:ln>
+                      <a:noFill/>
+                    </a:ln>
+                  </pic:spPr>
+                </pic:pic>
+              </a:graphicData>
+            </a:graphic>
+          </wp:inline>
+        </w:drawing>
+      </w:r>
+    </w:p>
+    <w:p>
+      <w:pPr>
+        <w:spacing w:after="0" w:line="360" w:lineRule="auto"/>
+        <w:jc w:val="center"/>
+        <w:rPr>
+          <w:rFonts w:asciiTheme="majorHAnsi" w:hAnsiTheme="majorHAnsi" w:cstheme="majorHAnsi"/>
+          <w:sz w:val="20"/>
+          <w:szCs w:val="20"/>
+          <w:lang w:val="pt-BR"/>
+        </w:rPr>
+      </w:pPr>
+      <w:r>
+        <w:rPr>
+          <w:rFonts w:asciiTheme="majorHAnsi" w:hAnsiTheme="majorHAnsi" w:cstheme="majorHAnsi"/>
+          <w:sz w:val="20"/>
+          <w:szCs w:val="20"/>
+          <w:lang w:val="pt-BR"/>
+        </w:rPr>
+        <w:t xml:space="preserve">Matriz de maturidade BIM (fonte: </w:t>
+      </w:r>
+      <w:proofErr w:type="spellStart"/>
+      <w:proofErr w:type="gramStart"/>
+      <w:r>
+        <w:rPr>
+          <w:rFonts w:asciiTheme="majorHAnsi" w:hAnsiTheme="majorHAnsi" w:cstheme="majorHAnsi"/>
+          <w:sz w:val="20"/>
+          <w:szCs w:val="20"/>
+          <w:lang w:val="pt-BR"/>
+        </w:rPr>
+        <w:t>BIMe</w:t>
+      </w:r>
+      <w:proofErr w:type="spellEnd"/>
+      <w:proofErr w:type="gramEnd"/>
+      <w:r>
+        <w:rPr>
+          <w:rFonts w:asciiTheme="majorHAnsi" w:hAnsiTheme="majorHAnsi" w:cstheme="majorHAnsi"/>
+          <w:sz w:val="20"/>
+          <w:szCs w:val="20"/>
+          <w:lang w:val="pt-BR"/>
+        </w:rPr>
+        <w:t xml:space="preserve"> </w:t>
+      </w:r>
+      <w:proofErr w:type="spellStart"/>
+      <w:r>
+        <w:rPr>
+          <w:rFonts w:asciiTheme="majorHAnsi" w:hAnsiTheme="majorHAnsi" w:cstheme="majorHAnsi"/>
+          <w:sz w:val="20"/>
+          <w:szCs w:val="20"/>
+          <w:lang w:val="pt-BR"/>
+        </w:rPr>
+        <w:t>Initiable</w:t>
+      </w:r>
+      <w:proofErr w:type="spellEnd"/>
+      <w:r>
+        <w:rPr>
+          <w:rFonts w:asciiTheme="majorHAnsi" w:hAnsiTheme="majorHAnsi" w:cstheme="majorHAnsi"/>
+          <w:sz w:val="20"/>
+          <w:szCs w:val="20"/>
+          <w:lang w:val="pt-BR"/>
+        </w:rPr>
+        <w:t xml:space="preserve">, </w:t>
+      </w:r>
+      <w:proofErr w:type="spellStart"/>
+      <w:r>
+        <w:rPr>
+          <w:rFonts w:asciiTheme="majorHAnsi" w:hAnsiTheme="majorHAnsi" w:cstheme="majorHAnsi"/>
+          <w:sz w:val="20"/>
+          <w:szCs w:val="20"/>
+          <w:lang w:val="pt-BR"/>
+        </w:rPr>
+        <w:t>Bilal</w:t>
+      </w:r>
+      <w:proofErr w:type="spellEnd"/>
+      <w:r>
+        <w:rPr>
+          <w:rFonts w:asciiTheme="majorHAnsi" w:hAnsiTheme="majorHAnsi" w:cstheme="majorHAnsi"/>
+          <w:sz w:val="20"/>
+          <w:szCs w:val="20"/>
+          <w:lang w:val="pt-BR"/>
+        </w:rPr>
+        <w:t xml:space="preserve"> </w:t>
+      </w:r>
+      <w:proofErr w:type="spellStart"/>
+      <w:r>
+        <w:rPr>
+          <w:rFonts w:asciiTheme="majorHAnsi" w:hAnsiTheme="majorHAnsi" w:cstheme="majorHAnsi"/>
+          <w:sz w:val="20"/>
+          <w:szCs w:val="20"/>
+          <w:lang w:val="pt-BR"/>
+        </w:rPr>
+        <w:t>Succar</w:t>
+      </w:r>
+      <w:proofErr w:type="spellEnd"/>
+      <w:r>
+        <w:rPr>
+          <w:rFonts w:asciiTheme="majorHAnsi" w:hAnsiTheme="majorHAnsi" w:cstheme="majorHAnsi"/>
+          <w:sz w:val="20"/>
+          <w:szCs w:val="20"/>
+          <w:lang w:val="pt-BR"/>
+        </w:rPr>
+        <w:t>)</w:t>
+      </w:r>
+    </w:p>
+    <w:p>
+      <w:pPr>
+        <w:spacing w:after="0" w:line="360" w:lineRule="auto"/>
+        <w:jc w:val="both"/>
+        <w:rPr>
+          <w:rFonts w:asciiTheme="majorHAnsi" w:hAnsiTheme="majorHAnsi" w:cstheme="majorHAnsi"/>
+          <w:sz w:val="24"/>
+          <w:szCs w:val="24"/>
+          <w:lang w:val="pt-BR"/>
+        </w:rPr>
+      </w:pPr>
+    </w:p>
+    <w:p>
+      <w:pPr>
+        <w:spacing w:after="0" w:line="360" w:lineRule="auto"/>
+        <w:jc w:val="center"/>
+        <w:rPr>
+          <w:rFonts w:asciiTheme="majorHAnsi" w:hAnsiTheme="majorHAnsi" w:cstheme="majorHAnsi"/>
+          <w:sz w:val="24"/>
+          <w:szCs w:val="24"/>
+          <w:lang w:val="pt-BR"/>
+        </w:rPr>
+      </w:pPr>
+      <w:r>
+        <w:rPr>
+          <w:rFonts w:asciiTheme="majorHAnsi" w:hAnsiTheme="majorHAnsi" w:cstheme="majorHAnsi"/>
+          <w:noProof/>
+          <w:sz w:val="24"/>
+          <w:szCs w:val="24"/>
+          <w:lang w:bidi="ar-SA"/>
+        </w:rPr>
+        <w:drawing>
+          <wp:inline distT="0" distB="0" distL="0" distR="0">
+            <wp:extent cx="3745280" cy="3427013"/>
+            <wp:effectExtent l="0" t="0" r="7620" b="2540"/>
+            <wp:docPr id="26" name="Imagem 26"/>
+            <wp:cNvGraphicFramePr>
+              <a:graphicFrameLocks xmlns:a="http://schemas.openxmlformats.org/drawingml/2006/main" noChangeAspect="1"/>
+            </wp:cNvGraphicFramePr>
+            <a:graphic xmlns:a="http://schemas.openxmlformats.org/drawingml/2006/main">
+              <a:graphicData uri="http://schemas.openxmlformats.org/drawingml/2006/picture">
+                <pic:pic xmlns:pic="http://schemas.openxmlformats.org/drawingml/2006/picture">
+                  <pic:nvPicPr>
+                    <pic:cNvPr id="0" name="Picture 2"/>
+                    <pic:cNvPicPr>
+                      <a:picLocks noChangeAspect="1" noChangeArrowheads="1"/>
+                    </pic:cNvPicPr>
+                  </pic:nvPicPr>
+                  <pic:blipFill>
+                    <a:blip r:embed="rId33">
+                      <a:extLst>
+                        <a:ext uri="{28A0092B-C50C-407E-A947-70E740481C1C}">
+                          <a14:useLocalDpi xmlns:a14="http://schemas.microsoft.com/office/drawing/2010/main" val="0"/>
+                        </a:ext>
+                      </a:extLst>
+                    </a:blip>
+                    <a:srcRect/>
+                    <a:stretch>
+                      <a:fillRect/>
+                    </a:stretch>
+                  </pic:blipFill>
+                  <pic:spPr bwMode="auto">
+                    <a:xfrm>
+                      <a:off x="0" y="0"/>
+                      <a:ext cx="3745550" cy="3427260"/>
+                    </a:xfrm>
+                    <a:prstGeom prst="rect">
+                      <a:avLst/>
+                    </a:prstGeom>
+                    <a:noFill/>
+                    <a:ln>
+                      <a:noFill/>
+                    </a:ln>
+                  </pic:spPr>
+                </pic:pic>
+              </a:graphicData>
+            </a:graphic>
+          </wp:inline>
+        </w:drawing>
+      </w:r>
+    </w:p>
+    <w:p>
+      <w:pPr>
+        <w:spacing w:after="0" w:line="360" w:lineRule="auto"/>
+        <w:jc w:val="center"/>
+        <w:rPr>
+          <w:rFonts w:asciiTheme="majorHAnsi" w:hAnsiTheme="majorHAnsi" w:cstheme="majorHAnsi"/>
+          <w:sz w:val="20"/>
+          <w:szCs w:val="20"/>
+          <w:lang w:val="pt-BR"/>
+        </w:rPr>
+      </w:pPr>
+      <w:r>
+        <w:rPr>
+          <w:rFonts w:asciiTheme="majorHAnsi" w:hAnsiTheme="majorHAnsi" w:cstheme="majorHAnsi"/>
+          <w:sz w:val="20"/>
+          <w:szCs w:val="20"/>
+          <w:lang w:val="pt-BR"/>
+        </w:rPr>
+        <w:t>Níveis BIM (fonte: BIMExperts)</w:t>
+      </w:r>
+    </w:p>
+    <w:p>
+      <w:pPr>
+        <w:spacing w:after="0" w:line="360" w:lineRule="auto"/>
+        <w:jc w:val="both"/>
+        <w:rPr>
+          <w:rFonts w:asciiTheme="majorHAnsi" w:hAnsiTheme="majorHAnsi" w:cstheme="majorHAnsi"/>
+          <w:sz w:val="24"/>
+          <w:szCs w:val="24"/>
+          <w:lang w:val="pt-BR"/>
+        </w:rPr>
+      </w:pPr>
+      <w:r>
+        <w:rPr>
+          <w:rFonts w:asciiTheme="majorHAnsi" w:hAnsiTheme="majorHAnsi" w:cstheme="majorHAnsi"/>
+          <w:sz w:val="24"/>
+          <w:szCs w:val="24"/>
+          <w:lang w:val="pt-BR"/>
+        </w:rPr>
+        <w:t>A Maturidade BIM se refere às melhores graduais e contínuas em qualidade, receptibilidade e previsibilidade dentro da Capacidade BIM disponível. A Maturidade BIM</w:t>
+      </w:r>
+      <w:r>
+        <w:rPr>
+          <w:rFonts w:asciiTheme="majorHAnsi" w:hAnsiTheme="majorHAnsi" w:cstheme="majorHAnsi"/>
+          <w:sz w:val="24"/>
+          <w:szCs w:val="24"/>
+          <w:lang w:val="pt-BR"/>
+        </w:rPr>
+        <w:t xml:space="preserve"> é medida através do Índice de Maturidade BIM, o qual tem cinco níveis.</w:t>
+      </w:r>
+    </w:p>
+    <w:p>
+      <w:pPr>
+        <w:spacing w:after="0" w:line="360" w:lineRule="auto"/>
+        <w:jc w:val="both"/>
+        <w:rPr>
+          <w:rFonts w:asciiTheme="majorHAnsi" w:hAnsiTheme="majorHAnsi" w:cstheme="majorHAnsi"/>
+          <w:sz w:val="24"/>
+          <w:szCs w:val="24"/>
+          <w:lang w:val="pt-BR"/>
+        </w:rPr>
+      </w:pPr>
+    </w:p>
+    <w:p>
+      <w:pPr>
+        <w:spacing w:after="0" w:line="360" w:lineRule="auto"/>
+        <w:jc w:val="both"/>
+        <w:rPr>
+          <w:rFonts w:asciiTheme="majorHAnsi" w:hAnsiTheme="majorHAnsi" w:cstheme="majorHAnsi"/>
+          <w:sz w:val="24"/>
+          <w:szCs w:val="24"/>
+          <w:lang w:val="pt-BR"/>
+        </w:rPr>
+      </w:pPr>
+      <w:r>
+        <w:rPr>
+          <w:rFonts w:asciiTheme="majorHAnsi" w:hAnsiTheme="majorHAnsi" w:cstheme="majorHAnsi"/>
+          <w:noProof/>
+          <w:sz w:val="24"/>
+          <w:szCs w:val="24"/>
+          <w:lang w:bidi="ar-SA"/>
+        </w:rPr>
+        <w:drawing>
+          <wp:inline distT="0" distB="0" distL="0" distR="0">
+            <wp:extent cx="5391150" cy="1423035"/>
+            <wp:effectExtent l="0" t="0" r="0" b="5715"/>
+            <wp:docPr id="27" name="Imagem 27"/>
+            <wp:cNvGraphicFramePr>
+              <a:graphicFrameLocks xmlns:a="http://schemas.openxmlformats.org/drawingml/2006/main" noChangeAspect="1"/>
+            </wp:cNvGraphicFramePr>
+            <a:graphic xmlns:a="http://schemas.openxmlformats.org/drawingml/2006/main">
+              <a:graphicData uri="http://schemas.openxmlformats.org/drawingml/2006/picture">
+                <pic:pic xmlns:pic="http://schemas.openxmlformats.org/drawingml/2006/picture">
+                  <pic:nvPicPr>
+                    <pic:cNvPr id="0" name="Picture 3"/>
+                    <pic:cNvPicPr>
+                      <a:picLocks noChangeAspect="1" noChangeArrowheads="1"/>
+                    </pic:cNvPicPr>
+                  </pic:nvPicPr>
+                  <pic:blipFill>
+                    <a:blip r:embed="rId34">
+                      <a:extLst>
+                        <a:ext uri="{28A0092B-C50C-407E-A947-70E740481C1C}">
+                          <a14:useLocalDpi xmlns:a14="http://schemas.microsoft.com/office/drawing/2010/main" val="0"/>
+                        </a:ext>
+                      </a:extLst>
+                    </a:blip>
+                    <a:srcRect/>
+                    <a:stretch>
+                      <a:fillRect/>
+                    </a:stretch>
+                  </pic:blipFill>
+                  <pic:spPr bwMode="auto">
+                    <a:xfrm>
+                      <a:off x="0" y="0"/>
+                      <a:ext cx="5391150" cy="1423035"/>
+                    </a:xfrm>
+                    <a:prstGeom prst="rect">
+                      <a:avLst/>
+                    </a:prstGeom>
+                    <a:noFill/>
+                    <a:ln>
+                      <a:noFill/>
+                    </a:ln>
+                  </pic:spPr>
+                </pic:pic>
+              </a:graphicData>
+            </a:graphic>
+          </wp:inline>
+        </w:drawing>
+      </w:r>
+    </w:p>
+    <w:p>
+      <w:pPr>
+        <w:spacing w:after="0" w:line="360" w:lineRule="auto"/>
+        <w:jc w:val="center"/>
+        <w:rPr>
+          <w:rFonts w:asciiTheme="majorHAnsi" w:hAnsiTheme="majorHAnsi" w:cstheme="majorHAnsi"/>
+          <w:sz w:val="20"/>
+          <w:szCs w:val="20"/>
+          <w:lang w:val="pt-BR"/>
+        </w:rPr>
+      </w:pPr>
+      <w:r>
+        <w:rPr>
+          <w:rFonts w:asciiTheme="majorHAnsi" w:hAnsiTheme="majorHAnsi" w:cstheme="majorHAnsi"/>
+          <w:sz w:val="20"/>
+          <w:szCs w:val="20"/>
+          <w:lang w:val="pt-BR"/>
+        </w:rPr>
+        <w:t xml:space="preserve">Matriz de Maturidade BIM (fonte: </w:t>
+      </w:r>
+      <w:proofErr w:type="spellStart"/>
+      <w:proofErr w:type="gramStart"/>
+      <w:r>
+        <w:rPr>
+          <w:rFonts w:asciiTheme="majorHAnsi" w:hAnsiTheme="majorHAnsi" w:cstheme="majorHAnsi"/>
+          <w:sz w:val="20"/>
+          <w:szCs w:val="20"/>
+          <w:lang w:val="pt-BR"/>
+        </w:rPr>
+        <w:t>BIMe</w:t>
+      </w:r>
+      <w:proofErr w:type="spellEnd"/>
+      <w:proofErr w:type="gramEnd"/>
+      <w:r>
+        <w:rPr>
+          <w:rFonts w:asciiTheme="majorHAnsi" w:hAnsiTheme="majorHAnsi" w:cstheme="majorHAnsi"/>
+          <w:sz w:val="20"/>
+          <w:szCs w:val="20"/>
+          <w:lang w:val="pt-BR"/>
+        </w:rPr>
+        <w:t xml:space="preserve">, </w:t>
+      </w:r>
+      <w:proofErr w:type="spellStart"/>
+      <w:r>
+        <w:rPr>
+          <w:rFonts w:asciiTheme="majorHAnsi" w:hAnsiTheme="majorHAnsi" w:cstheme="majorHAnsi"/>
+          <w:sz w:val="20"/>
+          <w:szCs w:val="20"/>
+          <w:lang w:val="pt-BR"/>
+        </w:rPr>
+        <w:t>Initiable</w:t>
+      </w:r>
+      <w:proofErr w:type="spellEnd"/>
+      <w:r>
+        <w:rPr>
+          <w:rFonts w:asciiTheme="majorHAnsi" w:hAnsiTheme="majorHAnsi" w:cstheme="majorHAnsi"/>
+          <w:sz w:val="20"/>
+          <w:szCs w:val="20"/>
+          <w:lang w:val="pt-BR"/>
+        </w:rPr>
+        <w:t xml:space="preserve">, </w:t>
+      </w:r>
+      <w:proofErr w:type="spellStart"/>
+      <w:r>
+        <w:rPr>
+          <w:rFonts w:asciiTheme="majorHAnsi" w:hAnsiTheme="majorHAnsi" w:cstheme="majorHAnsi"/>
+          <w:sz w:val="20"/>
+          <w:szCs w:val="20"/>
+          <w:lang w:val="pt-BR"/>
+        </w:rPr>
+        <w:t>Bilial</w:t>
+      </w:r>
+      <w:proofErr w:type="spellEnd"/>
+      <w:r>
+        <w:rPr>
+          <w:rFonts w:asciiTheme="majorHAnsi" w:hAnsiTheme="majorHAnsi" w:cstheme="majorHAnsi"/>
+          <w:sz w:val="20"/>
+          <w:szCs w:val="20"/>
+          <w:lang w:val="pt-BR"/>
+        </w:rPr>
+        <w:t xml:space="preserve"> </w:t>
+      </w:r>
+      <w:proofErr w:type="spellStart"/>
+      <w:r>
+        <w:rPr>
+          <w:rFonts w:asciiTheme="majorHAnsi" w:hAnsiTheme="majorHAnsi" w:cstheme="majorHAnsi"/>
+          <w:sz w:val="20"/>
+          <w:szCs w:val="20"/>
+          <w:lang w:val="pt-BR"/>
+        </w:rPr>
+        <w:t>Succar</w:t>
+      </w:r>
+      <w:proofErr w:type="spellEnd"/>
+      <w:r>
+        <w:rPr>
+          <w:rFonts w:asciiTheme="majorHAnsi" w:hAnsiTheme="majorHAnsi" w:cstheme="majorHAnsi"/>
+          <w:sz w:val="20"/>
+          <w:szCs w:val="20"/>
+          <w:lang w:val="pt-BR"/>
+        </w:rPr>
+        <w:t>)</w:t>
+      </w:r>
+    </w:p>
+    <w:p>
+      <w:pPr>
+        <w:spacing w:after="0" w:line="360" w:lineRule="auto"/>
+        <w:jc w:val="both"/>
+        <w:rPr>
+          <w:rFonts w:asciiTheme="majorHAnsi" w:hAnsiTheme="majorHAnsi" w:cstheme="majorHAnsi"/>
+          <w:sz w:val="24"/>
+          <w:szCs w:val="24"/>
+          <w:lang w:val="pt-BR"/>
+        </w:rPr>
+      </w:pPr>
+    </w:p>
+    <w:p>
+      <w:pPr>
+        <w:pStyle w:val="PargrafodaLista"/>
+        <w:numPr>
+          <w:ilvl w:val="0"/>
+          <w:numId w:val="10"/>
+        </w:numPr>
+        <w:spacing w:after="0" w:line="360" w:lineRule="auto"/>
+        <w:jc w:val="both"/>
+        <w:rPr>
+          <w:rFonts w:asciiTheme="majorHAnsi" w:hAnsiTheme="majorHAnsi" w:cstheme="majorHAnsi"/>
+          <w:sz w:val="24"/>
+          <w:szCs w:val="24"/>
+          <w:lang w:val="pt-BR"/>
+        </w:rPr>
+      </w:pPr>
+      <w:r>
+        <w:rPr>
+          <w:rFonts w:asciiTheme="majorHAnsi" w:hAnsiTheme="majorHAnsi" w:cstheme="majorHAnsi"/>
+          <w:sz w:val="24"/>
+          <w:szCs w:val="24"/>
+          <w:lang w:val="pt-BR"/>
+        </w:rPr>
+        <w:t>– estrutura da implantação BIM</w:t>
+      </w:r>
+    </w:p>
+    <w:p>
+      <w:pPr>
+        <w:spacing w:after="0" w:line="360" w:lineRule="auto"/>
+        <w:jc w:val="both"/>
+        <w:rPr>
+          <w:rFonts w:asciiTheme="majorHAnsi" w:hAnsiTheme="majorHAnsi" w:cstheme="majorHAnsi"/>
+          <w:sz w:val="24"/>
+          <w:szCs w:val="24"/>
+          <w:lang w:val="pt-BR"/>
+        </w:rPr>
+      </w:pPr>
+      <w:r>
+        <w:rPr>
+          <w:rFonts w:asciiTheme="majorHAnsi" w:hAnsiTheme="majorHAnsi" w:cstheme="majorHAnsi"/>
+          <w:noProof/>
+          <w:sz w:val="24"/>
+          <w:szCs w:val="24"/>
+          <w:lang w:bidi="ar-SA"/>
+        </w:rPr>
+        <w:drawing>
+          <wp:inline distT="0" distB="0" distL="0" distR="0">
+            <wp:extent cx="5391150" cy="1224280"/>
+            <wp:effectExtent l="0" t="0" r="0" b="0"/>
+            <wp:docPr id="28" name="Imagem 28"/>
+            <wp:cNvGraphicFramePr>
+              <a:graphicFrameLocks xmlns:a="http://schemas.openxmlformats.org/drawingml/2006/main" noChangeAspect="1"/>
+            </wp:cNvGraphicFramePr>
+            <a:graphic xmlns:a="http://schemas.openxmlformats.org/drawingml/2006/main">
+              <a:graphicData uri="http://schemas.openxmlformats.org/drawingml/2006/picture">
+                <pic:pic xmlns:pic="http://schemas.openxmlformats.org/drawingml/2006/picture">
+                  <pic:nvPicPr>
+                    <pic:cNvPr id="0" name="Picture 4"/>
+                    <pic:cNvPicPr>
+                      <a:picLocks noChangeAspect="1" noChangeArrowheads="1"/>
+                    </pic:cNvPicPr>
+                  </pic:nvPicPr>
+                  <pic:blipFill>
+                    <a:blip r:embed="rId35">
+                      <a:extLst>
+                        <a:ext uri="{28A0092B-C50C-407E-A947-70E740481C1C}">
+                          <a14:useLocalDpi xmlns:a14="http://schemas.microsoft.com/office/drawing/2010/main" val="0"/>
+                        </a:ext>
+                      </a:extLst>
+                    </a:blip>
+                    <a:srcRect/>
+                    <a:stretch>
+                      <a:fillRect/>
+                    </a:stretch>
+                  </pic:blipFill>
+                  <pic:spPr bwMode="auto">
+                    <a:xfrm>
+                      <a:off x="0" y="0"/>
+                      <a:ext cx="5391150" cy="1224280"/>
+                    </a:xfrm>
+                    <a:prstGeom prst="rect">
+                      <a:avLst/>
+                    </a:prstGeom>
+                    <a:noFill/>
+                    <a:ln>
+                      <a:noFill/>
+                    </a:ln>
+                  </pic:spPr>
+                </pic:pic>
+              </a:graphicData>
+            </a:graphic>
+          </wp:inline>
+        </w:drawing>
+      </w:r>
+    </w:p>
+    <w:p>
+      <w:pPr>
+        <w:spacing w:after="0" w:line="360" w:lineRule="auto"/>
+        <w:jc w:val="center"/>
+        <w:rPr>
+          <w:rFonts w:asciiTheme="majorHAnsi" w:hAnsiTheme="majorHAnsi" w:cstheme="majorHAnsi"/>
+          <w:sz w:val="20"/>
+          <w:szCs w:val="20"/>
+          <w:lang w:val="pt-BR"/>
+        </w:rPr>
+      </w:pPr>
+      <w:r>
+        <w:rPr>
+          <w:rFonts w:asciiTheme="majorHAnsi" w:hAnsiTheme="majorHAnsi" w:cstheme="majorHAnsi"/>
+          <w:sz w:val="20"/>
+          <w:szCs w:val="20"/>
+          <w:lang w:val="pt-BR"/>
+        </w:rPr>
+        <w:t>Roadmap de Implantação (fonte: GDP)</w:t>
+      </w:r>
+    </w:p>
+    <w:p>
+      <w:pPr>
+        <w:spacing w:after="0" w:line="360" w:lineRule="auto"/>
+        <w:jc w:val="center"/>
+        <w:rPr>
+          <w:rFonts w:asciiTheme="majorHAnsi" w:hAnsiTheme="majorHAnsi" w:cstheme="majorHAnsi"/>
+          <w:sz w:val="20"/>
+          <w:szCs w:val="20"/>
+          <w:lang w:val="pt-BR"/>
+        </w:rPr>
+      </w:pPr>
+    </w:p>
+    <w:p>
+      <w:pPr>
+        <w:spacing w:after="0" w:line="360" w:lineRule="auto"/>
+        <w:jc w:val="center"/>
+        <w:rPr>
+          <w:rFonts w:asciiTheme="majorHAnsi" w:hAnsiTheme="majorHAnsi" w:cstheme="majorHAnsi"/>
+          <w:sz w:val="24"/>
+          <w:szCs w:val="24"/>
+          <w:lang w:val="pt-BR"/>
+        </w:rPr>
+      </w:pPr>
+      <w:r>
+        <w:rPr>
+          <w:rFonts w:asciiTheme="majorHAnsi" w:hAnsiTheme="majorHAnsi" w:cstheme="majorHAnsi"/>
+          <w:noProof/>
+          <w:sz w:val="24"/>
+          <w:szCs w:val="24"/>
+          <w:lang w:bidi="ar-SA"/>
+        </w:rPr>
+        <w:drawing>
+          <wp:inline distT="0" distB="0" distL="0" distR="0">
+            <wp:extent cx="4881880" cy="3188335"/>
+            <wp:effectExtent l="0" t="0" r="0" b="0"/>
+            <wp:docPr id="29" name="Imagem 29"/>
+            <wp:cNvGraphicFramePr>
+              <a:graphicFrameLocks xmlns:a="http://schemas.openxmlformats.org/drawingml/2006/main" noChangeAspect="1"/>
+            </wp:cNvGraphicFramePr>
+            <a:graphic xmlns:a="http://schemas.openxmlformats.org/drawingml/2006/main">
+              <a:graphicData uri="http://schemas.openxmlformats.org/drawingml/2006/picture">
+                <pic:pic xmlns:pic="http://schemas.openxmlformats.org/drawingml/2006/picture">
+                  <pic:nvPicPr>
+                    <pic:cNvPr id="0" name="Picture 5"/>
+                    <pic:cNvPicPr>
+                      <a:picLocks noChangeAspect="1" noChangeArrowheads="1"/>
+                    </pic:cNvPicPr>
+                  </pic:nvPicPr>
+                  <pic:blipFill>
+                    <a:blip r:embed="rId36">
+                      <a:extLst>
+                        <a:ext uri="{28A0092B-C50C-407E-A947-70E740481C1C}">
+                          <a14:useLocalDpi xmlns:a14="http://schemas.microsoft.com/office/drawing/2010/main" val="0"/>
+                        </a:ext>
+                      </a:extLst>
+                    </a:blip>
+                    <a:srcRect/>
+                    <a:stretch>
+                      <a:fillRect/>
+                    </a:stretch>
+                  </pic:blipFill>
+                  <pic:spPr bwMode="auto">
+                    <a:xfrm>
+                      <a:off x="0" y="0"/>
+                      <a:ext cx="4881880" cy="3188335"/>
+                    </a:xfrm>
+                    <a:prstGeom prst="rect">
+                      <a:avLst/>
+                    </a:prstGeom>
+                    <a:noFill/>
+                    <a:ln>
+                      <a:noFill/>
+                    </a:ln>
+                  </pic:spPr>
+                </pic:pic>
+              </a:graphicData>
+            </a:graphic>
+          </wp:inline>
+        </w:drawing>
+      </w:r>
+    </w:p>
+    <w:p>
+      <w:pPr>
+        <w:spacing w:after="0" w:line="360" w:lineRule="auto"/>
+        <w:jc w:val="center"/>
+        <w:rPr>
+          <w:rFonts w:asciiTheme="majorHAnsi" w:hAnsiTheme="majorHAnsi" w:cstheme="majorHAnsi"/>
+          <w:sz w:val="20"/>
+          <w:szCs w:val="20"/>
+          <w:lang w:val="pt-BR"/>
+        </w:rPr>
+      </w:pPr>
+      <w:r>
+        <w:rPr>
+          <w:rFonts w:asciiTheme="majorHAnsi" w:hAnsiTheme="majorHAnsi" w:cstheme="majorHAnsi"/>
+          <w:sz w:val="20"/>
+          <w:szCs w:val="20"/>
+          <w:lang w:val="pt-BR"/>
+        </w:rPr>
+        <w:t>Mapa de implantação BIM (fonte: NBS – National Building Specification)</w:t>
+      </w:r>
+    </w:p>
+    <w:p>
+      <w:pPr>
+        <w:spacing w:after="0" w:line="360" w:lineRule="auto"/>
+        <w:jc w:val="both"/>
+        <w:rPr>
+          <w:rFonts w:asciiTheme="majorHAnsi" w:hAnsiTheme="majorHAnsi" w:cstheme="majorHAnsi"/>
+          <w:sz w:val="24"/>
+          <w:szCs w:val="24"/>
+          <w:lang w:val="pt-BR"/>
+        </w:rPr>
+      </w:pPr>
+    </w:p>
+    <w:tbl>
+      <w:tblPr>
+        <w:tblStyle w:val="Tabelacomgrade"/>
+        <w:tblW w:w="0" w:type="auto"/>
+        <w:tblLook w:val="04A0" w:firstRow="1" w:lastRow="0" w:firstColumn="1" w:lastColumn="0" w:noHBand="0" w:noVBand="1"/>
+      </w:tblPr>
+      <w:tblGrid>
+        <w:gridCol w:w="8720"/>
+      </w:tblGrid>
+      <w:tr>
+        <w:tc>
+          <w:tcPr>
+            <w:tcW w:w="8720" w:type="dxa"/>
+          </w:tcPr>
+          <w:p>
+            <w:pPr>
+              <w:spacing w:after="0" w:line="360" w:lineRule="auto"/>
+              <w:jc w:val="both"/>
+              <w:rPr>
+                <w:rFonts w:asciiTheme="majorHAnsi" w:hAnsiTheme="majorHAnsi" w:cstheme="majorHAnsi"/>
+                <w:sz w:val="24"/>
+                <w:szCs w:val="24"/>
+                <w:lang w:val="pt-BR"/>
+              </w:rPr>
+            </w:pPr>
+            <w:bookmarkStart w:id="0" w:name="_GoBack"/>
+            <w:bookmarkEnd w:id="0"/>
+          </w:p>
+        </w:tc>
+      </w:tr>
+    </w:tbl>
+    <w:p>
+      <w:pPr>
+        <w:spacing w:after="0" w:line="360" w:lineRule="auto"/>
+        <w:jc w:val="both"/>
+        <w:rPr>
+          <w:rFonts w:asciiTheme="majorHAnsi" w:hAnsiTheme="majorHAnsi" w:cstheme="majorHAnsi"/>
+          <w:sz w:val="24"/>
+          <w:szCs w:val="24"/>
+          <w:lang w:val="pt-BR"/>
+        </w:rPr>
+      </w:pPr>
+    </w:p>
+    <w:p>
+      <w:pPr>
+        <w:spacing w:after="0" w:line="360" w:lineRule="auto"/>
+        <w:jc w:val="both"/>
+        <w:rPr>
+          <w:rFonts w:asciiTheme="majorHAnsi" w:hAnsiTheme="majorHAnsi" w:cstheme="majorHAnsi"/>
+          <w:sz w:val="24"/>
+          <w:szCs w:val="24"/>
+          <w:lang w:val="pt-BR"/>
+        </w:rPr>
+      </w:pPr>
     </w:p>
     <w:p>
       <w:pPr>
@@ -7035,8 +8199,8 @@
       </w:pPr>
     </w:p>
     <w:sectPr>
-      <w:headerReference w:type="default" r:id="rId32"/>
-      <w:footerReference w:type="default" r:id="rId33"/>
+      <w:headerReference w:type="default" r:id="rId37"/>
+      <w:footerReference w:type="default" r:id="rId38"/>
       <w:pgSz w:w="11906" w:h="16838"/>
       <w:pgMar w:top="1417" w:right="1701" w:bottom="1417" w:left="1701" w:header="708" w:footer="708" w:gutter="0"/>
       <w:cols w:space="708"/>
@@ -7430,6 +8594,119 @@
     </w:lvl>
   </w:abstractNum>
   <w:abstractNum w:abstractNumId="1">
+    <w:nsid w:val="082658B9"/>
+    <w:multiLevelType w:val="hybridMultilevel"/>
+    <w:tmpl w:val="0F963E16"/>
+    <w:lvl w:ilvl="0" w:tplc="04090001">
+      <w:start w:val="1"/>
+      <w:numFmt w:val="bullet"/>
+      <w:lvlText w:val=""/>
+      <w:lvlJc w:val="left"/>
+      <w:pPr>
+        <w:ind w:left="720" w:hanging="360"/>
+      </w:pPr>
+      <w:rPr>
+        <w:rFonts w:ascii="Symbol" w:hAnsi="Symbol" w:hint="default"/>
+      </w:rPr>
+    </w:lvl>
+    <w:lvl w:ilvl="1" w:tplc="04090003" w:tentative="1">
+      <w:start w:val="1"/>
+      <w:numFmt w:val="bullet"/>
+      <w:lvlText w:val="o"/>
+      <w:lvlJc w:val="left"/>
+      <w:pPr>
+        <w:ind w:left="1440" w:hanging="360"/>
+      </w:pPr>
+      <w:rPr>
+        <w:rFonts w:ascii="Courier New" w:hAnsi="Courier New" w:cs="Courier New" w:hint="default"/>
+      </w:rPr>
+    </w:lvl>
+    <w:lvl w:ilvl="2" w:tplc="04090005" w:tentative="1">
+      <w:start w:val="1"/>
+      <w:numFmt w:val="bullet"/>
+      <w:lvlText w:val=""/>
+      <w:lvlJc w:val="left"/>
+      <w:pPr>
+        <w:ind w:left="2160" w:hanging="360"/>
+      </w:pPr>
+      <w:rPr>
+        <w:rFonts w:ascii="Wingdings" w:hAnsi="Wingdings" w:hint="default"/>
+      </w:rPr>
+    </w:lvl>
+    <w:lvl w:ilvl="3" w:tplc="04090001" w:tentative="1">
+      <w:start w:val="1"/>
+      <w:numFmt w:val="bullet"/>
+      <w:lvlText w:val=""/>
+      <w:lvlJc w:val="left"/>
+      <w:pPr>
+        <w:ind w:left="2880" w:hanging="360"/>
+      </w:pPr>
+      <w:rPr>
+        <w:rFonts w:ascii="Symbol" w:hAnsi="Symbol" w:hint="default"/>
+      </w:rPr>
+    </w:lvl>
+    <w:lvl w:ilvl="4" w:tplc="04090003" w:tentative="1">
+      <w:start w:val="1"/>
+      <w:numFmt w:val="bullet"/>
+      <w:lvlText w:val="o"/>
+      <w:lvlJc w:val="left"/>
+      <w:pPr>
+        <w:ind w:left="3600" w:hanging="360"/>
+      </w:pPr>
+      <w:rPr>
+        <w:rFonts w:ascii="Courier New" w:hAnsi="Courier New" w:cs="Courier New" w:hint="default"/>
+      </w:rPr>
+    </w:lvl>
+    <w:lvl w:ilvl="5" w:tplc="04090005" w:tentative="1">
+      <w:start w:val="1"/>
+      <w:numFmt w:val="bullet"/>
+      <w:lvlText w:val=""/>
+      <w:lvlJc w:val="left"/>
+      <w:pPr>
+        <w:ind w:left="4320" w:hanging="360"/>
+      </w:pPr>
+      <w:rPr>
+        <w:rFonts w:ascii="Wingdings" w:hAnsi="Wingdings" w:hint="default"/>
+      </w:rPr>
+    </w:lvl>
+    <w:lvl w:ilvl="6" w:tplc="04090001" w:tentative="1">
+      <w:start w:val="1"/>
+      <w:numFmt w:val="bullet"/>
+      <w:lvlText w:val=""/>
+      <w:lvlJc w:val="left"/>
+      <w:pPr>
+        <w:ind w:left="5040" w:hanging="360"/>
+      </w:pPr>
+      <w:rPr>
+        <w:rFonts w:ascii="Symbol" w:hAnsi="Symbol" w:hint="default"/>
+      </w:rPr>
+    </w:lvl>
+    <w:lvl w:ilvl="7" w:tplc="04090003" w:tentative="1">
+      <w:start w:val="1"/>
+      <w:numFmt w:val="bullet"/>
+      <w:lvlText w:val="o"/>
+      <w:lvlJc w:val="left"/>
+      <w:pPr>
+        <w:ind w:left="5760" w:hanging="360"/>
+      </w:pPr>
+      <w:rPr>
+        <w:rFonts w:ascii="Courier New" w:hAnsi="Courier New" w:cs="Courier New" w:hint="default"/>
+      </w:rPr>
+    </w:lvl>
+    <w:lvl w:ilvl="8" w:tplc="04090005" w:tentative="1">
+      <w:start w:val="1"/>
+      <w:numFmt w:val="bullet"/>
+      <w:lvlText w:val=""/>
+      <w:lvlJc w:val="left"/>
+      <w:pPr>
+        <w:ind w:left="6480" w:hanging="360"/>
+      </w:pPr>
+      <w:rPr>
+        <w:rFonts w:ascii="Wingdings" w:hAnsi="Wingdings" w:hint="default"/>
+      </w:rPr>
+    </w:lvl>
+  </w:abstractNum>
+  <w:abstractNum w:abstractNumId="2">
     <w:nsid w:val="11D9738C"/>
     <w:multiLevelType w:val="hybridMultilevel"/>
     <w:tmpl w:val="7BFE1CF4"/>
@@ -7518,7 +8795,7 @@
       </w:pPr>
     </w:lvl>
   </w:abstractNum>
-  <w:abstractNum w:abstractNumId="2">
+  <w:abstractNum w:abstractNumId="3">
     <w:nsid w:val="162F48B3"/>
     <w:multiLevelType w:val="hybridMultilevel"/>
     <w:tmpl w:val="69E4C900"/>
@@ -7607,7 +8884,7 @@
       </w:pPr>
     </w:lvl>
   </w:abstractNum>
-  <w:abstractNum w:abstractNumId="3">
+  <w:abstractNum w:abstractNumId="4">
     <w:nsid w:val="20022D64"/>
     <w:multiLevelType w:val="hybridMultilevel"/>
     <w:tmpl w:val="FD4E3880"/>
@@ -7696,7 +8973,7 @@
       </w:pPr>
     </w:lvl>
   </w:abstractNum>
-  <w:abstractNum w:abstractNumId="4">
+  <w:abstractNum w:abstractNumId="5">
     <w:nsid w:val="316402F3"/>
     <w:multiLevelType w:val="hybridMultilevel"/>
     <w:tmpl w:val="BC940238"/>
@@ -7785,7 +9062,7 @@
       </w:pPr>
     </w:lvl>
   </w:abstractNum>
-  <w:abstractNum w:abstractNumId="5">
+  <w:abstractNum w:abstractNumId="6">
     <w:nsid w:val="45E821B3"/>
     <w:multiLevelType w:val="hybridMultilevel"/>
     <w:tmpl w:val="07CA52A0"/>
@@ -7871,7 +9148,7 @@
       </w:pPr>
     </w:lvl>
   </w:abstractNum>
-  <w:abstractNum w:abstractNumId="6">
+  <w:abstractNum w:abstractNumId="7">
     <w:nsid w:val="4EFD7C98"/>
     <w:multiLevelType w:val="hybridMultilevel"/>
     <w:tmpl w:val="29C24EA6"/>
@@ -7957,7 +9234,7 @@
       </w:pPr>
     </w:lvl>
   </w:abstractNum>
-  <w:abstractNum w:abstractNumId="7">
+  <w:abstractNum w:abstractNumId="8">
     <w:nsid w:val="5CEA3726"/>
     <w:multiLevelType w:val="hybridMultilevel"/>
     <w:tmpl w:val="3410CC26"/>
@@ -8046,7 +9323,7 @@
       </w:pPr>
     </w:lvl>
   </w:abstractNum>
-  <w:abstractNum w:abstractNumId="8">
+  <w:abstractNum w:abstractNumId="9">
     <w:nsid w:val="70425307"/>
     <w:multiLevelType w:val="hybridMultilevel"/>
     <w:tmpl w:val="19C04EA8"/>
@@ -8135,7 +9412,7 @@
       </w:pPr>
     </w:lvl>
   </w:abstractNum>
-  <w:abstractNum w:abstractNumId="9">
+  <w:abstractNum w:abstractNumId="10">
     <w:nsid w:val="74F402FD"/>
     <w:multiLevelType w:val="hybridMultilevel"/>
     <w:tmpl w:val="EBD6018E"/>
@@ -8225,34 +9502,37 @@
     </w:lvl>
   </w:abstractNum>
   <w:num w:numId="1">
+    <w:abstractNumId w:val="8"/>
+  </w:num>
+  <w:num w:numId="2">
     <w:abstractNumId w:val="7"/>
   </w:num>
-  <w:num w:numId="2">
+  <w:num w:numId="3">
     <w:abstractNumId w:val="6"/>
   </w:num>
-  <w:num w:numId="3">
-    <w:abstractNumId w:val="5"/>
+  <w:num w:numId="4">
+    <w:abstractNumId w:val="4"/>
   </w:num>
-  <w:num w:numId="4">
+  <w:num w:numId="5">
     <w:abstractNumId w:val="3"/>
   </w:num>
-  <w:num w:numId="5">
+  <w:num w:numId="6">
     <w:abstractNumId w:val="2"/>
   </w:num>
-  <w:num w:numId="6">
-    <w:abstractNumId w:val="1"/>
-  </w:num>
   <w:num w:numId="7">
-    <w:abstractNumId w:val="9"/>
+    <w:abstractNumId w:val="10"/>
   </w:num>
   <w:num w:numId="8">
     <w:abstractNumId w:val="0"/>
   </w:num>
   <w:num w:numId="9">
-    <w:abstractNumId w:val="4"/>
+    <w:abstractNumId w:val="5"/>
   </w:num>
   <w:num w:numId="10">
-    <w:abstractNumId w:val="8"/>
+    <w:abstractNumId w:val="9"/>
+  </w:num>
+  <w:num w:numId="11">
+    <w:abstractNumId w:val="1"/>
   </w:num>
 </w:numbering>
 </file>
@@ -10633,7 +11913,7 @@
 </file>
 
 <file path=customXml/itemProps1.xml><?xml version="1.0" encoding="utf-8"?>
-<ds:datastoreItem xmlns:ds="http://schemas.openxmlformats.org/officeDocument/2006/customXml" ds:itemID="{C8F33AD5-9487-4E4D-B7E7-EB24CC525F2B}">
+<ds:datastoreItem xmlns:ds="http://schemas.openxmlformats.org/officeDocument/2006/customXml" ds:itemID="{5BD1C9EF-20B0-4AE5-B875-55BD4931D0CD}">
   <ds:schemaRefs>
     <ds:schemaRef ds:uri="http://schemas.openxmlformats.org/officeDocument/2006/bibliography"/>
   </ds:schemaRefs>

</xml_diff>

<commit_message>
notas de aula unidade 4 gestão de processos
</commit_message>
<xml_diff>
--- a/03_gestao_processos/gestão_processos_notas_aula.docx
+++ b/03_gestao_processos/gestão_processos_notas_aula.docx
@@ -8290,8 +8290,6 @@
               </w:rPr>
               <w:t>Pergunta 2 - A respeito de como a transformação digital relaciona-se com a construção civil, é INCORRETO afirmar:</w:t>
             </w:r>
-            <w:bookmarkStart w:id="0" w:name="_GoBack"/>
-            <w:bookmarkEnd w:id="0"/>
           </w:p>
           <w:p>
             <w:pPr>
@@ -8700,78 +8698,2039 @@
           <w:lang w:val="pt-BR"/>
         </w:rPr>
       </w:pPr>
-    </w:p>
-    <w:p>
-      <w:pPr>
-        <w:spacing w:after="0" w:line="360" w:lineRule="auto"/>
-        <w:jc w:val="both"/>
-        <w:rPr>
-          <w:rFonts w:asciiTheme="majorHAnsi" w:hAnsiTheme="majorHAnsi" w:cstheme="majorHAnsi"/>
-          <w:sz w:val="24"/>
-          <w:szCs w:val="24"/>
-          <w:lang w:val="pt-BR"/>
-        </w:rPr>
-      </w:pPr>
-    </w:p>
-    <w:p>
-      <w:pPr>
-        <w:spacing w:after="0" w:line="360" w:lineRule="auto"/>
-        <w:jc w:val="both"/>
-        <w:rPr>
-          <w:rFonts w:asciiTheme="majorHAnsi" w:hAnsiTheme="majorHAnsi" w:cstheme="majorHAnsi"/>
-          <w:sz w:val="24"/>
-          <w:szCs w:val="24"/>
-          <w:lang w:val="pt-BR"/>
-        </w:rPr>
-      </w:pPr>
-    </w:p>
-    <w:p>
-      <w:pPr>
-        <w:spacing w:after="0" w:line="360" w:lineRule="auto"/>
-        <w:jc w:val="both"/>
-        <w:rPr>
-          <w:rFonts w:asciiTheme="majorHAnsi" w:hAnsiTheme="majorHAnsi" w:cstheme="majorHAnsi"/>
-          <w:sz w:val="24"/>
-          <w:szCs w:val="24"/>
-          <w:lang w:val="pt-BR"/>
-        </w:rPr>
-      </w:pPr>
-    </w:p>
-    <w:p>
-      <w:pPr>
-        <w:spacing w:after="0" w:line="360" w:lineRule="auto"/>
-        <w:jc w:val="both"/>
-        <w:rPr>
-          <w:rFonts w:asciiTheme="majorHAnsi" w:hAnsiTheme="majorHAnsi" w:cstheme="majorHAnsi"/>
-          <w:sz w:val="24"/>
-          <w:szCs w:val="24"/>
-          <w:lang w:val="pt-BR"/>
-        </w:rPr>
-      </w:pPr>
-    </w:p>
-    <w:p>
-      <w:pPr>
-        <w:spacing w:after="0" w:line="360" w:lineRule="auto"/>
-        <w:jc w:val="both"/>
-        <w:rPr>
-          <w:rFonts w:asciiTheme="majorHAnsi" w:hAnsiTheme="majorHAnsi" w:cstheme="majorHAnsi"/>
-          <w:sz w:val="24"/>
-          <w:szCs w:val="24"/>
-          <w:lang w:val="pt-BR"/>
-        </w:rPr>
-      </w:pPr>
-    </w:p>
-    <w:p>
-      <w:pPr>
-        <w:spacing w:after="0" w:line="360" w:lineRule="auto"/>
-        <w:jc w:val="both"/>
-        <w:rPr>
-          <w:rFonts w:asciiTheme="majorHAnsi" w:hAnsiTheme="majorHAnsi" w:cstheme="majorHAnsi"/>
-          <w:sz w:val="24"/>
-          <w:szCs w:val="24"/>
-          <w:lang w:val="pt-BR"/>
-        </w:rPr>
-      </w:pPr>
+      <w:r>
+        <w:rPr>
+          <w:rFonts w:asciiTheme="majorHAnsi" w:hAnsiTheme="majorHAnsi" w:cstheme="majorHAnsi"/>
+          <w:sz w:val="24"/>
+          <w:szCs w:val="24"/>
+          <w:lang w:val="pt-BR"/>
+        </w:rPr>
+        <w:t>Unidade 4 – plana de implantação de processos BIM</w:t>
+      </w:r>
+    </w:p>
+    <w:p>
+      <w:pPr>
+        <w:spacing w:after="0" w:line="360" w:lineRule="auto"/>
+        <w:jc w:val="both"/>
+        <w:rPr>
+          <w:rFonts w:asciiTheme="majorHAnsi" w:hAnsiTheme="majorHAnsi" w:cstheme="majorHAnsi"/>
+          <w:sz w:val="24"/>
+          <w:szCs w:val="24"/>
+          <w:lang w:val="pt-BR"/>
+        </w:rPr>
+      </w:pPr>
+    </w:p>
+    <w:p>
+      <w:pPr>
+        <w:pStyle w:val="PargrafodaLista"/>
+        <w:numPr>
+          <w:ilvl w:val="0"/>
+          <w:numId w:val="12"/>
+        </w:numPr>
+        <w:spacing w:after="0" w:line="360" w:lineRule="auto"/>
+        <w:jc w:val="both"/>
+        <w:rPr>
+          <w:rFonts w:asciiTheme="majorHAnsi" w:hAnsiTheme="majorHAnsi" w:cstheme="majorHAnsi"/>
+          <w:sz w:val="24"/>
+          <w:szCs w:val="24"/>
+          <w:lang w:val="pt-BR"/>
+        </w:rPr>
+      </w:pPr>
+      <w:r>
+        <w:rPr>
+          <w:rFonts w:asciiTheme="majorHAnsi" w:hAnsiTheme="majorHAnsi" w:cstheme="majorHAnsi"/>
+          <w:sz w:val="24"/>
+          <w:szCs w:val="24"/>
+          <w:lang w:val="pt-BR"/>
+        </w:rPr>
+        <w:t>– metas e prazos para a implantação BIM;</w:t>
+      </w:r>
+    </w:p>
+    <w:p>
+      <w:pPr>
+        <w:pStyle w:val="PargrafodaLista"/>
+        <w:numPr>
+          <w:ilvl w:val="0"/>
+          <w:numId w:val="12"/>
+        </w:numPr>
+        <w:spacing w:after="0" w:line="360" w:lineRule="auto"/>
+        <w:jc w:val="both"/>
+        <w:rPr>
+          <w:rFonts w:asciiTheme="majorHAnsi" w:hAnsiTheme="majorHAnsi" w:cstheme="majorHAnsi"/>
+          <w:sz w:val="24"/>
+          <w:szCs w:val="24"/>
+          <w:lang w:val="pt-BR"/>
+        </w:rPr>
+      </w:pPr>
+      <w:r>
+        <w:rPr>
+          <w:rFonts w:asciiTheme="majorHAnsi" w:hAnsiTheme="majorHAnsi" w:cstheme="majorHAnsi"/>
+          <w:sz w:val="24"/>
+          <w:szCs w:val="24"/>
+          <w:lang w:val="pt-BR"/>
+        </w:rPr>
+        <w:t>– infraestrutura tecnológica;</w:t>
+      </w:r>
+    </w:p>
+    <w:p>
+      <w:pPr>
+        <w:pStyle w:val="PargrafodaLista"/>
+        <w:numPr>
+          <w:ilvl w:val="0"/>
+          <w:numId w:val="12"/>
+        </w:numPr>
+        <w:spacing w:after="0" w:line="360" w:lineRule="auto"/>
+        <w:jc w:val="both"/>
+        <w:rPr>
+          <w:rFonts w:asciiTheme="majorHAnsi" w:hAnsiTheme="majorHAnsi" w:cstheme="majorHAnsi"/>
+          <w:sz w:val="24"/>
+          <w:szCs w:val="24"/>
+          <w:lang w:val="pt-BR"/>
+        </w:rPr>
+      </w:pPr>
+      <w:r>
+        <w:rPr>
+          <w:rFonts w:asciiTheme="majorHAnsi" w:hAnsiTheme="majorHAnsi" w:cstheme="majorHAnsi"/>
+          <w:sz w:val="24"/>
+          <w:szCs w:val="24"/>
+          <w:lang w:val="pt-BR"/>
+        </w:rPr>
+        <w:t>– desenvolvimento de habilidades BIM;</w:t>
+      </w:r>
+    </w:p>
+    <w:p>
+      <w:pPr>
+        <w:pStyle w:val="PargrafodaLista"/>
+        <w:numPr>
+          <w:ilvl w:val="0"/>
+          <w:numId w:val="12"/>
+        </w:numPr>
+        <w:spacing w:after="0" w:line="360" w:lineRule="auto"/>
+        <w:jc w:val="both"/>
+        <w:rPr>
+          <w:rFonts w:asciiTheme="majorHAnsi" w:hAnsiTheme="majorHAnsi" w:cstheme="majorHAnsi"/>
+          <w:sz w:val="24"/>
+          <w:szCs w:val="24"/>
+          <w:lang w:val="pt-BR"/>
+        </w:rPr>
+      </w:pPr>
+      <w:r>
+        <w:rPr>
+          <w:rFonts w:asciiTheme="majorHAnsi" w:hAnsiTheme="majorHAnsi" w:cstheme="majorHAnsi"/>
+          <w:sz w:val="24"/>
+          <w:szCs w:val="24"/>
+          <w:lang w:val="pt-BR"/>
+        </w:rPr>
+        <w:t>– proposição dos novos processos;</w:t>
+      </w:r>
+    </w:p>
+    <w:p>
+      <w:pPr>
+        <w:pStyle w:val="PargrafodaLista"/>
+        <w:numPr>
+          <w:ilvl w:val="0"/>
+          <w:numId w:val="12"/>
+        </w:numPr>
+        <w:spacing w:after="0" w:line="360" w:lineRule="auto"/>
+        <w:jc w:val="both"/>
+        <w:rPr>
+          <w:rFonts w:asciiTheme="majorHAnsi" w:hAnsiTheme="majorHAnsi" w:cstheme="majorHAnsi"/>
+          <w:sz w:val="24"/>
+          <w:szCs w:val="24"/>
+          <w:lang w:val="pt-BR"/>
+        </w:rPr>
+      </w:pPr>
+      <w:r>
+        <w:rPr>
+          <w:rFonts w:asciiTheme="majorHAnsi" w:hAnsiTheme="majorHAnsi" w:cstheme="majorHAnsi"/>
+          <w:sz w:val="24"/>
+          <w:szCs w:val="24"/>
+          <w:lang w:val="pt-BR"/>
+        </w:rPr>
+        <w:t>– monitoramento: indicadores e responsáveis.</w:t>
+      </w:r>
+    </w:p>
+    <w:p>
+      <w:pPr>
+        <w:spacing w:after="0" w:line="360" w:lineRule="auto"/>
+        <w:jc w:val="both"/>
+        <w:rPr>
+          <w:rFonts w:asciiTheme="majorHAnsi" w:hAnsiTheme="majorHAnsi" w:cstheme="majorHAnsi"/>
+          <w:sz w:val="24"/>
+          <w:szCs w:val="24"/>
+          <w:lang w:val="pt-BR"/>
+        </w:rPr>
+      </w:pPr>
+    </w:p>
+    <w:p>
+      <w:pPr>
+        <w:spacing w:after="0" w:line="360" w:lineRule="auto"/>
+        <w:jc w:val="both"/>
+        <w:rPr>
+          <w:rFonts w:asciiTheme="majorHAnsi" w:hAnsiTheme="majorHAnsi" w:cstheme="majorHAnsi"/>
+          <w:sz w:val="24"/>
+          <w:szCs w:val="24"/>
+          <w:lang w:val="pt-BR"/>
+        </w:rPr>
+      </w:pPr>
+      <w:r>
+        <w:rPr>
+          <w:rFonts w:asciiTheme="majorHAnsi" w:hAnsiTheme="majorHAnsi" w:cstheme="majorHAnsi"/>
+          <w:sz w:val="24"/>
+          <w:szCs w:val="24"/>
+          <w:lang w:val="pt-BR"/>
+        </w:rPr>
+        <w:t xml:space="preserve">Sobre o plano de </w:t>
+      </w:r>
+      <w:proofErr w:type="gramStart"/>
+      <w:r>
+        <w:rPr>
+          <w:rFonts w:asciiTheme="majorHAnsi" w:hAnsiTheme="majorHAnsi" w:cstheme="majorHAnsi"/>
+          <w:sz w:val="24"/>
+          <w:szCs w:val="24"/>
+          <w:lang w:val="pt-BR"/>
+        </w:rPr>
+        <w:t>implementação</w:t>
+      </w:r>
+      <w:proofErr w:type="gramEnd"/>
+      <w:r>
+        <w:rPr>
+          <w:rFonts w:asciiTheme="majorHAnsi" w:hAnsiTheme="majorHAnsi" w:cstheme="majorHAnsi"/>
+          <w:sz w:val="24"/>
+          <w:szCs w:val="24"/>
+          <w:lang w:val="pt-BR"/>
+        </w:rPr>
+        <w:t xml:space="preserve"> de processos BIM.</w:t>
+      </w:r>
+    </w:p>
+    <w:p>
+      <w:pPr>
+        <w:spacing w:after="0" w:line="360" w:lineRule="auto"/>
+        <w:jc w:val="both"/>
+        <w:rPr>
+          <w:rFonts w:asciiTheme="majorHAnsi" w:hAnsiTheme="majorHAnsi" w:cstheme="majorHAnsi"/>
+          <w:sz w:val="24"/>
+          <w:szCs w:val="24"/>
+          <w:lang w:val="pt-BR"/>
+        </w:rPr>
+      </w:pPr>
+    </w:p>
+    <w:p>
+      <w:pPr>
+        <w:spacing w:after="0" w:line="360" w:lineRule="auto"/>
+        <w:jc w:val="both"/>
+        <w:rPr>
+          <w:rFonts w:asciiTheme="majorHAnsi" w:hAnsiTheme="majorHAnsi" w:cstheme="majorHAnsi"/>
+          <w:sz w:val="24"/>
+          <w:szCs w:val="24"/>
+          <w:lang w:val="pt-BR"/>
+        </w:rPr>
+      </w:pPr>
+      <w:r>
+        <w:rPr>
+          <w:rFonts w:asciiTheme="majorHAnsi" w:hAnsiTheme="majorHAnsi" w:cstheme="majorHAnsi"/>
+          <w:sz w:val="24"/>
+          <w:szCs w:val="24"/>
+          <w:lang w:val="pt-BR"/>
+        </w:rPr>
+        <w:t xml:space="preserve">“O plano deverá definir o escopo da </w:t>
+      </w:r>
+      <w:proofErr w:type="gramStart"/>
+      <w:r>
+        <w:rPr>
+          <w:rFonts w:asciiTheme="majorHAnsi" w:hAnsiTheme="majorHAnsi" w:cstheme="majorHAnsi"/>
+          <w:sz w:val="24"/>
+          <w:szCs w:val="24"/>
+          <w:lang w:val="pt-BR"/>
+        </w:rPr>
+        <w:t>implementação</w:t>
+      </w:r>
+      <w:proofErr w:type="gramEnd"/>
+      <w:r>
+        <w:rPr>
+          <w:rFonts w:asciiTheme="majorHAnsi" w:hAnsiTheme="majorHAnsi" w:cstheme="majorHAnsi"/>
+          <w:sz w:val="24"/>
+          <w:szCs w:val="24"/>
+          <w:lang w:val="pt-BR"/>
+        </w:rPr>
+        <w:t xml:space="preserve"> BIM no projeto, identificar os fluxos do processo para as atividades BIM estabelecer os intercâmbios de informações entre várias partes e descrever a infraestrutura que será necessária para que a empresa possa realmente suportar a implementação do projeto”.</w:t>
+      </w:r>
+    </w:p>
+    <w:p>
+      <w:pPr>
+        <w:spacing w:after="0" w:line="360" w:lineRule="auto"/>
+        <w:jc w:val="both"/>
+        <w:rPr>
+          <w:rFonts w:asciiTheme="majorHAnsi" w:hAnsiTheme="majorHAnsi" w:cstheme="majorHAnsi"/>
+          <w:sz w:val="24"/>
+          <w:szCs w:val="24"/>
+          <w:lang w:val="pt-BR"/>
+        </w:rPr>
+      </w:pPr>
+    </w:p>
+    <w:p>
+      <w:pPr>
+        <w:spacing w:after="0" w:line="360" w:lineRule="auto"/>
+        <w:jc w:val="both"/>
+        <w:rPr>
+          <w:rFonts w:asciiTheme="majorHAnsi" w:hAnsiTheme="majorHAnsi" w:cstheme="majorHAnsi"/>
+          <w:sz w:val="24"/>
+          <w:szCs w:val="24"/>
+          <w:lang w:val="pt-BR"/>
+        </w:rPr>
+      </w:pPr>
+      <w:r>
+        <w:rPr>
+          <w:rFonts w:asciiTheme="majorHAnsi" w:hAnsiTheme="majorHAnsi" w:cstheme="majorHAnsi"/>
+          <w:sz w:val="24"/>
+          <w:szCs w:val="24"/>
+          <w:lang w:val="pt-BR"/>
+        </w:rPr>
+        <w:t>O plano deverá ser capaz de alcançar os seguintes valores:</w:t>
+      </w:r>
+    </w:p>
+    <w:p>
+      <w:pPr>
+        <w:spacing w:after="0" w:line="360" w:lineRule="auto"/>
+        <w:jc w:val="both"/>
+        <w:rPr>
+          <w:rFonts w:asciiTheme="majorHAnsi" w:hAnsiTheme="majorHAnsi" w:cstheme="majorHAnsi"/>
+          <w:sz w:val="24"/>
+          <w:szCs w:val="24"/>
+          <w:lang w:val="pt-BR"/>
+        </w:rPr>
+      </w:pPr>
+      <w:r>
+        <w:rPr>
+          <w:rFonts w:asciiTheme="majorHAnsi" w:hAnsiTheme="majorHAnsi" w:cstheme="majorHAnsi"/>
+          <w:sz w:val="24"/>
+          <w:szCs w:val="24"/>
+          <w:lang w:val="pt-BR"/>
+        </w:rPr>
+        <w:t xml:space="preserve">- as partes envolvidas deverão entender e comunicar com clareza os objetivos estratégicos da </w:t>
+      </w:r>
+      <w:proofErr w:type="gramStart"/>
+      <w:r>
+        <w:rPr>
+          <w:rFonts w:asciiTheme="majorHAnsi" w:hAnsiTheme="majorHAnsi" w:cstheme="majorHAnsi"/>
+          <w:sz w:val="24"/>
+          <w:szCs w:val="24"/>
+          <w:lang w:val="pt-BR"/>
+        </w:rPr>
+        <w:t>implementação</w:t>
+      </w:r>
+      <w:proofErr w:type="gramEnd"/>
+      <w:r>
+        <w:rPr>
+          <w:rFonts w:asciiTheme="majorHAnsi" w:hAnsiTheme="majorHAnsi" w:cstheme="majorHAnsi"/>
+          <w:sz w:val="24"/>
+          <w:szCs w:val="24"/>
+          <w:lang w:val="pt-BR"/>
+        </w:rPr>
+        <w:t xml:space="preserve"> do BIM;</w:t>
+      </w:r>
+    </w:p>
+    <w:p>
+      <w:pPr>
+        <w:spacing w:after="0" w:line="360" w:lineRule="auto"/>
+        <w:jc w:val="both"/>
+        <w:rPr>
+          <w:rFonts w:asciiTheme="majorHAnsi" w:hAnsiTheme="majorHAnsi" w:cstheme="majorHAnsi"/>
+          <w:sz w:val="24"/>
+          <w:szCs w:val="24"/>
+          <w:lang w:val="pt-BR"/>
+        </w:rPr>
+      </w:pPr>
+      <w:r>
+        <w:rPr>
+          <w:rFonts w:asciiTheme="majorHAnsi" w:hAnsiTheme="majorHAnsi" w:cstheme="majorHAnsi"/>
+          <w:sz w:val="24"/>
+          <w:szCs w:val="24"/>
+          <w:lang w:val="pt-BR"/>
+        </w:rPr>
+        <w:lastRenderedPageBreak/>
+        <w:t xml:space="preserve">- as diferentes áreas e empresas envolvidas deverão entender seus papéis e responsabilidades no processo de </w:t>
+      </w:r>
+      <w:proofErr w:type="gramStart"/>
+      <w:r>
+        <w:rPr>
+          <w:rFonts w:asciiTheme="majorHAnsi" w:hAnsiTheme="majorHAnsi" w:cstheme="majorHAnsi"/>
+          <w:sz w:val="24"/>
+          <w:szCs w:val="24"/>
+          <w:lang w:val="pt-BR"/>
+        </w:rPr>
+        <w:t>implementação</w:t>
+      </w:r>
+      <w:proofErr w:type="gramEnd"/>
+      <w:r>
+        <w:rPr>
+          <w:rFonts w:asciiTheme="majorHAnsi" w:hAnsiTheme="majorHAnsi" w:cstheme="majorHAnsi"/>
+          <w:sz w:val="24"/>
+          <w:szCs w:val="24"/>
+          <w:lang w:val="pt-BR"/>
+        </w:rPr>
+        <w:t>;</w:t>
+      </w:r>
+    </w:p>
+    <w:p>
+      <w:pPr>
+        <w:spacing w:after="0" w:line="360" w:lineRule="auto"/>
+        <w:jc w:val="both"/>
+        <w:rPr>
+          <w:rFonts w:asciiTheme="majorHAnsi" w:hAnsiTheme="majorHAnsi" w:cstheme="majorHAnsi"/>
+          <w:sz w:val="24"/>
+          <w:szCs w:val="24"/>
+          <w:lang w:val="pt-BR"/>
+        </w:rPr>
+      </w:pPr>
+      <w:r>
+        <w:rPr>
+          <w:rFonts w:asciiTheme="majorHAnsi" w:hAnsiTheme="majorHAnsi" w:cstheme="majorHAnsi"/>
+          <w:sz w:val="24"/>
+          <w:szCs w:val="24"/>
+          <w:lang w:val="pt-BR"/>
+        </w:rPr>
+        <w:t>- a equipe deverá ser capaz de desenvolver um processo de execução bem adequado para as práticas negociais de cada um dos seus membros e fluxos de trabalho organizacionais típicos;</w:t>
+      </w:r>
+    </w:p>
+    <w:p>
+      <w:pPr>
+        <w:spacing w:after="0" w:line="360" w:lineRule="auto"/>
+        <w:jc w:val="both"/>
+        <w:rPr>
+          <w:rFonts w:asciiTheme="majorHAnsi" w:hAnsiTheme="majorHAnsi" w:cstheme="majorHAnsi"/>
+          <w:sz w:val="24"/>
+          <w:szCs w:val="24"/>
+          <w:lang w:val="pt-BR"/>
+        </w:rPr>
+      </w:pPr>
+      <w:r>
+        <w:rPr>
+          <w:rFonts w:asciiTheme="majorHAnsi" w:hAnsiTheme="majorHAnsi" w:cstheme="majorHAnsi"/>
+          <w:sz w:val="24"/>
+          <w:szCs w:val="24"/>
+          <w:lang w:val="pt-BR"/>
+        </w:rPr>
+        <w:t xml:space="preserve">- o plano deverá definir recurso adicionais, treinamentos e outras competências necessárias para garantir sucesso na </w:t>
+      </w:r>
+      <w:proofErr w:type="gramStart"/>
+      <w:r>
+        <w:rPr>
+          <w:rFonts w:asciiTheme="majorHAnsi" w:hAnsiTheme="majorHAnsi" w:cstheme="majorHAnsi"/>
+          <w:sz w:val="24"/>
+          <w:szCs w:val="24"/>
+          <w:lang w:val="pt-BR"/>
+        </w:rPr>
+        <w:t>implementação</w:t>
+      </w:r>
+      <w:proofErr w:type="gramEnd"/>
+      <w:r>
+        <w:rPr>
+          <w:rFonts w:asciiTheme="majorHAnsi" w:hAnsiTheme="majorHAnsi" w:cstheme="majorHAnsi"/>
+          <w:sz w:val="24"/>
+          <w:szCs w:val="24"/>
+          <w:lang w:val="pt-BR"/>
+        </w:rPr>
+        <w:t xml:space="preserve"> BIM para as utilizações pretendidas;</w:t>
+      </w:r>
+    </w:p>
+    <w:p>
+      <w:pPr>
+        <w:spacing w:after="0" w:line="360" w:lineRule="auto"/>
+        <w:jc w:val="both"/>
+        <w:rPr>
+          <w:rFonts w:asciiTheme="majorHAnsi" w:hAnsiTheme="majorHAnsi" w:cstheme="majorHAnsi"/>
+          <w:sz w:val="24"/>
+          <w:szCs w:val="24"/>
+          <w:lang w:val="pt-BR"/>
+        </w:rPr>
+      </w:pPr>
+      <w:r>
+        <w:rPr>
+          <w:rFonts w:asciiTheme="majorHAnsi" w:hAnsiTheme="majorHAnsi" w:cstheme="majorHAnsi"/>
+          <w:sz w:val="24"/>
+          <w:szCs w:val="24"/>
+          <w:lang w:val="pt-BR"/>
+        </w:rPr>
+        <w:t>- o plano deverá fornecer um referencial para descrever o processo para futuros participantes que possam ser adicionados ao projeto;</w:t>
+      </w:r>
+    </w:p>
+    <w:p>
+      <w:pPr>
+        <w:spacing w:after="0" w:line="360" w:lineRule="auto"/>
+        <w:jc w:val="both"/>
+        <w:rPr>
+          <w:rFonts w:asciiTheme="majorHAnsi" w:hAnsiTheme="majorHAnsi" w:cstheme="majorHAnsi"/>
+          <w:sz w:val="24"/>
+          <w:szCs w:val="24"/>
+          <w:lang w:val="pt-BR"/>
+        </w:rPr>
+      </w:pPr>
+      <w:r>
+        <w:rPr>
+          <w:rFonts w:asciiTheme="majorHAnsi" w:hAnsiTheme="majorHAnsi" w:cstheme="majorHAnsi"/>
+          <w:sz w:val="24"/>
+          <w:szCs w:val="24"/>
+          <w:lang w:val="pt-BR"/>
+        </w:rPr>
+        <w:t>- os departamentos deverão ser capazes de definir uma linguagem que garanta que os participantes no projeto cumpram as suas obrigações;</w:t>
+      </w:r>
+    </w:p>
+    <w:p>
+      <w:pPr>
+        <w:spacing w:after="0" w:line="360" w:lineRule="auto"/>
+        <w:jc w:val="both"/>
+        <w:rPr>
+          <w:rFonts w:asciiTheme="majorHAnsi" w:hAnsiTheme="majorHAnsi" w:cstheme="majorHAnsi"/>
+          <w:sz w:val="24"/>
+          <w:szCs w:val="24"/>
+          <w:lang w:val="pt-BR"/>
+        </w:rPr>
+      </w:pPr>
+      <w:r>
+        <w:rPr>
+          <w:rFonts w:asciiTheme="majorHAnsi" w:hAnsiTheme="majorHAnsi" w:cstheme="majorHAnsi"/>
+          <w:sz w:val="24"/>
+          <w:szCs w:val="24"/>
+          <w:lang w:val="pt-BR"/>
+        </w:rPr>
+        <w:t>- o plano inicial deverá fornecer metas que permitam o acompanhamento da progressão ao longo da implementação do projeto.</w:t>
+      </w:r>
+    </w:p>
+    <w:p>
+      <w:pPr>
+        <w:spacing w:after="0" w:line="360" w:lineRule="auto"/>
+        <w:jc w:val="both"/>
+        <w:rPr>
+          <w:rFonts w:asciiTheme="majorHAnsi" w:hAnsiTheme="majorHAnsi" w:cstheme="majorHAnsi"/>
+          <w:sz w:val="24"/>
+          <w:szCs w:val="24"/>
+          <w:lang w:val="pt-BR"/>
+        </w:rPr>
+      </w:pPr>
+    </w:p>
+    <w:p>
+      <w:pPr>
+        <w:spacing w:after="0" w:line="360" w:lineRule="auto"/>
+        <w:jc w:val="center"/>
+        <w:rPr>
+          <w:rFonts w:asciiTheme="majorHAnsi" w:hAnsiTheme="majorHAnsi" w:cstheme="majorHAnsi"/>
+          <w:sz w:val="24"/>
+          <w:szCs w:val="24"/>
+          <w:lang w:val="pt-BR"/>
+        </w:rPr>
+      </w:pPr>
+      <w:r>
+        <w:rPr>
+          <w:rFonts w:asciiTheme="majorHAnsi" w:hAnsiTheme="majorHAnsi" w:cstheme="majorHAnsi"/>
+          <w:noProof/>
+          <w:sz w:val="24"/>
+          <w:szCs w:val="24"/>
+          <w:lang w:bidi="ar-SA"/>
+        </w:rPr>
+        <w:drawing>
+          <wp:inline distT="0" distB="0" distL="0" distR="0">
+            <wp:extent cx="5398770" cy="1033780"/>
+            <wp:effectExtent l="0" t="0" r="0" b="0"/>
+            <wp:docPr id="30" name="Imagem 30"/>
+            <wp:cNvGraphicFramePr>
+              <a:graphicFrameLocks xmlns:a="http://schemas.openxmlformats.org/drawingml/2006/main" noChangeAspect="1"/>
+            </wp:cNvGraphicFramePr>
+            <a:graphic xmlns:a="http://schemas.openxmlformats.org/drawingml/2006/main">
+              <a:graphicData uri="http://schemas.openxmlformats.org/drawingml/2006/picture">
+                <pic:pic xmlns:pic="http://schemas.openxmlformats.org/drawingml/2006/picture">
+                  <pic:nvPicPr>
+                    <pic:cNvPr id="0" name="Picture 6"/>
+                    <pic:cNvPicPr>
+                      <a:picLocks noChangeAspect="1" noChangeArrowheads="1"/>
+                    </pic:cNvPicPr>
+                  </pic:nvPicPr>
+                  <pic:blipFill>
+                    <a:blip r:embed="rId37">
+                      <a:extLst>
+                        <a:ext uri="{28A0092B-C50C-407E-A947-70E740481C1C}">
+                          <a14:useLocalDpi xmlns:a14="http://schemas.microsoft.com/office/drawing/2010/main" val="0"/>
+                        </a:ext>
+                      </a:extLst>
+                    </a:blip>
+                    <a:srcRect/>
+                    <a:stretch>
+                      <a:fillRect/>
+                    </a:stretch>
+                  </pic:blipFill>
+                  <pic:spPr bwMode="auto">
+                    <a:xfrm>
+                      <a:off x="0" y="0"/>
+                      <a:ext cx="5398770" cy="1033780"/>
+                    </a:xfrm>
+                    <a:prstGeom prst="rect">
+                      <a:avLst/>
+                    </a:prstGeom>
+                    <a:noFill/>
+                    <a:ln>
+                      <a:noFill/>
+                    </a:ln>
+                  </pic:spPr>
+                </pic:pic>
+              </a:graphicData>
+            </a:graphic>
+          </wp:inline>
+        </w:drawing>
+      </w:r>
+    </w:p>
+    <w:p>
+      <w:pPr>
+        <w:spacing w:after="0" w:line="360" w:lineRule="auto"/>
+        <w:jc w:val="center"/>
+        <w:rPr>
+          <w:rFonts w:asciiTheme="majorHAnsi" w:hAnsiTheme="majorHAnsi" w:cstheme="majorHAnsi"/>
+          <w:sz w:val="20"/>
+          <w:szCs w:val="20"/>
+          <w:lang w:val="pt-BR"/>
+        </w:rPr>
+      </w:pPr>
+      <w:r>
+        <w:rPr>
+          <w:rFonts w:asciiTheme="majorHAnsi" w:hAnsiTheme="majorHAnsi" w:cstheme="majorHAnsi"/>
+          <w:sz w:val="20"/>
+          <w:szCs w:val="20"/>
+          <w:lang w:val="pt-BR"/>
+        </w:rPr>
+        <w:t>Plana implantação x plano projeto BIM (fonte: Autodesk)</w:t>
+      </w:r>
+    </w:p>
+    <w:p>
+      <w:pPr>
+        <w:spacing w:after="0" w:line="360" w:lineRule="auto"/>
+        <w:jc w:val="both"/>
+        <w:rPr>
+          <w:rFonts w:asciiTheme="majorHAnsi" w:hAnsiTheme="majorHAnsi" w:cstheme="majorHAnsi"/>
+          <w:sz w:val="24"/>
+          <w:szCs w:val="24"/>
+          <w:lang w:val="pt-BR"/>
+        </w:rPr>
+      </w:pPr>
+    </w:p>
+    <w:p>
+      <w:pPr>
+        <w:spacing w:after="0" w:line="360" w:lineRule="auto"/>
+        <w:jc w:val="center"/>
+        <w:rPr>
+          <w:rFonts w:asciiTheme="majorHAnsi" w:hAnsiTheme="majorHAnsi" w:cstheme="majorHAnsi"/>
+          <w:sz w:val="24"/>
+          <w:szCs w:val="24"/>
+          <w:lang w:val="pt-BR"/>
+        </w:rPr>
+      </w:pPr>
+      <w:r>
+        <w:rPr>
+          <w:rFonts w:asciiTheme="majorHAnsi" w:hAnsiTheme="majorHAnsi" w:cstheme="majorHAnsi"/>
+          <w:noProof/>
+          <w:sz w:val="24"/>
+          <w:szCs w:val="24"/>
+          <w:lang w:bidi="ar-SA"/>
+        </w:rPr>
+        <w:lastRenderedPageBreak/>
+        <w:drawing>
+          <wp:inline distT="0" distB="0" distL="0" distR="0">
+            <wp:extent cx="4349115" cy="3800475"/>
+            <wp:effectExtent l="0" t="0" r="0" b="9525"/>
+            <wp:docPr id="31" name="Imagem 31"/>
+            <wp:cNvGraphicFramePr>
+              <a:graphicFrameLocks xmlns:a="http://schemas.openxmlformats.org/drawingml/2006/main" noChangeAspect="1"/>
+            </wp:cNvGraphicFramePr>
+            <a:graphic xmlns:a="http://schemas.openxmlformats.org/drawingml/2006/main">
+              <a:graphicData uri="http://schemas.openxmlformats.org/drawingml/2006/picture">
+                <pic:pic xmlns:pic="http://schemas.openxmlformats.org/drawingml/2006/picture">
+                  <pic:nvPicPr>
+                    <pic:cNvPr id="0" name="Picture 7"/>
+                    <pic:cNvPicPr>
+                      <a:picLocks noChangeAspect="1" noChangeArrowheads="1"/>
+                    </pic:cNvPicPr>
+                  </pic:nvPicPr>
+                  <pic:blipFill>
+                    <a:blip r:embed="rId38">
+                      <a:extLst>
+                        <a:ext uri="{28A0092B-C50C-407E-A947-70E740481C1C}">
+                          <a14:useLocalDpi xmlns:a14="http://schemas.microsoft.com/office/drawing/2010/main" val="0"/>
+                        </a:ext>
+                      </a:extLst>
+                    </a:blip>
+                    <a:srcRect/>
+                    <a:stretch>
+                      <a:fillRect/>
+                    </a:stretch>
+                  </pic:blipFill>
+                  <pic:spPr bwMode="auto">
+                    <a:xfrm>
+                      <a:off x="0" y="0"/>
+                      <a:ext cx="4349115" cy="3800475"/>
+                    </a:xfrm>
+                    <a:prstGeom prst="rect">
+                      <a:avLst/>
+                    </a:prstGeom>
+                    <a:noFill/>
+                    <a:ln>
+                      <a:noFill/>
+                    </a:ln>
+                  </pic:spPr>
+                </pic:pic>
+              </a:graphicData>
+            </a:graphic>
+          </wp:inline>
+        </w:drawing>
+      </w:r>
+    </w:p>
+    <w:p>
+      <w:pPr>
+        <w:spacing w:after="0" w:line="360" w:lineRule="auto"/>
+        <w:jc w:val="center"/>
+        <w:rPr>
+          <w:rFonts w:asciiTheme="majorHAnsi" w:hAnsiTheme="majorHAnsi" w:cstheme="majorHAnsi"/>
+          <w:sz w:val="20"/>
+          <w:szCs w:val="20"/>
+          <w:lang w:val="pt-BR"/>
+        </w:rPr>
+      </w:pPr>
+      <w:r>
+        <w:rPr>
+          <w:rFonts w:asciiTheme="majorHAnsi" w:hAnsiTheme="majorHAnsi" w:cstheme="majorHAnsi"/>
+          <w:sz w:val="20"/>
+          <w:szCs w:val="20"/>
+          <w:lang w:val="pt-BR"/>
+        </w:rPr>
+        <w:t xml:space="preserve">Mapa genérico de implantação BIM (fonte: Manual BIM CBIC – </w:t>
+      </w:r>
+      <w:proofErr w:type="spellStart"/>
+      <w:r>
+        <w:rPr>
+          <w:rFonts w:asciiTheme="majorHAnsi" w:hAnsiTheme="majorHAnsi" w:cstheme="majorHAnsi"/>
+          <w:sz w:val="20"/>
+          <w:szCs w:val="20"/>
+          <w:lang w:val="pt-BR"/>
+        </w:rPr>
+        <w:t>v.II</w:t>
+      </w:r>
+      <w:proofErr w:type="spellEnd"/>
+      <w:r>
+        <w:rPr>
+          <w:rFonts w:asciiTheme="majorHAnsi" w:hAnsiTheme="majorHAnsi" w:cstheme="majorHAnsi"/>
+          <w:sz w:val="20"/>
+          <w:szCs w:val="20"/>
+          <w:lang w:val="pt-BR"/>
+        </w:rPr>
+        <w:t>)</w:t>
+      </w:r>
+    </w:p>
+    <w:p>
+      <w:pPr>
+        <w:spacing w:after="0" w:line="360" w:lineRule="auto"/>
+        <w:jc w:val="both"/>
+        <w:rPr>
+          <w:rFonts w:asciiTheme="majorHAnsi" w:hAnsiTheme="majorHAnsi" w:cstheme="majorHAnsi"/>
+          <w:sz w:val="24"/>
+          <w:szCs w:val="24"/>
+          <w:lang w:val="pt-BR"/>
+        </w:rPr>
+      </w:pPr>
+    </w:p>
+    <w:p>
+      <w:pPr>
+        <w:spacing w:after="0" w:line="360" w:lineRule="auto"/>
+        <w:jc w:val="both"/>
+        <w:rPr>
+          <w:rFonts w:asciiTheme="majorHAnsi" w:hAnsiTheme="majorHAnsi" w:cstheme="majorHAnsi"/>
+          <w:sz w:val="24"/>
+          <w:szCs w:val="24"/>
+          <w:lang w:val="pt-BR"/>
+        </w:rPr>
+      </w:pPr>
+      <w:r>
+        <w:rPr>
+          <w:rFonts w:asciiTheme="majorHAnsi" w:hAnsiTheme="majorHAnsi" w:cstheme="majorHAnsi"/>
+          <w:sz w:val="24"/>
+          <w:szCs w:val="24"/>
+          <w:lang w:val="pt-BR"/>
+        </w:rPr>
+        <w:t>Devem-se estabelecer referências de desempenho que permitam a mensuração dos benefícios proporcionados pela adoção BIM. Ou seja, é preciso medir e obter índices que demonstrem e documentem a situação anterior à implementação, para que seja possível, depois, comprovar as mudanças e os benefícios.</w:t>
+      </w:r>
+    </w:p>
+    <w:p>
+      <w:pPr>
+        <w:spacing w:after="0" w:line="360" w:lineRule="auto"/>
+        <w:jc w:val="both"/>
+        <w:rPr>
+          <w:rFonts w:asciiTheme="majorHAnsi" w:hAnsiTheme="majorHAnsi" w:cstheme="majorHAnsi"/>
+          <w:sz w:val="24"/>
+          <w:szCs w:val="24"/>
+          <w:lang w:val="pt-BR"/>
+        </w:rPr>
+      </w:pPr>
+      <w:r>
+        <w:rPr>
+          <w:rFonts w:asciiTheme="majorHAnsi" w:hAnsiTheme="majorHAnsi" w:cstheme="majorHAnsi"/>
+          <w:sz w:val="24"/>
+          <w:szCs w:val="24"/>
+          <w:lang w:val="pt-BR"/>
+        </w:rPr>
+        <w:t>Além da mensuração dos resultados, um plano deve conter os marcos de entrega das etapas, com prazos estabelecidos.</w:t>
+      </w:r>
+    </w:p>
+    <w:p>
+      <w:pPr>
+        <w:spacing w:after="0" w:line="360" w:lineRule="auto"/>
+        <w:jc w:val="center"/>
+        <w:rPr>
+          <w:rFonts w:asciiTheme="majorHAnsi" w:hAnsiTheme="majorHAnsi" w:cstheme="majorHAnsi"/>
+          <w:sz w:val="24"/>
+          <w:szCs w:val="24"/>
+          <w:lang w:val="pt-BR"/>
+        </w:rPr>
+      </w:pPr>
+      <w:r>
+        <w:rPr>
+          <w:rFonts w:asciiTheme="majorHAnsi" w:hAnsiTheme="majorHAnsi" w:cstheme="majorHAnsi"/>
+          <w:noProof/>
+          <w:sz w:val="24"/>
+          <w:szCs w:val="24"/>
+          <w:lang w:bidi="ar-SA"/>
+        </w:rPr>
+        <w:lastRenderedPageBreak/>
+        <w:drawing>
+          <wp:inline distT="0" distB="0" distL="0" distR="0">
+            <wp:extent cx="5136515" cy="3816350"/>
+            <wp:effectExtent l="0" t="0" r="6985" b="0"/>
+            <wp:docPr id="32" name="Imagem 32"/>
+            <wp:cNvGraphicFramePr>
+              <a:graphicFrameLocks xmlns:a="http://schemas.openxmlformats.org/drawingml/2006/main" noChangeAspect="1"/>
+            </wp:cNvGraphicFramePr>
+            <a:graphic xmlns:a="http://schemas.openxmlformats.org/drawingml/2006/main">
+              <a:graphicData uri="http://schemas.openxmlformats.org/drawingml/2006/picture">
+                <pic:pic xmlns:pic="http://schemas.openxmlformats.org/drawingml/2006/picture">
+                  <pic:nvPicPr>
+                    <pic:cNvPr id="0" name="Picture 8"/>
+                    <pic:cNvPicPr>
+                      <a:picLocks noChangeAspect="1" noChangeArrowheads="1"/>
+                    </pic:cNvPicPr>
+                  </pic:nvPicPr>
+                  <pic:blipFill>
+                    <a:blip r:embed="rId39">
+                      <a:extLst>
+                        <a:ext uri="{28A0092B-C50C-407E-A947-70E740481C1C}">
+                          <a14:useLocalDpi xmlns:a14="http://schemas.microsoft.com/office/drawing/2010/main" val="0"/>
+                        </a:ext>
+                      </a:extLst>
+                    </a:blip>
+                    <a:srcRect/>
+                    <a:stretch>
+                      <a:fillRect/>
+                    </a:stretch>
+                  </pic:blipFill>
+                  <pic:spPr bwMode="auto">
+                    <a:xfrm>
+                      <a:off x="0" y="0"/>
+                      <a:ext cx="5136515" cy="3816350"/>
+                    </a:xfrm>
+                    <a:prstGeom prst="rect">
+                      <a:avLst/>
+                    </a:prstGeom>
+                    <a:noFill/>
+                    <a:ln>
+                      <a:noFill/>
+                    </a:ln>
+                  </pic:spPr>
+                </pic:pic>
+              </a:graphicData>
+            </a:graphic>
+          </wp:inline>
+        </w:drawing>
+      </w:r>
+    </w:p>
+    <w:p>
+      <w:pPr>
+        <w:spacing w:after="0" w:line="360" w:lineRule="auto"/>
+        <w:jc w:val="center"/>
+        <w:rPr>
+          <w:rFonts w:asciiTheme="majorHAnsi" w:hAnsiTheme="majorHAnsi" w:cstheme="majorHAnsi"/>
+          <w:sz w:val="20"/>
+          <w:szCs w:val="20"/>
+          <w:lang w:val="pt-BR"/>
+        </w:rPr>
+      </w:pPr>
+      <w:r>
+        <w:rPr>
+          <w:rFonts w:asciiTheme="majorHAnsi" w:hAnsiTheme="majorHAnsi" w:cstheme="majorHAnsi"/>
+          <w:sz w:val="20"/>
+          <w:szCs w:val="20"/>
+          <w:lang w:val="pt-BR"/>
+        </w:rPr>
+        <w:t xml:space="preserve">Modelo de roadmap de implantação BIM (fonte: Manual BIM CBID – </w:t>
+      </w:r>
+      <w:proofErr w:type="spellStart"/>
+      <w:r>
+        <w:rPr>
+          <w:rFonts w:asciiTheme="majorHAnsi" w:hAnsiTheme="majorHAnsi" w:cstheme="majorHAnsi"/>
+          <w:sz w:val="20"/>
+          <w:szCs w:val="20"/>
+          <w:lang w:val="pt-BR"/>
+        </w:rPr>
+        <w:t>v.II</w:t>
+      </w:r>
+      <w:proofErr w:type="spellEnd"/>
+      <w:r>
+        <w:rPr>
+          <w:rFonts w:asciiTheme="majorHAnsi" w:hAnsiTheme="majorHAnsi" w:cstheme="majorHAnsi"/>
+          <w:sz w:val="20"/>
+          <w:szCs w:val="20"/>
+          <w:lang w:val="pt-BR"/>
+        </w:rPr>
+        <w:t>)</w:t>
+      </w:r>
+    </w:p>
+    <w:p>
+      <w:pPr>
+        <w:spacing w:after="0" w:line="360" w:lineRule="auto"/>
+        <w:jc w:val="both"/>
+        <w:rPr>
+          <w:rFonts w:asciiTheme="majorHAnsi" w:hAnsiTheme="majorHAnsi" w:cstheme="majorHAnsi"/>
+          <w:sz w:val="24"/>
+          <w:szCs w:val="24"/>
+          <w:lang w:val="pt-BR"/>
+        </w:rPr>
+      </w:pPr>
+    </w:p>
+    <w:p>
+      <w:pPr>
+        <w:spacing w:after="0" w:line="360" w:lineRule="auto"/>
+        <w:jc w:val="both"/>
+        <w:rPr>
+          <w:rFonts w:asciiTheme="majorHAnsi" w:hAnsiTheme="majorHAnsi" w:cstheme="majorHAnsi"/>
+          <w:sz w:val="24"/>
+          <w:szCs w:val="24"/>
+          <w:lang w:val="pt-BR"/>
+        </w:rPr>
+      </w:pPr>
+      <w:r>
+        <w:rPr>
+          <w:rFonts w:asciiTheme="majorHAnsi" w:hAnsiTheme="majorHAnsi" w:cstheme="majorHAnsi"/>
+          <w:sz w:val="24"/>
+          <w:szCs w:val="24"/>
+          <w:lang w:val="pt-BR"/>
+        </w:rPr>
+        <w:t>(b) – infraestrutura tecnológica</w:t>
+      </w:r>
+    </w:p>
+    <w:p>
+      <w:pPr>
+        <w:spacing w:after="0" w:line="360" w:lineRule="auto"/>
+        <w:jc w:val="both"/>
+        <w:rPr>
+          <w:rFonts w:asciiTheme="majorHAnsi" w:hAnsiTheme="majorHAnsi" w:cstheme="majorHAnsi"/>
+          <w:sz w:val="24"/>
+          <w:szCs w:val="24"/>
+          <w:lang w:val="pt-BR"/>
+        </w:rPr>
+      </w:pPr>
+    </w:p>
+    <w:p>
+      <w:pPr>
+        <w:spacing w:after="0" w:line="360" w:lineRule="auto"/>
+        <w:jc w:val="both"/>
+        <w:rPr>
+          <w:rFonts w:asciiTheme="majorHAnsi" w:hAnsiTheme="majorHAnsi" w:cstheme="majorHAnsi"/>
+          <w:sz w:val="24"/>
+          <w:szCs w:val="24"/>
+          <w:lang w:val="pt-BR"/>
+        </w:rPr>
+      </w:pPr>
+      <w:r>
+        <w:rPr>
+          <w:rFonts w:asciiTheme="majorHAnsi" w:hAnsiTheme="majorHAnsi" w:cstheme="majorHAnsi"/>
+          <w:sz w:val="24"/>
+          <w:szCs w:val="24"/>
+          <w:lang w:val="pt-BR"/>
+        </w:rPr>
+        <w:t>A especificação da infraestrutura e da tecnologia que será necessária para a realização dos processos BIM só poderá ser feita após a identificação dos casos de usos que serão desenvolvidos, com seus correspondentes entregáveis.</w:t>
+      </w:r>
+    </w:p>
+    <w:p>
+      <w:pPr>
+        <w:spacing w:after="0" w:line="360" w:lineRule="auto"/>
+        <w:jc w:val="both"/>
+        <w:rPr>
+          <w:rFonts w:asciiTheme="majorHAnsi" w:hAnsiTheme="majorHAnsi" w:cstheme="majorHAnsi"/>
+          <w:sz w:val="24"/>
+          <w:szCs w:val="24"/>
+          <w:lang w:val="pt-BR"/>
+        </w:rPr>
+      </w:pPr>
+    </w:p>
+    <w:p>
+      <w:pPr>
+        <w:spacing w:after="0" w:line="360" w:lineRule="auto"/>
+        <w:jc w:val="both"/>
+        <w:rPr>
+          <w:rFonts w:asciiTheme="majorHAnsi" w:hAnsiTheme="majorHAnsi" w:cstheme="majorHAnsi"/>
+          <w:sz w:val="24"/>
+          <w:szCs w:val="24"/>
+          <w:lang w:val="pt-BR"/>
+        </w:rPr>
+      </w:pPr>
+      <w:r>
+        <w:rPr>
+          <w:rFonts w:asciiTheme="majorHAnsi" w:hAnsiTheme="majorHAnsi" w:cstheme="majorHAnsi"/>
+          <w:sz w:val="24"/>
+          <w:szCs w:val="24"/>
+          <w:lang w:val="pt-BR"/>
+        </w:rPr>
+        <w:t>(c) – desenvolvimento de habilidades BIM</w:t>
+      </w:r>
+    </w:p>
+    <w:p>
+      <w:pPr>
+        <w:spacing w:after="0" w:line="360" w:lineRule="auto"/>
+        <w:jc w:val="both"/>
+        <w:rPr>
+          <w:rFonts w:asciiTheme="majorHAnsi" w:hAnsiTheme="majorHAnsi" w:cstheme="majorHAnsi"/>
+          <w:sz w:val="24"/>
+          <w:szCs w:val="24"/>
+          <w:lang w:val="pt-BR"/>
+        </w:rPr>
+      </w:pPr>
+    </w:p>
+    <w:p>
+      <w:pPr>
+        <w:spacing w:after="0" w:line="360" w:lineRule="auto"/>
+        <w:jc w:val="both"/>
+        <w:rPr>
+          <w:rFonts w:asciiTheme="majorHAnsi" w:hAnsiTheme="majorHAnsi" w:cstheme="majorHAnsi"/>
+          <w:sz w:val="24"/>
+          <w:szCs w:val="24"/>
+          <w:lang w:val="pt-BR"/>
+        </w:rPr>
+      </w:pPr>
+      <w:r>
+        <w:rPr>
+          <w:rFonts w:asciiTheme="majorHAnsi" w:hAnsiTheme="majorHAnsi" w:cstheme="majorHAnsi"/>
+          <w:sz w:val="24"/>
+          <w:szCs w:val="24"/>
+          <w:lang w:val="pt-BR"/>
+        </w:rPr>
+        <w:t>Pessoas é o elemento fundamental do BIM: não há processo de projeto sem pessoa para executá-lo.</w:t>
+      </w:r>
+    </w:p>
+    <w:p>
+      <w:pPr>
+        <w:spacing w:after="0" w:line="360" w:lineRule="auto"/>
+        <w:jc w:val="both"/>
+        <w:rPr>
+          <w:rFonts w:asciiTheme="majorHAnsi" w:hAnsiTheme="majorHAnsi" w:cstheme="majorHAnsi"/>
+          <w:sz w:val="24"/>
+          <w:szCs w:val="24"/>
+          <w:lang w:val="pt-BR"/>
+        </w:rPr>
+      </w:pPr>
+      <w:r>
+        <w:rPr>
+          <w:rFonts w:asciiTheme="majorHAnsi" w:hAnsiTheme="majorHAnsi" w:cstheme="majorHAnsi"/>
+          <w:sz w:val="24"/>
+          <w:szCs w:val="24"/>
+          <w:lang w:val="pt-BR"/>
+        </w:rPr>
+        <w:t>A avaliação da equipe também deve abranger aspectos comportamentais, e ir além dos limites da organização, abrangendo, ainda que de modo limitado, os potenciais parceiros e projetistas de outras especialidades.</w:t>
+      </w:r>
+    </w:p>
+    <w:p>
+      <w:pPr>
+        <w:spacing w:after="0" w:line="360" w:lineRule="auto"/>
+        <w:jc w:val="center"/>
+        <w:rPr>
+          <w:rFonts w:asciiTheme="majorHAnsi" w:hAnsiTheme="majorHAnsi" w:cstheme="majorHAnsi"/>
+          <w:sz w:val="24"/>
+          <w:szCs w:val="24"/>
+          <w:lang w:val="pt-BR"/>
+        </w:rPr>
+      </w:pPr>
+      <w:r>
+        <w:rPr>
+          <w:rFonts w:asciiTheme="majorHAnsi" w:hAnsiTheme="majorHAnsi" w:cstheme="majorHAnsi"/>
+          <w:noProof/>
+          <w:sz w:val="24"/>
+          <w:szCs w:val="24"/>
+          <w:lang w:bidi="ar-SA"/>
+        </w:rPr>
+        <w:lastRenderedPageBreak/>
+        <w:drawing>
+          <wp:inline distT="0" distB="0" distL="0" distR="0">
+            <wp:extent cx="4810760" cy="3840480"/>
+            <wp:effectExtent l="0" t="0" r="8890" b="7620"/>
+            <wp:docPr id="33" name="Imagem 33"/>
+            <wp:cNvGraphicFramePr>
+              <a:graphicFrameLocks xmlns:a="http://schemas.openxmlformats.org/drawingml/2006/main" noChangeAspect="1"/>
+            </wp:cNvGraphicFramePr>
+            <a:graphic xmlns:a="http://schemas.openxmlformats.org/drawingml/2006/main">
+              <a:graphicData uri="http://schemas.openxmlformats.org/drawingml/2006/picture">
+                <pic:pic xmlns:pic="http://schemas.openxmlformats.org/drawingml/2006/picture">
+                  <pic:nvPicPr>
+                    <pic:cNvPr id="0" name="Picture 9"/>
+                    <pic:cNvPicPr>
+                      <a:picLocks noChangeAspect="1" noChangeArrowheads="1"/>
+                    </pic:cNvPicPr>
+                  </pic:nvPicPr>
+                  <pic:blipFill>
+                    <a:blip r:embed="rId40">
+                      <a:extLst>
+                        <a:ext uri="{28A0092B-C50C-407E-A947-70E740481C1C}">
+                          <a14:useLocalDpi xmlns:a14="http://schemas.microsoft.com/office/drawing/2010/main" val="0"/>
+                        </a:ext>
+                      </a:extLst>
+                    </a:blip>
+                    <a:srcRect/>
+                    <a:stretch>
+                      <a:fillRect/>
+                    </a:stretch>
+                  </pic:blipFill>
+                  <pic:spPr bwMode="auto">
+                    <a:xfrm>
+                      <a:off x="0" y="0"/>
+                      <a:ext cx="4810760" cy="3840480"/>
+                    </a:xfrm>
+                    <a:prstGeom prst="rect">
+                      <a:avLst/>
+                    </a:prstGeom>
+                    <a:noFill/>
+                    <a:ln>
+                      <a:noFill/>
+                    </a:ln>
+                  </pic:spPr>
+                </pic:pic>
+              </a:graphicData>
+            </a:graphic>
+          </wp:inline>
+        </w:drawing>
+      </w:r>
+    </w:p>
+    <w:p>
+      <w:pPr>
+        <w:spacing w:after="0" w:line="360" w:lineRule="auto"/>
+        <w:jc w:val="center"/>
+        <w:rPr>
+          <w:rFonts w:asciiTheme="majorHAnsi" w:hAnsiTheme="majorHAnsi" w:cstheme="majorHAnsi"/>
+          <w:sz w:val="20"/>
+          <w:szCs w:val="20"/>
+          <w:lang w:val="pt-BR"/>
+        </w:rPr>
+      </w:pPr>
+      <w:r>
+        <w:rPr>
+          <w:rFonts w:asciiTheme="majorHAnsi" w:hAnsiTheme="majorHAnsi" w:cstheme="majorHAnsi"/>
+          <w:sz w:val="20"/>
+          <w:szCs w:val="20"/>
+          <w:lang w:val="pt-BR"/>
+        </w:rPr>
+        <w:t>Implantação BIM (fonte: Manual BIM CBIC)</w:t>
+      </w:r>
+    </w:p>
+    <w:p>
+      <w:pPr>
+        <w:spacing w:after="0" w:line="360" w:lineRule="auto"/>
+        <w:jc w:val="both"/>
+        <w:rPr>
+          <w:rFonts w:asciiTheme="majorHAnsi" w:hAnsiTheme="majorHAnsi" w:cstheme="majorHAnsi"/>
+          <w:sz w:val="24"/>
+          <w:szCs w:val="24"/>
+          <w:lang w:val="pt-BR"/>
+        </w:rPr>
+      </w:pPr>
+    </w:p>
+    <w:p>
+      <w:pPr>
+        <w:spacing w:after="0" w:line="360" w:lineRule="auto"/>
+        <w:jc w:val="center"/>
+        <w:rPr>
+          <w:rFonts w:asciiTheme="majorHAnsi" w:hAnsiTheme="majorHAnsi" w:cstheme="majorHAnsi"/>
+          <w:sz w:val="24"/>
+          <w:szCs w:val="24"/>
+          <w:lang w:val="pt-BR"/>
+        </w:rPr>
+      </w:pPr>
+      <w:r>
+        <w:rPr>
+          <w:rFonts w:asciiTheme="majorHAnsi" w:hAnsiTheme="majorHAnsi" w:cstheme="majorHAnsi"/>
+          <w:noProof/>
+          <w:sz w:val="24"/>
+          <w:szCs w:val="24"/>
+          <w:lang w:bidi="ar-SA"/>
+        </w:rPr>
+        <w:drawing>
+          <wp:inline distT="0" distB="0" distL="0" distR="0">
+            <wp:extent cx="5391150" cy="2083435"/>
+            <wp:effectExtent l="0" t="0" r="0" b="0"/>
+            <wp:docPr id="34" name="Imagem 34"/>
+            <wp:cNvGraphicFramePr>
+              <a:graphicFrameLocks xmlns:a="http://schemas.openxmlformats.org/drawingml/2006/main" noChangeAspect="1"/>
+            </wp:cNvGraphicFramePr>
+            <a:graphic xmlns:a="http://schemas.openxmlformats.org/drawingml/2006/main">
+              <a:graphicData uri="http://schemas.openxmlformats.org/drawingml/2006/picture">
+                <pic:pic xmlns:pic="http://schemas.openxmlformats.org/drawingml/2006/picture">
+                  <pic:nvPicPr>
+                    <pic:cNvPr id="0" name="Picture 10"/>
+                    <pic:cNvPicPr>
+                      <a:picLocks noChangeAspect="1" noChangeArrowheads="1"/>
+                    </pic:cNvPicPr>
+                  </pic:nvPicPr>
+                  <pic:blipFill>
+                    <a:blip r:embed="rId41">
+                      <a:extLst>
+                        <a:ext uri="{28A0092B-C50C-407E-A947-70E740481C1C}">
+                          <a14:useLocalDpi xmlns:a14="http://schemas.microsoft.com/office/drawing/2010/main" val="0"/>
+                        </a:ext>
+                      </a:extLst>
+                    </a:blip>
+                    <a:srcRect/>
+                    <a:stretch>
+                      <a:fillRect/>
+                    </a:stretch>
+                  </pic:blipFill>
+                  <pic:spPr bwMode="auto">
+                    <a:xfrm>
+                      <a:off x="0" y="0"/>
+                      <a:ext cx="5391150" cy="2083435"/>
+                    </a:xfrm>
+                    <a:prstGeom prst="rect">
+                      <a:avLst/>
+                    </a:prstGeom>
+                    <a:noFill/>
+                    <a:ln>
+                      <a:noFill/>
+                    </a:ln>
+                  </pic:spPr>
+                </pic:pic>
+              </a:graphicData>
+            </a:graphic>
+          </wp:inline>
+        </w:drawing>
+      </w:r>
+    </w:p>
+    <w:p>
+      <w:pPr>
+        <w:spacing w:after="0" w:line="360" w:lineRule="auto"/>
+        <w:jc w:val="center"/>
+        <w:rPr>
+          <w:rFonts w:asciiTheme="majorHAnsi" w:hAnsiTheme="majorHAnsi" w:cstheme="majorHAnsi"/>
+          <w:sz w:val="20"/>
+          <w:szCs w:val="20"/>
+          <w:lang w:val="pt-BR"/>
+        </w:rPr>
+      </w:pPr>
+      <w:r>
+        <w:rPr>
+          <w:rFonts w:asciiTheme="majorHAnsi" w:hAnsiTheme="majorHAnsi" w:cstheme="majorHAnsi"/>
+          <w:sz w:val="20"/>
+          <w:szCs w:val="20"/>
+          <w:lang w:val="pt-BR"/>
+        </w:rPr>
+        <w:t>(fonte: Eduardo Toledo, 2015</w:t>
+      </w:r>
+      <w:proofErr w:type="gramStart"/>
+      <w:r>
+        <w:rPr>
+          <w:rFonts w:asciiTheme="majorHAnsi" w:hAnsiTheme="majorHAnsi" w:cstheme="majorHAnsi"/>
+          <w:sz w:val="20"/>
+          <w:szCs w:val="20"/>
+          <w:lang w:val="pt-BR"/>
+        </w:rPr>
+        <w:t>)</w:t>
+      </w:r>
+      <w:proofErr w:type="gramEnd"/>
+    </w:p>
+    <w:p>
+      <w:pPr>
+        <w:spacing w:after="0" w:line="360" w:lineRule="auto"/>
+        <w:jc w:val="both"/>
+        <w:rPr>
+          <w:rFonts w:asciiTheme="majorHAnsi" w:hAnsiTheme="majorHAnsi" w:cstheme="majorHAnsi"/>
+          <w:sz w:val="24"/>
+          <w:szCs w:val="24"/>
+          <w:lang w:val="pt-BR"/>
+        </w:rPr>
+      </w:pPr>
+    </w:p>
+    <w:p>
+      <w:pPr>
+        <w:spacing w:after="0" w:line="360" w:lineRule="auto"/>
+        <w:jc w:val="both"/>
+        <w:rPr>
+          <w:rFonts w:asciiTheme="majorHAnsi" w:hAnsiTheme="majorHAnsi" w:cstheme="majorHAnsi"/>
+          <w:sz w:val="24"/>
+          <w:szCs w:val="24"/>
+          <w:lang w:val="pt-BR"/>
+        </w:rPr>
+      </w:pPr>
+      <w:r>
+        <w:rPr>
+          <w:rFonts w:asciiTheme="majorHAnsi" w:hAnsiTheme="majorHAnsi" w:cstheme="majorHAnsi"/>
+          <w:sz w:val="24"/>
+          <w:szCs w:val="24"/>
+          <w:lang w:val="pt-BR"/>
+        </w:rPr>
+        <w:t>Responsabilidade do BIM manager:</w:t>
+      </w:r>
+    </w:p>
+    <w:p>
+      <w:pPr>
+        <w:spacing w:after="0" w:line="360" w:lineRule="auto"/>
+        <w:jc w:val="both"/>
+        <w:rPr>
+          <w:rFonts w:asciiTheme="majorHAnsi" w:hAnsiTheme="majorHAnsi" w:cstheme="majorHAnsi"/>
+          <w:sz w:val="24"/>
+          <w:szCs w:val="24"/>
+          <w:lang w:val="pt-BR"/>
+        </w:rPr>
+      </w:pPr>
+      <w:r>
+        <w:rPr>
+          <w:rFonts w:asciiTheme="majorHAnsi" w:hAnsiTheme="majorHAnsi" w:cstheme="majorHAnsi"/>
+          <w:sz w:val="24"/>
+          <w:szCs w:val="24"/>
+          <w:lang w:val="pt-BR"/>
+        </w:rPr>
+        <w:t xml:space="preserve">- comunicar visão BIM, tanto do projeto total de </w:t>
+      </w:r>
+      <w:proofErr w:type="gramStart"/>
+      <w:r>
+        <w:rPr>
+          <w:rFonts w:asciiTheme="majorHAnsi" w:hAnsiTheme="majorHAnsi" w:cstheme="majorHAnsi"/>
+          <w:sz w:val="24"/>
+          <w:szCs w:val="24"/>
+          <w:lang w:val="pt-BR"/>
+        </w:rPr>
+        <w:t>implementação</w:t>
+      </w:r>
+      <w:proofErr w:type="gramEnd"/>
+      <w:r>
+        <w:rPr>
+          <w:rFonts w:asciiTheme="majorHAnsi" w:hAnsiTheme="majorHAnsi" w:cstheme="majorHAnsi"/>
+          <w:sz w:val="24"/>
+          <w:szCs w:val="24"/>
+          <w:lang w:val="pt-BR"/>
+        </w:rPr>
+        <w:t xml:space="preserve"> quanto do projeto-piloto;</w:t>
+      </w:r>
+    </w:p>
+    <w:p>
+      <w:pPr>
+        <w:spacing w:after="0" w:line="360" w:lineRule="auto"/>
+        <w:jc w:val="both"/>
+        <w:rPr>
+          <w:rFonts w:asciiTheme="majorHAnsi" w:hAnsiTheme="majorHAnsi" w:cstheme="majorHAnsi"/>
+          <w:sz w:val="24"/>
+          <w:szCs w:val="24"/>
+          <w:lang w:val="pt-BR"/>
+        </w:rPr>
+      </w:pPr>
+      <w:r>
+        <w:rPr>
+          <w:rFonts w:asciiTheme="majorHAnsi" w:hAnsiTheme="majorHAnsi" w:cstheme="majorHAnsi"/>
+          <w:sz w:val="24"/>
+          <w:szCs w:val="24"/>
+          <w:lang w:val="pt-BR"/>
+        </w:rPr>
+        <w:t>- liderar e garantir a efetividade do treinamento da equipe;</w:t>
+      </w:r>
+    </w:p>
+    <w:p>
+      <w:pPr>
+        <w:spacing w:after="0" w:line="360" w:lineRule="auto"/>
+        <w:jc w:val="both"/>
+        <w:rPr>
+          <w:rFonts w:asciiTheme="majorHAnsi" w:hAnsiTheme="majorHAnsi" w:cstheme="majorHAnsi"/>
+          <w:sz w:val="24"/>
+          <w:szCs w:val="24"/>
+          <w:lang w:val="pt-BR"/>
+        </w:rPr>
+      </w:pPr>
+      <w:r>
+        <w:rPr>
+          <w:rFonts w:asciiTheme="majorHAnsi" w:hAnsiTheme="majorHAnsi" w:cstheme="majorHAnsi"/>
+          <w:sz w:val="24"/>
+          <w:szCs w:val="24"/>
+          <w:lang w:val="pt-BR"/>
+        </w:rPr>
+        <w:lastRenderedPageBreak/>
+        <w:t>- atuar como ponto focal BIM;</w:t>
+      </w:r>
+    </w:p>
+    <w:p>
+      <w:pPr>
+        <w:spacing w:after="0" w:line="360" w:lineRule="auto"/>
+        <w:jc w:val="both"/>
+        <w:rPr>
+          <w:rFonts w:asciiTheme="majorHAnsi" w:hAnsiTheme="majorHAnsi" w:cstheme="majorHAnsi"/>
+          <w:sz w:val="24"/>
+          <w:szCs w:val="24"/>
+          <w:lang w:val="pt-BR"/>
+        </w:rPr>
+      </w:pPr>
+      <w:r>
+        <w:rPr>
+          <w:rFonts w:asciiTheme="majorHAnsi" w:hAnsiTheme="majorHAnsi" w:cstheme="majorHAnsi"/>
+          <w:sz w:val="24"/>
+          <w:szCs w:val="24"/>
+          <w:lang w:val="pt-BR"/>
+        </w:rPr>
+        <w:t xml:space="preserve">- liderar e gerenciar o projeto de </w:t>
+      </w:r>
+      <w:proofErr w:type="gramStart"/>
+      <w:r>
+        <w:rPr>
+          <w:rFonts w:asciiTheme="majorHAnsi" w:hAnsiTheme="majorHAnsi" w:cstheme="majorHAnsi"/>
+          <w:sz w:val="24"/>
+          <w:szCs w:val="24"/>
+          <w:lang w:val="pt-BR"/>
+        </w:rPr>
+        <w:t>implementação</w:t>
+      </w:r>
+      <w:proofErr w:type="gramEnd"/>
+      <w:r>
+        <w:rPr>
+          <w:rFonts w:asciiTheme="majorHAnsi" w:hAnsiTheme="majorHAnsi" w:cstheme="majorHAnsi"/>
+          <w:sz w:val="24"/>
+          <w:szCs w:val="24"/>
+          <w:lang w:val="pt-BR"/>
+        </w:rPr>
+        <w:t xml:space="preserve"> BIM;</w:t>
+      </w:r>
+    </w:p>
+    <w:p>
+      <w:pPr>
+        <w:spacing w:after="0" w:line="360" w:lineRule="auto"/>
+        <w:jc w:val="both"/>
+        <w:rPr>
+          <w:rFonts w:asciiTheme="majorHAnsi" w:hAnsiTheme="majorHAnsi" w:cstheme="majorHAnsi"/>
+          <w:sz w:val="24"/>
+          <w:szCs w:val="24"/>
+          <w:lang w:val="pt-BR"/>
+        </w:rPr>
+      </w:pPr>
+      <w:r>
+        <w:rPr>
+          <w:rFonts w:asciiTheme="majorHAnsi" w:hAnsiTheme="majorHAnsi" w:cstheme="majorHAnsi"/>
+          <w:sz w:val="24"/>
+          <w:szCs w:val="24"/>
+          <w:lang w:val="pt-BR"/>
+        </w:rPr>
+        <w:t>- realizar reuniões periódicas para o gerenciamento da implementação e do desenvolvimento do projeto-piloto;</w:t>
+      </w:r>
+    </w:p>
+    <w:p>
+      <w:pPr>
+        <w:spacing w:after="0" w:line="360" w:lineRule="auto"/>
+        <w:jc w:val="both"/>
+        <w:rPr>
+          <w:rFonts w:asciiTheme="majorHAnsi" w:hAnsiTheme="majorHAnsi" w:cstheme="majorHAnsi"/>
+          <w:sz w:val="24"/>
+          <w:szCs w:val="24"/>
+          <w:lang w:val="pt-BR"/>
+        </w:rPr>
+      </w:pPr>
+      <w:r>
+        <w:rPr>
+          <w:rFonts w:asciiTheme="majorHAnsi" w:hAnsiTheme="majorHAnsi" w:cstheme="majorHAnsi"/>
+          <w:sz w:val="24"/>
+          <w:szCs w:val="24"/>
+          <w:lang w:val="pt-BR"/>
+        </w:rPr>
+        <w:t>- garantir a efetividade dos processos de troca de informações;</w:t>
+      </w:r>
+    </w:p>
+    <w:p>
+      <w:pPr>
+        <w:spacing w:after="0" w:line="360" w:lineRule="auto"/>
+        <w:jc w:val="both"/>
+        <w:rPr>
+          <w:rFonts w:asciiTheme="majorHAnsi" w:hAnsiTheme="majorHAnsi" w:cstheme="majorHAnsi"/>
+          <w:sz w:val="24"/>
+          <w:szCs w:val="24"/>
+          <w:lang w:val="pt-BR"/>
+        </w:rPr>
+      </w:pPr>
+      <w:r>
+        <w:rPr>
+          <w:rFonts w:asciiTheme="majorHAnsi" w:hAnsiTheme="majorHAnsi" w:cstheme="majorHAnsi"/>
+          <w:sz w:val="24"/>
+          <w:szCs w:val="24"/>
+          <w:lang w:val="pt-BR"/>
+        </w:rPr>
+        <w:t>- solucionar conflitos;</w:t>
+      </w:r>
+    </w:p>
+    <w:p>
+      <w:pPr>
+        <w:spacing w:after="0" w:line="360" w:lineRule="auto"/>
+        <w:jc w:val="both"/>
+        <w:rPr>
+          <w:rFonts w:asciiTheme="majorHAnsi" w:hAnsiTheme="majorHAnsi" w:cstheme="majorHAnsi"/>
+          <w:sz w:val="24"/>
+          <w:szCs w:val="24"/>
+          <w:lang w:val="pt-BR"/>
+        </w:rPr>
+      </w:pPr>
+      <w:r>
+        <w:rPr>
+          <w:rFonts w:asciiTheme="majorHAnsi" w:hAnsiTheme="majorHAnsi" w:cstheme="majorHAnsi"/>
+          <w:sz w:val="24"/>
+          <w:szCs w:val="24"/>
+          <w:lang w:val="pt-BR"/>
+        </w:rPr>
+        <w:t>- gerenciar, manter e controlar a qualidade dos modelos desenvolvidos.</w:t>
+      </w:r>
+    </w:p>
+    <w:p>
+      <w:pPr>
+        <w:spacing w:after="0" w:line="360" w:lineRule="auto"/>
+        <w:jc w:val="both"/>
+        <w:rPr>
+          <w:rFonts w:asciiTheme="majorHAnsi" w:hAnsiTheme="majorHAnsi" w:cstheme="majorHAnsi"/>
+          <w:sz w:val="24"/>
+          <w:szCs w:val="24"/>
+          <w:lang w:val="pt-BR"/>
+        </w:rPr>
+      </w:pPr>
+    </w:p>
+    <w:p>
+      <w:pPr>
+        <w:pStyle w:val="PargrafodaLista"/>
+        <w:numPr>
+          <w:ilvl w:val="0"/>
+          <w:numId w:val="10"/>
+        </w:numPr>
+        <w:spacing w:after="0" w:line="360" w:lineRule="auto"/>
+        <w:jc w:val="both"/>
+        <w:rPr>
+          <w:rFonts w:asciiTheme="majorHAnsi" w:hAnsiTheme="majorHAnsi" w:cstheme="majorHAnsi"/>
+          <w:sz w:val="24"/>
+          <w:szCs w:val="24"/>
+          <w:lang w:val="pt-BR"/>
+        </w:rPr>
+      </w:pPr>
+      <w:r>
+        <w:rPr>
+          <w:rFonts w:asciiTheme="majorHAnsi" w:hAnsiTheme="majorHAnsi" w:cstheme="majorHAnsi"/>
+          <w:sz w:val="24"/>
+          <w:szCs w:val="24"/>
+          <w:lang w:val="pt-BR"/>
+        </w:rPr>
+        <w:t>– proposição dos novos processos</w:t>
+      </w:r>
+    </w:p>
+    <w:p>
+      <w:pPr>
+        <w:spacing w:after="0" w:line="360" w:lineRule="auto"/>
+        <w:jc w:val="both"/>
+        <w:rPr>
+          <w:rFonts w:asciiTheme="majorHAnsi" w:hAnsiTheme="majorHAnsi" w:cstheme="majorHAnsi"/>
+          <w:sz w:val="24"/>
+          <w:szCs w:val="24"/>
+          <w:lang w:val="pt-BR"/>
+        </w:rPr>
+      </w:pPr>
+    </w:p>
+    <w:p>
+      <w:pPr>
+        <w:spacing w:after="0" w:line="360" w:lineRule="auto"/>
+        <w:jc w:val="both"/>
+        <w:rPr>
+          <w:rFonts w:asciiTheme="majorHAnsi" w:hAnsiTheme="majorHAnsi" w:cstheme="majorHAnsi"/>
+          <w:sz w:val="24"/>
+          <w:szCs w:val="24"/>
+          <w:lang w:val="pt-BR"/>
+        </w:rPr>
+      </w:pPr>
+      <w:r>
+        <w:rPr>
+          <w:rFonts w:asciiTheme="majorHAnsi" w:hAnsiTheme="majorHAnsi" w:cstheme="majorHAnsi"/>
+          <w:sz w:val="24"/>
+          <w:szCs w:val="24"/>
+          <w:lang w:val="pt-BR"/>
+        </w:rPr>
+        <w:t>Metodologia de modelagem de processos a ser aplicada</w:t>
+      </w:r>
+    </w:p>
+    <w:p>
+      <w:pPr>
+        <w:spacing w:after="0" w:line="360" w:lineRule="auto"/>
+        <w:jc w:val="both"/>
+        <w:rPr>
+          <w:rFonts w:asciiTheme="majorHAnsi" w:hAnsiTheme="majorHAnsi" w:cstheme="majorHAnsi"/>
+          <w:sz w:val="24"/>
+          <w:szCs w:val="24"/>
+          <w:lang w:val="pt-BR"/>
+        </w:rPr>
+      </w:pPr>
+    </w:p>
+    <w:p>
+      <w:pPr>
+        <w:spacing w:after="0" w:line="360" w:lineRule="auto"/>
+        <w:jc w:val="center"/>
+        <w:rPr>
+          <w:rFonts w:asciiTheme="majorHAnsi" w:hAnsiTheme="majorHAnsi" w:cstheme="majorHAnsi"/>
+          <w:sz w:val="24"/>
+          <w:szCs w:val="24"/>
+          <w:lang w:val="pt-BR"/>
+        </w:rPr>
+      </w:pPr>
+      <w:r>
+        <w:rPr>
+          <w:rFonts w:asciiTheme="majorHAnsi" w:hAnsiTheme="majorHAnsi" w:cstheme="majorHAnsi"/>
+          <w:noProof/>
+          <w:sz w:val="24"/>
+          <w:szCs w:val="24"/>
+          <w:lang w:bidi="ar-SA"/>
+        </w:rPr>
+        <w:drawing>
+          <wp:inline distT="0" distB="0" distL="0" distR="0">
+            <wp:extent cx="4445000" cy="3068955"/>
+            <wp:effectExtent l="0" t="0" r="0" b="0"/>
+            <wp:docPr id="35" name="Imagem 35"/>
+            <wp:cNvGraphicFramePr>
+              <a:graphicFrameLocks xmlns:a="http://schemas.openxmlformats.org/drawingml/2006/main" noChangeAspect="1"/>
+            </wp:cNvGraphicFramePr>
+            <a:graphic xmlns:a="http://schemas.openxmlformats.org/drawingml/2006/main">
+              <a:graphicData uri="http://schemas.openxmlformats.org/drawingml/2006/picture">
+                <pic:pic xmlns:pic="http://schemas.openxmlformats.org/drawingml/2006/picture">
+                  <pic:nvPicPr>
+                    <pic:cNvPr id="0" name="Picture 11"/>
+                    <pic:cNvPicPr>
+                      <a:picLocks noChangeAspect="1" noChangeArrowheads="1"/>
+                    </pic:cNvPicPr>
+                  </pic:nvPicPr>
+                  <pic:blipFill>
+                    <a:blip r:embed="rId42">
+                      <a:extLst>
+                        <a:ext uri="{28A0092B-C50C-407E-A947-70E740481C1C}">
+                          <a14:useLocalDpi xmlns:a14="http://schemas.microsoft.com/office/drawing/2010/main" val="0"/>
+                        </a:ext>
+                      </a:extLst>
+                    </a:blip>
+                    <a:srcRect/>
+                    <a:stretch>
+                      <a:fillRect/>
+                    </a:stretch>
+                  </pic:blipFill>
+                  <pic:spPr bwMode="auto">
+                    <a:xfrm>
+                      <a:off x="0" y="0"/>
+                      <a:ext cx="4445000" cy="3068955"/>
+                    </a:xfrm>
+                    <a:prstGeom prst="rect">
+                      <a:avLst/>
+                    </a:prstGeom>
+                    <a:noFill/>
+                    <a:ln>
+                      <a:noFill/>
+                    </a:ln>
+                  </pic:spPr>
+                </pic:pic>
+              </a:graphicData>
+            </a:graphic>
+          </wp:inline>
+        </w:drawing>
+      </w:r>
+    </w:p>
+    <w:p>
+      <w:pPr>
+        <w:spacing w:after="0" w:line="360" w:lineRule="auto"/>
+        <w:jc w:val="center"/>
+        <w:rPr>
+          <w:rFonts w:asciiTheme="majorHAnsi" w:hAnsiTheme="majorHAnsi" w:cstheme="majorHAnsi"/>
+          <w:sz w:val="20"/>
+          <w:szCs w:val="20"/>
+          <w:lang w:val="pt-BR"/>
+        </w:rPr>
+      </w:pPr>
+      <w:r>
+        <w:rPr>
+          <w:rFonts w:asciiTheme="majorHAnsi" w:hAnsiTheme="majorHAnsi" w:cstheme="majorHAnsi"/>
+          <w:sz w:val="20"/>
+          <w:szCs w:val="20"/>
+          <w:lang w:val="pt-BR"/>
+        </w:rPr>
+        <w:t>Modelo do ciclo de vida de um projeto de modelagem de processos (fonte: Rubens Cavalcanti)</w:t>
+      </w:r>
+    </w:p>
+    <w:p>
+      <w:pPr>
+        <w:spacing w:after="0" w:line="360" w:lineRule="auto"/>
+        <w:jc w:val="both"/>
+        <w:rPr>
+          <w:rFonts w:asciiTheme="majorHAnsi" w:hAnsiTheme="majorHAnsi" w:cstheme="majorHAnsi"/>
+          <w:sz w:val="24"/>
+          <w:szCs w:val="24"/>
+          <w:lang w:val="pt-BR"/>
+        </w:rPr>
+      </w:pPr>
+    </w:p>
+    <w:p>
+      <w:pPr>
+        <w:spacing w:after="0" w:line="360" w:lineRule="auto"/>
+        <w:jc w:val="both"/>
+        <w:rPr>
+          <w:rFonts w:asciiTheme="majorHAnsi" w:hAnsiTheme="majorHAnsi" w:cstheme="majorHAnsi"/>
+          <w:sz w:val="24"/>
+          <w:szCs w:val="24"/>
+          <w:lang w:val="pt-BR"/>
+        </w:rPr>
+      </w:pPr>
+      <w:r>
+        <w:rPr>
+          <w:rFonts w:asciiTheme="majorHAnsi" w:hAnsiTheme="majorHAnsi" w:cstheme="majorHAnsi"/>
+          <w:sz w:val="24"/>
+          <w:szCs w:val="24"/>
+          <w:lang w:val="pt-BR"/>
+        </w:rPr>
+        <w:t>O diagnostico do quadro atual da organização deve indicar como se dá o fluxo e quais são seus produtos, de modo que seja possível vislumbrar uma relação entre o que se faz hoje e o que se pretende fazer.</w:t>
+      </w:r>
+    </w:p>
+    <w:p>
+      <w:pPr>
+        <w:spacing w:after="0" w:line="360" w:lineRule="auto"/>
+        <w:jc w:val="both"/>
+        <w:rPr>
+          <w:rFonts w:asciiTheme="majorHAnsi" w:hAnsiTheme="majorHAnsi" w:cstheme="majorHAnsi"/>
+          <w:sz w:val="24"/>
+          <w:szCs w:val="24"/>
+          <w:lang w:val="pt-BR"/>
+        </w:rPr>
+      </w:pPr>
+      <w:r>
+        <w:rPr>
+          <w:rFonts w:asciiTheme="majorHAnsi" w:hAnsiTheme="majorHAnsi" w:cstheme="majorHAnsi"/>
+          <w:sz w:val="24"/>
+          <w:szCs w:val="24"/>
+          <w:lang w:val="pt-BR"/>
+        </w:rPr>
+        <w:t>Isto permite identificar as diferenças e as habilidades que serão necessárias.</w:t>
+      </w:r>
+    </w:p>
+    <w:p>
+      <w:pPr>
+        <w:spacing w:after="0" w:line="360" w:lineRule="auto"/>
+        <w:jc w:val="center"/>
+        <w:rPr>
+          <w:rFonts w:asciiTheme="majorHAnsi" w:hAnsiTheme="majorHAnsi" w:cstheme="majorHAnsi"/>
+          <w:sz w:val="24"/>
+          <w:szCs w:val="24"/>
+          <w:lang w:val="pt-BR"/>
+        </w:rPr>
+      </w:pPr>
+      <w:r>
+        <w:rPr>
+          <w:rFonts w:asciiTheme="majorHAnsi" w:hAnsiTheme="majorHAnsi" w:cstheme="majorHAnsi"/>
+          <w:noProof/>
+          <w:sz w:val="24"/>
+          <w:szCs w:val="24"/>
+          <w:lang w:bidi="ar-SA"/>
+        </w:rPr>
+        <w:lastRenderedPageBreak/>
+        <w:drawing>
+          <wp:inline distT="0" distB="0" distL="0" distR="0">
+            <wp:extent cx="4301490" cy="3888105"/>
+            <wp:effectExtent l="0" t="0" r="3810" b="0"/>
+            <wp:docPr id="36" name="Imagem 36"/>
+            <wp:cNvGraphicFramePr>
+              <a:graphicFrameLocks xmlns:a="http://schemas.openxmlformats.org/drawingml/2006/main" noChangeAspect="1"/>
+            </wp:cNvGraphicFramePr>
+            <a:graphic xmlns:a="http://schemas.openxmlformats.org/drawingml/2006/main">
+              <a:graphicData uri="http://schemas.openxmlformats.org/drawingml/2006/picture">
+                <pic:pic xmlns:pic="http://schemas.openxmlformats.org/drawingml/2006/picture">
+                  <pic:nvPicPr>
+                    <pic:cNvPr id="0" name="Picture 12"/>
+                    <pic:cNvPicPr>
+                      <a:picLocks noChangeAspect="1" noChangeArrowheads="1"/>
+                    </pic:cNvPicPr>
+                  </pic:nvPicPr>
+                  <pic:blipFill>
+                    <a:blip r:embed="rId43">
+                      <a:extLst>
+                        <a:ext uri="{28A0092B-C50C-407E-A947-70E740481C1C}">
+                          <a14:useLocalDpi xmlns:a14="http://schemas.microsoft.com/office/drawing/2010/main" val="0"/>
+                        </a:ext>
+                      </a:extLst>
+                    </a:blip>
+                    <a:srcRect/>
+                    <a:stretch>
+                      <a:fillRect/>
+                    </a:stretch>
+                  </pic:blipFill>
+                  <pic:spPr bwMode="auto">
+                    <a:xfrm>
+                      <a:off x="0" y="0"/>
+                      <a:ext cx="4301490" cy="3888105"/>
+                    </a:xfrm>
+                    <a:prstGeom prst="rect">
+                      <a:avLst/>
+                    </a:prstGeom>
+                    <a:noFill/>
+                    <a:ln>
+                      <a:noFill/>
+                    </a:ln>
+                  </pic:spPr>
+                </pic:pic>
+              </a:graphicData>
+            </a:graphic>
+          </wp:inline>
+        </w:drawing>
+      </w:r>
+    </w:p>
+    <w:p>
+      <w:pPr>
+        <w:spacing w:after="0" w:line="360" w:lineRule="auto"/>
+        <w:jc w:val="center"/>
+        <w:rPr>
+          <w:rFonts w:asciiTheme="majorHAnsi" w:hAnsiTheme="majorHAnsi" w:cstheme="majorHAnsi"/>
+          <w:sz w:val="20"/>
+          <w:szCs w:val="20"/>
+          <w:lang w:val="pt-BR"/>
+        </w:rPr>
+      </w:pPr>
+      <w:r>
+        <w:rPr>
+          <w:rFonts w:asciiTheme="majorHAnsi" w:hAnsiTheme="majorHAnsi" w:cstheme="majorHAnsi"/>
+          <w:sz w:val="20"/>
+          <w:szCs w:val="20"/>
+          <w:lang w:val="pt-BR"/>
+        </w:rPr>
+        <w:t>Implantação BIM (fonte: Manual BIM CBIC)</w:t>
+      </w:r>
+    </w:p>
+    <w:p>
+      <w:pPr>
+        <w:spacing w:after="0" w:line="360" w:lineRule="auto"/>
+        <w:jc w:val="both"/>
+        <w:rPr>
+          <w:rFonts w:asciiTheme="majorHAnsi" w:hAnsiTheme="majorHAnsi" w:cstheme="majorHAnsi"/>
+          <w:sz w:val="24"/>
+          <w:szCs w:val="24"/>
+          <w:lang w:val="pt-BR"/>
+        </w:rPr>
+      </w:pPr>
+    </w:p>
+    <w:p>
+      <w:pPr>
+        <w:pStyle w:val="PargrafodaLista"/>
+        <w:numPr>
+          <w:ilvl w:val="0"/>
+          <w:numId w:val="10"/>
+        </w:numPr>
+        <w:spacing w:after="0" w:line="360" w:lineRule="auto"/>
+        <w:jc w:val="both"/>
+        <w:rPr>
+          <w:rFonts w:asciiTheme="majorHAnsi" w:hAnsiTheme="majorHAnsi" w:cstheme="majorHAnsi"/>
+          <w:sz w:val="24"/>
+          <w:szCs w:val="24"/>
+          <w:lang w:val="pt-BR"/>
+        </w:rPr>
+      </w:pPr>
+      <w:r>
+        <w:rPr>
+          <w:rFonts w:asciiTheme="majorHAnsi" w:hAnsiTheme="majorHAnsi" w:cstheme="majorHAnsi"/>
+          <w:sz w:val="24"/>
+          <w:szCs w:val="24"/>
+          <w:lang w:val="pt-BR"/>
+        </w:rPr>
+        <w:t>– monitoramento: indicadores e responsáveis</w:t>
+      </w:r>
+    </w:p>
+    <w:p>
+      <w:pPr>
+        <w:spacing w:after="0" w:line="360" w:lineRule="auto"/>
+        <w:jc w:val="both"/>
+        <w:rPr>
+          <w:rFonts w:asciiTheme="majorHAnsi" w:hAnsiTheme="majorHAnsi" w:cstheme="majorHAnsi"/>
+          <w:sz w:val="24"/>
+          <w:szCs w:val="24"/>
+          <w:lang w:val="pt-BR"/>
+        </w:rPr>
+      </w:pPr>
+    </w:p>
+    <w:p>
+      <w:pPr>
+        <w:spacing w:after="0" w:line="360" w:lineRule="auto"/>
+        <w:jc w:val="both"/>
+        <w:rPr>
+          <w:rFonts w:asciiTheme="majorHAnsi" w:hAnsiTheme="majorHAnsi" w:cstheme="majorHAnsi"/>
+          <w:sz w:val="24"/>
+          <w:szCs w:val="24"/>
+          <w:lang w:val="pt-BR"/>
+        </w:rPr>
+      </w:pPr>
+      <w:r>
+        <w:rPr>
+          <w:rFonts w:asciiTheme="majorHAnsi" w:hAnsiTheme="majorHAnsi" w:cstheme="majorHAnsi"/>
+          <w:sz w:val="24"/>
+          <w:szCs w:val="24"/>
+          <w:lang w:val="pt-BR"/>
+        </w:rPr>
+        <w:t>Para atingir a meta desejada é preciso alocar recursos, definir metas mensuráveis, prazos e responsáveis.</w:t>
+      </w:r>
+    </w:p>
+    <w:p>
+      <w:pPr>
+        <w:spacing w:after="0" w:line="360" w:lineRule="auto"/>
+        <w:jc w:val="both"/>
+        <w:rPr>
+          <w:rFonts w:asciiTheme="majorHAnsi" w:hAnsiTheme="majorHAnsi" w:cstheme="majorHAnsi"/>
+          <w:sz w:val="24"/>
+          <w:szCs w:val="24"/>
+          <w:lang w:val="pt-BR"/>
+        </w:rPr>
+      </w:pPr>
+      <w:r>
+        <w:rPr>
+          <w:rFonts w:asciiTheme="majorHAnsi" w:hAnsiTheme="majorHAnsi" w:cstheme="majorHAnsi"/>
+          <w:sz w:val="24"/>
+          <w:szCs w:val="24"/>
+          <w:lang w:val="pt-BR"/>
+        </w:rPr>
+        <w:t>O cronograma físico-financeiro consolida a proposta de implantação BIM e fundamenta os indicadores para o monitoramento.</w:t>
+      </w:r>
+    </w:p>
+    <w:p>
+      <w:pPr>
+        <w:spacing w:after="0" w:line="360" w:lineRule="auto"/>
+        <w:jc w:val="both"/>
+        <w:rPr>
+          <w:rFonts w:asciiTheme="majorHAnsi" w:hAnsiTheme="majorHAnsi" w:cstheme="majorHAnsi"/>
+          <w:sz w:val="24"/>
+          <w:szCs w:val="24"/>
+          <w:lang w:val="pt-BR"/>
+        </w:rPr>
+      </w:pPr>
+      <w:r>
+        <w:rPr>
+          <w:rFonts w:asciiTheme="majorHAnsi" w:hAnsiTheme="majorHAnsi" w:cstheme="majorHAnsi"/>
+          <w:sz w:val="24"/>
+          <w:szCs w:val="24"/>
+          <w:lang w:val="pt-BR"/>
+        </w:rPr>
+        <w:t>O processamento e análise destes indicadores devem ser designados a um responsável, encarregado também de efetuar a apresentação dos resultados para toda a equipe nas reuniões de avaliação.</w:t>
+      </w:r>
+    </w:p>
+    <w:p>
+      <w:pPr>
+        <w:spacing w:after="0" w:line="360" w:lineRule="auto"/>
+        <w:jc w:val="both"/>
+        <w:rPr>
+          <w:rFonts w:asciiTheme="majorHAnsi" w:hAnsiTheme="majorHAnsi" w:cstheme="majorHAnsi"/>
+          <w:sz w:val="24"/>
+          <w:szCs w:val="24"/>
+          <w:lang w:val="pt-BR"/>
+        </w:rPr>
+      </w:pPr>
+    </w:p>
+    <w:p>
+      <w:pPr>
+        <w:spacing w:after="0" w:line="360" w:lineRule="auto"/>
+        <w:jc w:val="both"/>
+        <w:rPr>
+          <w:rFonts w:asciiTheme="majorHAnsi" w:hAnsiTheme="majorHAnsi" w:cstheme="majorHAnsi"/>
+          <w:sz w:val="24"/>
+          <w:szCs w:val="24"/>
+          <w:lang w:val="pt-BR"/>
+        </w:rPr>
+      </w:pPr>
+      <w:r>
+        <w:rPr>
+          <w:rFonts w:asciiTheme="majorHAnsi" w:hAnsiTheme="majorHAnsi" w:cstheme="majorHAnsi"/>
+          <w:sz w:val="24"/>
+          <w:szCs w:val="24"/>
+          <w:lang w:val="pt-BR"/>
+        </w:rPr>
+        <w:t>Guia modelo para Plano de Implantação de Processos BIM (template Autodesk)</w:t>
+      </w:r>
+    </w:p>
+    <w:p>
+      <w:pPr>
+        <w:spacing w:after="0" w:line="360" w:lineRule="auto"/>
+        <w:jc w:val="both"/>
+        <w:rPr>
+          <w:rFonts w:asciiTheme="majorHAnsi" w:hAnsiTheme="majorHAnsi" w:cstheme="majorHAnsi"/>
+          <w:sz w:val="24"/>
+          <w:szCs w:val="24"/>
+          <w:lang w:val="pt-BR"/>
+        </w:rPr>
+      </w:pPr>
+    </w:p>
+    <w:p>
+      <w:pPr>
+        <w:spacing w:after="0" w:line="360" w:lineRule="auto"/>
+        <w:jc w:val="both"/>
+        <w:rPr>
+          <w:rFonts w:asciiTheme="majorHAnsi" w:hAnsiTheme="majorHAnsi" w:cstheme="majorHAnsi"/>
+          <w:sz w:val="24"/>
+          <w:szCs w:val="24"/>
+          <w:lang w:val="pt-BR"/>
+        </w:rPr>
+      </w:pPr>
+      <w:hyperlink r:id="rId44" w:history="1">
+        <w:r>
+          <w:rPr>
+            <w:rStyle w:val="Hyperlink"/>
+            <w:rFonts w:asciiTheme="majorHAnsi" w:hAnsiTheme="majorHAnsi" w:cstheme="majorHAnsi"/>
+            <w:sz w:val="24"/>
+            <w:szCs w:val="24"/>
+            <w:lang w:val="pt-BR"/>
+          </w:rPr>
+          <w:t>https://pages.autodesk.com/br-bim-hub-deployBIM?mktvar002=688380&amp;utm_medium=social-</w:t>
+        </w:r>
+        <w:r>
+          <w:rPr>
+            <w:rStyle w:val="Hyperlink"/>
+            <w:rFonts w:asciiTheme="majorHAnsi" w:hAnsiTheme="majorHAnsi" w:cstheme="majorHAnsi"/>
+            <w:sz w:val="24"/>
+            <w:szCs w:val="24"/>
+            <w:lang w:val="pt-BR"/>
+          </w:rPr>
+          <w:lastRenderedPageBreak/>
+          <w:t>pd&amp;utm_source=facebook&amp;utm_campaign=amer-aec-br-aec-abcde-architecture-building-construction-design-engineering&amp;utm_id=688380</w:t>
+        </w:r>
+      </w:hyperlink>
+      <w:r>
+        <w:rPr>
+          <w:rFonts w:asciiTheme="majorHAnsi" w:hAnsiTheme="majorHAnsi" w:cstheme="majorHAnsi"/>
+          <w:sz w:val="24"/>
+          <w:szCs w:val="24"/>
+          <w:lang w:val="pt-BR"/>
+        </w:rPr>
+        <w:t xml:space="preserve"> </w:t>
+      </w:r>
+    </w:p>
+    <w:p>
+      <w:pPr>
+        <w:spacing w:after="0" w:line="360" w:lineRule="auto"/>
+        <w:jc w:val="both"/>
+        <w:rPr>
+          <w:rFonts w:asciiTheme="majorHAnsi" w:hAnsiTheme="majorHAnsi" w:cstheme="majorHAnsi"/>
+          <w:sz w:val="24"/>
+          <w:szCs w:val="24"/>
+          <w:lang w:val="pt-BR"/>
+        </w:rPr>
+      </w:pPr>
+    </w:p>
+    <w:p>
+      <w:pPr>
+        <w:spacing w:after="0" w:line="360" w:lineRule="auto"/>
+        <w:jc w:val="both"/>
+        <w:rPr>
+          <w:rFonts w:asciiTheme="majorHAnsi" w:hAnsiTheme="majorHAnsi" w:cstheme="majorHAnsi"/>
+          <w:sz w:val="24"/>
+          <w:szCs w:val="24"/>
+          <w:lang w:val="pt-BR"/>
+        </w:rPr>
+      </w:pPr>
+      <w:bookmarkStart w:id="0" w:name="_GoBack"/>
+      <w:bookmarkEnd w:id="0"/>
     </w:p>
     <w:p>
       <w:pPr>
@@ -8798,8 +10757,8 @@
       </w:pPr>
     </w:p>
     <w:sectPr>
-      <w:headerReference w:type="default" r:id="rId37"/>
-      <w:footerReference w:type="default" r:id="rId38"/>
+      <w:headerReference w:type="default" r:id="rId45"/>
+      <w:footerReference w:type="default" r:id="rId46"/>
       <w:pgSz w:w="11906" w:h="16838"/>
       <w:pgMar w:top="1417" w:right="1701" w:bottom="1417" w:left="1701" w:header="708" w:footer="708" w:gutter="0"/>
       <w:cols w:space="708"/>
@@ -9662,6 +11621,95 @@
     </w:lvl>
   </w:abstractNum>
   <w:abstractNum w:abstractNumId="6">
+    <w:nsid w:val="4398533F"/>
+    <w:multiLevelType w:val="hybridMultilevel"/>
+    <w:tmpl w:val="4A6EB3BC"/>
+    <w:lvl w:ilvl="0" w:tplc="91A26BB4">
+      <w:start w:val="1"/>
+      <w:numFmt w:val="lowerLetter"/>
+      <w:lvlText w:val="(%1)"/>
+      <w:lvlJc w:val="left"/>
+      <w:pPr>
+        <w:ind w:left="720" w:hanging="360"/>
+      </w:pPr>
+      <w:rPr>
+        <w:rFonts w:hint="default"/>
+      </w:rPr>
+    </w:lvl>
+    <w:lvl w:ilvl="1" w:tplc="04090019" w:tentative="1">
+      <w:start w:val="1"/>
+      <w:numFmt w:val="lowerLetter"/>
+      <w:lvlText w:val="%2."/>
+      <w:lvlJc w:val="left"/>
+      <w:pPr>
+        <w:ind w:left="1440" w:hanging="360"/>
+      </w:pPr>
+    </w:lvl>
+    <w:lvl w:ilvl="2" w:tplc="0409001B" w:tentative="1">
+      <w:start w:val="1"/>
+      <w:numFmt w:val="lowerRoman"/>
+      <w:lvlText w:val="%3."/>
+      <w:lvlJc w:val="right"/>
+      <w:pPr>
+        <w:ind w:left="2160" w:hanging="180"/>
+      </w:pPr>
+    </w:lvl>
+    <w:lvl w:ilvl="3" w:tplc="0409000F" w:tentative="1">
+      <w:start w:val="1"/>
+      <w:numFmt w:val="decimal"/>
+      <w:lvlText w:val="%4."/>
+      <w:lvlJc w:val="left"/>
+      <w:pPr>
+        <w:ind w:left="2880" w:hanging="360"/>
+      </w:pPr>
+    </w:lvl>
+    <w:lvl w:ilvl="4" w:tplc="04090019" w:tentative="1">
+      <w:start w:val="1"/>
+      <w:numFmt w:val="lowerLetter"/>
+      <w:lvlText w:val="%5."/>
+      <w:lvlJc w:val="left"/>
+      <w:pPr>
+        <w:ind w:left="3600" w:hanging="360"/>
+      </w:pPr>
+    </w:lvl>
+    <w:lvl w:ilvl="5" w:tplc="0409001B" w:tentative="1">
+      <w:start w:val="1"/>
+      <w:numFmt w:val="lowerRoman"/>
+      <w:lvlText w:val="%6."/>
+      <w:lvlJc w:val="right"/>
+      <w:pPr>
+        <w:ind w:left="4320" w:hanging="180"/>
+      </w:pPr>
+    </w:lvl>
+    <w:lvl w:ilvl="6" w:tplc="0409000F" w:tentative="1">
+      <w:start w:val="1"/>
+      <w:numFmt w:val="decimal"/>
+      <w:lvlText w:val="%7."/>
+      <w:lvlJc w:val="left"/>
+      <w:pPr>
+        <w:ind w:left="5040" w:hanging="360"/>
+      </w:pPr>
+    </w:lvl>
+    <w:lvl w:ilvl="7" w:tplc="04090019" w:tentative="1">
+      <w:start w:val="1"/>
+      <w:numFmt w:val="lowerLetter"/>
+      <w:lvlText w:val="%8."/>
+      <w:lvlJc w:val="left"/>
+      <w:pPr>
+        <w:ind w:left="5760" w:hanging="360"/>
+      </w:pPr>
+    </w:lvl>
+    <w:lvl w:ilvl="8" w:tplc="0409001B" w:tentative="1">
+      <w:start w:val="1"/>
+      <w:numFmt w:val="lowerRoman"/>
+      <w:lvlText w:val="%9."/>
+      <w:lvlJc w:val="right"/>
+      <w:pPr>
+        <w:ind w:left="6480" w:hanging="180"/>
+      </w:pPr>
+    </w:lvl>
+  </w:abstractNum>
+  <w:abstractNum w:abstractNumId="7">
     <w:nsid w:val="45E821B3"/>
     <w:multiLevelType w:val="hybridMultilevel"/>
     <w:tmpl w:val="07CA52A0"/>
@@ -9747,7 +11795,7 @@
       </w:pPr>
     </w:lvl>
   </w:abstractNum>
-  <w:abstractNum w:abstractNumId="7">
+  <w:abstractNum w:abstractNumId="8">
     <w:nsid w:val="4EFD7C98"/>
     <w:multiLevelType w:val="hybridMultilevel"/>
     <w:tmpl w:val="29C24EA6"/>
@@ -9833,7 +11881,7 @@
       </w:pPr>
     </w:lvl>
   </w:abstractNum>
-  <w:abstractNum w:abstractNumId="8">
+  <w:abstractNum w:abstractNumId="9">
     <w:nsid w:val="5CEA3726"/>
     <w:multiLevelType w:val="hybridMultilevel"/>
     <w:tmpl w:val="3410CC26"/>
@@ -9922,7 +11970,7 @@
       </w:pPr>
     </w:lvl>
   </w:abstractNum>
-  <w:abstractNum w:abstractNumId="9">
+  <w:abstractNum w:abstractNumId="10">
     <w:nsid w:val="70425307"/>
     <w:multiLevelType w:val="hybridMultilevel"/>
     <w:tmpl w:val="19C04EA8"/>
@@ -10011,7 +12059,7 @@
       </w:pPr>
     </w:lvl>
   </w:abstractNum>
-  <w:abstractNum w:abstractNumId="10">
+  <w:abstractNum w:abstractNumId="11">
     <w:nsid w:val="74F402FD"/>
     <w:multiLevelType w:val="hybridMultilevel"/>
     <w:tmpl w:val="EBD6018E"/>
@@ -10101,13 +12149,13 @@
     </w:lvl>
   </w:abstractNum>
   <w:num w:numId="1">
+    <w:abstractNumId w:val="9"/>
+  </w:num>
+  <w:num w:numId="2">
     <w:abstractNumId w:val="8"/>
   </w:num>
-  <w:num w:numId="2">
+  <w:num w:numId="3">
     <w:abstractNumId w:val="7"/>
-  </w:num>
-  <w:num w:numId="3">
-    <w:abstractNumId w:val="6"/>
   </w:num>
   <w:num w:numId="4">
     <w:abstractNumId w:val="4"/>
@@ -10119,7 +12167,7 @@
     <w:abstractNumId w:val="2"/>
   </w:num>
   <w:num w:numId="7">
-    <w:abstractNumId w:val="10"/>
+    <w:abstractNumId w:val="11"/>
   </w:num>
   <w:num w:numId="8">
     <w:abstractNumId w:val="0"/>
@@ -10128,10 +12176,13 @@
     <w:abstractNumId w:val="5"/>
   </w:num>
   <w:num w:numId="10">
-    <w:abstractNumId w:val="9"/>
+    <w:abstractNumId w:val="10"/>
   </w:num>
   <w:num w:numId="11">
     <w:abstractNumId w:val="1"/>
+  </w:num>
+  <w:num w:numId="12">
+    <w:abstractNumId w:val="6"/>
   </w:num>
 </w:numbering>
 </file>
@@ -12512,7 +14563,7 @@
 </file>
 
 <file path=customXml/itemProps1.xml><?xml version="1.0" encoding="utf-8"?>
-<ds:datastoreItem xmlns:ds="http://schemas.openxmlformats.org/officeDocument/2006/customXml" ds:itemID="{EAEE02BA-AEDA-4163-814B-2CFAE9AB85C7}">
+<ds:datastoreItem xmlns:ds="http://schemas.openxmlformats.org/officeDocument/2006/customXml" ds:itemID="{5EB98353-5361-4623-8D14-B984E9005E31}">
   <ds:schemaRefs>
     <ds:schemaRef ds:uri="http://schemas.openxmlformats.org/officeDocument/2006/bibliography"/>
   </ds:schemaRefs>

</xml_diff>

<commit_message>
quarta e ultima teste gestão de processos
</commit_message>
<xml_diff>
--- a/03_gestao_processos/gestão_processos_notas_aula.docx
+++ b/03_gestao_processos/gestão_processos_notas_aula.docx
@@ -6452,7 +6452,29 @@
           <w:lang w:val="pt-BR"/>
         </w:rPr>
         <w:lastRenderedPageBreak/>
-        <w:t>Unidade 3 – Estratégia de implementação de processos BIM</w:t>
+        <w:t xml:space="preserve">Unidade 3 – Estratégia de </w:t>
+      </w:r>
+      <w:proofErr w:type="gramStart"/>
+      <w:r>
+        <w:rPr>
+          <w:rFonts w:asciiTheme="majorHAnsi" w:hAnsiTheme="majorHAnsi" w:cstheme="majorHAnsi"/>
+          <w:b/>
+          <w:sz w:val="24"/>
+          <w:szCs w:val="24"/>
+          <w:lang w:val="pt-BR"/>
+        </w:rPr>
+        <w:t>implementação</w:t>
+      </w:r>
+      <w:proofErr w:type="gramEnd"/>
+      <w:r>
+        <w:rPr>
+          <w:rFonts w:asciiTheme="majorHAnsi" w:hAnsiTheme="majorHAnsi" w:cstheme="majorHAnsi"/>
+          <w:b/>
+          <w:sz w:val="24"/>
+          <w:szCs w:val="24"/>
+          <w:lang w:val="pt-BR"/>
+        </w:rPr>
+        <w:t xml:space="preserve"> de processos BIM</w:t>
       </w:r>
     </w:p>
     <w:p>
@@ -6606,16 +6628,7 @@
           <w:szCs w:val="24"/>
           <w:lang w:val="pt-BR"/>
         </w:rPr>
-        <w:t xml:space="preserve">- </w:t>
-      </w:r>
-      <w:r>
-        <w:rPr>
-          <w:rFonts w:asciiTheme="majorHAnsi" w:hAnsiTheme="majorHAnsi" w:cstheme="majorHAnsi"/>
-          <w:sz w:val="24"/>
-          <w:szCs w:val="24"/>
-          <w:lang w:val="pt-BR"/>
-        </w:rPr>
-        <w:t>BIM: inovação e mudança da cultura organizacional</w:t>
+        <w:t>- BIM: inovação e mudança da cultura organizacional</w:t>
       </w:r>
     </w:p>
     <w:p>
@@ -8027,16 +8040,7 @@
                 <w:lang w:val="pt-BR"/>
               </w:rPr>
               <w:lastRenderedPageBreak/>
-              <w:t xml:space="preserve">Pergunta 1 - </w:t>
-            </w:r>
-            <w:r>
-              <w:rPr>
-                <w:rFonts w:asciiTheme="majorHAnsi" w:hAnsiTheme="majorHAnsi" w:cstheme="majorHAnsi"/>
-                <w:sz w:val="20"/>
-                <w:szCs w:val="20"/>
-                <w:lang w:val="pt-BR"/>
-              </w:rPr>
-              <w:t>Nos últimos anos, o conceito BIM - Building Information Modeling, vem sendo implantado e amplamente utilizado nas diversas obras da construção civil. Essa tecnologia veio revolucionar a forma de elaboração de projetos. Considere as afirmativas:</w:t>
+              <w:t>Pergunta 1 - Nos últimos anos, o conceito BIM - Building Information Modeling, vem sendo implantado e amplamente utilizado nas diversas obras da construção civil. Essa tecnologia veio revolucionar a forma de elaboração de projetos. Considere as afirmativas:</w:t>
             </w:r>
           </w:p>
           <w:p>
@@ -8429,16 +8433,7 @@
                 <w:szCs w:val="20"/>
                 <w:lang w:val="pt-BR"/>
               </w:rPr>
-              <w:t xml:space="preserve">Pergunta 4 - </w:t>
-            </w:r>
-            <w:r>
-              <w:rPr>
-                <w:rFonts w:asciiTheme="majorHAnsi" w:hAnsiTheme="majorHAnsi" w:cstheme="majorHAnsi"/>
-                <w:sz w:val="20"/>
-                <w:szCs w:val="20"/>
-                <w:lang w:val="pt-BR"/>
-              </w:rPr>
-              <w:t>Em uma implantação de processos BIM em uma organização o diagnóstico é uma das fases fundamentais do processo.</w:t>
+              <w:t>Pergunta 4 - Em uma implantação de processos BIM em uma organização o diagnóstico é uma das fases fundamentais do processo.</w:t>
             </w:r>
             <w:r>
               <w:rPr>
@@ -8532,16 +8527,7 @@
                 <w:szCs w:val="20"/>
                 <w:lang w:val="pt-BR"/>
               </w:rPr>
-              <w:t xml:space="preserve">Pergunta 5 - </w:t>
-            </w:r>
-            <w:r>
-              <w:rPr>
-                <w:rFonts w:asciiTheme="majorHAnsi" w:hAnsiTheme="majorHAnsi" w:cstheme="majorHAnsi"/>
-                <w:sz w:val="20"/>
-                <w:szCs w:val="20"/>
-                <w:lang w:val="pt-BR"/>
-              </w:rPr>
-              <w:t>Na adequada implantação de processos BIM em uma organização considere as afirmativas:</w:t>
+              <w:t>Pergunta 5 - Na adequada implantação de processos BIM em uma organização considere as afirmativas:</w:t>
             </w:r>
           </w:p>
           <w:p>
@@ -10718,19 +10704,865 @@
         </w:rPr>
       </w:pPr>
     </w:p>
-    <w:p>
-      <w:pPr>
-        <w:spacing w:after="0" w:line="360" w:lineRule="auto"/>
-        <w:jc w:val="both"/>
-        <w:rPr>
-          <w:rFonts w:asciiTheme="majorHAnsi" w:hAnsiTheme="majorHAnsi" w:cstheme="majorHAnsi"/>
-          <w:sz w:val="24"/>
-          <w:szCs w:val="24"/>
-          <w:lang w:val="pt-BR"/>
-        </w:rPr>
-      </w:pPr>
-      <w:bookmarkStart w:id="0" w:name="_GoBack"/>
-      <w:bookmarkEnd w:id="0"/>
+    <w:tbl>
+      <w:tblPr>
+        <w:tblStyle w:val="Tabelacomgrade"/>
+        <w:tblW w:w="0" w:type="auto"/>
+        <w:tblBorders>
+          <w:top w:val="none" w:sz="0" w:space="0" w:color="auto"/>
+          <w:left w:val="none" w:sz="0" w:space="0" w:color="auto"/>
+          <w:bottom w:val="none" w:sz="0" w:space="0" w:color="auto"/>
+          <w:right w:val="none" w:sz="0" w:space="0" w:color="auto"/>
+          <w:insideH w:val="none" w:sz="0" w:space="0" w:color="auto"/>
+          <w:insideV w:val="none" w:sz="0" w:space="0" w:color="auto"/>
+        </w:tblBorders>
+        <w:shd w:val="clear" w:color="auto" w:fill="E7E6E6" w:themeFill="background2"/>
+        <w:tblLook w:val="04A0" w:firstRow="1" w:lastRow="0" w:firstColumn="1" w:lastColumn="0" w:noHBand="0" w:noVBand="1"/>
+      </w:tblPr>
+      <w:tblGrid>
+        <w:gridCol w:w="8720"/>
+      </w:tblGrid>
+      <w:tr>
+        <w:tc>
+          <w:tcPr>
+            <w:tcW w:w="8720" w:type="dxa"/>
+            <w:shd w:val="clear" w:color="auto" w:fill="E7E6E6" w:themeFill="background2"/>
+          </w:tcPr>
+          <w:p>
+            <w:pPr>
+              <w:spacing w:after="0" w:line="360" w:lineRule="auto"/>
+              <w:jc w:val="both"/>
+              <w:rPr>
+                <w:rFonts w:asciiTheme="majorHAnsi" w:hAnsiTheme="majorHAnsi" w:cstheme="majorHAnsi"/>
+                <w:sz w:val="20"/>
+                <w:szCs w:val="20"/>
+                <w:lang w:val="pt-BR"/>
+              </w:rPr>
+            </w:pPr>
+            <w:r>
+              <w:rPr>
+                <w:rFonts w:asciiTheme="majorHAnsi" w:hAnsiTheme="majorHAnsi" w:cstheme="majorHAnsi"/>
+                <w:sz w:val="20"/>
+                <w:szCs w:val="20"/>
+                <w:lang w:val="pt-BR"/>
+              </w:rPr>
+              <w:t xml:space="preserve">Pergunta 1 - </w:t>
+            </w:r>
+            <w:r>
+              <w:rPr>
+                <w:rFonts w:asciiTheme="majorHAnsi" w:hAnsiTheme="majorHAnsi" w:cstheme="majorHAnsi"/>
+                <w:sz w:val="20"/>
+                <w:szCs w:val="20"/>
+                <w:lang w:val="pt-BR"/>
+              </w:rPr>
+              <w:t>Para que uma implantação BIM seja bem sucedida, e retorne resultados à organização é indispensável o seu planejamento. O Pla</w:t>
+            </w:r>
+            <w:bookmarkStart w:id="0" w:name="_GoBack"/>
+            <w:bookmarkEnd w:id="0"/>
+            <w:r>
+              <w:rPr>
+                <w:rFonts w:asciiTheme="majorHAnsi" w:hAnsiTheme="majorHAnsi" w:cstheme="majorHAnsi"/>
+                <w:sz w:val="20"/>
+                <w:szCs w:val="20"/>
+                <w:lang w:val="pt-BR"/>
+              </w:rPr>
+              <w:t>no de Implantação de Processos BIM deve contemplar, minimamente, algumas diretrizes (etapas).</w:t>
+            </w:r>
+          </w:p>
+          <w:p>
+            <w:pPr>
+              <w:spacing w:after="0" w:line="360" w:lineRule="auto"/>
+              <w:jc w:val="both"/>
+              <w:rPr>
+                <w:rFonts w:asciiTheme="majorHAnsi" w:hAnsiTheme="majorHAnsi" w:cstheme="majorHAnsi"/>
+                <w:sz w:val="20"/>
+                <w:szCs w:val="20"/>
+                <w:lang w:val="pt-BR"/>
+              </w:rPr>
+            </w:pPr>
+            <w:r>
+              <w:rPr>
+                <w:rFonts w:asciiTheme="majorHAnsi" w:hAnsiTheme="majorHAnsi" w:cstheme="majorHAnsi"/>
+                <w:sz w:val="20"/>
+                <w:szCs w:val="20"/>
+                <w:lang w:val="pt-BR"/>
+              </w:rPr>
+              <w:t>Não faz parte das etapas do planejamento:</w:t>
+            </w:r>
+          </w:p>
+          <w:p>
+            <w:pPr>
+              <w:spacing w:after="0" w:line="360" w:lineRule="auto"/>
+              <w:jc w:val="both"/>
+              <w:rPr>
+                <w:rFonts w:asciiTheme="majorHAnsi" w:hAnsiTheme="majorHAnsi" w:cstheme="majorHAnsi"/>
+                <w:sz w:val="20"/>
+                <w:szCs w:val="20"/>
+                <w:lang w:val="pt-BR"/>
+              </w:rPr>
+            </w:pPr>
+          </w:p>
+          <w:p>
+            <w:pPr>
+              <w:spacing w:after="0" w:line="360" w:lineRule="auto"/>
+              <w:jc w:val="both"/>
+              <w:rPr>
+                <w:rFonts w:asciiTheme="majorHAnsi" w:hAnsiTheme="majorHAnsi" w:cstheme="majorHAnsi"/>
+                <w:sz w:val="20"/>
+                <w:szCs w:val="20"/>
+                <w:lang w:val="pt-BR"/>
+              </w:rPr>
+            </w:pPr>
+            <w:r>
+              <w:rPr>
+                <w:rFonts w:asciiTheme="majorHAnsi" w:hAnsiTheme="majorHAnsi" w:cstheme="majorHAnsi"/>
+                <w:sz w:val="20"/>
+                <w:szCs w:val="20"/>
+                <w:lang w:val="pt-BR"/>
+              </w:rPr>
+              <w:t xml:space="preserve">- </w:t>
+            </w:r>
+            <w:proofErr w:type="gramStart"/>
+            <w:r>
+              <w:rPr>
+                <w:rFonts w:asciiTheme="majorHAnsi" w:hAnsiTheme="majorHAnsi" w:cstheme="majorHAnsi"/>
+                <w:sz w:val="20"/>
+                <w:szCs w:val="20"/>
+                <w:lang w:val="pt-BR"/>
+              </w:rPr>
+              <w:t>implementação</w:t>
+            </w:r>
+            <w:proofErr w:type="gramEnd"/>
+            <w:r>
+              <w:rPr>
+                <w:rFonts w:asciiTheme="majorHAnsi" w:hAnsiTheme="majorHAnsi" w:cstheme="majorHAnsi"/>
+                <w:sz w:val="20"/>
+                <w:szCs w:val="20"/>
+                <w:lang w:val="pt-BR"/>
+              </w:rPr>
+              <w:t xml:space="preserve"> de um projeto real.</w:t>
+            </w:r>
+          </w:p>
+          <w:p>
+            <w:pPr>
+              <w:spacing w:after="0" w:line="360" w:lineRule="auto"/>
+              <w:jc w:val="both"/>
+              <w:rPr>
+                <w:rFonts w:asciiTheme="majorHAnsi" w:hAnsiTheme="majorHAnsi" w:cstheme="majorHAnsi"/>
+                <w:sz w:val="20"/>
+                <w:szCs w:val="20"/>
+                <w:lang w:val="pt-BR"/>
+              </w:rPr>
+            </w:pPr>
+          </w:p>
+          <w:p>
+            <w:pPr>
+              <w:spacing w:after="0" w:line="360" w:lineRule="auto"/>
+              <w:jc w:val="both"/>
+              <w:rPr>
+                <w:rFonts w:asciiTheme="majorHAnsi" w:hAnsiTheme="majorHAnsi" w:cstheme="majorHAnsi"/>
+                <w:i/>
+                <w:sz w:val="20"/>
+                <w:szCs w:val="20"/>
+                <w:lang w:val="pt-BR"/>
+              </w:rPr>
+            </w:pPr>
+            <w:r>
+              <w:rPr>
+                <w:rFonts w:asciiTheme="majorHAnsi" w:hAnsiTheme="majorHAnsi" w:cstheme="majorHAnsi"/>
+                <w:i/>
+                <w:sz w:val="20"/>
+                <w:szCs w:val="20"/>
+                <w:lang w:val="pt-BR"/>
+              </w:rPr>
+              <w:t>A prática de um projeto real em BIM deve ocorrer posteriormente a todas as fases do Plano de Implantação de Processos BIM.</w:t>
+            </w:r>
+          </w:p>
+          <w:p>
+            <w:pPr>
+              <w:spacing w:after="0" w:line="360" w:lineRule="auto"/>
+              <w:jc w:val="both"/>
+              <w:rPr>
+                <w:rFonts w:asciiTheme="majorHAnsi" w:hAnsiTheme="majorHAnsi" w:cstheme="majorHAnsi"/>
+                <w:sz w:val="20"/>
+                <w:szCs w:val="20"/>
+                <w:lang w:val="pt-BR"/>
+              </w:rPr>
+            </w:pPr>
+          </w:p>
+          <w:p>
+            <w:pPr>
+              <w:spacing w:after="0" w:line="360" w:lineRule="auto"/>
+              <w:jc w:val="both"/>
+              <w:rPr>
+                <w:rFonts w:asciiTheme="majorHAnsi" w:hAnsiTheme="majorHAnsi" w:cstheme="majorHAnsi"/>
+                <w:sz w:val="20"/>
+                <w:szCs w:val="20"/>
+                <w:lang w:val="pt-BR"/>
+              </w:rPr>
+            </w:pPr>
+            <w:r>
+              <w:rPr>
+                <w:rFonts w:asciiTheme="majorHAnsi" w:hAnsiTheme="majorHAnsi" w:cstheme="majorHAnsi"/>
+                <w:sz w:val="20"/>
+                <w:szCs w:val="20"/>
+                <w:lang w:val="pt-BR"/>
+              </w:rPr>
+              <w:t xml:space="preserve">Pergunta 2 - </w:t>
+            </w:r>
+            <w:r>
+              <w:rPr>
+                <w:rFonts w:asciiTheme="majorHAnsi" w:hAnsiTheme="majorHAnsi" w:cstheme="majorHAnsi"/>
+                <w:sz w:val="20"/>
+                <w:szCs w:val="20"/>
+                <w:lang w:val="pt-BR"/>
+              </w:rPr>
+              <w:t>A respeito do Plano de Implantação de Processos BIM, considere as afirmativas:</w:t>
+            </w:r>
+          </w:p>
+          <w:p>
+            <w:pPr>
+              <w:spacing w:after="0" w:line="360" w:lineRule="auto"/>
+              <w:jc w:val="both"/>
+              <w:rPr>
+                <w:rFonts w:asciiTheme="majorHAnsi" w:hAnsiTheme="majorHAnsi" w:cstheme="majorHAnsi"/>
+                <w:sz w:val="20"/>
+                <w:szCs w:val="20"/>
+                <w:lang w:val="pt-BR"/>
+              </w:rPr>
+            </w:pPr>
+          </w:p>
+          <w:p>
+            <w:pPr>
+              <w:spacing w:after="0" w:line="360" w:lineRule="auto"/>
+              <w:jc w:val="both"/>
+              <w:rPr>
+                <w:rFonts w:asciiTheme="majorHAnsi" w:hAnsiTheme="majorHAnsi" w:cstheme="majorHAnsi"/>
+                <w:sz w:val="20"/>
+                <w:szCs w:val="20"/>
+                <w:lang w:val="pt-BR"/>
+              </w:rPr>
+            </w:pPr>
+            <w:r>
+              <w:rPr>
+                <w:rFonts w:asciiTheme="majorHAnsi" w:hAnsiTheme="majorHAnsi" w:cstheme="majorHAnsi"/>
+                <w:sz w:val="20"/>
+                <w:szCs w:val="20"/>
+                <w:lang w:val="pt-BR"/>
+              </w:rPr>
+              <w:t>I) O plano deverá definir o escopo da implementação BIM no projeto, identificar os fluxos dos processos para as atividades BIM;</w:t>
+            </w:r>
+          </w:p>
+          <w:p>
+            <w:pPr>
+              <w:spacing w:after="0" w:line="360" w:lineRule="auto"/>
+              <w:jc w:val="both"/>
+              <w:rPr>
+                <w:rFonts w:asciiTheme="majorHAnsi" w:hAnsiTheme="majorHAnsi" w:cstheme="majorHAnsi"/>
+                <w:sz w:val="20"/>
+                <w:szCs w:val="20"/>
+                <w:lang w:val="pt-BR"/>
+              </w:rPr>
+            </w:pPr>
+            <w:proofErr w:type="gramStart"/>
+            <w:r>
+              <w:rPr>
+                <w:rFonts w:asciiTheme="majorHAnsi" w:hAnsiTheme="majorHAnsi" w:cstheme="majorHAnsi"/>
+                <w:sz w:val="20"/>
+                <w:szCs w:val="20"/>
+                <w:lang w:val="pt-BR"/>
+              </w:rPr>
+              <w:t>II)</w:t>
+            </w:r>
+            <w:proofErr w:type="gramEnd"/>
+            <w:r>
+              <w:rPr>
+                <w:rFonts w:asciiTheme="majorHAnsi" w:hAnsiTheme="majorHAnsi" w:cstheme="majorHAnsi"/>
+                <w:sz w:val="20"/>
+                <w:szCs w:val="20"/>
+                <w:lang w:val="pt-BR"/>
+              </w:rPr>
+              <w:t xml:space="preserve"> estabelecer os intercâmbios de informações, de forma sigilosa, entre a governança e o BIM Manager ;</w:t>
+            </w:r>
+          </w:p>
+          <w:p>
+            <w:pPr>
+              <w:spacing w:after="0" w:line="360" w:lineRule="auto"/>
+              <w:jc w:val="both"/>
+              <w:rPr>
+                <w:rFonts w:asciiTheme="majorHAnsi" w:hAnsiTheme="majorHAnsi" w:cstheme="majorHAnsi"/>
+                <w:sz w:val="20"/>
+                <w:szCs w:val="20"/>
+                <w:lang w:val="pt-BR"/>
+              </w:rPr>
+            </w:pPr>
+            <w:r>
+              <w:rPr>
+                <w:rFonts w:asciiTheme="majorHAnsi" w:hAnsiTheme="majorHAnsi" w:cstheme="majorHAnsi"/>
+                <w:sz w:val="20"/>
+                <w:szCs w:val="20"/>
+                <w:lang w:val="pt-BR"/>
+              </w:rPr>
+              <w:t xml:space="preserve">III) descrever a infraestrutura que será necessária para que a empresa possa realmente suportar a </w:t>
+            </w:r>
+            <w:proofErr w:type="gramStart"/>
+            <w:r>
+              <w:rPr>
+                <w:rFonts w:asciiTheme="majorHAnsi" w:hAnsiTheme="majorHAnsi" w:cstheme="majorHAnsi"/>
+                <w:sz w:val="20"/>
+                <w:szCs w:val="20"/>
+                <w:lang w:val="pt-BR"/>
+              </w:rPr>
+              <w:t>implementação</w:t>
+            </w:r>
+            <w:proofErr w:type="gramEnd"/>
+            <w:r>
+              <w:rPr>
+                <w:rFonts w:asciiTheme="majorHAnsi" w:hAnsiTheme="majorHAnsi" w:cstheme="majorHAnsi"/>
+                <w:sz w:val="20"/>
+                <w:szCs w:val="20"/>
+                <w:lang w:val="pt-BR"/>
+              </w:rPr>
+              <w:t xml:space="preserve"> do projeto.</w:t>
+            </w:r>
+          </w:p>
+          <w:p>
+            <w:pPr>
+              <w:spacing w:after="0" w:line="360" w:lineRule="auto"/>
+              <w:jc w:val="both"/>
+              <w:rPr>
+                <w:rFonts w:asciiTheme="majorHAnsi" w:hAnsiTheme="majorHAnsi" w:cstheme="majorHAnsi"/>
+                <w:sz w:val="20"/>
+                <w:szCs w:val="20"/>
+                <w:lang w:val="pt-BR"/>
+              </w:rPr>
+            </w:pPr>
+            <w:r>
+              <w:rPr>
+                <w:rFonts w:asciiTheme="majorHAnsi" w:hAnsiTheme="majorHAnsi" w:cstheme="majorHAnsi"/>
+                <w:sz w:val="20"/>
+                <w:szCs w:val="20"/>
+                <w:lang w:val="pt-BR"/>
+              </w:rPr>
+              <w:t>Estão corretas as afirmativas:</w:t>
+            </w:r>
+          </w:p>
+          <w:p>
+            <w:pPr>
+              <w:spacing w:after="0" w:line="360" w:lineRule="auto"/>
+              <w:jc w:val="both"/>
+              <w:rPr>
+                <w:rFonts w:asciiTheme="majorHAnsi" w:hAnsiTheme="majorHAnsi" w:cstheme="majorHAnsi"/>
+                <w:sz w:val="20"/>
+                <w:szCs w:val="20"/>
+                <w:lang w:val="pt-BR"/>
+              </w:rPr>
+            </w:pPr>
+          </w:p>
+          <w:p>
+            <w:pPr>
+              <w:spacing w:after="0" w:line="360" w:lineRule="auto"/>
+              <w:jc w:val="both"/>
+              <w:rPr>
+                <w:rFonts w:asciiTheme="majorHAnsi" w:hAnsiTheme="majorHAnsi" w:cstheme="majorHAnsi"/>
+                <w:sz w:val="20"/>
+                <w:szCs w:val="20"/>
+                <w:lang w:val="pt-BR"/>
+              </w:rPr>
+            </w:pPr>
+            <w:r>
+              <w:rPr>
+                <w:rFonts w:asciiTheme="majorHAnsi" w:hAnsiTheme="majorHAnsi" w:cstheme="majorHAnsi"/>
+                <w:sz w:val="20"/>
+                <w:szCs w:val="20"/>
+                <w:lang w:val="pt-BR"/>
+              </w:rPr>
+              <w:t>- I e III, somente.</w:t>
+            </w:r>
+          </w:p>
+          <w:p>
+            <w:pPr>
+              <w:spacing w:after="0" w:line="360" w:lineRule="auto"/>
+              <w:jc w:val="both"/>
+              <w:rPr>
+                <w:rFonts w:asciiTheme="majorHAnsi" w:hAnsiTheme="majorHAnsi" w:cstheme="majorHAnsi"/>
+                <w:sz w:val="20"/>
+                <w:szCs w:val="20"/>
+                <w:lang w:val="pt-BR"/>
+              </w:rPr>
+            </w:pPr>
+          </w:p>
+          <w:p>
+            <w:pPr>
+              <w:spacing w:after="0" w:line="360" w:lineRule="auto"/>
+              <w:jc w:val="both"/>
+              <w:rPr>
+                <w:rFonts w:asciiTheme="majorHAnsi" w:hAnsiTheme="majorHAnsi" w:cstheme="majorHAnsi"/>
+                <w:i/>
+                <w:sz w:val="20"/>
+                <w:szCs w:val="20"/>
+                <w:lang w:val="pt-BR"/>
+              </w:rPr>
+            </w:pPr>
+            <w:r>
+              <w:rPr>
+                <w:rFonts w:asciiTheme="majorHAnsi" w:hAnsiTheme="majorHAnsi" w:cstheme="majorHAnsi"/>
+                <w:i/>
+                <w:sz w:val="20"/>
+                <w:szCs w:val="20"/>
+                <w:lang w:val="pt-BR"/>
+              </w:rPr>
+              <w:t>O Plano de Implantação de Processos BIM, visa também estabelecer os intercâmbios de informações entres as várias partes interessadas da organização e/ou projeto.</w:t>
+            </w:r>
+          </w:p>
+          <w:p>
+            <w:pPr>
+              <w:spacing w:after="0" w:line="360" w:lineRule="auto"/>
+              <w:jc w:val="both"/>
+              <w:rPr>
+                <w:rFonts w:asciiTheme="majorHAnsi" w:hAnsiTheme="majorHAnsi" w:cstheme="majorHAnsi"/>
+                <w:sz w:val="20"/>
+                <w:szCs w:val="20"/>
+                <w:lang w:val="pt-BR"/>
+              </w:rPr>
+            </w:pPr>
+          </w:p>
+          <w:p>
+            <w:pPr>
+              <w:spacing w:after="0" w:line="360" w:lineRule="auto"/>
+              <w:jc w:val="both"/>
+              <w:rPr>
+                <w:rFonts w:asciiTheme="majorHAnsi" w:hAnsiTheme="majorHAnsi" w:cstheme="majorHAnsi"/>
+                <w:sz w:val="20"/>
+                <w:szCs w:val="20"/>
+                <w:lang w:val="pt-BR"/>
+              </w:rPr>
+            </w:pPr>
+            <w:r>
+              <w:rPr>
+                <w:rFonts w:asciiTheme="majorHAnsi" w:hAnsiTheme="majorHAnsi" w:cstheme="majorHAnsi"/>
+                <w:sz w:val="20"/>
+                <w:szCs w:val="20"/>
+                <w:lang w:val="pt-BR"/>
+              </w:rPr>
+              <w:t xml:space="preserve">Pergunta 3 - </w:t>
+            </w:r>
+            <w:r>
+              <w:rPr>
+                <w:rFonts w:asciiTheme="majorHAnsi" w:hAnsiTheme="majorHAnsi" w:cstheme="majorHAnsi"/>
+                <w:sz w:val="20"/>
+                <w:szCs w:val="20"/>
+                <w:lang w:val="pt-BR"/>
+              </w:rPr>
+              <w:t>Considere as afirmativas dos seguintes cenários:</w:t>
+            </w:r>
+          </w:p>
+          <w:p>
+            <w:pPr>
+              <w:spacing w:after="0" w:line="360" w:lineRule="auto"/>
+              <w:jc w:val="both"/>
+              <w:rPr>
+                <w:rFonts w:asciiTheme="majorHAnsi" w:hAnsiTheme="majorHAnsi" w:cstheme="majorHAnsi"/>
+                <w:sz w:val="20"/>
+                <w:szCs w:val="20"/>
+                <w:lang w:val="pt-BR"/>
+              </w:rPr>
+            </w:pPr>
+          </w:p>
+          <w:p>
+            <w:pPr>
+              <w:spacing w:after="0" w:line="360" w:lineRule="auto"/>
+              <w:jc w:val="both"/>
+              <w:rPr>
+                <w:rFonts w:asciiTheme="majorHAnsi" w:hAnsiTheme="majorHAnsi" w:cstheme="majorHAnsi"/>
+                <w:sz w:val="20"/>
+                <w:szCs w:val="20"/>
+                <w:lang w:val="pt-BR"/>
+              </w:rPr>
+            </w:pPr>
+            <w:r>
+              <w:rPr>
+                <w:rFonts w:asciiTheme="majorHAnsi" w:hAnsiTheme="majorHAnsi" w:cstheme="majorHAnsi"/>
+                <w:sz w:val="20"/>
+                <w:szCs w:val="20"/>
+                <w:lang w:val="pt-BR"/>
+              </w:rPr>
+              <w:t>I) O de Implantação de Processos BIM (ou</w:t>
+            </w:r>
+            <w:proofErr w:type="gramStart"/>
+            <w:r>
+              <w:rPr>
+                <w:rFonts w:asciiTheme="majorHAnsi" w:hAnsiTheme="majorHAnsi" w:cstheme="majorHAnsi"/>
+                <w:sz w:val="20"/>
+                <w:szCs w:val="20"/>
+                <w:lang w:val="pt-BR"/>
+              </w:rPr>
+              <w:t xml:space="preserve">  </w:t>
+            </w:r>
+            <w:proofErr w:type="gramEnd"/>
+            <w:r>
+              <w:rPr>
+                <w:rFonts w:asciiTheme="majorHAnsi" w:hAnsiTheme="majorHAnsi" w:cstheme="majorHAnsi"/>
+                <w:sz w:val="20"/>
+                <w:szCs w:val="20"/>
+                <w:lang w:val="pt-BR"/>
+              </w:rPr>
+              <w:t>Plano Organizacional BIM) ajuda as empresas a implantarem a metodologia BIM no nível organizacional, visando sua aplicação em projetos diversos;</w:t>
+            </w:r>
+          </w:p>
+          <w:p>
+            <w:pPr>
+              <w:spacing w:after="0" w:line="360" w:lineRule="auto"/>
+              <w:jc w:val="both"/>
+              <w:rPr>
+                <w:rFonts w:asciiTheme="majorHAnsi" w:hAnsiTheme="majorHAnsi" w:cstheme="majorHAnsi"/>
+                <w:sz w:val="20"/>
+                <w:szCs w:val="20"/>
+                <w:lang w:val="pt-BR"/>
+              </w:rPr>
+            </w:pPr>
+            <w:proofErr w:type="gramStart"/>
+            <w:r>
+              <w:rPr>
+                <w:rFonts w:asciiTheme="majorHAnsi" w:hAnsiTheme="majorHAnsi" w:cstheme="majorHAnsi"/>
+                <w:sz w:val="20"/>
+                <w:szCs w:val="20"/>
+                <w:lang w:val="pt-BR"/>
+              </w:rPr>
+              <w:t>II)</w:t>
+            </w:r>
+            <w:proofErr w:type="gramEnd"/>
+            <w:r>
+              <w:rPr>
+                <w:rFonts w:asciiTheme="majorHAnsi" w:hAnsiTheme="majorHAnsi" w:cstheme="majorHAnsi"/>
+                <w:sz w:val="20"/>
+                <w:szCs w:val="20"/>
+                <w:lang w:val="pt-BR"/>
+              </w:rPr>
+              <w:t xml:space="preserve"> O Plano de Projeto BIM ajuda as equipe de projeto a implantarem o BIM em um projeto piloto ou em casas reais.</w:t>
+            </w:r>
+          </w:p>
+          <w:p>
+            <w:pPr>
+              <w:spacing w:after="0" w:line="360" w:lineRule="auto"/>
+              <w:jc w:val="both"/>
+              <w:rPr>
+                <w:rFonts w:asciiTheme="majorHAnsi" w:hAnsiTheme="majorHAnsi" w:cstheme="majorHAnsi"/>
+                <w:sz w:val="20"/>
+                <w:szCs w:val="20"/>
+                <w:lang w:val="pt-BR"/>
+              </w:rPr>
+            </w:pPr>
+            <w:r>
+              <w:rPr>
+                <w:rFonts w:asciiTheme="majorHAnsi" w:hAnsiTheme="majorHAnsi" w:cstheme="majorHAnsi"/>
+                <w:sz w:val="20"/>
+                <w:szCs w:val="20"/>
+                <w:lang w:val="pt-BR"/>
+              </w:rPr>
+              <w:t xml:space="preserve">Considerando que você seja designado a implantar o BIM em </w:t>
+            </w:r>
+            <w:proofErr w:type="gramStart"/>
+            <w:r>
+              <w:rPr>
+                <w:rFonts w:asciiTheme="majorHAnsi" w:hAnsiTheme="majorHAnsi" w:cstheme="majorHAnsi"/>
+                <w:sz w:val="20"/>
+                <w:szCs w:val="20"/>
+                <w:lang w:val="pt-BR"/>
+              </w:rPr>
+              <w:t>um organização</w:t>
+            </w:r>
+            <w:proofErr w:type="gramEnd"/>
+            <w:r>
+              <w:rPr>
+                <w:rFonts w:asciiTheme="majorHAnsi" w:hAnsiTheme="majorHAnsi" w:cstheme="majorHAnsi"/>
+                <w:sz w:val="20"/>
+                <w:szCs w:val="20"/>
+                <w:lang w:val="pt-BR"/>
+              </w:rPr>
+              <w:t>, em que cenário(s) você empregaria as técnicas de Modelagem de Processos?</w:t>
+            </w:r>
+          </w:p>
+          <w:p>
+            <w:pPr>
+              <w:spacing w:after="0" w:line="360" w:lineRule="auto"/>
+              <w:jc w:val="both"/>
+              <w:rPr>
+                <w:rFonts w:asciiTheme="majorHAnsi" w:hAnsiTheme="majorHAnsi" w:cstheme="majorHAnsi"/>
+                <w:sz w:val="20"/>
+                <w:szCs w:val="20"/>
+                <w:lang w:val="pt-BR"/>
+              </w:rPr>
+            </w:pPr>
+          </w:p>
+          <w:p>
+            <w:pPr>
+              <w:spacing w:after="0" w:line="360" w:lineRule="auto"/>
+              <w:jc w:val="both"/>
+              <w:rPr>
+                <w:rFonts w:asciiTheme="majorHAnsi" w:hAnsiTheme="majorHAnsi" w:cstheme="majorHAnsi"/>
+                <w:sz w:val="20"/>
+                <w:szCs w:val="20"/>
+                <w:lang w:val="pt-BR"/>
+              </w:rPr>
+            </w:pPr>
+            <w:r>
+              <w:rPr>
+                <w:rFonts w:asciiTheme="majorHAnsi" w:hAnsiTheme="majorHAnsi" w:cstheme="majorHAnsi"/>
+                <w:sz w:val="20"/>
+                <w:szCs w:val="20"/>
+                <w:lang w:val="pt-BR"/>
+              </w:rPr>
+              <w:t xml:space="preserve">- </w:t>
+            </w:r>
+            <w:r>
+              <w:rPr>
+                <w:rFonts w:asciiTheme="majorHAnsi" w:hAnsiTheme="majorHAnsi" w:cstheme="majorHAnsi"/>
+                <w:sz w:val="20"/>
+                <w:szCs w:val="20"/>
+                <w:lang w:val="pt-BR"/>
+              </w:rPr>
+              <w:t>cenário I.</w:t>
+            </w:r>
+          </w:p>
+          <w:p>
+            <w:pPr>
+              <w:spacing w:after="0" w:line="360" w:lineRule="auto"/>
+              <w:jc w:val="both"/>
+              <w:rPr>
+                <w:rFonts w:asciiTheme="majorHAnsi" w:hAnsiTheme="majorHAnsi" w:cstheme="majorHAnsi"/>
+                <w:sz w:val="20"/>
+                <w:szCs w:val="20"/>
+                <w:lang w:val="pt-BR"/>
+              </w:rPr>
+            </w:pPr>
+          </w:p>
+          <w:p>
+            <w:pPr>
+              <w:spacing w:after="0" w:line="360" w:lineRule="auto"/>
+              <w:jc w:val="both"/>
+              <w:rPr>
+                <w:rFonts w:asciiTheme="majorHAnsi" w:hAnsiTheme="majorHAnsi" w:cstheme="majorHAnsi"/>
+                <w:i/>
+                <w:sz w:val="20"/>
+                <w:szCs w:val="20"/>
+                <w:lang w:val="pt-BR"/>
+              </w:rPr>
+            </w:pPr>
+            <w:r>
+              <w:rPr>
+                <w:rFonts w:asciiTheme="majorHAnsi" w:hAnsiTheme="majorHAnsi" w:cstheme="majorHAnsi"/>
+                <w:i/>
+                <w:sz w:val="20"/>
+                <w:szCs w:val="20"/>
+                <w:lang w:val="pt-BR"/>
+              </w:rPr>
+              <w:t>A Modelagem de Processos</w:t>
+            </w:r>
+            <w:proofErr w:type="gramStart"/>
+            <w:r>
+              <w:rPr>
+                <w:rFonts w:asciiTheme="majorHAnsi" w:hAnsiTheme="majorHAnsi" w:cstheme="majorHAnsi"/>
+                <w:i/>
+                <w:sz w:val="20"/>
+                <w:szCs w:val="20"/>
+                <w:lang w:val="pt-BR"/>
+              </w:rPr>
+              <w:t>, é</w:t>
+            </w:r>
+            <w:proofErr w:type="gramEnd"/>
+            <w:r>
+              <w:rPr>
+                <w:rFonts w:asciiTheme="majorHAnsi" w:hAnsiTheme="majorHAnsi" w:cstheme="majorHAnsi"/>
+                <w:i/>
+                <w:sz w:val="20"/>
+                <w:szCs w:val="20"/>
+                <w:lang w:val="pt-BR"/>
+              </w:rPr>
+              <w:t xml:space="preserve"> uma abordagem da Gestão de Processos e está ligada à (re)estruturação de uma organização e sua estratégia recorrente. O Plano Projeto diz respeito a um caso em especial.</w:t>
+            </w:r>
+          </w:p>
+          <w:p>
+            <w:pPr>
+              <w:spacing w:after="0" w:line="360" w:lineRule="auto"/>
+              <w:jc w:val="both"/>
+              <w:rPr>
+                <w:rFonts w:asciiTheme="majorHAnsi" w:hAnsiTheme="majorHAnsi" w:cstheme="majorHAnsi"/>
+                <w:sz w:val="20"/>
+                <w:szCs w:val="20"/>
+                <w:lang w:val="pt-BR"/>
+              </w:rPr>
+            </w:pPr>
+          </w:p>
+          <w:p>
+            <w:pPr>
+              <w:spacing w:after="0" w:line="360" w:lineRule="auto"/>
+              <w:jc w:val="both"/>
+              <w:rPr>
+                <w:rFonts w:asciiTheme="majorHAnsi" w:hAnsiTheme="majorHAnsi" w:cstheme="majorHAnsi"/>
+                <w:sz w:val="20"/>
+                <w:szCs w:val="20"/>
+                <w:lang w:val="pt-BR"/>
+              </w:rPr>
+            </w:pPr>
+            <w:r>
+              <w:rPr>
+                <w:rFonts w:asciiTheme="majorHAnsi" w:hAnsiTheme="majorHAnsi" w:cstheme="majorHAnsi"/>
+                <w:sz w:val="20"/>
+                <w:szCs w:val="20"/>
+                <w:lang w:val="pt-BR"/>
+              </w:rPr>
+              <w:t>Pergunta 4 - No Plano de Implantação de Processo BIM, é gerencialmente correto alinhar a etapa de proposição de novos processos às melhores práticas da Gestão de Processos. Neste sentido, pode-se afirmar que a Modelagem de Processos, constitui-se das seguintes fases e também se aplicaria à implantação BIM:</w:t>
+            </w:r>
+          </w:p>
+          <w:p>
+            <w:pPr>
+              <w:spacing w:after="0" w:line="360" w:lineRule="auto"/>
+              <w:jc w:val="both"/>
+              <w:rPr>
+                <w:rFonts w:asciiTheme="majorHAnsi" w:hAnsiTheme="majorHAnsi" w:cstheme="majorHAnsi"/>
+                <w:sz w:val="20"/>
+                <w:szCs w:val="20"/>
+                <w:lang w:val="pt-BR"/>
+              </w:rPr>
+            </w:pPr>
+          </w:p>
+          <w:p>
+            <w:pPr>
+              <w:spacing w:after="0" w:line="360" w:lineRule="auto"/>
+              <w:jc w:val="both"/>
+              <w:rPr>
+                <w:rFonts w:asciiTheme="majorHAnsi" w:hAnsiTheme="majorHAnsi" w:cstheme="majorHAnsi"/>
+                <w:sz w:val="20"/>
+                <w:szCs w:val="20"/>
+                <w:lang w:val="pt-BR"/>
+              </w:rPr>
+            </w:pPr>
+            <w:r>
+              <w:rPr>
+                <w:rFonts w:asciiTheme="majorHAnsi" w:hAnsiTheme="majorHAnsi" w:cstheme="majorHAnsi"/>
+                <w:sz w:val="20"/>
+                <w:szCs w:val="20"/>
+                <w:lang w:val="pt-BR"/>
+              </w:rPr>
+              <w:t>Planejamento; Mapeamento (AS-IS); Redesenho (TO-BE); Implantação; Monitoramento e Controle.</w:t>
+            </w:r>
+          </w:p>
+          <w:p>
+            <w:pPr>
+              <w:spacing w:after="0" w:line="360" w:lineRule="auto"/>
+              <w:jc w:val="both"/>
+              <w:rPr>
+                <w:rFonts w:asciiTheme="majorHAnsi" w:hAnsiTheme="majorHAnsi" w:cstheme="majorHAnsi"/>
+                <w:sz w:val="20"/>
+                <w:szCs w:val="20"/>
+                <w:lang w:val="pt-BR"/>
+              </w:rPr>
+            </w:pPr>
+          </w:p>
+          <w:p>
+            <w:pPr>
+              <w:spacing w:after="0" w:line="360" w:lineRule="auto"/>
+              <w:jc w:val="both"/>
+              <w:rPr>
+                <w:rFonts w:asciiTheme="majorHAnsi" w:hAnsiTheme="majorHAnsi" w:cstheme="majorHAnsi"/>
+                <w:sz w:val="20"/>
+                <w:szCs w:val="20"/>
+                <w:lang w:val="pt-BR"/>
+              </w:rPr>
+            </w:pPr>
+            <w:r>
+              <w:rPr>
+                <w:rFonts w:asciiTheme="majorHAnsi" w:hAnsiTheme="majorHAnsi" w:cstheme="majorHAnsi"/>
+                <w:sz w:val="20"/>
+                <w:szCs w:val="20"/>
+                <w:lang w:val="pt-BR"/>
+              </w:rPr>
+              <w:t>Pergunta 5 - A respeito das habilidades e novas funções em ambiente BIM é correto afirmar:</w:t>
+            </w:r>
+          </w:p>
+          <w:p>
+            <w:pPr>
+              <w:spacing w:after="0" w:line="360" w:lineRule="auto"/>
+              <w:jc w:val="both"/>
+              <w:rPr>
+                <w:rFonts w:asciiTheme="majorHAnsi" w:hAnsiTheme="majorHAnsi" w:cstheme="majorHAnsi"/>
+                <w:sz w:val="20"/>
+                <w:szCs w:val="20"/>
+                <w:lang w:val="pt-BR"/>
+              </w:rPr>
+            </w:pPr>
+          </w:p>
+          <w:p>
+            <w:pPr>
+              <w:spacing w:after="0" w:line="360" w:lineRule="auto"/>
+              <w:jc w:val="both"/>
+              <w:rPr>
+                <w:rFonts w:asciiTheme="majorHAnsi" w:hAnsiTheme="majorHAnsi" w:cstheme="majorHAnsi"/>
+                <w:sz w:val="20"/>
+                <w:szCs w:val="20"/>
+                <w:lang w:val="pt-BR"/>
+              </w:rPr>
+            </w:pPr>
+            <w:r>
+              <w:rPr>
+                <w:rFonts w:asciiTheme="majorHAnsi" w:hAnsiTheme="majorHAnsi" w:cstheme="majorHAnsi"/>
+                <w:sz w:val="20"/>
+                <w:szCs w:val="20"/>
+                <w:lang w:val="pt-BR"/>
+              </w:rPr>
+              <w:t>As estruturas hierárquicas podem variar de organização por organização implicando em adaptação de funções e um BIM Manager pode exercer também atividades de um Coordenador BIM.</w:t>
+            </w:r>
+          </w:p>
+          <w:p>
+            <w:pPr>
+              <w:spacing w:after="0" w:line="360" w:lineRule="auto"/>
+              <w:jc w:val="both"/>
+              <w:rPr>
+                <w:rFonts w:asciiTheme="majorHAnsi" w:hAnsiTheme="majorHAnsi" w:cstheme="majorHAnsi"/>
+                <w:sz w:val="20"/>
+                <w:szCs w:val="20"/>
+                <w:lang w:val="pt-BR"/>
+              </w:rPr>
+            </w:pPr>
+          </w:p>
+          <w:p>
+            <w:pPr>
+              <w:spacing w:after="0" w:line="360" w:lineRule="auto"/>
+              <w:jc w:val="both"/>
+              <w:rPr>
+                <w:rFonts w:asciiTheme="majorHAnsi" w:hAnsiTheme="majorHAnsi" w:cstheme="majorHAnsi"/>
+                <w:i/>
+                <w:sz w:val="24"/>
+                <w:szCs w:val="24"/>
+                <w:lang w:val="pt-BR"/>
+              </w:rPr>
+            </w:pPr>
+            <w:r>
+              <w:rPr>
+                <w:rFonts w:asciiTheme="majorHAnsi" w:hAnsiTheme="majorHAnsi" w:cstheme="majorHAnsi"/>
+                <w:i/>
+                <w:sz w:val="20"/>
+                <w:szCs w:val="20"/>
+                <w:lang w:val="pt-BR"/>
+              </w:rPr>
+              <w:t>O BIM pode ser interpretado como uma inovação ou disruptura. Entretanto, continua sendo uma forma de exercer as funções da Engenharia e Arquitetura. Assim, todos os colaboradores têm iguais condições de participarem desta transição, contribuindo com suas experiências. De acordo com a estratégia organizacional e o uso BIM a ser adotado, o organograma pode ser flexível, com pessoas e habilidades variáveis.</w:t>
+            </w:r>
+          </w:p>
+        </w:tc>
+      </w:tr>
+    </w:tbl>
+    <w:p>
+      <w:pPr>
+        <w:spacing w:after="0" w:line="360" w:lineRule="auto"/>
+        <w:jc w:val="both"/>
+        <w:rPr>
+          <w:rFonts w:asciiTheme="majorHAnsi" w:hAnsiTheme="majorHAnsi" w:cstheme="majorHAnsi"/>
+          <w:sz w:val="24"/>
+          <w:szCs w:val="24"/>
+          <w:lang w:val="pt-BR"/>
+        </w:rPr>
+      </w:pPr>
     </w:p>
     <w:p>
       <w:pPr>
@@ -14552,7 +15384,7 @@
   <a:extraClrSchemeLst/>
   <a:extLst>
     <a:ext uri="{05A4C25C-085E-4340-85A3-A5531E510DB2}">
-      <thm15:themeFamily xmlns="" xmlns:thm15="http://schemas.microsoft.com/office/thememl/2012/main" name="Office Theme" id="{62F939B6-93AF-4DB8-9C6B-D6C7DFDC589F}" vid="{4A3C46E8-61CC-4603-A589-7422A47A8E4A}"/>
+      <thm15:themeFamily xmlns:thm15="http://schemas.microsoft.com/office/thememl/2012/main" xmlns="" name="Office Theme" id="{62F939B6-93AF-4DB8-9C6B-D6C7DFDC589F}" vid="{4A3C46E8-61CC-4603-A589-7422A47A8E4A}"/>
     </a:ext>
   </a:extLst>
 </a:theme>
@@ -14563,7 +15395,7 @@
 </file>
 
 <file path=customXml/itemProps1.xml><?xml version="1.0" encoding="utf-8"?>
-<ds:datastoreItem xmlns:ds="http://schemas.openxmlformats.org/officeDocument/2006/customXml" ds:itemID="{5EB98353-5361-4623-8D14-B984E9005E31}">
+<ds:datastoreItem xmlns:ds="http://schemas.openxmlformats.org/officeDocument/2006/customXml" ds:itemID="{3EC6B4FB-C4F9-4B9C-8F43-C57797AD57E6}">
   <ds:schemaRefs>
     <ds:schemaRef ds:uri="http://schemas.openxmlformats.org/officeDocument/2006/bibliography"/>
   </ds:schemaRefs>

</xml_diff>

<commit_message>
prova gestão de processos 60/60
</commit_message>
<xml_diff>
--- a/03_gestao_processos/gestão_processos_notas_aula.docx
+++ b/03_gestao_processos/gestão_processos_notas_aula.docx
@@ -2,20 +2,6 @@
 <file path=word/document.xml><?xml version="1.0" encoding="utf-8"?>
 <w:document xmlns:wpc="http://schemas.microsoft.com/office/word/2010/wordprocessingCanvas" xmlns:mc="http://schemas.openxmlformats.org/markup-compatibility/2006" xmlns:o="urn:schemas-microsoft-com:office:office" xmlns:r="http://schemas.openxmlformats.org/officeDocument/2006/relationships" xmlns:m="http://schemas.openxmlformats.org/officeDocument/2006/math" xmlns:v="urn:schemas-microsoft-com:vml" xmlns:wp14="http://schemas.microsoft.com/office/word/2010/wordprocessingDrawing" xmlns:wp="http://schemas.openxmlformats.org/drawingml/2006/wordprocessingDrawing" xmlns:w10="urn:schemas-microsoft-com:office:word" xmlns:w="http://schemas.openxmlformats.org/wordprocessingml/2006/main" xmlns:w14="http://schemas.microsoft.com/office/word/2010/wordml" xmlns:wpg="http://schemas.microsoft.com/office/word/2010/wordprocessingGroup" xmlns:wpi="http://schemas.microsoft.com/office/word/2010/wordprocessingInk" xmlns:wne="http://schemas.microsoft.com/office/word/2006/wordml" xmlns:wps="http://schemas.microsoft.com/office/word/2010/wordprocessingShape" mc:Ignorable="w14 wp14">
   <w:body>
-    <w:p>
-      <w:pPr>
-        <w:tabs>
-          <w:tab w:val="left" w:pos="5760"/>
-        </w:tabs>
-        <w:spacing w:line="240" w:lineRule="auto"/>
-        <w:rPr>
-          <w:rFonts w:asciiTheme="majorHAnsi" w:hAnsiTheme="majorHAnsi" w:cstheme="majorHAnsi"/>
-          <w:sz w:val="24"/>
-          <w:szCs w:val="24"/>
-          <w:lang w:val="pt-BR"/>
-        </w:rPr>
-      </w:pPr>
-    </w:p>
     <w:p>
       <w:pPr>
         <w:spacing w:line="240" w:lineRule="auto"/>
@@ -10746,27 +10732,7 @@
                 <w:szCs w:val="20"/>
                 <w:lang w:val="pt-BR"/>
               </w:rPr>
-              <w:t xml:space="preserve">Pergunta 1 - </w:t>
-            </w:r>
-            <w:r>
-              <w:rPr>
-                <w:rFonts w:asciiTheme="majorHAnsi" w:hAnsiTheme="majorHAnsi" w:cstheme="majorHAnsi"/>
-                <w:sz w:val="20"/>
-                <w:szCs w:val="20"/>
-                <w:lang w:val="pt-BR"/>
-              </w:rPr>
-              <w:t>Para que uma implantação BIM seja bem sucedida, e retorne resultados à organização é indispensável o seu planejamento. O Pla</w:t>
-            </w:r>
-            <w:bookmarkStart w:id="0" w:name="_GoBack"/>
-            <w:bookmarkEnd w:id="0"/>
-            <w:r>
-              <w:rPr>
-                <w:rFonts w:asciiTheme="majorHAnsi" w:hAnsiTheme="majorHAnsi" w:cstheme="majorHAnsi"/>
-                <w:sz w:val="20"/>
-                <w:szCs w:val="20"/>
-                <w:lang w:val="pt-BR"/>
-              </w:rPr>
-              <w:t>no de Implantação de Processos BIM deve contemplar, minimamente, algumas diretrizes (etapas).</w:t>
+              <w:t>Pergunta 1 - Para que uma implantação BIM seja bem sucedida, e retorne resultados à organização é indispensável o seu planejamento. O Plano de Implantação de Processos BIM deve contemplar, minimamente, algumas diretrizes (etapas).</w:t>
             </w:r>
           </w:p>
           <w:p>
@@ -10908,16 +10874,7 @@
                 <w:szCs w:val="20"/>
                 <w:lang w:val="pt-BR"/>
               </w:rPr>
-              <w:t xml:space="preserve">Pergunta 2 - </w:t>
-            </w:r>
-            <w:r>
-              <w:rPr>
-                <w:rFonts w:asciiTheme="majorHAnsi" w:hAnsiTheme="majorHAnsi" w:cstheme="majorHAnsi"/>
-                <w:sz w:val="20"/>
-                <w:szCs w:val="20"/>
-                <w:lang w:val="pt-BR"/>
-              </w:rPr>
-              <w:t>A respeito do Plano de Implantação de Processos BIM, considere as afirmativas:</w:t>
+              <w:t>Pergunta 2 - A respeito do Plano de Implantação de Processos BIM, considere as afirmativas:</w:t>
             </w:r>
           </w:p>
           <w:p>
@@ -11145,16 +11102,7 @@
                 <w:szCs w:val="20"/>
                 <w:lang w:val="pt-BR"/>
               </w:rPr>
-              <w:t xml:space="preserve">Pergunta 3 - </w:t>
-            </w:r>
-            <w:r>
-              <w:rPr>
-                <w:rFonts w:asciiTheme="majorHAnsi" w:hAnsiTheme="majorHAnsi" w:cstheme="majorHAnsi"/>
-                <w:sz w:val="20"/>
-                <w:szCs w:val="20"/>
-                <w:lang w:val="pt-BR"/>
-              </w:rPr>
-              <w:t>Considere as afirmativas dos seguintes cenários:</w:t>
+              <w:t>Pergunta 3 - Considere as afirmativas dos seguintes cenários:</w:t>
             </w:r>
           </w:p>
           <w:p>
@@ -11239,7 +11187,27 @@
                 <w:szCs w:val="20"/>
                 <w:lang w:val="pt-BR"/>
               </w:rPr>
-              <w:t xml:space="preserve"> O Plano de Projeto BIM ajuda as equipe de projeto a implantarem o BIM em um projeto piloto ou em casas reais.</w:t>
+              <w:t xml:space="preserve"> O </w:t>
+            </w:r>
+            <w:bookmarkStart w:id="0" w:name="_GoBack"/>
+            <w:r>
+              <w:rPr>
+                <w:rFonts w:asciiTheme="majorHAnsi" w:hAnsiTheme="majorHAnsi" w:cstheme="majorHAnsi"/>
+                <w:sz w:val="20"/>
+                <w:szCs w:val="20"/>
+                <w:lang w:val="pt-BR"/>
+              </w:rPr>
+              <w:t>Plano de Projeto BIM</w:t>
+            </w:r>
+            <w:bookmarkEnd w:id="0"/>
+            <w:r>
+              <w:rPr>
+                <w:rFonts w:asciiTheme="majorHAnsi" w:hAnsiTheme="majorHAnsi" w:cstheme="majorHAnsi"/>
+                <w:sz w:val="20"/>
+                <w:szCs w:val="20"/>
+                <w:lang w:val="pt-BR"/>
+              </w:rPr>
+              <w:t xml:space="preserve"> ajuda as equipe de projeto a implantarem o BIM em um projeto piloto ou em casas reais.</w:t>
             </w:r>
           </w:p>
           <w:p>
@@ -15384,7 +15352,7 @@
   <a:extraClrSchemeLst/>
   <a:extLst>
     <a:ext uri="{05A4C25C-085E-4340-85A3-A5531E510DB2}">
-      <thm15:themeFamily xmlns:thm15="http://schemas.microsoft.com/office/thememl/2012/main" xmlns="" name="Office Theme" id="{62F939B6-93AF-4DB8-9C6B-D6C7DFDC589F}" vid="{4A3C46E8-61CC-4603-A589-7422A47A8E4A}"/>
+      <thm15:themeFamily xmlns="" xmlns:thm15="http://schemas.microsoft.com/office/thememl/2012/main" name="Office Theme" id="{62F939B6-93AF-4DB8-9C6B-D6C7DFDC589F}" vid="{4A3C46E8-61CC-4603-A589-7422A47A8E4A}"/>
     </a:ext>
   </a:extLst>
 </a:theme>
@@ -15395,7 +15363,7 @@
 </file>
 
 <file path=customXml/itemProps1.xml><?xml version="1.0" encoding="utf-8"?>
-<ds:datastoreItem xmlns:ds="http://schemas.openxmlformats.org/officeDocument/2006/customXml" ds:itemID="{3EC6B4FB-C4F9-4B9C-8F43-C57797AD57E6}">
+<ds:datastoreItem xmlns:ds="http://schemas.openxmlformats.org/officeDocument/2006/customXml" ds:itemID="{EFC802EC-CD25-46C4-9FAF-E00E9CFD3DE1}">
   <ds:schemaRefs>
     <ds:schemaRef ds:uri="http://schemas.openxmlformats.org/officeDocument/2006/bibliography"/>
   </ds:schemaRefs>

</xml_diff>